<commit_message>
refactor: Rename two functions and one parameter
Rename method save_characteristics to export.
Rename its parameter characteristics to nporc (for nodes, patterns or
rules characteristics).
Rename method frequency_by_node_complexity to frequency_by_complexity
and correct its documentation.
Correct legend text in spectrum chart.
</commit_message>
<xml_diff>
--- a/vignettes/types_of_attributes_and_methods_TA.docx
+++ b/vignettes/types_of_attributes_and_methods_TA.docx
@@ -60,6 +60,7 @@
         </w:rPr>
         <w:t xml:space="preserve"> </w:t>
       </w:r>
+      <w:proofErr w:type="spellStart"/>
       <w:r>
         <w:rPr>
           <w:b/>
@@ -74,6 +75,7 @@
         </w:rPr>
         <w:t>Analyzer</w:t>
       </w:r>
+      <w:proofErr w:type="spellEnd"/>
     </w:p>
     <w:p>
       <w:pPr>
@@ -1265,6 +1267,7 @@
         </w:rPr>
         <w:t xml:space="preserve">: </w:t>
       </w:r>
+      <w:proofErr w:type="spellStart"/>
       <w:r>
         <w:rPr>
           <w:lang w:val="en-US"/>
@@ -1283,6 +1286,7 @@
         </w:rPr>
         <w:t>Set</w:t>
       </w:r>
+      <w:proofErr w:type="spellEnd"/>
     </w:p>
     <w:p>
       <w:pPr>
@@ -1385,6 +1389,7 @@
         </w:rPr>
         <w:t xml:space="preserve"> </w:t>
       </w:r>
+      <w:proofErr w:type="spellStart"/>
       <w:r>
         <w:rPr>
           <w:b/>
@@ -1392,12 +1397,14 @@
         </w:rPr>
         <w:t>items_categories</w:t>
       </w:r>
+      <w:proofErr w:type="spellEnd"/>
       <w:r>
         <w:rPr>
           <w:lang w:val="en-US"/>
         </w:rPr>
         <w:t xml:space="preserve">: </w:t>
       </w:r>
+      <w:proofErr w:type="spellStart"/>
       <w:proofErr w:type="gramStart"/>
       <w:r>
         <w:rPr>
@@ -1405,6 +1412,7 @@
         </w:rPr>
         <w:t>data.frame</w:t>
       </w:r>
+      <w:proofErr w:type="spellEnd"/>
       <w:proofErr w:type="gramEnd"/>
     </w:p>
     <w:tbl>
@@ -2362,6 +2370,7 @@
         </w:rPr>
         <w:t xml:space="preserve"> </w:t>
       </w:r>
+      <w:proofErr w:type="spellStart"/>
       <w:r>
         <w:rPr>
           <w:b/>
@@ -2369,6 +2378,7 @@
         </w:rPr>
         <w:t>categories_colors</w:t>
       </w:r>
+      <w:proofErr w:type="spellEnd"/>
       <w:r>
         <w:rPr>
           <w:bCs/>
@@ -2502,8 +2512,17 @@
                 <w:bCs/>
                 <w:lang w:val="en-US"/>
               </w:rPr>
-              <w:t>$categoryC</w:t>
-            </w:r>
+              <w:t>$</w:t>
+            </w:r>
+            <w:proofErr w:type="spellStart"/>
+            <w:r>
+              <w:rPr>
+                <w:bCs/>
+                <w:lang w:val="en-US"/>
+              </w:rPr>
+              <w:t>categoryC</w:t>
+            </w:r>
+            <w:proofErr w:type="spellEnd"/>
           </w:p>
         </w:tc>
       </w:tr>
@@ -3793,6 +3812,7 @@
         </w:rPr>
         <w:t xml:space="preserve"> </w:t>
       </w:r>
+      <w:proofErr w:type="spellStart"/>
       <w:r>
         <w:rPr>
           <w:b/>
@@ -3800,6 +3820,7 @@
         </w:rPr>
         <w:t>status_colors</w:t>
       </w:r>
+      <w:proofErr w:type="spellEnd"/>
       <w:r>
         <w:rPr>
           <w:bCs/>
@@ -3945,6 +3966,7 @@
         <w:tab/>
         <w:t xml:space="preserve">      </w:t>
       </w:r>
+      <w:proofErr w:type="spellStart"/>
       <w:r>
         <w:rPr>
           <w:b/>
@@ -3952,6 +3974,7 @@
         </w:rPr>
         <w:t>min_length</w:t>
       </w:r>
+      <w:proofErr w:type="spellEnd"/>
       <w:r>
         <w:rPr>
           <w:lang w:val="en-US"/>
@@ -3985,6 +4008,7 @@
         <w:tab/>
         <w:t xml:space="preserve">      </w:t>
       </w:r>
+      <w:proofErr w:type="spellStart"/>
       <w:r>
         <w:rPr>
           <w:b/>
@@ -3992,6 +4016,7 @@
         </w:rPr>
         <w:t>max_length</w:t>
       </w:r>
+      <w:proofErr w:type="spellEnd"/>
       <w:r>
         <w:rPr>
           <w:lang w:val="en-US"/>
@@ -4025,6 +4050,7 @@
         <w:tab/>
         <w:t xml:space="preserve">      </w:t>
       </w:r>
+      <w:proofErr w:type="spellStart"/>
       <w:r>
         <w:rPr>
           <w:b/>
@@ -4032,6 +4058,7 @@
         </w:rPr>
         <w:t>status_limit</w:t>
       </w:r>
+      <w:proofErr w:type="spellEnd"/>
       <w:r>
         <w:rPr>
           <w:lang w:val="en-US"/>
@@ -4088,6 +4115,7 @@
         </w:rPr>
         <w:t xml:space="preserve">: </w:t>
       </w:r>
+      <w:proofErr w:type="spellStart"/>
       <w:proofErr w:type="gramStart"/>
       <w:r>
         <w:rPr>
@@ -4095,6 +4123,7 @@
         </w:rPr>
         <w:t>data.frame</w:t>
       </w:r>
+      <w:proofErr w:type="spellEnd"/>
       <w:proofErr w:type="gramEnd"/>
     </w:p>
     <w:tbl>
@@ -4384,6 +4413,7 @@
         </w:rPr>
         <w:t xml:space="preserve"> </w:t>
       </w:r>
+      <w:proofErr w:type="spellStart"/>
       <w:r>
         <w:rPr>
           <w:b/>
@@ -4391,6 +4421,7 @@
         </w:rPr>
         <w:t>nodes_per_year</w:t>
       </w:r>
+      <w:proofErr w:type="spellEnd"/>
       <w:r>
         <w:rPr>
           <w:lang w:val="en-US"/>
@@ -5374,6 +5405,7 @@
         </w:rPr>
         <w:t xml:space="preserve"> </w:t>
       </w:r>
+      <w:proofErr w:type="spellStart"/>
       <w:r>
         <w:rPr>
           <w:b/>
@@ -5388,6 +5420,7 @@
         </w:rPr>
         <w:t>links</w:t>
       </w:r>
+      <w:proofErr w:type="spellEnd"/>
       <w:r>
         <w:rPr>
           <w:lang w:val="en-US"/>
@@ -6346,6 +6379,7 @@
         </w:rPr>
         <w:t xml:space="preserve"> </w:t>
       </w:r>
+      <w:proofErr w:type="spellStart"/>
       <w:r>
         <w:rPr>
           <w:b/>
@@ -6353,12 +6387,14 @@
         </w:rPr>
         <w:t>node_links</w:t>
       </w:r>
+      <w:proofErr w:type="spellEnd"/>
       <w:r>
         <w:rPr>
           <w:lang w:val="en-US"/>
         </w:rPr>
         <w:t xml:space="preserve">: </w:t>
       </w:r>
+      <w:proofErr w:type="spellStart"/>
       <w:proofErr w:type="gramStart"/>
       <w:r>
         <w:rPr>
@@ -6366,6 +6402,7 @@
         </w:rPr>
         <w:t>data.frame</w:t>
       </w:r>
+      <w:proofErr w:type="spellEnd"/>
       <w:proofErr w:type="gramEnd"/>
     </w:p>
     <w:tbl>
@@ -6723,6 +6760,7 @@
         </w:rPr>
         <w:t xml:space="preserve"> </w:t>
       </w:r>
+      <w:proofErr w:type="spellStart"/>
       <w:r>
         <w:rPr>
           <w:rFonts w:eastAsiaTheme="minorEastAsia"/>
@@ -6753,6 +6791,7 @@
         </w:rPr>
         <w:t>_patterns</w:t>
       </w:r>
+      <w:proofErr w:type="spellEnd"/>
       <w:r>
         <w:rPr>
           <w:lang w:val="en-US"/>
@@ -7792,6 +7831,7 @@
         </w:rPr>
         <w:t xml:space="preserve">: </w:t>
       </w:r>
+      <w:proofErr w:type="spellStart"/>
       <w:proofErr w:type="gramStart"/>
       <w:r>
         <w:rPr>
@@ -7799,6 +7839,7 @@
         </w:rPr>
         <w:t>data.frame</w:t>
       </w:r>
+      <w:proofErr w:type="spellEnd"/>
       <w:proofErr w:type="gramEnd"/>
     </w:p>
     <w:tbl>
@@ -8374,6 +8415,7 @@
         </w:rPr>
         <w:t xml:space="preserve"> </w:t>
       </w:r>
+      <w:proofErr w:type="spellStart"/>
       <w:r>
         <w:rPr>
           <w:b/>
@@ -8381,6 +8423,7 @@
         </w:rPr>
         <w:t>patterns_per_year</w:t>
       </w:r>
+      <w:proofErr w:type="spellEnd"/>
       <w:r>
         <w:rPr>
           <w:lang w:val="en-US"/>
@@ -9365,6 +9408,7 @@
         </w:rPr>
         <w:t xml:space="preserve"> </w:t>
       </w:r>
+      <w:proofErr w:type="spellStart"/>
       <w:r>
         <w:rPr>
           <w:b/>
@@ -9372,6 +9416,7 @@
         </w:rPr>
         <w:t>p_links</w:t>
       </w:r>
+      <w:proofErr w:type="spellEnd"/>
       <w:r>
         <w:rPr>
           <w:lang w:val="en-US"/>
@@ -10330,6 +10375,7 @@
         </w:rPr>
         <w:t xml:space="preserve"> </w:t>
       </w:r>
+      <w:proofErr w:type="spellStart"/>
       <w:r>
         <w:rPr>
           <w:b/>
@@ -10337,12 +10383,14 @@
         </w:rPr>
         <w:t>pattern_links</w:t>
       </w:r>
+      <w:proofErr w:type="spellEnd"/>
       <w:r>
         <w:rPr>
           <w:lang w:val="en-US"/>
         </w:rPr>
         <w:t xml:space="preserve">: </w:t>
       </w:r>
+      <w:proofErr w:type="spellStart"/>
       <w:proofErr w:type="gramStart"/>
       <w:r>
         <w:rPr>
@@ -10350,6 +10398,7 @@
         </w:rPr>
         <w:t>data.frame</w:t>
       </w:r>
+      <w:proofErr w:type="spellEnd"/>
       <w:proofErr w:type="gramEnd"/>
     </w:p>
     <w:tbl>
@@ -10801,6 +10850,7 @@
         </w:rPr>
         <w:t xml:space="preserve"> </w:t>
       </w:r>
+      <w:proofErr w:type="spellStart"/>
       <w:proofErr w:type="gramStart"/>
       <w:r>
         <w:rPr>
@@ -10830,6 +10880,7 @@
         </w:rPr>
         <w:t>er</w:t>
       </w:r>
+      <w:proofErr w:type="spellEnd"/>
       <w:proofErr w:type="gramEnd"/>
       <w:r>
         <w:rPr>
@@ -10938,7 +10989,21 @@
         <w:rPr>
           <w:lang w:val="en-US"/>
         </w:rPr>
-        <w:t xml:space="preserve"> data.frame </w:t>
+        <w:t xml:space="preserve"> </w:t>
+      </w:r>
+      <w:proofErr w:type="spellStart"/>
+      <w:r>
+        <w:rPr>
+          <w:lang w:val="en-US"/>
+        </w:rPr>
+        <w:t>data.frame</w:t>
+      </w:r>
+      <w:proofErr w:type="spellEnd"/>
+      <w:r>
+        <w:rPr>
+          <w:lang w:val="en-US"/>
+        </w:rPr>
+        <w:t xml:space="preserve"> </w:t>
       </w:r>
       <w:r>
         <w:rPr>
@@ -10998,6 +11063,7 @@
         </w:rPr>
         <w:t xml:space="preserve"> </w:t>
       </w:r>
+      <w:proofErr w:type="spellStart"/>
       <w:r>
         <w:rPr>
           <w:b/>
@@ -11005,6 +11071,7 @@
         </w:rPr>
         <w:t>min_length</w:t>
       </w:r>
+      <w:proofErr w:type="spellEnd"/>
       <w:r>
         <w:rPr>
           <w:lang w:val="en-US"/>
@@ -11027,6 +11094,7 @@
         </w:rPr>
         <w:t xml:space="preserve"> </w:t>
       </w:r>
+      <w:proofErr w:type="spellStart"/>
       <w:r>
         <w:rPr>
           <w:b/>
@@ -11034,6 +11102,7 @@
         </w:rPr>
         <w:t>max_length</w:t>
       </w:r>
+      <w:proofErr w:type="spellEnd"/>
       <w:r>
         <w:rPr>
           <w:lang w:val="en-US"/>
@@ -11058,6 +11127,7 @@
         </w:rPr>
         <w:t xml:space="preserve"> </w:t>
       </w:r>
+      <w:proofErr w:type="spellStart"/>
       <w:r>
         <w:rPr>
           <w:b/>
@@ -11065,6 +11135,7 @@
         </w:rPr>
         <w:t>status_limit</w:t>
       </w:r>
+      <w:proofErr w:type="spellEnd"/>
       <w:r>
         <w:rPr>
           <w:lang w:val="en-US"/>
@@ -11083,6 +11154,7 @@
         </w:rPr>
         <w:t xml:space="preserve"> </w:t>
       </w:r>
+      <w:proofErr w:type="spellStart"/>
       <w:r>
         <w:rPr>
           <w:b/>
@@ -11091,6 +11163,7 @@
         </w:rPr>
         <w:t>init</w:t>
       </w:r>
+      <w:proofErr w:type="spellEnd"/>
       <w:r>
         <w:rPr>
           <w:lang w:val="en-US"/>
@@ -11147,6 +11220,7 @@
         </w:rPr>
         <w:t xml:space="preserve"> </w:t>
       </w:r>
+      <w:proofErr w:type="spellStart"/>
       <w:r>
         <w:rPr>
           <w:bCs/>
@@ -11161,6 +11235,7 @@
         </w:rPr>
         <w:t>Analyzer</w:t>
       </w:r>
+      <w:proofErr w:type="spellEnd"/>
     </w:p>
     <w:tbl>
       <w:tblPr>
@@ -11665,12 +11740,14 @@
         </w:rPr>
         <w:t xml:space="preserve">: </w:t>
       </w:r>
+      <w:proofErr w:type="spellStart"/>
       <w:r>
         <w:rPr>
           <w:lang w:val="en-US"/>
         </w:rPr>
         <w:t>TransactionAnalyzer</w:t>
       </w:r>
+      <w:proofErr w:type="spellEnd"/>
       <w:r>
         <w:rPr>
           <w:lang w:val="en-US"/>
@@ -11751,6 +11828,7 @@
         </w:rPr>
         <w:t xml:space="preserve"> </w:t>
       </w:r>
+      <w:proofErr w:type="spellStart"/>
       <w:proofErr w:type="gramStart"/>
       <w:r>
         <w:rPr>
@@ -11758,7 +11836,16 @@
           <w:bCs/>
           <w:lang w:val="en-US"/>
         </w:rPr>
-        <w:t>init(</w:t>
+        <w:t>init</w:t>
+      </w:r>
+      <w:proofErr w:type="spellEnd"/>
+      <w:r>
+        <w:rPr>
+          <w:b/>
+          <w:bCs/>
+          <w:lang w:val="en-US"/>
+        </w:rPr>
+        <w:t>(</w:t>
       </w:r>
       <w:proofErr w:type="gramEnd"/>
       <w:r>
@@ -11805,12 +11892,28 @@
         </w:rPr>
         <w:t xml:space="preserve">: </w:t>
       </w:r>
-      <w:r>
-        <w:rPr>
-          <w:lang w:val="en-US"/>
-        </w:rPr>
-        <w:t>itemsets (class object from arules</w:t>
-      </w:r>
+      <w:proofErr w:type="spellStart"/>
+      <w:r>
+        <w:rPr>
+          <w:lang w:val="en-US"/>
+        </w:rPr>
+        <w:t>itemsets</w:t>
+      </w:r>
+      <w:proofErr w:type="spellEnd"/>
+      <w:r>
+        <w:rPr>
+          <w:lang w:val="en-US"/>
+        </w:rPr>
+        <w:t xml:space="preserve"> (class object from </w:t>
+      </w:r>
+      <w:proofErr w:type="spellStart"/>
+      <w:r>
+        <w:rPr>
+          <w:lang w:val="en-US"/>
+        </w:rPr>
+        <w:t>arules</w:t>
+      </w:r>
+      <w:proofErr w:type="spellEnd"/>
       <w:r>
         <w:rPr>
           <w:b/>
@@ -11848,6 +11951,7 @@
         </w:rPr>
         <w:t xml:space="preserve"> </w:t>
       </w:r>
+      <w:proofErr w:type="spellStart"/>
       <w:proofErr w:type="gramStart"/>
       <w:r>
         <w:rPr>
@@ -11862,11 +11966,33 @@
           <w:b/>
           <w:bCs/>
         </w:rPr>
-        <w:t>_nodes(verbose</w:t>
-      </w:r>
-      <w:r>
-        <w:t>: logical</w:t>
-      </w:r>
+        <w:t>_nodes</w:t>
+      </w:r>
+      <w:proofErr w:type="spellEnd"/>
+      <w:r>
+        <w:rPr>
+          <w:b/>
+          <w:bCs/>
+        </w:rPr>
+        <w:t>(</w:t>
+      </w:r>
+      <w:proofErr w:type="spellStart"/>
+      <w:r>
+        <w:rPr>
+          <w:b/>
+          <w:bCs/>
+        </w:rPr>
+        <w:t>verbose</w:t>
+      </w:r>
+      <w:proofErr w:type="spellEnd"/>
+      <w:r>
+        <w:t xml:space="preserve">: </w:t>
+      </w:r>
+      <w:proofErr w:type="spellStart"/>
+      <w:r>
+        <w:t>logical</w:t>
+      </w:r>
+      <w:proofErr w:type="spellEnd"/>
       <w:r>
         <w:rPr>
           <w:b/>
@@ -11897,6 +12023,7 @@
         </w:rPr>
         <w:t xml:space="preserve"> </w:t>
       </w:r>
+      <w:proofErr w:type="spellStart"/>
       <w:proofErr w:type="gramStart"/>
       <w:r>
         <w:rPr>
@@ -11920,16 +12047,31 @@
         </w:rPr>
         <w:t>node_links</w:t>
       </w:r>
-      <w:r>
-        <w:rPr>
-          <w:b/>
-          <w:bCs/>
-        </w:rPr>
-        <w:t>(verbose</w:t>
-      </w:r>
-      <w:r>
-        <w:t>: logical</w:t>
-      </w:r>
+      <w:proofErr w:type="spellEnd"/>
+      <w:r>
+        <w:rPr>
+          <w:b/>
+          <w:bCs/>
+        </w:rPr>
+        <w:t>(</w:t>
+      </w:r>
+      <w:proofErr w:type="spellStart"/>
+      <w:r>
+        <w:rPr>
+          <w:b/>
+          <w:bCs/>
+        </w:rPr>
+        <w:t>verbose</w:t>
+      </w:r>
+      <w:proofErr w:type="spellEnd"/>
+      <w:r>
+        <w:t xml:space="preserve">: </w:t>
+      </w:r>
+      <w:proofErr w:type="spellStart"/>
+      <w:r>
+        <w:t>logical</w:t>
+      </w:r>
+      <w:proofErr w:type="spellEnd"/>
       <w:r>
         <w:rPr>
           <w:b/>
@@ -11961,6 +12103,7 @@
         </w:rPr>
         <w:t xml:space="preserve"> </w:t>
       </w:r>
+      <w:proofErr w:type="spellStart"/>
       <w:r>
         <w:rPr>
           <w:b/>
@@ -11976,7 +12119,16 @@
           <w:bCs/>
           <w:lang w:val="en-US"/>
         </w:rPr>
-        <w:t>patterns(</w:t>
+        <w:t>patterns</w:t>
+      </w:r>
+      <w:proofErr w:type="spellEnd"/>
+      <w:r>
+        <w:rPr>
+          <w:b/>
+          <w:bCs/>
+          <w:lang w:val="en-US"/>
+        </w:rPr>
+        <w:t>(</w:t>
       </w:r>
       <w:proofErr w:type="gramEnd"/>
       <w:r>
@@ -12009,12 +12161,28 @@
         </w:rPr>
         <w:t xml:space="preserve">: </w:t>
       </w:r>
-      <w:r>
-        <w:rPr>
-          <w:lang w:val="en-US"/>
-        </w:rPr>
-        <w:t>itemsets (class object from arules</w:t>
-      </w:r>
+      <w:proofErr w:type="spellStart"/>
+      <w:r>
+        <w:rPr>
+          <w:lang w:val="en-US"/>
+        </w:rPr>
+        <w:t>itemsets</w:t>
+      </w:r>
+      <w:proofErr w:type="spellEnd"/>
+      <w:r>
+        <w:rPr>
+          <w:lang w:val="en-US"/>
+        </w:rPr>
+        <w:t xml:space="preserve"> (class object from </w:t>
+      </w:r>
+      <w:proofErr w:type="spellStart"/>
+      <w:r>
+        <w:rPr>
+          <w:lang w:val="en-US"/>
+        </w:rPr>
+        <w:t>arules</w:t>
+      </w:r>
+      <w:proofErr w:type="spellEnd"/>
       <w:r>
         <w:rPr>
           <w:b/>
@@ -12054,6 +12222,7 @@
         </w:rPr>
         <w:t xml:space="preserve"> </w:t>
       </w:r>
+      <w:proofErr w:type="spellStart"/>
       <w:r>
         <w:rPr>
           <w:b/>
@@ -12079,6 +12248,7 @@
         </w:rPr>
         <w:t>links</w:t>
       </w:r>
+      <w:proofErr w:type="spellEnd"/>
       <w:r>
         <w:rPr>
           <w:b/>
@@ -12140,6 +12310,7 @@
         </w:rPr>
         <w:t xml:space="preserve"> </w:t>
       </w:r>
+      <w:proofErr w:type="spellStart"/>
       <w:r>
         <w:rPr>
           <w:b/>
@@ -12155,7 +12326,16 @@
           <w:bCs/>
           <w:lang w:val="en-US"/>
         </w:rPr>
-        <w:t>init(</w:t>
+        <w:t>init</w:t>
+      </w:r>
+      <w:proofErr w:type="spellEnd"/>
+      <w:r>
+        <w:rPr>
+          <w:b/>
+          <w:bCs/>
+          <w:lang w:val="en-US"/>
+        </w:rPr>
+        <w:t>(</w:t>
       </w:r>
       <w:proofErr w:type="gramEnd"/>
       <w:r>
@@ -12210,6 +12390,7 @@
         </w:rPr>
         <w:t xml:space="preserve"> </w:t>
       </w:r>
+      <w:proofErr w:type="spellStart"/>
       <w:r>
         <w:rPr>
           <w:b/>
@@ -12225,7 +12406,16 @@
           <w:bCs/>
           <w:lang w:val="en-US"/>
         </w:rPr>
-        <w:t>nodes(</w:t>
+        <w:t>nodes</w:t>
+      </w:r>
+      <w:proofErr w:type="spellEnd"/>
+      <w:r>
+        <w:rPr>
+          <w:b/>
+          <w:bCs/>
+          <w:lang w:val="en-US"/>
+        </w:rPr>
+        <w:t>(</w:t>
       </w:r>
       <w:proofErr w:type="gramEnd"/>
       <w:r>
@@ -12268,6 +12458,7 @@
         </w:rPr>
         <w:t xml:space="preserve"> </w:t>
       </w:r>
+      <w:proofErr w:type="spellStart"/>
       <w:r>
         <w:rPr>
           <w:b/>
@@ -12293,6 +12484,7 @@
         </w:rPr>
         <w:t>links</w:t>
       </w:r>
+      <w:proofErr w:type="spellEnd"/>
       <w:r>
         <w:rPr>
           <w:b/>
@@ -12342,6 +12534,7 @@
         </w:rPr>
         <w:t xml:space="preserve"> </w:t>
       </w:r>
+      <w:proofErr w:type="spellStart"/>
       <w:r>
         <w:rPr>
           <w:b/>
@@ -12357,7 +12550,16 @@
           <w:bCs/>
           <w:lang w:val="en-US"/>
         </w:rPr>
-        <w:t>patterns(</w:t>
+        <w:t>patterns</w:t>
+      </w:r>
+      <w:proofErr w:type="spellEnd"/>
+      <w:r>
+        <w:rPr>
+          <w:b/>
+          <w:bCs/>
+          <w:lang w:val="en-US"/>
+        </w:rPr>
+        <w:t>(</w:t>
       </w:r>
       <w:proofErr w:type="gramEnd"/>
       <w:r>
@@ -12398,6 +12600,7 @@
         </w:rPr>
         <w:t xml:space="preserve"> </w:t>
       </w:r>
+      <w:proofErr w:type="spellStart"/>
       <w:r>
         <w:rPr>
           <w:b/>
@@ -12423,6 +12626,7 @@
         </w:rPr>
         <w:t>links</w:t>
       </w:r>
+      <w:proofErr w:type="spellEnd"/>
       <w:r>
         <w:rPr>
           <w:b/>
@@ -12470,6 +12674,7 @@
         </w:rPr>
         <w:t xml:space="preserve"> </w:t>
       </w:r>
+      <w:proofErr w:type="spellStart"/>
       <w:r>
         <w:rPr>
           <w:b/>
@@ -12485,7 +12690,16 @@
           <w:bCs/>
           <w:lang w:val="en-US"/>
         </w:rPr>
-        <w:t>init(</w:t>
+        <w:t>init</w:t>
+      </w:r>
+      <w:proofErr w:type="spellEnd"/>
+      <w:r>
+        <w:rPr>
+          <w:b/>
+          <w:bCs/>
+          <w:lang w:val="en-US"/>
+        </w:rPr>
+        <w:t>(</w:t>
       </w:r>
       <w:proofErr w:type="gramEnd"/>
       <w:r>
@@ -12618,6 +12832,7 @@
         </w:rPr>
         <w:t xml:space="preserve"> </w:t>
       </w:r>
+      <w:proofErr w:type="spellStart"/>
       <w:r>
         <w:rPr>
           <w:b/>
@@ -12645,7 +12860,15 @@
           <w:b/>
           <w:lang w:val="en-US"/>
         </w:rPr>
-        <w:t>year(</w:t>
+        <w:t>year</w:t>
+      </w:r>
+      <w:proofErr w:type="spellEnd"/>
+      <w:r>
+        <w:rPr>
+          <w:b/>
+          <w:lang w:val="en-US"/>
+        </w:rPr>
+        <w:t>(</w:t>
       </w:r>
       <w:proofErr w:type="gramEnd"/>
       <w:r>
@@ -12692,6 +12915,7 @@
         </w:rPr>
         <w:t xml:space="preserve"> </w:t>
       </w:r>
+      <w:proofErr w:type="spellStart"/>
       <w:r>
         <w:rPr>
           <w:b/>
@@ -12699,6 +12923,7 @@
         </w:rPr>
         <w:t>nodes_per_year</w:t>
       </w:r>
+      <w:proofErr w:type="spellEnd"/>
     </w:p>
     <w:p>
       <w:pPr>
@@ -12724,6 +12949,7 @@
         </w:rPr>
         <w:t xml:space="preserve"> </w:t>
       </w:r>
+      <w:proofErr w:type="spellStart"/>
       <w:r>
         <w:rPr>
           <w:b/>
@@ -12739,6 +12965,7 @@
         </w:rPr>
         <w:t>trx</w:t>
       </w:r>
+      <w:proofErr w:type="spellEnd"/>
       <w:r>
         <w:rPr>
           <w:b/>
@@ -12822,6 +13049,7 @@
         </w:rPr>
         <w:t xml:space="preserve"> </w:t>
       </w:r>
+      <w:proofErr w:type="spellStart"/>
       <w:r>
         <w:rPr>
           <w:b/>
@@ -12835,7 +13063,15 @@
           <w:b/>
           <w:lang w:val="en-US"/>
         </w:rPr>
-        <w:t>links(</w:t>
+        <w:t>links</w:t>
+      </w:r>
+      <w:proofErr w:type="spellEnd"/>
+      <w:r>
+        <w:rPr>
+          <w:b/>
+          <w:lang w:val="en-US"/>
+        </w:rPr>
+        <w:t>(</w:t>
       </w:r>
       <w:proofErr w:type="gramEnd"/>
       <w:r>
@@ -12894,6 +13130,7 @@
         </w:rPr>
         <w:t xml:space="preserve"> </w:t>
       </w:r>
+      <w:proofErr w:type="spellStart"/>
       <w:r>
         <w:rPr>
           <w:b/>
@@ -12908,6 +13145,7 @@
         </w:rPr>
         <w:t>links</w:t>
       </w:r>
+      <w:proofErr w:type="spellEnd"/>
       <w:r>
         <w:rPr>
           <w:lang w:val="en-US"/>
@@ -12926,6 +13164,7 @@
         </w:rPr>
         <w:t xml:space="preserve"> </w:t>
       </w:r>
+      <w:proofErr w:type="spellStart"/>
       <w:r>
         <w:rPr>
           <w:b/>
@@ -12933,6 +13172,7 @@
         </w:rPr>
         <w:t>p_links</w:t>
       </w:r>
+      <w:proofErr w:type="spellEnd"/>
     </w:p>
     <w:p>
       <w:pPr>
@@ -12958,6 +13198,7 @@
         </w:rPr>
         <w:t xml:space="preserve"> </w:t>
       </w:r>
+      <w:proofErr w:type="spellStart"/>
       <w:r>
         <w:rPr>
           <w:b/>
@@ -12971,7 +13212,15 @@
           <w:b/>
           <w:lang w:val="en-US"/>
         </w:rPr>
-        <w:t>links(</w:t>
+        <w:t>links</w:t>
+      </w:r>
+      <w:proofErr w:type="spellEnd"/>
+      <w:r>
+        <w:rPr>
+          <w:b/>
+          <w:lang w:val="en-US"/>
+        </w:rPr>
+        <w:t>(</w:t>
       </w:r>
       <w:proofErr w:type="gramEnd"/>
       <w:r>
@@ -13031,6 +13280,7 @@
         </w:rPr>
         <w:t xml:space="preserve"> </w:t>
       </w:r>
+      <w:proofErr w:type="spellStart"/>
       <w:r>
         <w:rPr>
           <w:b/>
@@ -13038,6 +13288,7 @@
         </w:rPr>
         <w:t>node_links</w:t>
       </w:r>
+      <w:proofErr w:type="spellEnd"/>
       <w:r>
         <w:rPr>
           <w:lang w:val="en-US"/>
@@ -13056,6 +13307,7 @@
         </w:rPr>
         <w:t xml:space="preserve"> </w:t>
       </w:r>
+      <w:proofErr w:type="spellStart"/>
       <w:r>
         <w:rPr>
           <w:b/>
@@ -13063,6 +13315,7 @@
         </w:rPr>
         <w:t>pattern_links</w:t>
       </w:r>
+      <w:proofErr w:type="spellEnd"/>
     </w:p>
     <w:p>
       <w:pPr>
@@ -13094,6 +13347,7 @@
         </w:rPr>
         <w:t xml:space="preserve"> </w:t>
       </w:r>
+      <w:proofErr w:type="spellStart"/>
       <w:r>
         <w:rPr>
           <w:b/>
@@ -13107,7 +13361,15 @@
           <w:b/>
           <w:lang w:val="en-US"/>
         </w:rPr>
-        <w:t>patterns(</w:t>
+        <w:t>patterns</w:t>
+      </w:r>
+      <w:proofErr w:type="spellEnd"/>
+      <w:r>
+        <w:rPr>
+          <w:b/>
+          <w:lang w:val="en-US"/>
+        </w:rPr>
+        <w:t>(</w:t>
       </w:r>
       <w:proofErr w:type="gramEnd"/>
       <w:r>
@@ -13136,6 +13398,7 @@
         </w:rPr>
         <w:t xml:space="preserve">: numeric, </w:t>
       </w:r>
+      <w:proofErr w:type="spellStart"/>
       <w:r>
         <w:rPr>
           <w:b/>
@@ -13143,6 +13406,7 @@
         </w:rPr>
         <w:t>min_length</w:t>
       </w:r>
+      <w:proofErr w:type="spellEnd"/>
       <w:r>
         <w:rPr>
           <w:lang w:val="en-US"/>
@@ -13170,6 +13434,7 @@
         </w:rPr>
         <w:t xml:space="preserve">     </w:t>
       </w:r>
+      <w:proofErr w:type="spellStart"/>
       <w:r>
         <w:rPr>
           <w:b/>
@@ -13177,6 +13442,7 @@
         </w:rPr>
         <w:t>max_length</w:t>
       </w:r>
+      <w:proofErr w:type="spellEnd"/>
       <w:r>
         <w:rPr>
           <w:lang w:val="en-US"/>
@@ -13189,6 +13455,7 @@
         </w:rPr>
         <w:t xml:space="preserve">, </w:t>
       </w:r>
+      <w:proofErr w:type="spellStart"/>
       <w:r>
         <w:rPr>
           <w:b/>
@@ -13197,6 +13464,7 @@
         </w:rPr>
         <w:t>arules</w:t>
       </w:r>
+      <w:proofErr w:type="spellEnd"/>
       <w:r>
         <w:rPr>
           <w:lang w:val="en-US"/>
@@ -13216,12 +13484,28 @@
         </w:rPr>
         <w:t xml:space="preserve">: </w:t>
       </w:r>
-      <w:r>
-        <w:rPr>
-          <w:lang w:val="en-US"/>
-        </w:rPr>
-        <w:t>itemsets (class object from arules</w:t>
-      </w:r>
+      <w:proofErr w:type="spellStart"/>
+      <w:r>
+        <w:rPr>
+          <w:lang w:val="en-US"/>
+        </w:rPr>
+        <w:t>itemsets</w:t>
+      </w:r>
+      <w:proofErr w:type="spellEnd"/>
+      <w:r>
+        <w:rPr>
+          <w:lang w:val="en-US"/>
+        </w:rPr>
+        <w:t xml:space="preserve"> (class object from </w:t>
+      </w:r>
+      <w:proofErr w:type="spellStart"/>
+      <w:r>
+        <w:rPr>
+          <w:lang w:val="en-US"/>
+        </w:rPr>
+        <w:t>arules</w:t>
+      </w:r>
+      <w:proofErr w:type="spellEnd"/>
     </w:p>
     <w:p>
       <w:pPr>
@@ -13249,6 +13533,7 @@
         </w:rPr>
         <w:t xml:space="preserve"> </w:t>
       </w:r>
+      <w:proofErr w:type="spellStart"/>
       <w:proofErr w:type="gramStart"/>
       <w:r>
         <w:rPr>
@@ -13256,6 +13541,7 @@
         </w:rPr>
         <w:t>data.frame</w:t>
       </w:r>
+      <w:proofErr w:type="spellEnd"/>
       <w:proofErr w:type="gramEnd"/>
     </w:p>
     <w:tbl>
@@ -13473,6 +13759,7 @@
         </w:rPr>
         <w:t xml:space="preserve"> </w:t>
       </w:r>
+      <w:proofErr w:type="spellStart"/>
       <w:r>
         <w:rPr>
           <w:b/>
@@ -13488,6 +13775,7 @@
         </w:rPr>
         <w:t>trx</w:t>
       </w:r>
+      <w:proofErr w:type="spellEnd"/>
       <w:r>
         <w:rPr>
           <w:b/>
@@ -13539,6 +13827,7 @@
         </w:rPr>
         <w:t xml:space="preserve"> </w:t>
       </w:r>
+      <w:proofErr w:type="spellStart"/>
       <w:r>
         <w:rPr>
           <w:b/>
@@ -13553,6 +13842,7 @@
         </w:rPr>
         <w:t>_patterns</w:t>
       </w:r>
+      <w:proofErr w:type="spellEnd"/>
     </w:p>
     <w:p>
       <w:pPr>
@@ -13578,6 +13868,7 @@
         </w:rPr>
         <w:t xml:space="preserve"> </w:t>
       </w:r>
+      <w:proofErr w:type="spellStart"/>
       <w:r>
         <w:rPr>
           <w:b/>
@@ -13591,7 +13882,15 @@
           <w:b/>
           <w:lang w:val="en-US"/>
         </w:rPr>
-        <w:t>year(</w:t>
+        <w:t>year</w:t>
+      </w:r>
+      <w:proofErr w:type="spellEnd"/>
+      <w:r>
+        <w:rPr>
+          <w:b/>
+          <w:lang w:val="en-US"/>
+        </w:rPr>
+        <w:t>(</w:t>
       </w:r>
       <w:proofErr w:type="gramEnd"/>
       <w:r>
@@ -13637,6 +13936,7 @@
         </w:rPr>
         <w:t xml:space="preserve"> </w:t>
       </w:r>
+      <w:proofErr w:type="spellStart"/>
       <w:r>
         <w:rPr>
           <w:b/>
@@ -13644,6 +13944,7 @@
         </w:rPr>
         <w:t>patterns_per_year</w:t>
       </w:r>
+      <w:proofErr w:type="spellEnd"/>
     </w:p>
     <w:p>
       <w:pPr>
@@ -13669,6 +13970,7 @@
         </w:rPr>
         <w:t xml:space="preserve"> </w:t>
       </w:r>
+      <w:proofErr w:type="spellStart"/>
       <w:r>
         <w:rPr>
           <w:b/>
@@ -13682,7 +13984,15 @@
           <w:b/>
           <w:lang w:val="en-US"/>
         </w:rPr>
-        <w:t>characteristics(</w:t>
+        <w:t>characteristics</w:t>
+      </w:r>
+      <w:proofErr w:type="spellEnd"/>
+      <w:r>
+        <w:rPr>
+          <w:b/>
+          <w:lang w:val="en-US"/>
+        </w:rPr>
+        <w:t>(</w:t>
       </w:r>
       <w:proofErr w:type="gramEnd"/>
       <w:r>
@@ -13767,6 +14077,7 @@
         </w:rPr>
         <w:t xml:space="preserve"> </w:t>
       </w:r>
+      <w:proofErr w:type="spellStart"/>
       <w:r>
         <w:rPr>
           <w:b/>
@@ -13782,6 +14093,7 @@
         </w:rPr>
         <w:t>specificity</w:t>
       </w:r>
+      <w:proofErr w:type="spellEnd"/>
       <w:r>
         <w:rPr>
           <w:b/>
@@ -13949,6 +14261,7 @@
         </w:rPr>
         <w:t xml:space="preserve"> </w:t>
       </w:r>
+      <w:proofErr w:type="spellStart"/>
       <w:r>
         <w:rPr>
           <w:b/>
@@ -13978,6 +14291,7 @@
         </w:rPr>
         <w:t>params</w:t>
       </w:r>
+      <w:proofErr w:type="spellEnd"/>
       <w:r>
         <w:rPr>
           <w:b/>
@@ -14242,6 +14556,7 @@
         </w:rPr>
         <w:t xml:space="preserve"> </w:t>
       </w:r>
+      <w:proofErr w:type="spellStart"/>
       <w:r>
         <w:rPr>
           <w:b/>
@@ -14255,7 +14570,15 @@
           <w:b/>
           <w:lang w:val="en-US"/>
         </w:rPr>
-        <w:t>indexes(</w:t>
+        <w:t>indexes</w:t>
+      </w:r>
+      <w:proofErr w:type="spellEnd"/>
+      <w:r>
+        <w:rPr>
+          <w:b/>
+          <w:lang w:val="en-US"/>
+        </w:rPr>
+        <w:t>(</w:t>
       </w:r>
       <w:proofErr w:type="gramEnd"/>
       <w:r>
@@ -14362,6 +14685,7 @@
         </w:rPr>
         <w:t xml:space="preserve"> </w:t>
       </w:r>
+      <w:proofErr w:type="spellStart"/>
       <w:r>
         <w:rPr>
           <w:b/>
@@ -14377,6 +14701,7 @@
         </w:rPr>
         <w:t>limits</w:t>
       </w:r>
+      <w:proofErr w:type="spellEnd"/>
       <w:r>
         <w:rPr>
           <w:b/>
@@ -14475,7 +14800,15 @@
           <w:b/>
           <w:lang w:val="en-US"/>
         </w:rPr>
-        <w:t xml:space="preserve">              short</w:t>
+        <w:t xml:space="preserve">              </w:t>
+      </w:r>
+      <w:proofErr w:type="spellStart"/>
+      <w:r>
+        <w:rPr>
+          <w:b/>
+          <w:lang w:val="en-US"/>
+        </w:rPr>
+        <w:t>short</w:t>
       </w:r>
       <w:r>
         <w:rPr>
@@ -14484,6 +14817,7 @@
         </w:rPr>
         <w:t>_limit</w:t>
       </w:r>
+      <w:proofErr w:type="spellEnd"/>
       <w:r>
         <w:rPr>
           <w:lang w:val="en-US"/>
@@ -14559,6 +14893,7 @@
                 <w:lang w:val="en-US" w:eastAsia="fr-FR"/>
               </w:rPr>
             </w:pPr>
+            <w:proofErr w:type="spellStart"/>
             <w:proofErr w:type="gramStart"/>
             <w:r>
               <w:rPr>
@@ -14580,6 +14915,7 @@
               </w:rPr>
               <w:t>period</w:t>
             </w:r>
+            <w:proofErr w:type="spellEnd"/>
             <w:proofErr w:type="gramEnd"/>
             <w:r>
               <w:rPr>
@@ -14619,6 +14955,7 @@
                 <w:lang w:val="en-US" w:eastAsia="fr-FR"/>
               </w:rPr>
             </w:pPr>
+            <w:proofErr w:type="spellStart"/>
             <w:proofErr w:type="gramStart"/>
             <w:r>
               <w:rPr>
@@ -14640,6 +14977,7 @@
               </w:rPr>
               <w:t>limit</w:t>
             </w:r>
+            <w:proofErr w:type="spellEnd"/>
             <w:proofErr w:type="gramEnd"/>
           </w:p>
         </w:tc>
@@ -14751,6 +15089,7 @@
         </w:rPr>
         <w:t xml:space="preserve"> </w:t>
       </w:r>
+      <w:proofErr w:type="spellStart"/>
       <w:r>
         <w:rPr>
           <w:b/>
@@ -14778,8 +15117,17 @@
           <w:b/>
           <w:lang w:val="en-US"/>
         </w:rPr>
-        <w:t>threshold(</w:t>
-      </w:r>
+        <w:t>threshold</w:t>
+      </w:r>
+      <w:proofErr w:type="spellEnd"/>
+      <w:r>
+        <w:rPr>
+          <w:b/>
+          <w:lang w:val="en-US"/>
+        </w:rPr>
+        <w:t>(</w:t>
+      </w:r>
+      <w:proofErr w:type="spellStart"/>
       <w:proofErr w:type="gramEnd"/>
       <w:r>
         <w:rPr>
@@ -14788,6 +15136,7 @@
         </w:rPr>
         <w:t>reporting_indexes</w:t>
       </w:r>
+      <w:proofErr w:type="spellEnd"/>
       <w:r>
         <w:rPr>
           <w:lang w:val="en-US"/>
@@ -14831,6 +15180,7 @@
         </w:rPr>
         <w:t xml:space="preserve"> </w:t>
       </w:r>
+      <w:proofErr w:type="spellStart"/>
       <w:r>
         <w:rPr>
           <w:b/>
@@ -14844,8 +15194,17 @@
           <w:b/>
           <w:lang w:val="en-US"/>
         </w:rPr>
-        <w:t>threshold(</w:t>
-      </w:r>
+        <w:t>threshold</w:t>
+      </w:r>
+      <w:proofErr w:type="spellEnd"/>
+      <w:r>
+        <w:rPr>
+          <w:b/>
+          <w:lang w:val="en-US"/>
+        </w:rPr>
+        <w:t>(</w:t>
+      </w:r>
+      <w:proofErr w:type="spellStart"/>
       <w:proofErr w:type="gramEnd"/>
       <w:r>
         <w:rPr>
@@ -14854,6 +15213,7 @@
         </w:rPr>
         <w:t>reporting_indexes</w:t>
       </w:r>
+      <w:proofErr w:type="spellEnd"/>
       <w:r>
         <w:rPr>
           <w:lang w:val="en-US"/>
@@ -14911,6 +15271,7 @@
         </w:rPr>
         <w:t xml:space="preserve"> </w:t>
       </w:r>
+      <w:proofErr w:type="spellStart"/>
       <w:r>
         <w:rPr>
           <w:b/>
@@ -14926,6 +15287,7 @@
         </w:rPr>
         <w:t>status</w:t>
       </w:r>
+      <w:proofErr w:type="spellEnd"/>
       <w:r>
         <w:rPr>
           <w:b/>
@@ -15030,7 +15392,15 @@
           <w:b/>
           <w:lang w:val="en-US"/>
         </w:rPr>
-        <w:t xml:space="preserve">      short</w:t>
+        <w:t xml:space="preserve">      </w:t>
+      </w:r>
+      <w:proofErr w:type="spellStart"/>
+      <w:r>
+        <w:rPr>
+          <w:b/>
+          <w:lang w:val="en-US"/>
+        </w:rPr>
+        <w:t>short</w:t>
       </w:r>
       <w:r>
         <w:rPr>
@@ -15039,6 +15409,7 @@
         </w:rPr>
         <w:t>_limit</w:t>
       </w:r>
+      <w:proofErr w:type="spellEnd"/>
       <w:r>
         <w:rPr>
           <w:lang w:val="en-US"/>
@@ -15101,6 +15472,7 @@
         </w:rPr>
         <w:t xml:space="preserve"> </w:t>
       </w:r>
+      <w:proofErr w:type="spellStart"/>
       <w:proofErr w:type="gramStart"/>
       <w:r>
         <w:rPr>
@@ -15108,6 +15480,7 @@
         </w:rPr>
         <w:t>data.frame</w:t>
       </w:r>
+      <w:proofErr w:type="spellEnd"/>
       <w:proofErr w:type="gramEnd"/>
     </w:p>
     <w:tbl>
@@ -15154,6 +15527,7 @@
                 <w:lang w:val="en-US" w:eastAsia="fr-FR"/>
               </w:rPr>
             </w:pPr>
+            <w:proofErr w:type="spellStart"/>
             <w:proofErr w:type="gramStart"/>
             <w:r>
               <w:rPr>
@@ -15165,6 +15539,7 @@
               </w:rPr>
               <w:t>RI.period</w:t>
             </w:r>
+            <w:proofErr w:type="spellEnd"/>
             <w:proofErr w:type="gramEnd"/>
           </w:p>
         </w:tc>
@@ -15244,6 +15619,7 @@
                 <w:lang w:val="en-US" w:eastAsia="fr-FR"/>
               </w:rPr>
             </w:pPr>
+            <w:proofErr w:type="spellStart"/>
             <w:proofErr w:type="gramStart"/>
             <w:r>
               <w:rPr>
@@ -15255,6 +15631,7 @@
               </w:rPr>
               <w:t>RI.limit</w:t>
             </w:r>
+            <w:proofErr w:type="spellEnd"/>
             <w:proofErr w:type="gramEnd"/>
           </w:p>
         </w:tc>
@@ -15951,6 +16328,7 @@
         </w:rPr>
         <w:t xml:space="preserve"> </w:t>
       </w:r>
+      <w:proofErr w:type="spellStart"/>
       <w:r>
         <w:rPr>
           <w:b/>
@@ -15964,7 +16342,15 @@
           <w:b/>
           <w:lang w:val="en-US"/>
         </w:rPr>
-        <w:t>chart(</w:t>
+        <w:t>chart</w:t>
+      </w:r>
+      <w:proofErr w:type="spellEnd"/>
+      <w:r>
+        <w:rPr>
+          <w:b/>
+          <w:lang w:val="en-US"/>
+        </w:rPr>
+        <w:t>(</w:t>
       </w:r>
       <w:proofErr w:type="gramEnd"/>
       <w:r>
@@ -16157,6 +16543,7 @@
         </w:rPr>
         <w:t xml:space="preserve">: </w:t>
       </w:r>
+      <w:proofErr w:type="spellStart"/>
       <w:proofErr w:type="gramStart"/>
       <w:r>
         <w:rPr>
@@ -16164,6 +16551,7 @@
         </w:rPr>
         <w:t>data.frame</w:t>
       </w:r>
+      <w:proofErr w:type="spellEnd"/>
       <w:proofErr w:type="gramEnd"/>
     </w:p>
     <w:tbl>
@@ -16816,6 +17204,7 @@
         </w:rPr>
         <w:t xml:space="preserve"> </w:t>
       </w:r>
+      <w:proofErr w:type="spellStart"/>
       <w:r>
         <w:rPr>
           <w:b/>
@@ -16836,7 +17225,15 @@
           <w:b/>
           <w:lang w:val="en-US"/>
         </w:rPr>
-        <w:t>chart(</w:t>
+        <w:t>chart</w:t>
+      </w:r>
+      <w:proofErr w:type="spellEnd"/>
+      <w:r>
+        <w:rPr>
+          <w:b/>
+          <w:lang w:val="en-US"/>
+        </w:rPr>
+        <w:t>(</w:t>
       </w:r>
       <w:proofErr w:type="gramEnd"/>
       <w:r>
@@ -16948,6 +17345,7 @@
         </w:rPr>
         <w:t xml:space="preserve">method </w:t>
       </w:r>
+      <w:proofErr w:type="spellStart"/>
       <w:r>
         <w:rPr>
           <w:rFonts w:eastAsiaTheme="minorEastAsia"/>
@@ -16966,6 +17364,7 @@
         </w:rPr>
         <w:t>_by_node_complexity</w:t>
       </w:r>
+      <w:proofErr w:type="spellEnd"/>
       <w:r>
         <w:rPr>
           <w:lang w:val="en-US"/>
@@ -17029,6 +17428,7 @@
         </w:rPr>
         <w:t xml:space="preserve"> </w:t>
       </w:r>
+      <w:proofErr w:type="spellStart"/>
       <w:r>
         <w:rPr>
           <w:b/>
@@ -17044,6 +17444,7 @@
         </w:rPr>
         <w:t>characteristics</w:t>
       </w:r>
+      <w:proofErr w:type="spellEnd"/>
       <w:r>
         <w:rPr>
           <w:b/>
@@ -17866,6 +18267,7 @@
         </w:rPr>
         <w:t xml:space="preserve"> </w:t>
       </w:r>
+      <w:proofErr w:type="spellStart"/>
       <w:r>
         <w:rPr>
           <w:rFonts w:eastAsiaTheme="minorEastAsia"/>
@@ -17882,7 +18284,7 @@
           <w:bCs/>
           <w:lang w:val="en-US"/>
         </w:rPr>
-        <w:t>_by_node_</w:t>
+        <w:t>_by_</w:t>
       </w:r>
       <w:proofErr w:type="gramStart"/>
       <w:r>
@@ -17892,7 +18294,17 @@
           <w:bCs/>
           <w:lang w:val="en-US"/>
         </w:rPr>
-        <w:t>complexity(</w:t>
+        <w:t>complexity</w:t>
+      </w:r>
+      <w:proofErr w:type="spellEnd"/>
+      <w:r>
+        <w:rPr>
+          <w:rFonts w:eastAsiaTheme="minorEastAsia"/>
+          <w:b/>
+          <w:bCs/>
+          <w:lang w:val="en-US"/>
+        </w:rPr>
+        <w:t>(</w:t>
       </w:r>
       <w:proofErr w:type="gramEnd"/>
       <w:r>
@@ -18148,6 +18560,7 @@
         </w:rPr>
         <w:t xml:space="preserve"> </w:t>
       </w:r>
+      <w:proofErr w:type="spellStart"/>
       <w:r>
         <w:rPr>
           <w:b/>
@@ -18161,8 +18574,17 @@
           <w:b/>
           <w:lang w:val="en-US"/>
         </w:rPr>
-        <w:t>chart(</w:t>
-      </w:r>
+        <w:t>chart</w:t>
+      </w:r>
+      <w:proofErr w:type="spellEnd"/>
+      <w:r>
+        <w:rPr>
+          <w:b/>
+          <w:lang w:val="en-US"/>
+        </w:rPr>
+        <w:t>(</w:t>
+      </w:r>
+      <w:proofErr w:type="spellStart"/>
       <w:proofErr w:type="gramEnd"/>
       <w:r>
         <w:rPr>
@@ -18171,6 +18593,7 @@
         </w:rPr>
         <w:t>nopc</w:t>
       </w:r>
+      <w:proofErr w:type="spellEnd"/>
       <w:r>
         <w:rPr>
           <w:lang w:val="en-US"/>
@@ -18300,6 +18723,7 @@
         </w:rPr>
         <w:t xml:space="preserve">             </w:t>
       </w:r>
+      <w:proofErr w:type="spellStart"/>
       <w:r>
         <w:rPr>
           <w:b/>
@@ -18314,6 +18738,7 @@
         </w:rPr>
         <w:t>s</w:t>
       </w:r>
+      <w:proofErr w:type="spellEnd"/>
       <w:r>
         <w:rPr>
           <w:lang w:val="en-US"/>
@@ -18332,6 +18757,7 @@
         </w:rPr>
         <w:t xml:space="preserve"> </w:t>
       </w:r>
+      <w:proofErr w:type="spellStart"/>
       <w:r>
         <w:rPr>
           <w:b/>
@@ -18340,6 +18766,7 @@
         </w:rPr>
         <w:t>min_link_weight</w:t>
       </w:r>
+      <w:proofErr w:type="spellEnd"/>
       <w:r>
         <w:rPr>
           <w:lang w:val="en-US"/>
@@ -18366,6 +18793,7 @@
         </w:rPr>
         <w:t xml:space="preserve">        </w:t>
       </w:r>
+      <w:proofErr w:type="spellStart"/>
       <w:r>
         <w:rPr>
           <w:b/>
@@ -18373,6 +18801,7 @@
         </w:rPr>
         <w:t>vertex_size</w:t>
       </w:r>
+      <w:proofErr w:type="spellEnd"/>
       <w:r>
         <w:rPr>
           <w:lang w:val="en-US"/>
@@ -18406,6 +18835,7 @@
         </w:rPr>
         <w:t xml:space="preserve">        </w:t>
       </w:r>
+      <w:proofErr w:type="spellStart"/>
       <w:r>
         <w:rPr>
           <w:b/>
@@ -18414,6 +18844,7 @@
         </w:rPr>
         <w:t>size_range</w:t>
       </w:r>
+      <w:proofErr w:type="spellEnd"/>
       <w:r>
         <w:rPr>
           <w:lang w:val="en-US"/>
@@ -18432,6 +18863,7 @@
         </w:rPr>
         <w:t xml:space="preserve"> </w:t>
       </w:r>
+      <w:proofErr w:type="spellStart"/>
       <w:r>
         <w:rPr>
           <w:b/>
@@ -18446,6 +18878,7 @@
         </w:rPr>
         <w:t>_col</w:t>
       </w:r>
+      <w:proofErr w:type="spellEnd"/>
       <w:r>
         <w:rPr>
           <w:bCs/>
@@ -18517,6 +18950,7 @@
         </w:rPr>
         <w:t xml:space="preserve">: numeric, </w:t>
       </w:r>
+      <w:proofErr w:type="spellStart"/>
       <w:r>
         <w:rPr>
           <w:b/>
@@ -18525,6 +18959,7 @@
         </w:rPr>
         <w:t>use_names</w:t>
       </w:r>
+      <w:proofErr w:type="spellEnd"/>
       <w:r>
         <w:rPr>
           <w:lang w:val="en-US"/>
@@ -18537,6 +18972,7 @@
         </w:rPr>
         <w:t xml:space="preserve"> </w:t>
       </w:r>
+      <w:proofErr w:type="spellStart"/>
       <w:proofErr w:type="gramStart"/>
       <w:r>
         <w:rPr>
@@ -18561,6 +18997,7 @@
         </w:rPr>
         <w:t>cutoff</w:t>
       </w:r>
+      <w:proofErr w:type="spellEnd"/>
       <w:proofErr w:type="gramEnd"/>
       <w:r>
         <w:rPr>
@@ -18583,6 +19020,7 @@
         </w:rPr>
         <w:t xml:space="preserve">             </w:t>
       </w:r>
+      <w:proofErr w:type="spellStart"/>
       <w:r>
         <w:rPr>
           <w:b/>
@@ -18599,6 +19037,7 @@
         </w:rPr>
         <w:t>cutoff</w:t>
       </w:r>
+      <w:proofErr w:type="spellEnd"/>
       <w:r>
         <w:rPr>
           <w:lang w:val="en-US"/>
@@ -18611,6 +19050,7 @@
         </w:rPr>
         <w:t xml:space="preserve"> </w:t>
       </w:r>
+      <w:proofErr w:type="spellStart"/>
       <w:r>
         <w:rPr>
           <w:b/>
@@ -18619,6 +19059,7 @@
         </w:rPr>
         <w:t>display_mixt</w:t>
       </w:r>
+      <w:proofErr w:type="spellEnd"/>
       <w:r>
         <w:rPr>
           <w:lang w:val="en-US"/>
@@ -18758,6 +19199,7 @@
         </w:rPr>
         <w:t xml:space="preserve"> </w:t>
       </w:r>
+      <w:proofErr w:type="spellStart"/>
       <w:proofErr w:type="gramStart"/>
       <w:r>
         <w:rPr>
@@ -18765,6 +19207,7 @@
         </w:rPr>
         <w:t>data.frame</w:t>
       </w:r>
+      <w:proofErr w:type="spellEnd"/>
       <w:proofErr w:type="gramEnd"/>
     </w:p>
     <w:tbl>
@@ -19200,6 +19643,7 @@
         </w:rPr>
         <w:t xml:space="preserve">contained in </w:t>
       </w:r>
+      <w:proofErr w:type="spellStart"/>
       <w:r>
         <w:rPr>
           <w:b/>
@@ -19208,6 +19652,7 @@
         </w:rPr>
         <w:t>nopc</w:t>
       </w:r>
+      <w:proofErr w:type="spellEnd"/>
       <w:r>
         <w:rPr>
           <w:lang w:val="en-US"/>
@@ -19916,6 +20361,7 @@
         </w:rPr>
         <w:t xml:space="preserve"> </w:t>
       </w:r>
+      <w:proofErr w:type="spellStart"/>
       <w:proofErr w:type="gramStart"/>
       <w:r>
         <w:rPr>
@@ -19923,6 +20369,7 @@
         </w:rPr>
         <w:t>data.frame</w:t>
       </w:r>
+      <w:proofErr w:type="spellEnd"/>
       <w:proofErr w:type="gramEnd"/>
     </w:p>
     <w:tbl>
@@ -20318,6 +20765,7 @@
         </w:rPr>
         <w:t xml:space="preserve">type of entities contained in </w:t>
       </w:r>
+      <w:proofErr w:type="spellStart"/>
       <w:r>
         <w:rPr>
           <w:b/>
@@ -20326,6 +20774,7 @@
         </w:rPr>
         <w:t>nopc</w:t>
       </w:r>
+      <w:proofErr w:type="spellEnd"/>
       <w:r>
         <w:rPr>
           <w:lang w:val="en-US"/>
@@ -20810,6 +21259,7 @@
         </w:rPr>
         <w:t>"</w:t>
       </w:r>
+      <w:proofErr w:type="spellStart"/>
       <w:r>
         <w:rPr>
           <w:bCs/>
@@ -20817,6 +21267,7 @@
         </w:rPr>
         <w:t>coords</w:t>
       </w:r>
+      <w:proofErr w:type="spellEnd"/>
       <w:r>
         <w:rPr>
           <w:lang w:val="en-US"/>
@@ -21458,6 +21909,7 @@
         </w:rPr>
         <w:t xml:space="preserve"> </w:t>
       </w:r>
+      <w:proofErr w:type="spellStart"/>
       <w:r>
         <w:rPr>
           <w:b/>
@@ -21471,7 +21923,15 @@
           <w:b/>
           <w:lang w:val="en-US"/>
         </w:rPr>
-        <w:t>text(</w:t>
+        <w:t>text</w:t>
+      </w:r>
+      <w:proofErr w:type="spellEnd"/>
+      <w:r>
+        <w:rPr>
+          <w:b/>
+          <w:lang w:val="en-US"/>
+        </w:rPr>
+        <w:t>(</w:t>
       </w:r>
       <w:proofErr w:type="gramEnd"/>
       <w:r>
@@ -21561,6 +22021,7 @@
         </w:rPr>
         <w:t xml:space="preserve"> </w:t>
       </w:r>
+      <w:proofErr w:type="spellStart"/>
       <w:r>
         <w:rPr>
           <w:b/>
@@ -21568,6 +22029,7 @@
         </w:rPr>
         <w:t>node_links</w:t>
       </w:r>
+      <w:proofErr w:type="spellEnd"/>
       <w:r>
         <w:rPr>
           <w:lang w:val="en-US"/>
@@ -21586,6 +22048,7 @@
         </w:rPr>
         <w:t xml:space="preserve"> </w:t>
       </w:r>
+      <w:proofErr w:type="spellStart"/>
       <w:r>
         <w:rPr>
           <w:b/>
@@ -21593,6 +22056,7 @@
         </w:rPr>
         <w:t>pattern_links</w:t>
       </w:r>
+      <w:proofErr w:type="spellEnd"/>
       <w:r>
         <w:rPr>
           <w:bCs/>
@@ -21668,6 +22132,7 @@
         </w:rPr>
         <w:t xml:space="preserve"> </w:t>
       </w:r>
+      <w:proofErr w:type="spellStart"/>
       <w:r>
         <w:rPr>
           <w:b/>
@@ -21676,6 +22141,7 @@
         </w:rPr>
         <w:t>use_names</w:t>
       </w:r>
+      <w:proofErr w:type="spellEnd"/>
       <w:r>
         <w:rPr>
           <w:lang w:val="en-US"/>
@@ -22311,6 +22777,7 @@
         </w:rPr>
         <w:t xml:space="preserve"> </w:t>
       </w:r>
+      <w:proofErr w:type="spellStart"/>
       <w:r>
         <w:rPr>
           <w:b/>
@@ -22324,8 +22791,17 @@
           <w:b/>
           <w:lang w:val="en-US"/>
         </w:rPr>
-        <w:t>chart(</w:t>
-      </w:r>
+        <w:t>chart</w:t>
+      </w:r>
+      <w:proofErr w:type="spellEnd"/>
+      <w:r>
+        <w:rPr>
+          <w:b/>
+          <w:lang w:val="en-US"/>
+        </w:rPr>
+        <w:t>(</w:t>
+      </w:r>
+      <w:proofErr w:type="spellStart"/>
       <w:proofErr w:type="gramEnd"/>
       <w:r>
         <w:rPr>
@@ -22334,6 +22810,7 @@
         </w:rPr>
         <w:t>nopc</w:t>
       </w:r>
+      <w:proofErr w:type="spellEnd"/>
       <w:r>
         <w:rPr>
           <w:lang w:val="en-US"/>
@@ -22467,6 +22944,7 @@
         </w:rPr>
         <w:t xml:space="preserve"> </w:t>
       </w:r>
+      <w:proofErr w:type="spellStart"/>
       <w:r>
         <w:rPr>
           <w:b/>
@@ -22475,6 +22953,7 @@
         </w:rPr>
         <w:t>use_name</w:t>
       </w:r>
+      <w:proofErr w:type="spellEnd"/>
       <w:r>
         <w:rPr>
           <w:lang w:val="en-US"/>
@@ -22487,6 +22966,7 @@
         </w:rPr>
         <w:t xml:space="preserve"> </w:t>
       </w:r>
+      <w:proofErr w:type="spellStart"/>
       <w:proofErr w:type="gramStart"/>
       <w:r>
         <w:rPr>
@@ -22496,6 +22976,7 @@
         </w:rPr>
         <w:t>n.cutoff</w:t>
       </w:r>
+      <w:proofErr w:type="spellEnd"/>
       <w:proofErr w:type="gramEnd"/>
       <w:r>
         <w:rPr>
@@ -22519,6 +23000,7 @@
         </w:rPr>
         <w:t xml:space="preserve">                </w:t>
       </w:r>
+      <w:proofErr w:type="spellStart"/>
       <w:r>
         <w:rPr>
           <w:b/>
@@ -22526,6 +23008,7 @@
         </w:rPr>
         <w:t>vertex_size</w:t>
       </w:r>
+      <w:proofErr w:type="spellEnd"/>
       <w:r>
         <w:rPr>
           <w:lang w:val="en-US"/>
@@ -22582,6 +23065,7 @@
         </w:rPr>
         <w:t xml:space="preserve">      </w:t>
       </w:r>
+      <w:proofErr w:type="spellStart"/>
       <w:r>
         <w:rPr>
           <w:b/>
@@ -22590,12 +23074,14 @@
         </w:rPr>
         <w:t>size_range</w:t>
       </w:r>
+      <w:proofErr w:type="spellEnd"/>
       <w:r>
         <w:rPr>
           <w:lang w:val="en-US"/>
         </w:rPr>
         <w:t xml:space="preserve">: vector(numeric), </w:t>
       </w:r>
+      <w:proofErr w:type="spellStart"/>
       <w:r>
         <w:rPr>
           <w:b/>
@@ -22604,6 +23090,7 @@
         </w:rPr>
         <w:t>vertex_col</w:t>
       </w:r>
+      <w:proofErr w:type="spellEnd"/>
       <w:r>
         <w:rPr>
           <w:lang w:val="en-US"/>
@@ -22638,6 +23125,7 @@
         </w:rPr>
         <w:t xml:space="preserve">  </w:t>
       </w:r>
+      <w:proofErr w:type="spellStart"/>
       <w:r>
         <w:rPr>
           <w:b/>
@@ -22660,6 +23148,7 @@
         </w:rPr>
         <w:t>cutoff</w:t>
       </w:r>
+      <w:proofErr w:type="spellEnd"/>
       <w:r>
         <w:rPr>
           <w:bCs/>
@@ -22681,6 +23170,7 @@
         </w:rPr>
         <w:t xml:space="preserve"> </w:t>
       </w:r>
+      <w:proofErr w:type="spellStart"/>
       <w:r>
         <w:rPr>
           <w:b/>
@@ -22689,6 +23179,7 @@
         </w:rPr>
         <w:t>display_mixt</w:t>
       </w:r>
+      <w:proofErr w:type="spellEnd"/>
       <w:r>
         <w:rPr>
           <w:lang w:val="en-US"/>
@@ -22808,6 +23299,7 @@
         </w:rPr>
         <w:t xml:space="preserve"> </w:t>
       </w:r>
+      <w:proofErr w:type="spellStart"/>
       <w:proofErr w:type="gramStart"/>
       <w:r>
         <w:rPr>
@@ -22815,6 +23307,7 @@
         </w:rPr>
         <w:t>data.frame</w:t>
       </w:r>
+      <w:proofErr w:type="spellEnd"/>
       <w:proofErr w:type="gramEnd"/>
     </w:p>
     <w:tbl>
@@ -23226,6 +23719,7 @@
         </w:rPr>
         <w:t xml:space="preserve"> type of entities contained in </w:t>
       </w:r>
+      <w:proofErr w:type="spellStart"/>
       <w:r>
         <w:rPr>
           <w:b/>
@@ -23234,6 +23728,7 @@
         </w:rPr>
         <w:t>nopc</w:t>
       </w:r>
+      <w:proofErr w:type="spellEnd"/>
       <w:r>
         <w:rPr>
           <w:lang w:val="en-US"/>
@@ -23937,6 +24432,7 @@
         <w:lastRenderedPageBreak/>
         <w:t xml:space="preserve">[["edges"]]: </w:t>
       </w:r>
+      <w:proofErr w:type="spellStart"/>
       <w:proofErr w:type="gramStart"/>
       <w:r>
         <w:rPr>
@@ -23944,6 +24440,7 @@
         </w:rPr>
         <w:t>data.frame</w:t>
       </w:r>
+      <w:proofErr w:type="spellEnd"/>
       <w:proofErr w:type="gramEnd"/>
     </w:p>
     <w:tbl>
@@ -24333,6 +24830,7 @@
         </w:rPr>
         <w:t xml:space="preserve">or (depends on the type of entities contained in </w:t>
       </w:r>
+      <w:proofErr w:type="spellStart"/>
       <w:r>
         <w:rPr>
           <w:b/>
@@ -24341,6 +24839,7 @@
         </w:rPr>
         <w:t>nopc</w:t>
       </w:r>
+      <w:proofErr w:type="spellEnd"/>
       <w:r>
         <w:rPr>
           <w:lang w:val="en-US"/>
@@ -24832,6 +25331,7 @@
         </w:rPr>
         <w:t>"</w:t>
       </w:r>
+      <w:proofErr w:type="spellStart"/>
       <w:r>
         <w:rPr>
           <w:bCs/>
@@ -24839,6 +25339,7 @@
         </w:rPr>
         <w:t>coords</w:t>
       </w:r>
+      <w:proofErr w:type="spellEnd"/>
       <w:r>
         <w:rPr>
           <w:lang w:val="en-US"/>
@@ -25454,6 +25955,7 @@
         </w:rPr>
         <w:t xml:space="preserve"> </w:t>
       </w:r>
+      <w:proofErr w:type="spellStart"/>
       <w:r>
         <w:rPr>
           <w:b/>
@@ -25469,6 +25971,7 @@
         </w:rPr>
         <w:t>density</w:t>
       </w:r>
+      <w:proofErr w:type="spellEnd"/>
       <w:r>
         <w:rPr>
           <w:b/>
@@ -25491,6 +25994,7 @@
         </w:rPr>
         <w:t xml:space="preserve"> see attribute </w:t>
       </w:r>
+      <w:proofErr w:type="spellStart"/>
       <w:r>
         <w:rPr>
           <w:b/>
@@ -25498,6 +26002,7 @@
         </w:rPr>
         <w:t>node_links</w:t>
       </w:r>
+      <w:proofErr w:type="spellEnd"/>
       <w:r>
         <w:rPr>
           <w:bCs/>
@@ -25505,6 +26010,7 @@
         </w:rPr>
         <w:t xml:space="preserve"> or </w:t>
       </w:r>
+      <w:proofErr w:type="spellStart"/>
       <w:r>
         <w:rPr>
           <w:b/>
@@ -25512,6 +26018,7 @@
         </w:rPr>
         <w:t>pattern_links</w:t>
       </w:r>
+      <w:proofErr w:type="spellEnd"/>
       <w:r>
         <w:rPr>
           <w:b/>
@@ -25601,6 +26108,7 @@
         </w:rPr>
         <w:t xml:space="preserve"> see attribute </w:t>
       </w:r>
+      <w:proofErr w:type="spellStart"/>
       <w:r>
         <w:rPr>
           <w:b/>
@@ -25608,6 +26116,7 @@
         </w:rPr>
         <w:t>node_links</w:t>
       </w:r>
+      <w:proofErr w:type="spellEnd"/>
       <w:r>
         <w:rPr>
           <w:bCs/>
@@ -25615,6 +26124,7 @@
         </w:rPr>
         <w:t xml:space="preserve"> or </w:t>
       </w:r>
+      <w:proofErr w:type="spellStart"/>
       <w:r>
         <w:rPr>
           <w:b/>
@@ -25622,6 +26132,7 @@
         </w:rPr>
         <w:t>pattern_links</w:t>
       </w:r>
+      <w:proofErr w:type="spellEnd"/>
       <w:r>
         <w:rPr>
           <w:b/>
@@ -25682,6 +26193,7 @@
         </w:rPr>
         <w:t xml:space="preserve"> </w:t>
       </w:r>
+      <w:proofErr w:type="spellStart"/>
       <w:r>
         <w:rPr>
           <w:b/>
@@ -25707,6 +26219,7 @@
         </w:rPr>
         <w:t>chart</w:t>
       </w:r>
+      <w:proofErr w:type="spellEnd"/>
       <w:r>
         <w:rPr>
           <w:b/>
@@ -25715,6 +26228,7 @@
         </w:rPr>
         <w:t>(</w:t>
       </w:r>
+      <w:proofErr w:type="spellStart"/>
       <w:proofErr w:type="gramEnd"/>
       <w:r>
         <w:rPr>
@@ -25740,6 +26254,7 @@
         </w:rPr>
         <w:t>c</w:t>
       </w:r>
+      <w:proofErr w:type="spellEnd"/>
       <w:r>
         <w:rPr>
           <w:lang w:val="en-US"/>
@@ -25853,6 +26368,7 @@
         </w:rPr>
         <w:t xml:space="preserve">   </w:t>
       </w:r>
+      <w:proofErr w:type="spellStart"/>
       <w:r>
         <w:rPr>
           <w:b/>
@@ -25861,6 +26377,7 @@
         </w:rPr>
         <w:t>length_one</w:t>
       </w:r>
+      <w:proofErr w:type="spellEnd"/>
       <w:r>
         <w:rPr>
           <w:lang w:val="en-US"/>
@@ -25943,6 +26460,7 @@
         </w:rPr>
         <w:t xml:space="preserve">   </w:t>
       </w:r>
+      <w:proofErr w:type="spellStart"/>
       <w:r>
         <w:rPr>
           <w:b/>
@@ -25951,6 +26469,7 @@
         </w:rPr>
         <w:t>use_names</w:t>
       </w:r>
+      <w:proofErr w:type="spellEnd"/>
       <w:r>
         <w:rPr>
           <w:lang w:val="en-US"/>
@@ -25963,6 +26482,7 @@
         </w:rPr>
         <w:t xml:space="preserve"> </w:t>
       </w:r>
+      <w:proofErr w:type="spellStart"/>
       <w:proofErr w:type="gramStart"/>
       <w:r>
         <w:rPr>
@@ -25972,6 +26492,7 @@
         </w:rPr>
         <w:t>n.cutoff</w:t>
       </w:r>
+      <w:proofErr w:type="spellEnd"/>
       <w:proofErr w:type="gramEnd"/>
       <w:r>
         <w:rPr>
@@ -26013,6 +26534,7 @@
         </w:rPr>
         <w:t xml:space="preserve">   </w:t>
       </w:r>
+      <w:proofErr w:type="spellStart"/>
       <w:r>
         <w:rPr>
           <w:b/>
@@ -26029,6 +26551,7 @@
         </w:rPr>
         <w:t>cutoff</w:t>
       </w:r>
+      <w:proofErr w:type="spellEnd"/>
       <w:r>
         <w:rPr>
           <w:lang w:val="en-US"/>
@@ -26047,6 +26570,7 @@
         </w:rPr>
         <w:t xml:space="preserve"> </w:t>
       </w:r>
+      <w:proofErr w:type="spellStart"/>
       <w:r>
         <w:rPr>
           <w:b/>
@@ -26072,6 +26596,7 @@
         </w:rPr>
         <w:t>by</w:t>
       </w:r>
+      <w:proofErr w:type="spellEnd"/>
       <w:r>
         <w:rPr>
           <w:lang w:val="en-US"/>
@@ -26169,6 +26694,7 @@
         </w:rPr>
         <w:t xml:space="preserve">: </w:t>
       </w:r>
+      <w:proofErr w:type="spellStart"/>
       <w:proofErr w:type="gramStart"/>
       <w:r>
         <w:rPr>
@@ -26176,6 +26702,7 @@
         </w:rPr>
         <w:t>data.frame</w:t>
       </w:r>
+      <w:proofErr w:type="spellEnd"/>
       <w:proofErr w:type="gramEnd"/>
     </w:p>
     <w:tbl>
@@ -26515,6 +27042,7 @@
         </w:rPr>
         <w:t xml:space="preserve">or (depends on the type of entities contained in </w:t>
       </w:r>
+      <w:proofErr w:type="spellStart"/>
       <w:r>
         <w:rPr>
           <w:b/>
@@ -26523,6 +27051,7 @@
         </w:rPr>
         <w:t>nopc</w:t>
       </w:r>
+      <w:proofErr w:type="spellEnd"/>
       <w:r>
         <w:rPr>
           <w:lang w:val="en-US"/>
@@ -27169,6 +27698,7 @@
         </w:rPr>
         <w:t xml:space="preserve"> </w:t>
       </w:r>
+      <w:proofErr w:type="spellStart"/>
       <w:r>
         <w:rPr>
           <w:b/>
@@ -27184,7 +27714,16 @@
           <w:bCs/>
           <w:lang w:val="en-US"/>
         </w:rPr>
-        <w:t>chart(</w:t>
+        <w:t>chart</w:t>
+      </w:r>
+      <w:proofErr w:type="spellEnd"/>
+      <w:r>
+        <w:rPr>
+          <w:b/>
+          <w:bCs/>
+          <w:lang w:val="en-US"/>
+        </w:rPr>
+        <w:t>(</w:t>
       </w:r>
       <w:proofErr w:type="gramEnd"/>
       <w:r>
@@ -27243,6 +27782,7 @@
         </w:rPr>
         <w:t xml:space="preserve"> </w:t>
       </w:r>
+      <w:proofErr w:type="spellStart"/>
       <w:r>
         <w:rPr>
           <w:b/>
@@ -27251,12 +27791,14 @@
         </w:rPr>
         <w:t>use_names</w:t>
       </w:r>
+      <w:proofErr w:type="spellEnd"/>
       <w:r>
         <w:rPr>
           <w:lang w:val="en-US"/>
         </w:rPr>
         <w:t xml:space="preserve">: logical, </w:t>
       </w:r>
+      <w:proofErr w:type="spellStart"/>
       <w:proofErr w:type="gramStart"/>
       <w:r>
         <w:rPr>
@@ -27266,6 +27808,7 @@
         </w:rPr>
         <w:t>n.cutoff</w:t>
       </w:r>
+      <w:proofErr w:type="spellEnd"/>
       <w:proofErr w:type="gramEnd"/>
       <w:r>
         <w:rPr>
@@ -27273,6 +27816,7 @@
         </w:rPr>
         <w:t xml:space="preserve">: numeric, </w:t>
       </w:r>
+      <w:proofErr w:type="spellStart"/>
       <w:r>
         <w:rPr>
           <w:b/>
@@ -27281,6 +27825,7 @@
         </w:rPr>
         <w:t>c.cutoff</w:t>
       </w:r>
+      <w:proofErr w:type="spellEnd"/>
       <w:r>
         <w:rPr>
           <w:lang w:val="en-US"/>
@@ -27301,14 +27846,25 @@
           <w:bCs/>
           <w:lang w:val="en-US"/>
         </w:rPr>
-        <w:t xml:space="preserve"> vertex_size</w:t>
-      </w:r>
+        <w:t xml:space="preserve"> </w:t>
+      </w:r>
+      <w:proofErr w:type="spellStart"/>
+      <w:r>
+        <w:rPr>
+          <w:b/>
+          <w:bCs/>
+          <w:lang w:val="en-US"/>
+        </w:rPr>
+        <w:t>vertex_size</w:t>
+      </w:r>
+      <w:proofErr w:type="spellEnd"/>
       <w:r>
         <w:rPr>
           <w:lang w:val="en-US"/>
         </w:rPr>
         <w:t xml:space="preserve">: numeric, </w:t>
       </w:r>
+      <w:proofErr w:type="spellStart"/>
       <w:r>
         <w:rPr>
           <w:b/>
@@ -27317,12 +27873,14 @@
         </w:rPr>
         <w:t>vertex_alpha</w:t>
       </w:r>
+      <w:proofErr w:type="spellEnd"/>
       <w:r>
         <w:rPr>
           <w:lang w:val="en-US"/>
         </w:rPr>
         <w:t xml:space="preserve">: numeric, </w:t>
       </w:r>
+      <w:proofErr w:type="spellStart"/>
       <w:r>
         <w:rPr>
           <w:b/>
@@ -27331,6 +27889,7 @@
         </w:rPr>
         <w:t>leaf_size</w:t>
       </w:r>
+      <w:proofErr w:type="spellEnd"/>
       <w:r>
         <w:rPr>
           <w:lang w:val="en-US"/>
@@ -27351,14 +27910,25 @@
           <w:bCs/>
           <w:lang w:val="en-US"/>
         </w:rPr>
-        <w:t xml:space="preserve"> leaf_alpha</w:t>
-      </w:r>
+        <w:t xml:space="preserve"> </w:t>
+      </w:r>
+      <w:proofErr w:type="spellStart"/>
+      <w:r>
+        <w:rPr>
+          <w:b/>
+          <w:bCs/>
+          <w:lang w:val="en-US"/>
+        </w:rPr>
+        <w:t>leaf_alpha</w:t>
+      </w:r>
+      <w:proofErr w:type="spellEnd"/>
       <w:r>
         <w:rPr>
           <w:lang w:val="en-US"/>
         </w:rPr>
         <w:t xml:space="preserve">: numeric, </w:t>
       </w:r>
+      <w:proofErr w:type="spellStart"/>
       <w:r>
         <w:rPr>
           <w:b/>
@@ -27367,12 +27937,14 @@
         </w:rPr>
         <w:t>leaf_margin</w:t>
       </w:r>
+      <w:proofErr w:type="spellEnd"/>
       <w:r>
         <w:rPr>
           <w:lang w:val="en-US"/>
         </w:rPr>
         <w:t xml:space="preserve">: numeric, </w:t>
       </w:r>
+      <w:proofErr w:type="spellStart"/>
       <w:r>
         <w:rPr>
           <w:b/>
@@ -27381,6 +27953,7 @@
         </w:rPr>
         <w:t>label_size</w:t>
       </w:r>
+      <w:proofErr w:type="spellEnd"/>
       <w:r>
         <w:rPr>
           <w:lang w:val="en-US"/>
@@ -27401,8 +27974,18 @@
           <w:bCs/>
           <w:lang w:val="en-US"/>
         </w:rPr>
-        <w:t xml:space="preserve"> label_margin</w:t>
-      </w:r>
+        <w:t xml:space="preserve"> </w:t>
+      </w:r>
+      <w:proofErr w:type="spellStart"/>
+      <w:r>
+        <w:rPr>
+          <w:b/>
+          <w:bCs/>
+          <w:lang w:val="en-US"/>
+        </w:rPr>
+        <w:t>label_margin</w:t>
+      </w:r>
+      <w:proofErr w:type="spellEnd"/>
       <w:r>
         <w:rPr>
           <w:lang w:val="en-US"/>
@@ -27453,6 +28036,7 @@
         </w:rPr>
         <w:t xml:space="preserve"> </w:t>
       </w:r>
+      <w:proofErr w:type="spellStart"/>
       <w:r>
         <w:rPr>
           <w:b/>
@@ -27470,6 +28054,7 @@
         </w:rPr>
         <w:t>chart</w:t>
       </w:r>
+      <w:proofErr w:type="spellEnd"/>
       <w:r>
         <w:rPr>
           <w:b/>
@@ -27547,6 +28132,7 @@
         </w:rPr>
         <w:t xml:space="preserve"> </w:t>
       </w:r>
+      <w:proofErr w:type="spellStart"/>
       <w:r>
         <w:rPr>
           <w:b/>
@@ -27555,6 +28141,7 @@
         </w:rPr>
         <w:t>min_occ</w:t>
       </w:r>
+      <w:proofErr w:type="spellEnd"/>
       <w:r>
         <w:rPr>
           <w:lang w:val="en-US"/>
@@ -27567,6 +28154,7 @@
         </w:rPr>
         <w:t xml:space="preserve"> </w:t>
       </w:r>
+      <w:proofErr w:type="spellStart"/>
       <w:r>
         <w:rPr>
           <w:b/>
@@ -27575,12 +28163,14 @@
         </w:rPr>
         <w:t>max_occ</w:t>
       </w:r>
+      <w:proofErr w:type="spellEnd"/>
       <w:r>
         <w:rPr>
           <w:lang w:val="en-US"/>
         </w:rPr>
         <w:t xml:space="preserve">: numeric, </w:t>
       </w:r>
+      <w:proofErr w:type="spellStart"/>
       <w:r>
         <w:rPr>
           <w:b/>
@@ -27589,12 +28179,14 @@
         </w:rPr>
         <w:t>use_names</w:t>
       </w:r>
+      <w:proofErr w:type="spellEnd"/>
       <w:r>
         <w:rPr>
           <w:lang w:val="en-US"/>
         </w:rPr>
         <w:t xml:space="preserve">: logical, </w:t>
       </w:r>
+      <w:proofErr w:type="spellStart"/>
       <w:proofErr w:type="gramStart"/>
       <w:r>
         <w:rPr>
@@ -27604,6 +28196,7 @@
         </w:rPr>
         <w:t>n.cutoff</w:t>
       </w:r>
+      <w:proofErr w:type="spellEnd"/>
       <w:proofErr w:type="gramEnd"/>
       <w:r>
         <w:rPr>
@@ -27627,6 +28220,7 @@
         </w:rPr>
         <w:t xml:space="preserve"> </w:t>
       </w:r>
+      <w:proofErr w:type="spellStart"/>
       <w:r>
         <w:rPr>
           <w:b/>
@@ -27635,6 +28229,7 @@
         </w:rPr>
         <w:t>c.cutoff</w:t>
       </w:r>
+      <w:proofErr w:type="spellEnd"/>
       <w:r>
         <w:rPr>
           <w:lang w:val="en-US"/>
@@ -27647,6 +28242,7 @@
         </w:rPr>
         <w:t xml:space="preserve"> </w:t>
       </w:r>
+      <w:proofErr w:type="spellStart"/>
       <w:r>
         <w:rPr>
           <w:b/>
@@ -27664,6 +28260,7 @@
         </w:rPr>
         <w:t>by</w:t>
       </w:r>
+      <w:proofErr w:type="spellEnd"/>
       <w:r>
         <w:rPr>
           <w:lang w:val="en-US"/>
@@ -27677,6 +28274,7 @@
         </w:rPr>
         <w:t xml:space="preserve"> character, </w:t>
       </w:r>
+      <w:proofErr w:type="spellStart"/>
       <w:r>
         <w:rPr>
           <w:b/>
@@ -27685,6 +28283,7 @@
         </w:rPr>
         <w:t>vertex_size</w:t>
       </w:r>
+      <w:proofErr w:type="spellEnd"/>
       <w:r>
         <w:rPr>
           <w:lang w:val="en-US"/>
@@ -27707,6 +28306,7 @@
         </w:rPr>
         <w:t xml:space="preserve"> </w:t>
       </w:r>
+      <w:proofErr w:type="spellStart"/>
       <w:r>
         <w:rPr>
           <w:b/>
@@ -27715,6 +28315,7 @@
         </w:rPr>
         <w:t>vertex_alpha</w:t>
       </w:r>
+      <w:proofErr w:type="spellEnd"/>
       <w:r>
         <w:rPr>
           <w:lang w:val="en-US"/>
@@ -27729,6 +28330,7 @@
         </w:rPr>
         <w:t xml:space="preserve"> </w:t>
       </w:r>
+      <w:proofErr w:type="spellStart"/>
       <w:r>
         <w:rPr>
           <w:b/>
@@ -27737,6 +28339,7 @@
         </w:rPr>
         <w:t>vertex_margin</w:t>
       </w:r>
+      <w:proofErr w:type="spellEnd"/>
       <w:r>
         <w:rPr>
           <w:lang w:val="en-US"/>
@@ -27751,6 +28354,7 @@
         </w:rPr>
         <w:t xml:space="preserve"> </w:t>
       </w:r>
+      <w:proofErr w:type="spellStart"/>
       <w:r>
         <w:rPr>
           <w:b/>
@@ -27759,6 +28363,7 @@
         </w:rPr>
         <w:t>label_size</w:t>
       </w:r>
+      <w:proofErr w:type="spellEnd"/>
       <w:r>
         <w:rPr>
           <w:lang w:val="en-US"/>
@@ -27781,6 +28386,7 @@
         </w:rPr>
         <w:t xml:space="preserve"> </w:t>
       </w:r>
+      <w:proofErr w:type="spellStart"/>
       <w:r>
         <w:rPr>
           <w:b/>
@@ -27789,6 +28395,7 @@
         </w:rPr>
         <w:t>label_margin</w:t>
       </w:r>
+      <w:proofErr w:type="spellEnd"/>
       <w:r>
         <w:rPr>
           <w:lang w:val="en-US"/>
@@ -27803,6 +28410,7 @@
         </w:rPr>
         <w:t xml:space="preserve"> </w:t>
       </w:r>
+      <w:proofErr w:type="spellStart"/>
       <w:r>
         <w:rPr>
           <w:b/>
@@ -27811,6 +28419,7 @@
         </w:rPr>
         <w:t>edge_tension</w:t>
       </w:r>
+      <w:proofErr w:type="spellEnd"/>
       <w:r>
         <w:rPr>
           <w:lang w:val="en-US"/>
@@ -27823,6 +28432,7 @@
         </w:rPr>
         <w:t xml:space="preserve"> </w:t>
       </w:r>
+      <w:proofErr w:type="spellStart"/>
       <w:r>
         <w:rPr>
           <w:b/>
@@ -27831,6 +28441,7 @@
         </w:rPr>
         <w:t>edge_alpha</w:t>
       </w:r>
+      <w:proofErr w:type="spellEnd"/>
       <w:r>
         <w:rPr>
           <w:lang w:val="en-US"/>
@@ -27887,6 +28498,7 @@
         </w:rPr>
         <w:t xml:space="preserve"> </w:t>
       </w:r>
+      <w:proofErr w:type="spellStart"/>
       <w:r>
         <w:rPr>
           <w:b/>
@@ -27895,6 +28507,7 @@
         </w:rPr>
         <w:t>palette_direction</w:t>
       </w:r>
+      <w:proofErr w:type="spellEnd"/>
       <w:r>
         <w:rPr>
           <w:lang w:val="en-US"/>
@@ -27960,6 +28573,7 @@
         </w:rPr>
         <w:t xml:space="preserve"> </w:t>
       </w:r>
+      <w:proofErr w:type="spellStart"/>
       <w:r>
         <w:rPr>
           <w:b/>
@@ -27975,7 +28589,16 @@
           <w:bCs/>
           <w:lang w:val="en-US"/>
         </w:rPr>
-        <w:t>rules(</w:t>
+        <w:t>rules</w:t>
+      </w:r>
+      <w:proofErr w:type="spellEnd"/>
+      <w:r>
+        <w:rPr>
+          <w:b/>
+          <w:bCs/>
+          <w:lang w:val="en-US"/>
+        </w:rPr>
+        <w:t>(</w:t>
       </w:r>
       <w:proofErr w:type="gramEnd"/>
       <w:r>
@@ -28024,6 +28647,7 @@
         </w:rPr>
         <w:t xml:space="preserve"> </w:t>
       </w:r>
+      <w:proofErr w:type="spellStart"/>
       <w:r>
         <w:rPr>
           <w:b/>
@@ -28032,6 +28656,7 @@
         </w:rPr>
         <w:t>arules</w:t>
       </w:r>
+      <w:proofErr w:type="spellEnd"/>
       <w:r>
         <w:rPr>
           <w:lang w:val="en-US"/>
@@ -28044,6 +28669,7 @@
         </w:rPr>
         <w:t xml:space="preserve"> </w:t>
       </w:r>
+      <w:proofErr w:type="spellStart"/>
       <w:r>
         <w:rPr>
           <w:b/>
@@ -28052,6 +28678,7 @@
         </w:rPr>
         <w:t>as_sets</w:t>
       </w:r>
+      <w:proofErr w:type="spellEnd"/>
       <w:r>
         <w:rPr>
           <w:lang w:val="en-US"/>
@@ -28076,8 +28703,23 @@
         <w:rPr>
           <w:lang w:val="en-US"/>
         </w:rPr>
-        <w:t xml:space="preserve">rules (class object from arules package) or </w:t>
-      </w:r>
+        <w:t xml:space="preserve">rules (class object from </w:t>
+      </w:r>
+      <w:proofErr w:type="spellStart"/>
+      <w:r>
+        <w:rPr>
+          <w:lang w:val="en-US"/>
+        </w:rPr>
+        <w:t>arules</w:t>
+      </w:r>
+      <w:proofErr w:type="spellEnd"/>
+      <w:r>
+        <w:rPr>
+          <w:lang w:val="en-US"/>
+        </w:rPr>
+        <w:t xml:space="preserve"> package) or </w:t>
+      </w:r>
+      <w:proofErr w:type="spellStart"/>
       <w:r>
         <w:rPr>
           <w:lang w:val="en-US"/>
@@ -28096,6 +28738,7 @@
         </w:rPr>
         <w:t>frame</w:t>
       </w:r>
+      <w:proofErr w:type="spellEnd"/>
     </w:p>
     <w:tbl>
       <w:tblPr>
@@ -28683,6 +29326,7 @@
         </w:rPr>
         <w:t xml:space="preserve"> on the value of </w:t>
       </w:r>
+      <w:proofErr w:type="spellStart"/>
       <w:r>
         <w:rPr>
           <w:b/>
@@ -28691,6 +29335,7 @@
         </w:rPr>
         <w:t>as_sets</w:t>
       </w:r>
+      <w:proofErr w:type="spellEnd"/>
       <w:r>
         <w:rPr>
           <w:lang w:val="en-US"/>
@@ -29308,6 +29953,7 @@
         </w:rPr>
         <w:t xml:space="preserve"> </w:t>
       </w:r>
+      <w:proofErr w:type="spellStart"/>
       <w:r>
         <w:rPr>
           <w:b/>
@@ -29323,7 +29969,16 @@
           <w:bCs/>
           <w:lang w:val="en-US"/>
         </w:rPr>
-        <w:t>chart(</w:t>
+        <w:t>chart</w:t>
+      </w:r>
+      <w:proofErr w:type="spellEnd"/>
+      <w:r>
+        <w:rPr>
+          <w:b/>
+          <w:bCs/>
+          <w:lang w:val="en-US"/>
+        </w:rPr>
+        <w:t>(</w:t>
       </w:r>
       <w:proofErr w:type="gramEnd"/>
       <w:r>
@@ -29346,6 +30001,7 @@
         </w:rPr>
         <w:t xml:space="preserve">see method </w:t>
       </w:r>
+      <w:proofErr w:type="spellStart"/>
       <w:r>
         <w:rPr>
           <w:b/>
@@ -29354,6 +30010,7 @@
         </w:rPr>
         <w:t>extract_rules</w:t>
       </w:r>
+      <w:proofErr w:type="spellEnd"/>
       <w:r>
         <w:rPr>
           <w:lang w:val="en-US"/>
@@ -29462,8 +30119,18 @@
           <w:bCs/>
           <w:lang w:val="en-US"/>
         </w:rPr>
-        <w:t xml:space="preserve"> use_names</w:t>
-      </w:r>
+        <w:t xml:space="preserve"> </w:t>
+      </w:r>
+      <w:proofErr w:type="spellStart"/>
+      <w:r>
+        <w:rPr>
+          <w:b/>
+          <w:bCs/>
+          <w:lang w:val="en-US"/>
+        </w:rPr>
+        <w:t>use_names</w:t>
+      </w:r>
+      <w:proofErr w:type="spellEnd"/>
       <w:r>
         <w:rPr>
           <w:lang w:val="en-US"/>
@@ -29478,6 +30145,7 @@
         </w:rPr>
         <w:t xml:space="preserve"> </w:t>
       </w:r>
+      <w:proofErr w:type="spellStart"/>
       <w:proofErr w:type="gramStart"/>
       <w:r>
         <w:rPr>
@@ -29487,6 +30155,7 @@
         </w:rPr>
         <w:t>n.cutoff</w:t>
       </w:r>
+      <w:proofErr w:type="spellEnd"/>
       <w:proofErr w:type="gramEnd"/>
       <w:r>
         <w:rPr>
@@ -29526,6 +30195,7 @@
         </w:rPr>
         <w:t xml:space="preserve"> </w:t>
       </w:r>
+      <w:proofErr w:type="spellStart"/>
       <w:proofErr w:type="gramStart"/>
       <w:r>
         <w:rPr>
@@ -29535,6 +30205,7 @@
         </w:rPr>
         <w:t>c.cutoff</w:t>
       </w:r>
+      <w:proofErr w:type="spellEnd"/>
       <w:proofErr w:type="gramEnd"/>
       <w:r>
         <w:rPr>
@@ -29548,8 +30219,18 @@
           <w:bCs/>
           <w:lang w:val="en-US"/>
         </w:rPr>
-        <w:t xml:space="preserve"> sort_by</w:t>
-      </w:r>
+        <w:t xml:space="preserve"> </w:t>
+      </w:r>
+      <w:proofErr w:type="spellStart"/>
+      <w:r>
+        <w:rPr>
+          <w:b/>
+          <w:bCs/>
+          <w:lang w:val="en-US"/>
+        </w:rPr>
+        <w:t>sort_by</w:t>
+      </w:r>
+      <w:proofErr w:type="spellEnd"/>
       <w:r>
         <w:rPr>
           <w:lang w:val="en-US"/>
@@ -29572,8 +30253,18 @@
           <w:bCs/>
           <w:lang w:val="en-US"/>
         </w:rPr>
-        <w:t xml:space="preserve">            vertex_size</w:t>
-      </w:r>
+        <w:t xml:space="preserve">            </w:t>
+      </w:r>
+      <w:proofErr w:type="spellStart"/>
+      <w:r>
+        <w:rPr>
+          <w:b/>
+          <w:bCs/>
+          <w:lang w:val="en-US"/>
+        </w:rPr>
+        <w:t>vertex_size</w:t>
+      </w:r>
+      <w:proofErr w:type="spellEnd"/>
       <w:r>
         <w:rPr>
           <w:lang w:val="en-US"/>
@@ -29586,8 +30277,18 @@
           <w:bCs/>
           <w:lang w:val="en-US"/>
         </w:rPr>
-        <w:t xml:space="preserve"> vertex_alpha</w:t>
-      </w:r>
+        <w:t xml:space="preserve"> </w:t>
+      </w:r>
+      <w:proofErr w:type="spellStart"/>
+      <w:r>
+        <w:rPr>
+          <w:b/>
+          <w:bCs/>
+          <w:lang w:val="en-US"/>
+        </w:rPr>
+        <w:t>vertex_alpha</w:t>
+      </w:r>
+      <w:proofErr w:type="spellEnd"/>
       <w:r>
         <w:rPr>
           <w:lang w:val="en-US"/>
@@ -29600,8 +30301,18 @@
           <w:bCs/>
           <w:lang w:val="en-US"/>
         </w:rPr>
-        <w:t xml:space="preserve"> vertex_margin</w:t>
-      </w:r>
+        <w:t xml:space="preserve"> </w:t>
+      </w:r>
+      <w:proofErr w:type="spellStart"/>
+      <w:r>
+        <w:rPr>
+          <w:b/>
+          <w:bCs/>
+          <w:lang w:val="en-US"/>
+        </w:rPr>
+        <w:t>vertex_margin</w:t>
+      </w:r>
+      <w:proofErr w:type="spellEnd"/>
       <w:r>
         <w:rPr>
           <w:lang w:val="en-US"/>
@@ -29624,8 +30335,18 @@
           <w:bCs/>
           <w:lang w:val="en-US"/>
         </w:rPr>
-        <w:t xml:space="preserve">            label_size</w:t>
-      </w:r>
+        <w:t xml:space="preserve">            </w:t>
+      </w:r>
+      <w:proofErr w:type="spellStart"/>
+      <w:r>
+        <w:rPr>
+          <w:b/>
+          <w:bCs/>
+          <w:lang w:val="en-US"/>
+        </w:rPr>
+        <w:t>label_size</w:t>
+      </w:r>
+      <w:proofErr w:type="spellEnd"/>
       <w:r>
         <w:rPr>
           <w:lang w:val="en-US"/>
@@ -29638,8 +30359,18 @@
           <w:bCs/>
           <w:lang w:val="en-US"/>
         </w:rPr>
-        <w:t xml:space="preserve"> label_margin</w:t>
-      </w:r>
+        <w:t xml:space="preserve"> </w:t>
+      </w:r>
+      <w:proofErr w:type="spellStart"/>
+      <w:r>
+        <w:rPr>
+          <w:b/>
+          <w:bCs/>
+          <w:lang w:val="en-US"/>
+        </w:rPr>
+        <w:t>label_margin</w:t>
+      </w:r>
+      <w:proofErr w:type="spellEnd"/>
       <w:r>
         <w:rPr>
           <w:lang w:val="en-US"/>
@@ -29652,8 +30383,18 @@
           <w:bCs/>
           <w:lang w:val="en-US"/>
         </w:rPr>
-        <w:t xml:space="preserve"> edge_tension</w:t>
-      </w:r>
+        <w:t xml:space="preserve"> </w:t>
+      </w:r>
+      <w:proofErr w:type="spellStart"/>
+      <w:r>
+        <w:rPr>
+          <w:b/>
+          <w:bCs/>
+          <w:lang w:val="en-US"/>
+        </w:rPr>
+        <w:t>edge_tension</w:t>
+      </w:r>
+      <w:proofErr w:type="spellEnd"/>
       <w:r>
         <w:rPr>
           <w:lang w:val="en-US"/>
@@ -29674,8 +30415,18 @@
           <w:bCs/>
           <w:lang w:val="en-US"/>
         </w:rPr>
-        <w:t xml:space="preserve">            edge_alpha</w:t>
-      </w:r>
+        <w:t xml:space="preserve">            </w:t>
+      </w:r>
+      <w:proofErr w:type="spellStart"/>
+      <w:r>
+        <w:rPr>
+          <w:b/>
+          <w:bCs/>
+          <w:lang w:val="en-US"/>
+        </w:rPr>
+        <w:t>edge_alpha</w:t>
+      </w:r>
+      <w:proofErr w:type="spellEnd"/>
       <w:r>
         <w:rPr>
           <w:lang w:val="en-US"/>
@@ -29702,8 +30453,18 @@
           <w:bCs/>
           <w:lang w:val="en-US"/>
         </w:rPr>
-        <w:t xml:space="preserve"> palette_direction</w:t>
-      </w:r>
+        <w:t xml:space="preserve"> </w:t>
+      </w:r>
+      <w:proofErr w:type="spellStart"/>
+      <w:r>
+        <w:rPr>
+          <w:b/>
+          <w:bCs/>
+          <w:lang w:val="en-US"/>
+        </w:rPr>
+        <w:t>palette_direction</w:t>
+      </w:r>
+      <w:proofErr w:type="spellEnd"/>
       <w:r>
         <w:rPr>
           <w:lang w:val="en-US"/>
@@ -29792,6 +30553,7 @@
         </w:rPr>
         <w:t xml:space="preserve">see method </w:t>
       </w:r>
+      <w:proofErr w:type="spellStart"/>
       <w:r>
         <w:rPr>
           <w:b/>
@@ -29800,6 +30562,7 @@
         </w:rPr>
         <w:t>extract_rules</w:t>
       </w:r>
+      <w:proofErr w:type="spellEnd"/>
     </w:p>
     <w:p>
       <w:pPr>
@@ -29840,29 +30603,31 @@
         </w:rPr>
         <w:t xml:space="preserve"> </w:t>
       </w:r>
-      <w:r>
-        <w:rPr>
-          <w:b/>
-          <w:lang w:val="en-US"/>
-        </w:rPr>
-        <w:t>save_</w:t>
-      </w:r>
       <w:proofErr w:type="gramStart"/>
       <w:r>
         <w:rPr>
           <w:b/>
           <w:lang w:val="en-US"/>
         </w:rPr>
-        <w:t>characteristics(</w:t>
-      </w:r>
+        <w:t>export</w:t>
+      </w:r>
+      <w:r>
+        <w:rPr>
+          <w:b/>
+          <w:lang w:val="en-US"/>
+        </w:rPr>
+        <w:t>(</w:t>
+      </w:r>
+      <w:proofErr w:type="spellStart"/>
       <w:proofErr w:type="gramEnd"/>
       <w:r>
         <w:rPr>
           <w:b/>
           <w:lang w:val="en-US"/>
         </w:rPr>
-        <w:t>characteristics</w:t>
-      </w:r>
+        <w:t>nporc</w:t>
+      </w:r>
+      <w:proofErr w:type="spellEnd"/>
       <w:r>
         <w:rPr>
           <w:lang w:val="en-US"/>
@@ -29873,12 +30638,6 @@
         <w:rPr>
           <w:lang w:val="en-US"/>
         </w:rPr>
-        <w:t xml:space="preserve">character or </w:t>
-      </w:r>
-      <w:r>
-        <w:rPr>
-          <w:lang w:val="en-US"/>
-        </w:rPr>
         <w:t>see</w:t>
       </w:r>
       <w:r>
@@ -29938,29 +30697,21 @@
         </w:rPr>
         <w:t xml:space="preserve"> or return of</w:t>
       </w:r>
-    </w:p>
-    <w:p>
-      <w:pPr>
-        <w:ind w:left="1416"/>
-        <w:rPr>
-          <w:bCs/>
-          <w:lang w:val="en-US"/>
-        </w:rPr>
-      </w:pPr>
-      <w:r>
-        <w:rPr>
-          <w:bCs/>
-          <w:lang w:val="en-US"/>
-        </w:rPr>
-        <w:t xml:space="preserve">     </w:t>
-      </w:r>
-      <w:r>
-        <w:rPr>
-          <w:bCs/>
-          <w:lang w:val="en-US"/>
-        </w:rPr>
-        <w:t xml:space="preserve">         function </w:t>
-      </w:r>
+      <w:r>
+        <w:rPr>
+          <w:bCs/>
+          <w:lang w:val="en-US"/>
+        </w:rPr>
+        <w:t xml:space="preserve"> </w:t>
+      </w:r>
+      <w:r>
+        <w:rPr>
+          <w:bCs/>
+          <w:lang w:val="en-US"/>
+        </w:rPr>
+        <w:t xml:space="preserve">function </w:t>
+      </w:r>
+      <w:proofErr w:type="spellStart"/>
       <w:r>
         <w:rPr>
           <w:b/>
@@ -29968,6 +30719,7 @@
         </w:rPr>
         <w:t>extract_rules</w:t>
       </w:r>
+      <w:proofErr w:type="spellEnd"/>
       <w:r>
         <w:rPr>
           <w:lang w:val="en-US"/>
@@ -29988,14 +30740,6 @@
         </w:rPr>
         <w:t>)</w:t>
       </w:r>
-    </w:p>
-    <w:p>
-      <w:pPr>
-        <w:rPr>
-          <w:b/>
-          <w:lang w:val="en-US"/>
-        </w:rPr>
-      </w:pPr>
     </w:p>
     <w:p>
       <w:pPr>
@@ -30028,6 +30772,7 @@
         </w:rPr>
         <w:t xml:space="preserve"> </w:t>
       </w:r>
+      <w:proofErr w:type="spellStart"/>
       <w:r>
         <w:rPr>
           <w:b/>
@@ -30041,9 +30786,18 @@
           <w:b/>
           <w:lang w:val="en-US"/>
         </w:rPr>
-        <w:t>nodes(</w:t>
+        <w:t>nodes</w:t>
+      </w:r>
+      <w:proofErr w:type="spellEnd"/>
+      <w:r>
+        <w:rPr>
+          <w:b/>
+          <w:lang w:val="en-US"/>
+        </w:rPr>
+        <w:t>(</w:t>
       </w:r>
       <w:bookmarkStart w:id="0" w:name="_Hlk51355472"/>
+      <w:proofErr w:type="spellStart"/>
       <w:proofErr w:type="gramEnd"/>
       <w:r>
         <w:rPr>
@@ -30053,6 +30807,7 @@
         <w:t>nc</w:t>
       </w:r>
       <w:bookmarkEnd w:id="0"/>
+      <w:proofErr w:type="spellEnd"/>
       <w:r>
         <w:rPr>
           <w:bCs/>
@@ -30242,6 +30997,7 @@
         </w:rPr>
         <w:t xml:space="preserve"> </w:t>
       </w:r>
+      <w:proofErr w:type="spellStart"/>
       <w:r>
         <w:rPr>
           <w:b/>
@@ -30262,8 +31018,17 @@
           <w:b/>
           <w:lang w:val="en-US"/>
         </w:rPr>
-        <w:t>items(</w:t>
-      </w:r>
+        <w:t>items</w:t>
+      </w:r>
+      <w:proofErr w:type="spellEnd"/>
+      <w:r>
+        <w:rPr>
+          <w:b/>
+          <w:lang w:val="en-US"/>
+        </w:rPr>
+        <w:t>(</w:t>
+      </w:r>
+      <w:proofErr w:type="spellStart"/>
       <w:proofErr w:type="gramEnd"/>
       <w:r>
         <w:rPr>
@@ -30272,6 +31037,7 @@
         </w:rPr>
         <w:t>nc</w:t>
       </w:r>
+      <w:proofErr w:type="spellEnd"/>
       <w:r>
         <w:rPr>
           <w:lang w:val="en-US"/>
@@ -30445,6 +31211,7 @@
         </w:rPr>
         <w:t xml:space="preserve"> </w:t>
       </w:r>
+      <w:proofErr w:type="spellStart"/>
       <w:r>
         <w:rPr>
           <w:b/>
@@ -30465,8 +31232,17 @@
           <w:b/>
           <w:lang w:val="en-US"/>
         </w:rPr>
-        <w:t>characteristic(</w:t>
-      </w:r>
+        <w:t>characteristic</w:t>
+      </w:r>
+      <w:proofErr w:type="spellEnd"/>
+      <w:r>
+        <w:rPr>
+          <w:b/>
+          <w:lang w:val="en-US"/>
+        </w:rPr>
+        <w:t>(</w:t>
+      </w:r>
+      <w:proofErr w:type="spellStart"/>
       <w:proofErr w:type="gramEnd"/>
       <w:r>
         <w:rPr>
@@ -30475,6 +31251,7 @@
         </w:rPr>
         <w:t>nc</w:t>
       </w:r>
+      <w:proofErr w:type="spellEnd"/>
       <w:r>
         <w:rPr>
           <w:lang w:val="en-US"/>
@@ -30664,6 +31441,7 @@
         </w:rPr>
         <w:t xml:space="preserve"> </w:t>
       </w:r>
+      <w:proofErr w:type="spellStart"/>
       <w:r>
         <w:rPr>
           <w:b/>
@@ -30684,8 +31462,17 @@
           <w:b/>
           <w:lang w:val="en-US"/>
         </w:rPr>
-        <w:t>category(</w:t>
-      </w:r>
+        <w:t>category</w:t>
+      </w:r>
+      <w:proofErr w:type="spellEnd"/>
+      <w:r>
+        <w:rPr>
+          <w:b/>
+          <w:lang w:val="en-US"/>
+        </w:rPr>
+        <w:t>(</w:t>
+      </w:r>
+      <w:proofErr w:type="spellStart"/>
       <w:proofErr w:type="gramEnd"/>
       <w:r>
         <w:rPr>
@@ -30694,6 +31481,7 @@
         </w:rPr>
         <w:t>nc</w:t>
       </w:r>
+      <w:proofErr w:type="spellEnd"/>
       <w:r>
         <w:rPr>
           <w:lang w:val="en-US"/>
@@ -30911,6 +31699,7 @@
         </w:rPr>
         <w:t xml:space="preserve"> </w:t>
       </w:r>
+      <w:proofErr w:type="spellStart"/>
       <w:r>
         <w:rPr>
           <w:b/>
@@ -30924,7 +31713,15 @@
           <w:b/>
           <w:lang w:val="en-US"/>
         </w:rPr>
-        <w:t>patterns(</w:t>
+        <w:t>patterns</w:t>
+      </w:r>
+      <w:proofErr w:type="spellEnd"/>
+      <w:r>
+        <w:rPr>
+          <w:b/>
+          <w:lang w:val="en-US"/>
+        </w:rPr>
+        <w:t>(</w:t>
       </w:r>
       <w:proofErr w:type="gramEnd"/>
       <w:r>
@@ -31109,6 +31906,7 @@
         </w:rPr>
         <w:t xml:space="preserve"> </w:t>
       </w:r>
+      <w:proofErr w:type="spellStart"/>
       <w:r>
         <w:rPr>
           <w:b/>
@@ -31145,6 +31943,7 @@
         </w:rPr>
         <w:t>items</w:t>
       </w:r>
+      <w:proofErr w:type="spellEnd"/>
       <w:r>
         <w:rPr>
           <w:b/>
@@ -31338,6 +32137,7 @@
         </w:rPr>
         <w:t xml:space="preserve"> </w:t>
       </w:r>
+      <w:proofErr w:type="spellStart"/>
       <w:r>
         <w:rPr>
           <w:b/>
@@ -31358,7 +32158,15 @@
           <w:b/>
           <w:lang w:val="en-US"/>
         </w:rPr>
-        <w:t>characteristic(</w:t>
+        <w:t>characteristic</w:t>
+      </w:r>
+      <w:proofErr w:type="spellEnd"/>
+      <w:r>
+        <w:rPr>
+          <w:b/>
+          <w:lang w:val="en-US"/>
+        </w:rPr>
+        <w:t>(</w:t>
       </w:r>
       <w:proofErr w:type="gramEnd"/>
       <w:r>
@@ -31581,6 +32389,7 @@
         </w:rPr>
         <w:t xml:space="preserve"> </w:t>
       </w:r>
+      <w:proofErr w:type="spellStart"/>
       <w:r>
         <w:rPr>
           <w:b/>
@@ -31601,7 +32410,15 @@
           <w:b/>
           <w:lang w:val="en-US"/>
         </w:rPr>
-        <w:t>status(</w:t>
+        <w:t>status</w:t>
+      </w:r>
+      <w:proofErr w:type="spellEnd"/>
+      <w:r>
+        <w:rPr>
+          <w:b/>
+          <w:lang w:val="en-US"/>
+        </w:rPr>
+        <w:t>(</w:t>
       </w:r>
       <w:proofErr w:type="gramEnd"/>
       <w:r>
@@ -31758,6 +32575,22 @@
         </w:rPr>
         <w:t>patterns</w:t>
       </w:r>
+    </w:p>
+    <w:p>
+      <w:pPr>
+        <w:rPr>
+          <w:rFonts w:eastAsiaTheme="minorEastAsia"/>
+          <w:lang w:val="en-US"/>
+        </w:rPr>
+      </w:pPr>
+    </w:p>
+    <w:p>
+      <w:pPr>
+        <w:rPr>
+          <w:rFonts w:eastAsiaTheme="minorEastAsia"/>
+          <w:lang w:val="en-US"/>
+        </w:rPr>
+      </w:pPr>
     </w:p>
     <w:p>
       <w:pPr>
@@ -31783,6 +32616,7 @@
         </w:rPr>
         <w:t xml:space="preserve"> </w:t>
       </w:r>
+      <w:proofErr w:type="spellStart"/>
       <w:r>
         <w:rPr>
           <w:b/>
@@ -31803,7 +32637,15 @@
           <w:b/>
           <w:lang w:val="en-US"/>
         </w:rPr>
-        <w:t>category(</w:t>
+        <w:t>category</w:t>
+      </w:r>
+      <w:proofErr w:type="spellEnd"/>
+      <w:r>
+        <w:rPr>
+          <w:b/>
+          <w:lang w:val="en-US"/>
+        </w:rPr>
+        <w:t>(</w:t>
       </w:r>
       <w:proofErr w:type="gramEnd"/>
       <w:r>
@@ -32025,6 +32867,7 @@
         </w:rPr>
         <w:t xml:space="preserve"> </w:t>
       </w:r>
+      <w:proofErr w:type="spellStart"/>
       <w:r>
         <w:rPr>
           <w:b/>
@@ -32045,8 +32888,17 @@
           <w:b/>
           <w:lang w:val="en-US"/>
         </w:rPr>
-        <w:t>links(</w:t>
-      </w:r>
+        <w:t>links</w:t>
+      </w:r>
+      <w:proofErr w:type="spellEnd"/>
+      <w:r>
+        <w:rPr>
+          <w:b/>
+          <w:lang w:val="en-US"/>
+        </w:rPr>
+        <w:t>(</w:t>
+      </w:r>
+      <w:proofErr w:type="spellStart"/>
       <w:proofErr w:type="gramEnd"/>
       <w:r>
         <w:rPr>
@@ -32055,6 +32907,7 @@
         </w:rPr>
         <w:t>nopc</w:t>
       </w:r>
+      <w:proofErr w:type="spellEnd"/>
       <w:r>
         <w:rPr>
           <w:lang w:val="en-US"/>
@@ -32132,6 +32985,7 @@
         </w:rPr>
         <w:t xml:space="preserve"> </w:t>
       </w:r>
+      <w:proofErr w:type="spellStart"/>
       <w:r>
         <w:rPr>
           <w:b/>
@@ -32139,6 +32993,7 @@
         </w:rPr>
         <w:t>node_links</w:t>
       </w:r>
+      <w:proofErr w:type="spellEnd"/>
       <w:r>
         <w:rPr>
           <w:bCs/>
@@ -32169,6 +33024,7 @@
         </w:rPr>
         <w:t xml:space="preserve">    </w:t>
       </w:r>
+      <w:proofErr w:type="spellStart"/>
       <w:r>
         <w:rPr>
           <w:b/>
@@ -32176,6 +33032,7 @@
         </w:rPr>
         <w:t>pattern_links</w:t>
       </w:r>
+      <w:proofErr w:type="spellEnd"/>
     </w:p>
     <w:p>
       <w:pPr>
@@ -32200,6 +33057,7 @@
         </w:rPr>
         <w:t xml:space="preserve"> </w:t>
       </w:r>
+      <w:proofErr w:type="spellStart"/>
       <w:r>
         <w:rPr>
           <w:b/>
@@ -32213,8 +33071,17 @@
           <w:b/>
           <w:lang w:val="en-US"/>
         </w:rPr>
-        <w:t>isolates(</w:t>
-      </w:r>
+        <w:t>isolates</w:t>
+      </w:r>
+      <w:proofErr w:type="spellEnd"/>
+      <w:r>
+        <w:rPr>
+          <w:b/>
+          <w:lang w:val="en-US"/>
+        </w:rPr>
+        <w:t>(</w:t>
+      </w:r>
+      <w:proofErr w:type="spellStart"/>
       <w:proofErr w:type="gramEnd"/>
       <w:r>
         <w:rPr>
@@ -32223,6 +33090,7 @@
         </w:rPr>
         <w:t>nopc</w:t>
       </w:r>
+      <w:proofErr w:type="spellEnd"/>
       <w:r>
         <w:rPr>
           <w:lang w:val="en-US"/>
@@ -32367,6 +33235,7 @@
         </w:rPr>
         <w:t xml:space="preserve"> </w:t>
       </w:r>
+      <w:proofErr w:type="spellStart"/>
       <w:r>
         <w:rPr>
           <w:b/>
@@ -32380,8 +33249,17 @@
           <w:b/>
           <w:lang w:val="en-US"/>
         </w:rPr>
-        <w:t>isolates(</w:t>
-      </w:r>
+        <w:t>isolates</w:t>
+      </w:r>
+      <w:proofErr w:type="spellEnd"/>
+      <w:r>
+        <w:rPr>
+          <w:b/>
+          <w:lang w:val="en-US"/>
+        </w:rPr>
+        <w:t>(</w:t>
+      </w:r>
+      <w:proofErr w:type="spellStart"/>
       <w:proofErr w:type="gramEnd"/>
       <w:r>
         <w:rPr>
@@ -32390,6 +33268,7 @@
         </w:rPr>
         <w:t>nopc</w:t>
       </w:r>
+      <w:proofErr w:type="spellEnd"/>
       <w:r>
         <w:rPr>
           <w:lang w:val="en-US"/>
@@ -32550,6 +33429,7 @@
         </w:rPr>
         <w:t xml:space="preserve"> </w:t>
       </w:r>
+      <w:proofErr w:type="spellStart"/>
       <w:r>
         <w:rPr>
           <w:b/>
@@ -32565,6 +33445,7 @@
         </w:rPr>
         <w:t>complexes</w:t>
       </w:r>
+      <w:proofErr w:type="spellEnd"/>
       <w:r>
         <w:rPr>
           <w:b/>
@@ -32572,6 +33453,7 @@
         </w:rPr>
         <w:t>(</w:t>
       </w:r>
+      <w:proofErr w:type="spellStart"/>
       <w:proofErr w:type="gramEnd"/>
       <w:r>
         <w:rPr>
@@ -32580,6 +33462,7 @@
         </w:rPr>
         <w:t>nopc</w:t>
       </w:r>
+      <w:proofErr w:type="spellEnd"/>
       <w:r>
         <w:rPr>
           <w:bCs/>
@@ -32688,6 +33571,7 @@
         </w:rPr>
         <w:t xml:space="preserve">: character, </w:t>
       </w:r>
+      <w:proofErr w:type="spellStart"/>
       <w:r>
         <w:rPr>
           <w:b/>
@@ -32696,6 +33580,7 @@
         </w:rPr>
         <w:t>min_nb_values</w:t>
       </w:r>
+      <w:proofErr w:type="spellEnd"/>
       <w:r>
         <w:rPr>
           <w:lang w:val="en-US"/>
@@ -32797,6 +33682,7 @@
         </w:rPr>
         <w:t xml:space="preserve"> </w:t>
       </w:r>
+      <w:proofErr w:type="spellStart"/>
       <w:r>
         <w:rPr>
           <w:b/>
@@ -32810,7 +33696,15 @@
           <w:b/>
           <w:lang w:val="en-US"/>
         </w:rPr>
-        <w:t>category(</w:t>
+        <w:t>category</w:t>
+      </w:r>
+      <w:proofErr w:type="spellEnd"/>
+      <w:r>
+        <w:rPr>
+          <w:b/>
+          <w:lang w:val="en-US"/>
+        </w:rPr>
+        <w:t>(</w:t>
       </w:r>
       <w:proofErr w:type="gramEnd"/>
       <w:r>
@@ -32909,6 +33803,7 @@
         </w:rPr>
         <w:t xml:space="preserve"> </w:t>
       </w:r>
+      <w:proofErr w:type="spellStart"/>
       <w:r>
         <w:rPr>
           <w:rFonts w:eastAsiaTheme="minorEastAsia"/>
@@ -32946,6 +33841,7 @@
         </w:rPr>
         <w:t>names</w:t>
       </w:r>
+      <w:proofErr w:type="spellEnd"/>
       <w:r>
         <w:rPr>
           <w:b/>
@@ -32993,6 +33889,7 @@
         </w:rPr>
         <w:t xml:space="preserve"> </w:t>
       </w:r>
+      <w:proofErr w:type="spellStart"/>
       <w:r>
         <w:rPr>
           <w:rFonts w:eastAsiaTheme="minorEastAsia"/>
@@ -33020,6 +33917,7 @@
         </w:rPr>
         <w:t>names</w:t>
       </w:r>
+      <w:proofErr w:type="spellEnd"/>
       <w:r>
         <w:rPr>
           <w:b/>
@@ -33114,6 +34012,7 @@
         </w:rPr>
         <w:t xml:space="preserve"> </w:t>
       </w:r>
+      <w:proofErr w:type="spellStart"/>
       <w:r>
         <w:rPr>
           <w:b/>
@@ -33131,6 +34030,7 @@
         </w:rPr>
         <w:t>items</w:t>
       </w:r>
+      <w:proofErr w:type="spellEnd"/>
       <w:r>
         <w:rPr>
           <w:b/>
@@ -33222,6 +34122,7 @@
         </w:rPr>
         <w:t xml:space="preserve"> </w:t>
       </w:r>
+      <w:proofErr w:type="spellStart"/>
       <w:r>
         <w:rPr>
           <w:b/>
@@ -33239,6 +34140,7 @@
         </w:rPr>
         <w:t>tnp</w:t>
       </w:r>
+      <w:proofErr w:type="spellEnd"/>
       <w:r>
         <w:rPr>
           <w:b/>
@@ -33247,6 +34149,7 @@
         </w:rPr>
         <w:t>(</w:t>
       </w:r>
+      <w:proofErr w:type="spellStart"/>
       <w:proofErr w:type="gramEnd"/>
       <w:r>
         <w:rPr>
@@ -33256,6 +34159,7 @@
         </w:rPr>
         <w:t>tnp</w:t>
       </w:r>
+      <w:proofErr w:type="spellEnd"/>
       <w:r>
         <w:rPr>
           <w:lang w:val="en-US"/>
@@ -33268,6 +34172,7 @@
         </w:rPr>
         <w:t xml:space="preserve">or </w:t>
       </w:r>
+      <w:proofErr w:type="spellStart"/>
       <w:r>
         <w:rPr>
           <w:lang w:val="en-US"/>
@@ -33284,7 +34189,14 @@
         <w:rPr>
           <w:lang w:val="en-US"/>
         </w:rPr>
-        <w:t xml:space="preserve">Set </w:t>
+        <w:t>Set</w:t>
+      </w:r>
+      <w:proofErr w:type="spellEnd"/>
+      <w:r>
+        <w:rPr>
+          <w:lang w:val="en-US"/>
+        </w:rPr>
+        <w:t xml:space="preserve"> </w:t>
       </w:r>
       <w:r>
         <w:rPr>
@@ -33458,6 +34370,7 @@
         </w:rPr>
         <w:t xml:space="preserve"> </w:t>
       </w:r>
+      <w:proofErr w:type="spellStart"/>
       <w:r>
         <w:rPr>
           <w:b/>
@@ -33491,6 +34404,7 @@
         </w:rPr>
         <w:t>itemsets</w:t>
       </w:r>
+      <w:proofErr w:type="spellEnd"/>
       <w:r>
         <w:rPr>
           <w:b/>
@@ -33499,6 +34413,7 @@
         </w:rPr>
         <w:t>(</w:t>
       </w:r>
+      <w:proofErr w:type="spellStart"/>
       <w:proofErr w:type="gramEnd"/>
       <w:r>
         <w:rPr>
@@ -33508,6 +34423,7 @@
         </w:rPr>
         <w:t>tnp</w:t>
       </w:r>
+      <w:proofErr w:type="spellEnd"/>
       <w:r>
         <w:rPr>
           <w:lang w:val="en-US"/>
@@ -33595,6 +34511,7 @@
         </w:rPr>
         <w:t xml:space="preserve"> </w:t>
       </w:r>
+      <w:proofErr w:type="spellStart"/>
       <w:r>
         <w:rPr>
           <w:b/>
@@ -33610,8 +34527,18 @@
           <w:bCs/>
           <w:lang w:val="en-US"/>
         </w:rPr>
-        <w:t>entities(</w:t>
-      </w:r>
+        <w:t>entities</w:t>
+      </w:r>
+      <w:proofErr w:type="spellEnd"/>
+      <w:r>
+        <w:rPr>
+          <w:b/>
+          <w:bCs/>
+          <w:lang w:val="en-US"/>
+        </w:rPr>
+        <w:t>(</w:t>
+      </w:r>
+      <w:proofErr w:type="spellStart"/>
       <w:proofErr w:type="gramEnd"/>
       <w:r>
         <w:rPr>
@@ -33621,6 +34548,7 @@
         </w:rPr>
         <w:t>npr</w:t>
       </w:r>
+      <w:proofErr w:type="spellEnd"/>
       <w:r>
         <w:rPr>
           <w:lang w:val="en-US"/>
@@ -33684,6 +34612,7 @@
         </w:rPr>
         <w:t xml:space="preserve"> or return of function </w:t>
       </w:r>
+      <w:proofErr w:type="spellStart"/>
       <w:r>
         <w:rPr>
           <w:b/>
@@ -33691,6 +34620,7 @@
         </w:rPr>
         <w:t>extract_rules</w:t>
       </w:r>
+      <w:proofErr w:type="spellEnd"/>
       <w:r>
         <w:rPr>
           <w:bCs/>
@@ -33771,6 +34701,7 @@
         </w:rPr>
         <w:t xml:space="preserve"> </w:t>
       </w:r>
+      <w:proofErr w:type="spellStart"/>
       <w:r>
         <w:rPr>
           <w:b/>
@@ -33786,7 +34717,16 @@
           <w:bCs/>
           <w:lang w:val="en-US"/>
         </w:rPr>
-        <w:t>links(</w:t>
+        <w:t>links</w:t>
+      </w:r>
+      <w:proofErr w:type="spellEnd"/>
+      <w:r>
+        <w:rPr>
+          <w:b/>
+          <w:bCs/>
+          <w:lang w:val="en-US"/>
+        </w:rPr>
+        <w:t>(</w:t>
       </w:r>
       <w:proofErr w:type="gramEnd"/>
       <w:r>
@@ -33841,6 +34781,7 @@
         </w:rPr>
         <w:t xml:space="preserve"> </w:t>
       </w:r>
+      <w:proofErr w:type="spellStart"/>
       <w:r>
         <w:rPr>
           <w:b/>
@@ -33856,7 +34797,16 @@
           <w:bCs/>
           <w:lang w:val="en-US"/>
         </w:rPr>
-        <w:t>name(</w:t>
+        <w:t>name</w:t>
+      </w:r>
+      <w:proofErr w:type="spellEnd"/>
+      <w:r>
+        <w:rPr>
+          <w:b/>
+          <w:bCs/>
+          <w:lang w:val="en-US"/>
+        </w:rPr>
+        <w:t>(</w:t>
       </w:r>
       <w:proofErr w:type="gramEnd"/>
       <w:r>
@@ -34012,7 +34962,7 @@
         </mc:Choice>
         <mc:Fallback>
           <w:pict>
-            <v:rect w14:anchorId="7F8232FB" id="Rectangle 38" o:spid="_x0000_s1026" style="position:absolute;margin-left:1.15pt;margin-top:-7.8pt;width:466.5pt;height:1.45pt;z-index:251660288;visibility:visible;mso-wrap-style:square;mso-wrap-distance-left:9pt;mso-wrap-distance-top:0;mso-wrap-distance-right:9pt;mso-wrap-distance-bottom:0;mso-position-horizontal:absolute;mso-position-horizontal-relative:text;mso-position-vertical:absolute;mso-position-vertical-relative:text;v-text-anchor:middle" o:gfxdata="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" fillcolor="black [3213]" stroked="f" strokeweight="1pt">
+            <v:rect w14:anchorId="3D8E0833" id="Rectangle 38" o:spid="_x0000_s1026" style="position:absolute;margin-left:1.15pt;margin-top:-7.8pt;width:466.5pt;height:1.45pt;z-index:251660288;visibility:visible;mso-wrap-style:square;mso-wrap-distance-left:9pt;mso-wrap-distance-top:0;mso-wrap-distance-right:9pt;mso-wrap-distance-bottom:0;mso-position-horizontal:absolute;mso-position-horizontal-relative:text;mso-position-vertical:absolute;mso-position-vertical-relative:text;v-text-anchor:middle" o:gfxdata="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" fillcolor="black [3213]" stroked="f" strokeweight="1pt">
               <w10:wrap type="square"/>
             </v:rect>
           </w:pict>
@@ -34234,7 +35184,14 @@
         <w:color w:val="808080" w:themeColor="background1" w:themeShade="80"/>
         <w:lang w:val="en-US"/>
       </w:rPr>
-      <w:t>: 2021-01-22</w:t>
+      <w:t>: 2021-01-2</w:t>
+    </w:r>
+    <w:r>
+      <w:rPr>
+        <w:color w:val="808080" w:themeColor="background1" w:themeShade="80"/>
+        <w:lang w:val="en-US"/>
+      </w:rPr>
+      <w:t>6</w:t>
     </w:r>
   </w:p>
 </w:ftr>

</xml_diff>

<commit_message>
feat: Add a function to get TS from a category value
Method for signature TransactionAnalyzer allowing to search for
TransactionSet from a category value, like those for nodes and patterns.
</commit_message>
<xml_diff>
--- a/vignettes/types_of_attributes_and_methods_TA.docx
+++ b/vignettes/types_of_attributes_and_methods_TA.docx
@@ -30752,7 +30752,6 @@
     <w:p>
       <w:pPr>
         <w:rPr>
-          <w:bCs/>
           <w:lang w:val="en-US"/>
         </w:rPr>
       </w:pPr>
@@ -30768,6 +30767,196 @@
       <w:r>
         <w:rPr>
           <w:rFonts w:eastAsiaTheme="minorEastAsia"/>
+          <w:iCs/>
+          <w:lang w:val="en-US"/>
+        </w:rPr>
+        <w:t xml:space="preserve"> </w:t>
+      </w:r>
+      <w:proofErr w:type="spellStart"/>
+      <w:r>
+        <w:rPr>
+          <w:b/>
+          <w:lang w:val="en-US"/>
+        </w:rPr>
+        <w:t>get</w:t>
+      </w:r>
+      <w:r>
+        <w:rPr>
+          <w:b/>
+          <w:lang w:val="en-US"/>
+        </w:rPr>
+        <w:t>_</w:t>
+      </w:r>
+      <w:r>
+        <w:rPr>
+          <w:b/>
+          <w:lang w:val="en-US"/>
+        </w:rPr>
+        <w:t>trx</w:t>
+      </w:r>
+      <w:r>
+        <w:rPr>
+          <w:b/>
+          <w:lang w:val="en-US"/>
+        </w:rPr>
+        <w:t>_from_</w:t>
+      </w:r>
+      <w:proofErr w:type="gramStart"/>
+      <w:r>
+        <w:rPr>
+          <w:b/>
+          <w:lang w:val="en-US"/>
+        </w:rPr>
+        <w:t>category</w:t>
+      </w:r>
+      <w:proofErr w:type="spellEnd"/>
+      <w:r>
+        <w:rPr>
+          <w:b/>
+          <w:lang w:val="en-US"/>
+        </w:rPr>
+        <w:t>(</w:t>
+      </w:r>
+      <w:proofErr w:type="spellStart"/>
+      <w:proofErr w:type="gramEnd"/>
+      <w:r>
+        <w:rPr>
+          <w:b/>
+          <w:lang w:val="en-US"/>
+        </w:rPr>
+        <w:t>trx</w:t>
+      </w:r>
+      <w:proofErr w:type="spellEnd"/>
+      <w:r>
+        <w:rPr>
+          <w:lang w:val="en-US"/>
+        </w:rPr>
+        <w:t xml:space="preserve">: </w:t>
+      </w:r>
+      <w:proofErr w:type="spellStart"/>
+      <w:r>
+        <w:rPr>
+          <w:lang w:val="en-US"/>
+        </w:rPr>
+        <w:t>TransactionSet</w:t>
+      </w:r>
+      <w:proofErr w:type="spellEnd"/>
+      <w:r>
+        <w:rPr>
+          <w:bCs/>
+          <w:lang w:val="en-US"/>
+        </w:rPr>
+        <w:t>,</w:t>
+      </w:r>
+      <w:r>
+        <w:rPr>
+          <w:b/>
+          <w:lang w:val="en-US"/>
+        </w:rPr>
+        <w:t xml:space="preserve"> </w:t>
+      </w:r>
+      <w:r>
+        <w:rPr>
+          <w:b/>
+          <w:lang w:val="en-US"/>
+        </w:rPr>
+        <w:t>category</w:t>
+      </w:r>
+      <w:r>
+        <w:rPr>
+          <w:lang w:val="en-US"/>
+        </w:rPr>
+        <w:t xml:space="preserve">: character </w:t>
+      </w:r>
+      <w:r>
+        <w:rPr>
+          <w:lang w:val="en-US"/>
+        </w:rPr>
+        <w:t>or</w:t>
+      </w:r>
+      <w:r>
+        <w:rPr>
+          <w:lang w:val="en-US"/>
+        </w:rPr>
+        <w:t xml:space="preserve"> numeric, </w:t>
+      </w:r>
+      <w:r>
+        <w:rPr>
+          <w:b/>
+          <w:lang w:val="en-US"/>
+        </w:rPr>
+        <w:t>value</w:t>
+      </w:r>
+      <w:r>
+        <w:rPr>
+          <w:lang w:val="en-US"/>
+        </w:rPr>
+        <w:t>: character</w:t>
+      </w:r>
+      <w:r>
+        <w:rPr>
+          <w:b/>
+          <w:lang w:val="en-US"/>
+        </w:rPr>
+        <w:t>)</w:t>
+      </w:r>
+      <w:r>
+        <w:rPr>
+          <w:lang w:val="en-US"/>
+        </w:rPr>
+        <w:t>:</w:t>
+      </w:r>
+    </w:p>
+    <w:p>
+      <w:pPr>
+        <w:ind w:left="2124"/>
+        <w:rPr>
+          <w:b/>
+          <w:lang w:val="en-US"/>
+        </w:rPr>
+      </w:pPr>
+      <w:r>
+        <w:rPr>
+          <w:lang w:val="en-US"/>
+        </w:rPr>
+        <w:t xml:space="preserve">     </w:t>
+      </w:r>
+      <w:proofErr w:type="spellStart"/>
+      <w:r>
+        <w:rPr>
+          <w:lang w:val="en-US"/>
+        </w:rPr>
+        <w:t>TransactionSet</w:t>
+      </w:r>
+      <w:proofErr w:type="spellEnd"/>
+    </w:p>
+    <w:p>
+      <w:pPr>
+        <w:rPr>
+          <w:b/>
+          <w:lang w:val="en-US"/>
+        </w:rPr>
+      </w:pPr>
+    </w:p>
+    <w:p>
+      <w:pPr>
+        <w:rPr>
+          <w:bCs/>
+          <w:lang w:val="en-US"/>
+        </w:rPr>
+      </w:pPr>
+      <m:oMath>
+        <m:r>
+          <w:rPr>
+            <w:rFonts w:ascii="Cambria Math" w:hAnsi="Cambria Math"/>
+            <w:lang w:val="en-US"/>
+          </w:rPr>
+          <m:t>+</m:t>
+        </m:r>
+      </m:oMath>
+      <w:r>
+        <w:rPr>
+          <w:rFonts w:eastAsiaTheme="minorEastAsia"/>
           <w:lang w:val="en-US"/>
         </w:rPr>
         <w:t xml:space="preserve"> </w:t>
@@ -32369,224 +32558,6 @@
     <w:p>
       <w:pPr>
         <w:rPr>
-          <w:lang w:val="en-US"/>
-        </w:rPr>
-      </w:pPr>
-      <m:oMath>
-        <m:r>
-          <w:rPr>
-            <w:rFonts w:ascii="Cambria Math" w:hAnsi="Cambria Math"/>
-            <w:lang w:val="en-US"/>
-          </w:rPr>
-          <m:t>-</m:t>
-        </m:r>
-      </m:oMath>
-      <w:r>
-        <w:rPr>
-          <w:rFonts w:eastAsiaTheme="minorEastAsia"/>
-          <w:iCs/>
-          <w:lang w:val="en-US"/>
-        </w:rPr>
-        <w:t xml:space="preserve"> </w:t>
-      </w:r>
-      <w:proofErr w:type="spellStart"/>
-      <w:r>
-        <w:rPr>
-          <w:b/>
-          <w:lang w:val="en-US"/>
-        </w:rPr>
-        <w:t>get</w:t>
-      </w:r>
-      <w:r>
-        <w:rPr>
-          <w:b/>
-          <w:lang w:val="en-US"/>
-        </w:rPr>
-        <w:t>_patterns_from_</w:t>
-      </w:r>
-      <w:proofErr w:type="gramStart"/>
-      <w:r>
-        <w:rPr>
-          <w:b/>
-          <w:lang w:val="en-US"/>
-        </w:rPr>
-        <w:t>status</w:t>
-      </w:r>
-      <w:proofErr w:type="spellEnd"/>
-      <w:r>
-        <w:rPr>
-          <w:b/>
-          <w:lang w:val="en-US"/>
-        </w:rPr>
-        <w:t>(</w:t>
-      </w:r>
-      <w:proofErr w:type="gramEnd"/>
-      <w:r>
-        <w:rPr>
-          <w:b/>
-          <w:lang w:val="en-US"/>
-        </w:rPr>
-        <w:t>pc</w:t>
-      </w:r>
-      <w:r>
-        <w:rPr>
-          <w:lang w:val="en-US"/>
-        </w:rPr>
-        <w:t xml:space="preserve">: </w:t>
-      </w:r>
-      <w:r>
-        <w:rPr>
-          <w:bCs/>
-          <w:lang w:val="en-US"/>
-        </w:rPr>
-        <w:t xml:space="preserve">character or </w:t>
-      </w:r>
-      <w:r>
-        <w:rPr>
-          <w:lang w:val="en-US"/>
-        </w:rPr>
-        <w:t>see</w:t>
-      </w:r>
-      <w:r>
-        <w:rPr>
-          <w:lang w:val="en-US"/>
-        </w:rPr>
-        <w:t xml:space="preserve"> attribut</w:t>
-      </w:r>
-      <w:r>
-        <w:rPr>
-          <w:lang w:val="en-US"/>
-        </w:rPr>
-        <w:t>e</w:t>
-      </w:r>
-      <w:r>
-        <w:rPr>
-          <w:lang w:val="en-US"/>
-        </w:rPr>
-        <w:t xml:space="preserve"> </w:t>
-      </w:r>
-      <w:r>
-        <w:rPr>
-          <w:b/>
-          <w:lang w:val="en-US"/>
-        </w:rPr>
-        <w:t>patterns</w:t>
-      </w:r>
-      <w:r>
-        <w:rPr>
-          <w:lang w:val="en-US"/>
-        </w:rPr>
-        <w:t>,</w:t>
-      </w:r>
-      <w:r>
-        <w:rPr>
-          <w:lang w:val="en-US"/>
-        </w:rPr>
-        <w:t xml:space="preserve"> </w:t>
-      </w:r>
-      <w:r>
-        <w:rPr>
-          <w:b/>
-          <w:lang w:val="en-US"/>
-        </w:rPr>
-        <w:t>value</w:t>
-      </w:r>
-      <w:r>
-        <w:rPr>
-          <w:lang w:val="en-US"/>
-        </w:rPr>
-        <w:t>: vector(character),</w:t>
-      </w:r>
-    </w:p>
-    <w:p>
-      <w:pPr>
-        <w:ind w:left="2124"/>
-        <w:rPr>
-          <w:b/>
-          <w:lang w:val="en-US"/>
-        </w:rPr>
-      </w:pPr>
-      <w:r>
-        <w:rPr>
-          <w:lang w:val="en-US"/>
-        </w:rPr>
-        <w:t xml:space="preserve">       </w:t>
-      </w:r>
-      <w:r>
-        <w:rPr>
-          <w:lang w:val="en-US"/>
-        </w:rPr>
-        <w:t xml:space="preserve">    </w:t>
-      </w:r>
-      <w:r>
-        <w:rPr>
-          <w:b/>
-          <w:lang w:val="en-US"/>
-        </w:rPr>
-        <w:t>condition</w:t>
-      </w:r>
-      <w:r>
-        <w:rPr>
-          <w:lang w:val="en-US"/>
-        </w:rPr>
-        <w:t>: character</w:t>
-      </w:r>
-      <w:r>
-        <w:rPr>
-          <w:b/>
-          <w:lang w:val="en-US"/>
-        </w:rPr>
-        <w:t>)</w:t>
-      </w:r>
-      <w:r>
-        <w:rPr>
-          <w:lang w:val="en-US"/>
-        </w:rPr>
-        <w:t xml:space="preserve">: </w:t>
-      </w:r>
-      <w:r>
-        <w:rPr>
-          <w:lang w:val="en-US"/>
-        </w:rPr>
-        <w:t>see</w:t>
-      </w:r>
-      <w:r>
-        <w:rPr>
-          <w:lang w:val="en-US"/>
-        </w:rPr>
-        <w:t xml:space="preserve"> attribut</w:t>
-      </w:r>
-      <w:r>
-        <w:rPr>
-          <w:lang w:val="en-US"/>
-        </w:rPr>
-        <w:t>e</w:t>
-      </w:r>
-      <w:r>
-        <w:rPr>
-          <w:lang w:val="en-US"/>
-        </w:rPr>
-        <w:t xml:space="preserve"> </w:t>
-      </w:r>
-      <w:r>
-        <w:rPr>
-          <w:b/>
-          <w:lang w:val="en-US"/>
-        </w:rPr>
-        <w:t>patterns</w:t>
-      </w:r>
-    </w:p>
-    <w:p>
-      <w:pPr>
-        <w:rPr>
-          <w:rFonts w:eastAsiaTheme="minorEastAsia"/>
-          <w:lang w:val="en-US"/>
-        </w:rPr>
-      </w:pPr>
-    </w:p>
-    <w:p>
-      <w:pPr>
-        <w:rPr>
           <w:rFonts w:eastAsiaTheme="minorEastAsia"/>
           <w:lang w:val="en-US"/>
         </w:rPr>
@@ -32605,6 +32576,232 @@
             <w:lang w:val="en-US"/>
           </w:rPr>
           <w:lastRenderedPageBreak/>
+          <m:t>-</m:t>
+        </m:r>
+      </m:oMath>
+      <w:r>
+        <w:rPr>
+          <w:rFonts w:eastAsiaTheme="minorEastAsia"/>
+          <w:iCs/>
+          <w:lang w:val="en-US"/>
+        </w:rPr>
+        <w:t xml:space="preserve"> </w:t>
+      </w:r>
+      <w:proofErr w:type="spellStart"/>
+      <w:r>
+        <w:rPr>
+          <w:b/>
+          <w:lang w:val="en-US"/>
+        </w:rPr>
+        <w:t>get</w:t>
+      </w:r>
+      <w:r>
+        <w:rPr>
+          <w:b/>
+          <w:lang w:val="en-US"/>
+        </w:rPr>
+        <w:t>_patterns_from_</w:t>
+      </w:r>
+      <w:proofErr w:type="gramStart"/>
+      <w:r>
+        <w:rPr>
+          <w:b/>
+          <w:lang w:val="en-US"/>
+        </w:rPr>
+        <w:t>status</w:t>
+      </w:r>
+      <w:proofErr w:type="spellEnd"/>
+      <w:r>
+        <w:rPr>
+          <w:b/>
+          <w:lang w:val="en-US"/>
+        </w:rPr>
+        <w:t>(</w:t>
+      </w:r>
+      <w:proofErr w:type="gramEnd"/>
+      <w:r>
+        <w:rPr>
+          <w:b/>
+          <w:lang w:val="en-US"/>
+        </w:rPr>
+        <w:t>pc</w:t>
+      </w:r>
+      <w:r>
+        <w:rPr>
+          <w:lang w:val="en-US"/>
+        </w:rPr>
+        <w:t xml:space="preserve">: </w:t>
+      </w:r>
+      <w:r>
+        <w:rPr>
+          <w:bCs/>
+          <w:lang w:val="en-US"/>
+        </w:rPr>
+        <w:t xml:space="preserve">character or </w:t>
+      </w:r>
+      <w:r>
+        <w:rPr>
+          <w:lang w:val="en-US"/>
+        </w:rPr>
+        <w:t>see</w:t>
+      </w:r>
+      <w:r>
+        <w:rPr>
+          <w:lang w:val="en-US"/>
+        </w:rPr>
+        <w:t xml:space="preserve"> attribut</w:t>
+      </w:r>
+      <w:r>
+        <w:rPr>
+          <w:lang w:val="en-US"/>
+        </w:rPr>
+        <w:t>e</w:t>
+      </w:r>
+      <w:r>
+        <w:rPr>
+          <w:lang w:val="en-US"/>
+        </w:rPr>
+        <w:t xml:space="preserve"> </w:t>
+      </w:r>
+      <w:r>
+        <w:rPr>
+          <w:b/>
+          <w:lang w:val="en-US"/>
+        </w:rPr>
+        <w:t>patterns</w:t>
+      </w:r>
+      <w:r>
+        <w:rPr>
+          <w:lang w:val="en-US"/>
+        </w:rPr>
+        <w:t>,</w:t>
+      </w:r>
+      <w:r>
+        <w:rPr>
+          <w:lang w:val="en-US"/>
+        </w:rPr>
+        <w:t xml:space="preserve"> </w:t>
+      </w:r>
+      <w:r>
+        <w:rPr>
+          <w:b/>
+          <w:lang w:val="en-US"/>
+        </w:rPr>
+        <w:t>value</w:t>
+      </w:r>
+      <w:r>
+        <w:rPr>
+          <w:lang w:val="en-US"/>
+        </w:rPr>
+        <w:t>: vector(character),</w:t>
+      </w:r>
+    </w:p>
+    <w:p>
+      <w:pPr>
+        <w:ind w:left="2124"/>
+        <w:rPr>
+          <w:b/>
+          <w:lang w:val="en-US"/>
+        </w:rPr>
+      </w:pPr>
+      <w:r>
+        <w:rPr>
+          <w:lang w:val="en-US"/>
+        </w:rPr>
+        <w:t xml:space="preserve">       </w:t>
+      </w:r>
+      <w:r>
+        <w:rPr>
+          <w:lang w:val="en-US"/>
+        </w:rPr>
+        <w:t xml:space="preserve">    </w:t>
+      </w:r>
+      <w:r>
+        <w:rPr>
+          <w:b/>
+          <w:lang w:val="en-US"/>
+        </w:rPr>
+        <w:t>condition</w:t>
+      </w:r>
+      <w:r>
+        <w:rPr>
+          <w:lang w:val="en-US"/>
+        </w:rPr>
+        <w:t>: character</w:t>
+      </w:r>
+      <w:r>
+        <w:rPr>
+          <w:b/>
+          <w:lang w:val="en-US"/>
+        </w:rPr>
+        <w:t>)</w:t>
+      </w:r>
+      <w:r>
+        <w:rPr>
+          <w:lang w:val="en-US"/>
+        </w:rPr>
+        <w:t xml:space="preserve">: </w:t>
+      </w:r>
+      <w:r>
+        <w:rPr>
+          <w:lang w:val="en-US"/>
+        </w:rPr>
+        <w:t>see</w:t>
+      </w:r>
+      <w:r>
+        <w:rPr>
+          <w:lang w:val="en-US"/>
+        </w:rPr>
+        <w:t xml:space="preserve"> attribut</w:t>
+      </w:r>
+      <w:r>
+        <w:rPr>
+          <w:lang w:val="en-US"/>
+        </w:rPr>
+        <w:t>e</w:t>
+      </w:r>
+      <w:r>
+        <w:rPr>
+          <w:lang w:val="en-US"/>
+        </w:rPr>
+        <w:t xml:space="preserve"> </w:t>
+      </w:r>
+      <w:r>
+        <w:rPr>
+          <w:b/>
+          <w:lang w:val="en-US"/>
+        </w:rPr>
+        <w:t>patterns</w:t>
+      </w:r>
+    </w:p>
+    <w:p>
+      <w:pPr>
+        <w:rPr>
+          <w:rFonts w:eastAsiaTheme="minorEastAsia"/>
+          <w:lang w:val="en-US"/>
+        </w:rPr>
+      </w:pPr>
+    </w:p>
+    <w:p>
+      <w:pPr>
+        <w:rPr>
+          <w:rFonts w:eastAsiaTheme="minorEastAsia"/>
+          <w:lang w:val="en-US"/>
+        </w:rPr>
+      </w:pPr>
+    </w:p>
+    <w:p>
+      <w:pPr>
+        <w:rPr>
+          <w:lang w:val="en-US"/>
+        </w:rPr>
+      </w:pPr>
+      <m:oMath>
+        <m:r>
+          <w:rPr>
+            <w:rFonts w:ascii="Cambria Math" w:hAnsi="Cambria Math"/>
+            <w:lang w:val="en-US"/>
+          </w:rPr>
           <m:t>-</m:t>
         </m:r>
       </m:oMath>
@@ -34962,7 +35159,7 @@
         </mc:Choice>
         <mc:Fallback>
           <w:pict>
-            <v:rect w14:anchorId="3D8E0833" id="Rectangle 38" o:spid="_x0000_s1026" style="position:absolute;margin-left:1.15pt;margin-top:-7.8pt;width:466.5pt;height:1.45pt;z-index:251660288;visibility:visible;mso-wrap-style:square;mso-wrap-distance-left:9pt;mso-wrap-distance-top:0;mso-wrap-distance-right:9pt;mso-wrap-distance-bottom:0;mso-position-horizontal:absolute;mso-position-horizontal-relative:text;mso-position-vertical:absolute;mso-position-vertical-relative:text;v-text-anchor:middle" o:gfxdata="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" fillcolor="black [3213]" stroked="f" strokeweight="1pt">
+            <v:rect w14:anchorId="363B88AB" id="Rectangle 38" o:spid="_x0000_s1026" style="position:absolute;margin-left:1.15pt;margin-top:-7.8pt;width:466.5pt;height:1.45pt;z-index:251660288;visibility:visible;mso-wrap-style:square;mso-wrap-distance-left:9pt;mso-wrap-distance-top:0;mso-wrap-distance-right:9pt;mso-wrap-distance-bottom:0;mso-position-horizontal:absolute;mso-position-horizontal-relative:text;mso-position-vertical:absolute;mso-position-vertical-relative:text;v-text-anchor:middle" o:gfxdata="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" fillcolor="black [3213]" stroked="f" strokeweight="1pt">
               <w10:wrap type="square"/>
             </v:rect>
           </w:pict>
@@ -35191,7 +35388,7 @@
         <w:color w:val="808080" w:themeColor="background1" w:themeShade="80"/>
         <w:lang w:val="en-US"/>
       </w:rPr>
-      <w:t>6</w:t>
+      <w:t>7</w:t>
     </w:r>
   </w:p>
 </w:ftr>

</xml_diff>

<commit_message>
feat: Add consideration of an extra entity type
Method to get itemsets now has an option to give any itemsets.
</commit_message>
<xml_diff>
--- a/vignettes/types_of_attributes_and_methods_TA.docx
+++ b/vignettes/types_of_attributes_and_methods_TA.docx
@@ -1038,6 +1038,59 @@
           <w:lang w:val="en-US"/>
         </w:rPr>
       </w:pPr>
+      <m:oMath>
+        <m:r>
+          <w:rPr>
+            <w:rFonts w:ascii="Cambria Math" w:hAnsi="Cambria Math"/>
+            <w:lang w:val="en-US"/>
+          </w:rPr>
+          <m:t>-</m:t>
+        </m:r>
+      </m:oMath>
+      <w:r>
+        <w:rPr>
+          <w:rFonts w:eastAsiaTheme="minorEastAsia"/>
+          <w:iCs/>
+          <w:lang w:val="en-US"/>
+        </w:rPr>
+        <w:t xml:space="preserve"> </w:t>
+      </w:r>
+      <w:r>
+        <w:rPr>
+          <w:b/>
+          <w:bCs/>
+          <w:i/>
+          <w:iCs/>
+          <w:lang w:val="en-US"/>
+        </w:rPr>
+        <w:t>ANY_ITEMSET</w:t>
+      </w:r>
+      <w:r>
+        <w:rPr>
+          <w:b/>
+          <w:bCs/>
+          <w:i/>
+          <w:iCs/>
+          <w:lang w:val="en-US"/>
+        </w:rPr>
+        <w:t>S</w:t>
+      </w:r>
+      <w:r>
+        <w:rPr>
+          <w:lang w:val="en-US"/>
+        </w:rPr>
+        <w:t>: character</w:t>
+      </w:r>
+    </w:p>
+    <w:p>
+      <w:pPr>
+        <w:tabs>
+          <w:tab w:val="center" w:pos="4536"/>
+        </w:tabs>
+        <w:rPr>
+          <w:lang w:val="en-US"/>
+        </w:rPr>
+      </w:pPr>
     </w:p>
     <w:p>
       <w:pPr>
@@ -1320,14 +1373,6 @@
         </w:rPr>
         <w:t xml:space="preserve"> or named vector(numeric)</w:t>
       </w:r>
-    </w:p>
-    <w:p>
-      <w:pPr>
-        <w:spacing w:after="0"/>
-        <w:rPr>
-          <w:lang w:val="en-US"/>
-        </w:rPr>
-      </w:pPr>
     </w:p>
     <w:p>
       <w:pPr>
@@ -32421,15 +32466,7 @@
           <w:bCs/>
           <w:lang w:val="en-US"/>
         </w:rPr>
-        <w:t>(</w:t>
-      </w:r>
-      <w:r>
-        <w:rPr>
-          <w:b/>
-          <w:bCs/>
-          <w:lang w:val="en-US"/>
-        </w:rPr>
-        <w:t>category</w:t>
+        <w:t>(category</w:t>
       </w:r>
       <w:r>
         <w:rPr>
@@ -32491,13 +32528,7 @@
         <w:rPr>
           <w:lang w:val="en-US"/>
         </w:rPr>
-        <w:t xml:space="preserve">: </w:t>
-      </w:r>
-      <w:r>
-        <w:rPr>
-          <w:lang w:val="en-US"/>
-        </w:rPr>
-        <w:t>vector(character) or vector(numeric)</w:t>
+        <w:t>: vector(character) or vector(numeric)</w:t>
       </w:r>
     </w:p>
     <w:p>
@@ -33261,7 +33292,7 @@
         </mc:Choice>
         <mc:Fallback>
           <w:pict>
-            <v:rect w14:anchorId="094E9FAF" id="Rectangle 38" o:spid="_x0000_s1026" style="position:absolute;margin-left:1.15pt;margin-top:-7.8pt;width:466.5pt;height:1.45pt;z-index:251660288;visibility:visible;mso-wrap-style:square;mso-wrap-distance-left:9pt;mso-wrap-distance-top:0;mso-wrap-distance-right:9pt;mso-wrap-distance-bottom:0;mso-position-horizontal:absolute;mso-position-horizontal-relative:text;mso-position-vertical:absolute;mso-position-vertical-relative:text;v-text-anchor:middle" o:gfxdata="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" fillcolor="black [3213]" stroked="f" strokeweight="1pt">
+            <v:rect w14:anchorId="0F3481E7" id="Rectangle 38" o:spid="_x0000_s1026" style="position:absolute;margin-left:1.15pt;margin-top:-7.8pt;width:466.5pt;height:1.45pt;z-index:251660288;visibility:visible;mso-wrap-style:square;mso-wrap-distance-left:9pt;mso-wrap-distance-top:0;mso-wrap-distance-right:9pt;mso-wrap-distance-bottom:0;mso-position-horizontal:absolute;mso-position-horizontal-relative:text;mso-position-vertical:absolute;mso-position-vertical-relative:text;v-text-anchor:middle" o:gfxdata="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" fillcolor="black [3213]" stroked="f" strokeweight="1pt">
               <w10:wrap type="square"/>
             </v:rect>
           </w:pict>
@@ -33490,7 +33521,7 @@
         <w:color w:val="808080" w:themeColor="background1" w:themeShade="80"/>
         <w:lang w:val="en-US"/>
       </w:rPr>
-      <w:t>7</w:t>
+      <w:t>8</w:t>
     </w:r>
   </w:p>
 </w:ftr>

</xml_diff>

<commit_message>
docs: Correct documentation about TransactionAnalyzer
</commit_message>
<xml_diff>
--- a/vignettes/types_of_attributes_and_methods_TA.docx
+++ b/vignettes/types_of_attributes_and_methods_TA.docx
@@ -463,7 +463,7 @@
           <w:rFonts w:eastAsiaTheme="minorEastAsia"/>
           <w:lang w:val="en-US"/>
         </w:rPr>
-        <w:t xml:space="preserve"> given in the related argument.</w:t>
+        <w:t>.</w:t>
       </w:r>
     </w:p>
     <w:p>
@@ -21570,7 +21570,7 @@
     </w:p>
     <w:tbl>
       <w:tblPr>
-        <w:tblW w:w="3360" w:type="dxa"/>
+        <w:tblW w:w="3485" w:type="dxa"/>
         <w:tblCellMar>
           <w:left w:w="70" w:type="dxa"/>
           <w:right w:w="70" w:type="dxa"/>
@@ -21578,9 +21578,9 @@
         <w:tblLook w:val="04A0" w:firstRow="1" w:lastRow="0" w:firstColumn="1" w:lastColumn="0" w:noHBand="0" w:noVBand="1"/>
       </w:tblPr>
       <w:tblGrid>
-        <w:gridCol w:w="1120"/>
-        <w:gridCol w:w="1120"/>
-        <w:gridCol w:w="1120"/>
+        <w:gridCol w:w="1488"/>
+        <w:gridCol w:w="992"/>
+        <w:gridCol w:w="1005"/>
       </w:tblGrid>
       <w:tr>
         <w:trPr>
@@ -21588,7 +21588,7 @@
         </w:trPr>
         <w:tc>
           <w:tcPr>
-            <w:tcW w:w="1120" w:type="dxa"/>
+            <w:tcW w:w="1488" w:type="dxa"/>
             <w:tcBorders>
               <w:bottom w:val="single" w:sz="4" w:space="0" w:color="auto"/>
               <w:right w:val="single" w:sz="4" w:space="0" w:color="auto"/>
@@ -21620,7 +21620,7 @@
         </w:tc>
         <w:tc>
           <w:tcPr>
-            <w:tcW w:w="1120" w:type="dxa"/>
+            <w:tcW w:w="992" w:type="dxa"/>
             <w:tcBorders>
               <w:top w:val="single" w:sz="4" w:space="0" w:color="auto"/>
               <w:left w:val="nil"/>
@@ -21657,7 +21657,7 @@
         </w:tc>
         <w:tc>
           <w:tcPr>
-            <w:tcW w:w="1120" w:type="dxa"/>
+            <w:tcW w:w="1005" w:type="dxa"/>
             <w:tcBorders>
               <w:top w:val="single" w:sz="4" w:space="0" w:color="auto"/>
               <w:left w:val="nil"/>
@@ -21700,7 +21700,7 @@
         </w:trPr>
         <w:tc>
           <w:tcPr>
-            <w:tcW w:w="1120" w:type="dxa"/>
+            <w:tcW w:w="1488" w:type="dxa"/>
             <w:tcBorders>
               <w:top w:val="nil"/>
               <w:left w:val="single" w:sz="4" w:space="0" w:color="auto"/>
@@ -21738,7 +21738,7 @@
         </w:tc>
         <w:tc>
           <w:tcPr>
-            <w:tcW w:w="1120" w:type="dxa"/>
+            <w:tcW w:w="992" w:type="dxa"/>
             <w:tcBorders>
               <w:top w:val="nil"/>
               <w:left w:val="nil"/>
@@ -21772,7 +21772,7 @@
         </w:tc>
         <w:tc>
           <w:tcPr>
-            <w:tcW w:w="1120" w:type="dxa"/>
+            <w:tcW w:w="1005" w:type="dxa"/>
             <w:tcBorders>
               <w:top w:val="nil"/>
               <w:left w:val="nil"/>
@@ -21811,7 +21811,7 @@
         </w:trPr>
         <w:tc>
           <w:tcPr>
-            <w:tcW w:w="1120" w:type="dxa"/>
+            <w:tcW w:w="1488" w:type="dxa"/>
             <w:tcBorders>
               <w:top w:val="nil"/>
               <w:left w:val="single" w:sz="4" w:space="0" w:color="auto"/>
@@ -21849,7 +21849,7 @@
         </w:tc>
         <w:tc>
           <w:tcPr>
-            <w:tcW w:w="1120" w:type="dxa"/>
+            <w:tcW w:w="992" w:type="dxa"/>
             <w:tcBorders>
               <w:top w:val="nil"/>
               <w:left w:val="nil"/>
@@ -21883,7 +21883,7 @@
         </w:tc>
         <w:tc>
           <w:tcPr>
-            <w:tcW w:w="1120" w:type="dxa"/>
+            <w:tcW w:w="1005" w:type="dxa"/>
             <w:tcBorders>
               <w:top w:val="nil"/>
               <w:left w:val="nil"/>
@@ -21922,7 +21922,7 @@
         </w:trPr>
         <w:tc>
           <w:tcPr>
-            <w:tcW w:w="1120" w:type="dxa"/>
+            <w:tcW w:w="1488" w:type="dxa"/>
             <w:tcBorders>
               <w:top w:val="nil"/>
               <w:left w:val="single" w:sz="4" w:space="0" w:color="auto"/>
@@ -21960,7 +21960,7 @@
         </w:tc>
         <w:tc>
           <w:tcPr>
-            <w:tcW w:w="1120" w:type="dxa"/>
+            <w:tcW w:w="992" w:type="dxa"/>
             <w:tcBorders>
               <w:top w:val="nil"/>
               <w:left w:val="nil"/>
@@ -21994,7 +21994,7 @@
         </w:tc>
         <w:tc>
           <w:tcPr>
-            <w:tcW w:w="1120" w:type="dxa"/>
+            <w:tcW w:w="1005" w:type="dxa"/>
             <w:tcBorders>
               <w:top w:val="nil"/>
               <w:left w:val="nil"/>
@@ -22033,7 +22033,7 @@
         </w:trPr>
         <w:tc>
           <w:tcPr>
-            <w:tcW w:w="1120" w:type="dxa"/>
+            <w:tcW w:w="1488" w:type="dxa"/>
             <w:tcBorders>
               <w:top w:val="nil"/>
               <w:left w:val="single" w:sz="4" w:space="0" w:color="auto"/>
@@ -22066,6 +22066,28 @@
                 <w:lang w:val="en-US" w:eastAsia="fr-FR"/>
               </w:rPr>
               <w:t xml:space="preserve">vertex </w:t>
+            </w:r>
+            <m:oMath>
+              <m:r>
+                <m:rPr>
+                  <m:sty m:val="bi"/>
+                </m:rPr>
+                <w:rPr>
+                  <w:rFonts w:ascii="Cambria Math" w:eastAsia="Times New Roman" w:hAnsi="Cambria Math" w:cs="Times New Roman"/>
+                  <w:color w:val="FFFFFF"/>
+                  <w:lang w:val="en-US" w:eastAsia="fr-FR"/>
+                </w:rPr>
+                <m:t>N</m:t>
+              </m:r>
+            </m:oMath>
+            <w:r>
+              <w:rPr>
+                <w:rFonts w:ascii="Calibri" w:eastAsia="Times New Roman" w:hAnsi="Calibri" w:cs="Times New Roman"/>
+                <w:b/>
+                <w:color w:val="FFFFFF"/>
+                <w:lang w:val="en-US" w:eastAsia="fr-FR"/>
+              </w:rPr>
+              <w:t xml:space="preserve"> or </w:t>
             </w:r>
             <m:oMath>
               <m:r>
@@ -22084,7 +22106,7 @@
         </w:tc>
         <w:tc>
           <w:tcPr>
-            <w:tcW w:w="1120" w:type="dxa"/>
+            <w:tcW w:w="992" w:type="dxa"/>
             <w:tcBorders>
               <w:top w:val="nil"/>
               <w:left w:val="nil"/>
@@ -22118,7 +22140,7 @@
         </w:tc>
         <w:tc>
           <w:tcPr>
-            <w:tcW w:w="1120" w:type="dxa"/>
+            <w:tcW w:w="1005" w:type="dxa"/>
             <w:tcBorders>
               <w:top w:val="nil"/>
               <w:left w:val="nil"/>
@@ -22460,7 +22482,7 @@
     </w:p>
     <w:tbl>
       <w:tblPr>
-        <w:tblW w:w="3360" w:type="dxa"/>
+        <w:tblW w:w="3415" w:type="dxa"/>
         <w:tblInd w:w="1346" w:type="dxa"/>
         <w:tblCellMar>
           <w:left w:w="70" w:type="dxa"/>
@@ -22469,9 +22491,9 @@
         <w:tblLook w:val="04A0" w:firstRow="1" w:lastRow="0" w:firstColumn="1" w:lastColumn="0" w:noHBand="0" w:noVBand="1"/>
       </w:tblPr>
       <w:tblGrid>
-        <w:gridCol w:w="1120"/>
-        <w:gridCol w:w="1120"/>
-        <w:gridCol w:w="1120"/>
+        <w:gridCol w:w="1418"/>
+        <w:gridCol w:w="992"/>
+        <w:gridCol w:w="1005"/>
       </w:tblGrid>
       <w:tr>
         <w:trPr>
@@ -22479,7 +22501,7 @@
         </w:trPr>
         <w:tc>
           <w:tcPr>
-            <w:tcW w:w="1120" w:type="dxa"/>
+            <w:tcW w:w="1418" w:type="dxa"/>
             <w:tcBorders>
               <w:bottom w:val="single" w:sz="4" w:space="0" w:color="auto"/>
               <w:right w:val="single" w:sz="4" w:space="0" w:color="auto"/>
@@ -22511,7 +22533,7 @@
         </w:tc>
         <w:tc>
           <w:tcPr>
-            <w:tcW w:w="1120" w:type="dxa"/>
+            <w:tcW w:w="992" w:type="dxa"/>
             <w:tcBorders>
               <w:top w:val="single" w:sz="4" w:space="0" w:color="auto"/>
               <w:left w:val="nil"/>
@@ -22548,7 +22570,7 @@
         </w:tc>
         <w:tc>
           <w:tcPr>
-            <w:tcW w:w="1120" w:type="dxa"/>
+            <w:tcW w:w="1005" w:type="dxa"/>
             <w:tcBorders>
               <w:top w:val="single" w:sz="4" w:space="0" w:color="auto"/>
               <w:left w:val="nil"/>
@@ -22591,7 +22613,7 @@
         </w:trPr>
         <w:tc>
           <w:tcPr>
-            <w:tcW w:w="1120" w:type="dxa"/>
+            <w:tcW w:w="1418" w:type="dxa"/>
             <w:tcBorders>
               <w:top w:val="nil"/>
               <w:left w:val="single" w:sz="4" w:space="0" w:color="auto"/>
@@ -22629,7 +22651,7 @@
         </w:tc>
         <w:tc>
           <w:tcPr>
-            <w:tcW w:w="1120" w:type="dxa"/>
+            <w:tcW w:w="992" w:type="dxa"/>
             <w:tcBorders>
               <w:top w:val="nil"/>
               <w:left w:val="nil"/>
@@ -22663,7 +22685,7 @@
         </w:tc>
         <w:tc>
           <w:tcPr>
-            <w:tcW w:w="1120" w:type="dxa"/>
+            <w:tcW w:w="1005" w:type="dxa"/>
             <w:tcBorders>
               <w:top w:val="nil"/>
               <w:left w:val="nil"/>
@@ -22702,7 +22724,7 @@
         </w:trPr>
         <w:tc>
           <w:tcPr>
-            <w:tcW w:w="1120" w:type="dxa"/>
+            <w:tcW w:w="1418" w:type="dxa"/>
             <w:tcBorders>
               <w:top w:val="nil"/>
               <w:left w:val="single" w:sz="4" w:space="0" w:color="auto"/>
@@ -22740,7 +22762,7 @@
         </w:tc>
         <w:tc>
           <w:tcPr>
-            <w:tcW w:w="1120" w:type="dxa"/>
+            <w:tcW w:w="992" w:type="dxa"/>
             <w:tcBorders>
               <w:top w:val="nil"/>
               <w:left w:val="nil"/>
@@ -22774,7 +22796,7 @@
         </w:tc>
         <w:tc>
           <w:tcPr>
-            <w:tcW w:w="1120" w:type="dxa"/>
+            <w:tcW w:w="1005" w:type="dxa"/>
             <w:tcBorders>
               <w:top w:val="nil"/>
               <w:left w:val="nil"/>
@@ -22813,7 +22835,7 @@
         </w:trPr>
         <w:tc>
           <w:tcPr>
-            <w:tcW w:w="1120" w:type="dxa"/>
+            <w:tcW w:w="1418" w:type="dxa"/>
             <w:tcBorders>
               <w:top w:val="nil"/>
               <w:left w:val="single" w:sz="4" w:space="0" w:color="auto"/>
@@ -22851,7 +22873,7 @@
         </w:tc>
         <w:tc>
           <w:tcPr>
-            <w:tcW w:w="1120" w:type="dxa"/>
+            <w:tcW w:w="992" w:type="dxa"/>
             <w:tcBorders>
               <w:top w:val="nil"/>
               <w:left w:val="nil"/>
@@ -22885,7 +22907,7 @@
         </w:tc>
         <w:tc>
           <w:tcPr>
-            <w:tcW w:w="1120" w:type="dxa"/>
+            <w:tcW w:w="1005" w:type="dxa"/>
             <w:tcBorders>
               <w:top w:val="nil"/>
               <w:left w:val="nil"/>
@@ -22924,7 +22946,7 @@
         </w:trPr>
         <w:tc>
           <w:tcPr>
-            <w:tcW w:w="1120" w:type="dxa"/>
+            <w:tcW w:w="1418" w:type="dxa"/>
             <w:tcBorders>
               <w:top w:val="nil"/>
               <w:left w:val="single" w:sz="4" w:space="0" w:color="auto"/>
@@ -22957,6 +22979,28 @@
                 <w:lang w:val="en-US" w:eastAsia="fr-FR"/>
               </w:rPr>
               <w:t xml:space="preserve">vertex </w:t>
+            </w:r>
+            <m:oMath>
+              <m:r>
+                <m:rPr>
+                  <m:sty m:val="bi"/>
+                </m:rPr>
+                <w:rPr>
+                  <w:rFonts w:ascii="Cambria Math" w:eastAsia="Times New Roman" w:hAnsi="Cambria Math" w:cs="Times New Roman"/>
+                  <w:color w:val="FFFFFF"/>
+                  <w:lang w:val="en-US" w:eastAsia="fr-FR"/>
+                </w:rPr>
+                <m:t>N</m:t>
+              </m:r>
+            </m:oMath>
+            <w:r>
+              <w:rPr>
+                <w:rFonts w:ascii="Calibri" w:eastAsia="Times New Roman" w:hAnsi="Calibri" w:cs="Times New Roman"/>
+                <w:b/>
+                <w:color w:val="FFFFFF"/>
+                <w:lang w:val="en-US" w:eastAsia="fr-FR"/>
+              </w:rPr>
+              <w:t xml:space="preserve"> or </w:t>
             </w:r>
             <m:oMath>
               <m:r>
@@ -22975,7 +23019,7 @@
         </w:tc>
         <w:tc>
           <w:tcPr>
-            <w:tcW w:w="1120" w:type="dxa"/>
+            <w:tcW w:w="992" w:type="dxa"/>
             <w:tcBorders>
               <w:top w:val="nil"/>
               <w:left w:val="nil"/>
@@ -23009,7 +23053,7 @@
         </w:tc>
         <w:tc>
           <w:tcPr>
-            <w:tcW w:w="1120" w:type="dxa"/>
+            <w:tcW w:w="1005" w:type="dxa"/>
             <w:tcBorders>
               <w:top w:val="nil"/>
               <w:left w:val="nil"/>
@@ -25650,7 +25694,7 @@
     </w:p>
     <w:tbl>
       <w:tblPr>
-        <w:tblW w:w="3360" w:type="dxa"/>
+        <w:tblW w:w="3485" w:type="dxa"/>
         <w:tblCellMar>
           <w:left w:w="70" w:type="dxa"/>
           <w:right w:w="70" w:type="dxa"/>
@@ -25658,9 +25702,9 @@
         <w:tblLook w:val="04A0" w:firstRow="1" w:lastRow="0" w:firstColumn="1" w:lastColumn="0" w:noHBand="0" w:noVBand="1"/>
       </w:tblPr>
       <w:tblGrid>
-        <w:gridCol w:w="1120"/>
-        <w:gridCol w:w="1120"/>
-        <w:gridCol w:w="1120"/>
+        <w:gridCol w:w="1488"/>
+        <w:gridCol w:w="992"/>
+        <w:gridCol w:w="1005"/>
       </w:tblGrid>
       <w:tr>
         <w:trPr>
@@ -25668,7 +25712,7 @@
         </w:trPr>
         <w:tc>
           <w:tcPr>
-            <w:tcW w:w="1120" w:type="dxa"/>
+            <w:tcW w:w="1488" w:type="dxa"/>
             <w:tcBorders>
               <w:bottom w:val="single" w:sz="4" w:space="0" w:color="auto"/>
               <w:right w:val="single" w:sz="4" w:space="0" w:color="auto"/>
@@ -25700,7 +25744,7 @@
         </w:tc>
         <w:tc>
           <w:tcPr>
-            <w:tcW w:w="1120" w:type="dxa"/>
+            <w:tcW w:w="992" w:type="dxa"/>
             <w:tcBorders>
               <w:top w:val="single" w:sz="4" w:space="0" w:color="auto"/>
               <w:left w:val="nil"/>
@@ -25737,7 +25781,7 @@
         </w:tc>
         <w:tc>
           <w:tcPr>
-            <w:tcW w:w="1120" w:type="dxa"/>
+            <w:tcW w:w="1005" w:type="dxa"/>
             <w:tcBorders>
               <w:top w:val="single" w:sz="4" w:space="0" w:color="auto"/>
               <w:left w:val="nil"/>
@@ -25780,7 +25824,7 @@
         </w:trPr>
         <w:tc>
           <w:tcPr>
-            <w:tcW w:w="1120" w:type="dxa"/>
+            <w:tcW w:w="1488" w:type="dxa"/>
             <w:tcBorders>
               <w:top w:val="nil"/>
               <w:left w:val="single" w:sz="4" w:space="0" w:color="auto"/>
@@ -25818,7 +25862,7 @@
         </w:tc>
         <w:tc>
           <w:tcPr>
-            <w:tcW w:w="1120" w:type="dxa"/>
+            <w:tcW w:w="992" w:type="dxa"/>
             <w:tcBorders>
               <w:top w:val="nil"/>
               <w:left w:val="nil"/>
@@ -25852,7 +25896,7 @@
         </w:tc>
         <w:tc>
           <w:tcPr>
-            <w:tcW w:w="1120" w:type="dxa"/>
+            <w:tcW w:w="1005" w:type="dxa"/>
             <w:tcBorders>
               <w:top w:val="nil"/>
               <w:left w:val="nil"/>
@@ -25891,7 +25935,7 @@
         </w:trPr>
         <w:tc>
           <w:tcPr>
-            <w:tcW w:w="1120" w:type="dxa"/>
+            <w:tcW w:w="1488" w:type="dxa"/>
             <w:tcBorders>
               <w:top w:val="nil"/>
               <w:left w:val="single" w:sz="4" w:space="0" w:color="auto"/>
@@ -25929,7 +25973,7 @@
         </w:tc>
         <w:tc>
           <w:tcPr>
-            <w:tcW w:w="1120" w:type="dxa"/>
+            <w:tcW w:w="992" w:type="dxa"/>
             <w:tcBorders>
               <w:top w:val="nil"/>
               <w:left w:val="nil"/>
@@ -25963,7 +26007,7 @@
         </w:tc>
         <w:tc>
           <w:tcPr>
-            <w:tcW w:w="1120" w:type="dxa"/>
+            <w:tcW w:w="1005" w:type="dxa"/>
             <w:tcBorders>
               <w:top w:val="nil"/>
               <w:left w:val="nil"/>
@@ -26002,7 +26046,7 @@
         </w:trPr>
         <w:tc>
           <w:tcPr>
-            <w:tcW w:w="1120" w:type="dxa"/>
+            <w:tcW w:w="1488" w:type="dxa"/>
             <w:tcBorders>
               <w:top w:val="nil"/>
               <w:left w:val="single" w:sz="4" w:space="0" w:color="auto"/>
@@ -26040,7 +26084,7 @@
         </w:tc>
         <w:tc>
           <w:tcPr>
-            <w:tcW w:w="1120" w:type="dxa"/>
+            <w:tcW w:w="992" w:type="dxa"/>
             <w:tcBorders>
               <w:top w:val="nil"/>
               <w:left w:val="nil"/>
@@ -26074,7 +26118,7 @@
         </w:tc>
         <w:tc>
           <w:tcPr>
-            <w:tcW w:w="1120" w:type="dxa"/>
+            <w:tcW w:w="1005" w:type="dxa"/>
             <w:tcBorders>
               <w:top w:val="nil"/>
               <w:left w:val="nil"/>
@@ -26113,7 +26157,7 @@
         </w:trPr>
         <w:tc>
           <w:tcPr>
-            <w:tcW w:w="1120" w:type="dxa"/>
+            <w:tcW w:w="1488" w:type="dxa"/>
             <w:tcBorders>
               <w:top w:val="nil"/>
               <w:left w:val="single" w:sz="4" w:space="0" w:color="auto"/>
@@ -26145,13 +26189,49 @@
                 <w:color w:val="FFFFFF"/>
                 <w:lang w:val="en-US" w:eastAsia="fr-FR"/>
               </w:rPr>
-              <w:t>vertex P</w:t>
-            </w:r>
-          </w:p>
-        </w:tc>
-        <w:tc>
-          <w:tcPr>
-            <w:tcW w:w="1120" w:type="dxa"/>
+              <w:t xml:space="preserve">vertex </w:t>
+            </w:r>
+            <m:oMath>
+              <m:r>
+                <m:rPr>
+                  <m:sty m:val="bi"/>
+                </m:rPr>
+                <w:rPr>
+                  <w:rFonts w:ascii="Cambria Math" w:eastAsia="Times New Roman" w:hAnsi="Cambria Math" w:cs="Times New Roman"/>
+                  <w:color w:val="FFFFFF"/>
+                  <w:lang w:val="en-US" w:eastAsia="fr-FR"/>
+                </w:rPr>
+                <m:t>N</m:t>
+              </m:r>
+            </m:oMath>
+            <w:r>
+              <w:rPr>
+                <w:rFonts w:ascii="Calibri" w:eastAsia="Times New Roman" w:hAnsi="Calibri" w:cs="Times New Roman"/>
+                <w:b/>
+                <w:bCs/>
+                <w:color w:val="FFFFFF"/>
+                <w:lang w:val="en-US" w:eastAsia="fr-FR"/>
+              </w:rPr>
+              <w:t xml:space="preserve"> or </w:t>
+            </w:r>
+            <m:oMath>
+              <m:r>
+                <m:rPr>
+                  <m:sty m:val="bi"/>
+                </m:rPr>
+                <w:rPr>
+                  <w:rFonts w:ascii="Cambria Math" w:eastAsia="Times New Roman" w:hAnsi="Cambria Math" w:cs="Times New Roman"/>
+                  <w:color w:val="FFFFFF"/>
+                  <w:lang w:val="en-US" w:eastAsia="fr-FR"/>
+                </w:rPr>
+                <m:t>P</m:t>
+              </m:r>
+            </m:oMath>
+          </w:p>
+        </w:tc>
+        <w:tc>
+          <w:tcPr>
+            <w:tcW w:w="992" w:type="dxa"/>
             <w:tcBorders>
               <w:top w:val="nil"/>
               <w:left w:val="nil"/>
@@ -26185,7 +26265,7 @@
         </w:tc>
         <w:tc>
           <w:tcPr>
-            <w:tcW w:w="1120" w:type="dxa"/>
+            <w:tcW w:w="1005" w:type="dxa"/>
             <w:tcBorders>
               <w:top w:val="nil"/>
               <w:left w:val="nil"/>
@@ -38091,7 +38171,7 @@
         </mc:Choice>
         <mc:Fallback>
           <w:pict>
-            <v:rect w14:anchorId="573F6C51" id="Rectangle 38" o:spid="_x0000_s1026" style="position:absolute;margin-left:1.15pt;margin-top:-7.8pt;width:466.5pt;height:1.45pt;z-index:251660288;visibility:visible;mso-wrap-style:square;mso-wrap-distance-left:9pt;mso-wrap-distance-top:0;mso-wrap-distance-right:9pt;mso-wrap-distance-bottom:0;mso-position-horizontal:absolute;mso-position-horizontal-relative:text;mso-position-vertical:absolute;mso-position-vertical-relative:text;v-text-anchor:middle" o:gfxdata="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" fillcolor="black [3213]" stroked="f" strokeweight="1pt">
+            <v:rect w14:anchorId="1AE08829" id="Rectangle 38" o:spid="_x0000_s1026" style="position:absolute;margin-left:1.15pt;margin-top:-7.8pt;width:466.5pt;height:1.45pt;z-index:251660288;visibility:visible;mso-wrap-style:square;mso-wrap-distance-left:9pt;mso-wrap-distance-top:0;mso-wrap-distance-right:9pt;mso-wrap-distance-bottom:0;mso-position-horizontal:absolute;mso-position-horizontal-relative:text;mso-position-vertical:absolute;mso-position-vertical-relative:text;v-text-anchor:middle" o:gfxdata="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" fillcolor="black [3213]" stroked="f" strokeweight="1pt">
               <w10:wrap type="square"/>
             </v:rect>
           </w:pict>

</xml_diff>

<commit_message>
feat: Remove the method for making cluster charts
Remove the method cluster_chart as it is no longer relevant due to the
multiple methods of extracting nodes or patterns.
Prevent an ambiguity that would exist with the clustering methodology
that will be implemented in future.
</commit_message>
<xml_diff>
--- a/vignettes/types_of_attributes_and_methods_TA.docx
+++ b/vignettes/types_of_attributes_and_methods_TA.docx
@@ -19442,20 +19442,6 @@
           <w:lang w:val="en-US"/>
         </w:rPr>
       </w:pPr>
-    </w:p>
-    <w:p>
-      <w:pPr>
-        <w:rPr>
-          <w:lang w:val="en-US"/>
-        </w:rPr>
-      </w:pPr>
-    </w:p>
-    <w:p>
-      <w:pPr>
-        <w:rPr>
-          <w:lang w:val="en-US"/>
-        </w:rPr>
-      </w:pPr>
       <w:r>
         <w:rPr>
           <w:lang w:val="en-US"/>
@@ -21501,7 +21487,6 @@
     </w:tbl>
     <w:p>
       <w:pPr>
-        <w:spacing w:after="160"/>
         <w:rPr>
           <w:bCs/>
           <w:lang w:val="en-US"/>
@@ -23090,3218 +23075,6 @@
     <w:p>
       <w:pPr>
         <w:rPr>
-          <w:lang w:val="en-US"/>
-        </w:rPr>
-      </w:pPr>
-    </w:p>
-    <w:p>
-      <w:pPr>
-        <w:rPr>
-          <w:lang w:val="en-US"/>
-        </w:rPr>
-      </w:pPr>
-      <m:oMath>
-        <m:r>
-          <w:rPr>
-            <w:rFonts w:ascii="Cambria Math" w:hAnsi="Cambria Math"/>
-            <w:lang w:val="en-US"/>
-          </w:rPr>
-          <w:lastRenderedPageBreak/>
-          <m:t>+</m:t>
-        </m:r>
-      </m:oMath>
-      <w:r>
-        <w:rPr>
-          <w:rFonts w:eastAsiaTheme="minorEastAsia"/>
-          <w:lang w:val="en-US"/>
-        </w:rPr>
-        <w:t xml:space="preserve"> </w:t>
-      </w:r>
-      <w:proofErr w:type="spellStart"/>
-      <w:r>
-        <w:rPr>
-          <w:b/>
-          <w:lang w:val="en-US"/>
-        </w:rPr>
-        <w:t>cluster_</w:t>
-      </w:r>
-      <w:proofErr w:type="gramStart"/>
-      <w:r>
-        <w:rPr>
-          <w:b/>
-          <w:lang w:val="en-US"/>
-        </w:rPr>
-        <w:t>chart</w:t>
-      </w:r>
-      <w:proofErr w:type="spellEnd"/>
-      <w:r>
-        <w:rPr>
-          <w:b/>
-          <w:lang w:val="en-US"/>
-        </w:rPr>
-        <w:t>(</w:t>
-      </w:r>
-      <w:proofErr w:type="spellStart"/>
-      <w:proofErr w:type="gramEnd"/>
-      <w:r>
-        <w:rPr>
-          <w:b/>
-          <w:lang w:val="en-US"/>
-        </w:rPr>
-        <w:t>nopc</w:t>
-      </w:r>
-      <w:proofErr w:type="spellEnd"/>
-      <w:r>
-        <w:rPr>
-          <w:lang w:val="en-US"/>
-        </w:rPr>
-        <w:t xml:space="preserve">: </w:t>
-      </w:r>
-      <w:r>
-        <w:rPr>
-          <w:bCs/>
-          <w:lang w:val="en-US"/>
-        </w:rPr>
-        <w:t>character</w:t>
-      </w:r>
-      <w:r>
-        <w:rPr>
-          <w:lang w:val="en-US"/>
-        </w:rPr>
-        <w:t xml:space="preserve"> </w:t>
-      </w:r>
-      <w:r>
-        <w:rPr>
-          <w:lang w:val="en-US"/>
-        </w:rPr>
-        <w:t xml:space="preserve">or </w:t>
-      </w:r>
-      <w:r>
-        <w:rPr>
-          <w:lang w:val="en-US"/>
-        </w:rPr>
-        <w:t>see attribut</w:t>
-      </w:r>
-      <w:r>
-        <w:rPr>
-          <w:lang w:val="en-US"/>
-        </w:rPr>
-        <w:t>e</w:t>
-      </w:r>
-      <w:r>
-        <w:rPr>
-          <w:b/>
-          <w:lang w:val="en-US"/>
-        </w:rPr>
-        <w:t xml:space="preserve"> nodes</w:t>
-      </w:r>
-      <w:r>
-        <w:rPr>
-          <w:lang w:val="en-US"/>
-        </w:rPr>
-        <w:t xml:space="preserve"> o</w:t>
-      </w:r>
-      <w:r>
-        <w:rPr>
-          <w:lang w:val="en-US"/>
-        </w:rPr>
-        <w:t>r</w:t>
-      </w:r>
-      <w:r>
-        <w:rPr>
-          <w:lang w:val="en-US"/>
-        </w:rPr>
-        <w:t xml:space="preserve"> </w:t>
-      </w:r>
-      <w:r>
-        <w:rPr>
-          <w:b/>
-          <w:lang w:val="en-US"/>
-        </w:rPr>
-        <w:t>patterns</w:t>
-      </w:r>
-      <w:r>
-        <w:rPr>
-          <w:bCs/>
-          <w:lang w:val="en-US"/>
-        </w:rPr>
-        <w:t xml:space="preserve">, </w:t>
-      </w:r>
-      <w:r>
-        <w:rPr>
-          <w:b/>
-          <w:lang w:val="en-US"/>
-        </w:rPr>
-        <w:t>item</w:t>
-      </w:r>
-      <w:r>
-        <w:rPr>
-          <w:lang w:val="en-US"/>
-        </w:rPr>
-        <w:t>: numeric,</w:t>
-      </w:r>
-    </w:p>
-    <w:p>
-      <w:pPr>
-        <w:ind w:left="708"/>
-        <w:rPr>
-          <w:lang w:val="en-US"/>
-        </w:rPr>
-      </w:pPr>
-      <w:r>
-        <w:rPr>
-          <w:b/>
-          <w:bCs/>
-          <w:lang w:val="en-US"/>
-        </w:rPr>
-        <w:t xml:space="preserve">     </w:t>
-      </w:r>
-      <w:r>
-        <w:rPr>
-          <w:b/>
-          <w:bCs/>
-          <w:lang w:val="en-US"/>
-        </w:rPr>
-        <w:t xml:space="preserve">           </w:t>
-      </w:r>
-      <w:r>
-        <w:rPr>
-          <w:b/>
-          <w:bCs/>
-          <w:lang w:val="en-US"/>
-        </w:rPr>
-        <w:t>identifiers</w:t>
-      </w:r>
-      <w:r>
-        <w:rPr>
-          <w:lang w:val="en-US"/>
-        </w:rPr>
-        <w:t>: character,</w:t>
-      </w:r>
-      <w:r>
-        <w:rPr>
-          <w:lang w:val="en-US"/>
-        </w:rPr>
-        <w:t xml:space="preserve"> </w:t>
-      </w:r>
-      <w:proofErr w:type="spellStart"/>
-      <w:r>
-        <w:rPr>
-          <w:b/>
-          <w:bCs/>
-          <w:lang w:val="en-US"/>
-        </w:rPr>
-        <w:t>use_name</w:t>
-      </w:r>
-      <w:proofErr w:type="spellEnd"/>
-      <w:r>
-        <w:rPr>
-          <w:lang w:val="en-US"/>
-        </w:rPr>
-        <w:t>: logical,</w:t>
-      </w:r>
-      <w:r>
-        <w:rPr>
-          <w:lang w:val="en-US"/>
-        </w:rPr>
-        <w:t xml:space="preserve"> </w:t>
-      </w:r>
-      <w:proofErr w:type="spellStart"/>
-      <w:proofErr w:type="gramStart"/>
-      <w:r>
-        <w:rPr>
-          <w:b/>
-          <w:bCs/>
-          <w:lang w:val="en-US"/>
-        </w:rPr>
-        <w:t>n.cutoff</w:t>
-      </w:r>
-      <w:proofErr w:type="spellEnd"/>
-      <w:proofErr w:type="gramEnd"/>
-      <w:r>
-        <w:rPr>
-          <w:lang w:val="en-US"/>
-        </w:rPr>
-        <w:t>: numeric,</w:t>
-      </w:r>
-    </w:p>
-    <w:p>
-      <w:pPr>
-        <w:ind w:left="708"/>
-        <w:rPr>
-          <w:lang w:val="en-US"/>
-        </w:rPr>
-      </w:pPr>
-      <w:r>
-        <w:rPr>
-          <w:b/>
-          <w:bCs/>
-          <w:lang w:val="en-US"/>
-        </w:rPr>
-        <w:t xml:space="preserve">                </w:t>
-      </w:r>
-      <w:proofErr w:type="spellStart"/>
-      <w:r>
-        <w:rPr>
-          <w:b/>
-          <w:lang w:val="en-US"/>
-        </w:rPr>
-        <w:t>vertex_size</w:t>
-      </w:r>
-      <w:proofErr w:type="spellEnd"/>
-      <w:r>
-        <w:rPr>
-          <w:lang w:val="en-US"/>
-        </w:rPr>
-        <w:t>: character</w:t>
-      </w:r>
-      <w:r>
-        <w:rPr>
-          <w:lang w:val="en-US"/>
-        </w:rPr>
-        <w:t xml:space="preserve"> or numeric or vector(numeric)</w:t>
-      </w:r>
-      <w:r>
-        <w:rPr>
-          <w:lang w:val="en-US"/>
-        </w:rPr>
-        <w:t>,</w:t>
-      </w:r>
-      <w:r>
-        <w:rPr>
-          <w:lang w:val="en-US"/>
-        </w:rPr>
-        <w:t xml:space="preserve"> </w:t>
-      </w:r>
-    </w:p>
-    <w:p>
-      <w:pPr>
-        <w:ind w:left="708"/>
-        <w:rPr>
-          <w:lang w:val="en-US"/>
-        </w:rPr>
-      </w:pPr>
-      <w:r>
-        <w:rPr>
-          <w:b/>
-          <w:bCs/>
-          <w:lang w:val="en-US"/>
-        </w:rPr>
-        <w:t xml:space="preserve">     </w:t>
-      </w:r>
-      <w:r>
-        <w:rPr>
-          <w:b/>
-          <w:bCs/>
-          <w:lang w:val="en-US"/>
-        </w:rPr>
-        <w:t xml:space="preserve">     </w:t>
-      </w:r>
-      <w:r>
-        <w:rPr>
-          <w:b/>
-          <w:bCs/>
-          <w:lang w:val="en-US"/>
-        </w:rPr>
-        <w:t xml:space="preserve">      </w:t>
-      </w:r>
-      <w:proofErr w:type="spellStart"/>
-      <w:r>
-        <w:rPr>
-          <w:b/>
-          <w:bCs/>
-          <w:lang w:val="en-US"/>
-        </w:rPr>
-        <w:t>size_range</w:t>
-      </w:r>
-      <w:proofErr w:type="spellEnd"/>
-      <w:r>
-        <w:rPr>
-          <w:lang w:val="en-US"/>
-        </w:rPr>
-        <w:t xml:space="preserve">: vector(numeric), </w:t>
-      </w:r>
-      <w:proofErr w:type="spellStart"/>
-      <w:r>
-        <w:rPr>
-          <w:b/>
-          <w:bCs/>
-          <w:lang w:val="en-US"/>
-        </w:rPr>
-        <w:t>vertex_col</w:t>
-      </w:r>
-      <w:proofErr w:type="spellEnd"/>
-      <w:r>
-        <w:rPr>
-          <w:lang w:val="en-US"/>
-        </w:rPr>
-        <w:t>: character</w:t>
-      </w:r>
-      <w:r>
-        <w:rPr>
-          <w:lang w:val="en-US"/>
-        </w:rPr>
-        <w:t xml:space="preserve"> or vector(character)</w:t>
-      </w:r>
-      <w:r>
-        <w:rPr>
-          <w:lang w:val="en-US"/>
-        </w:rPr>
-        <w:t>,</w:t>
-      </w:r>
-    </w:p>
-    <w:p>
-      <w:pPr>
-        <w:ind w:left="708" w:firstLine="708"/>
-        <w:rPr>
-          <w:lang w:val="en-US"/>
-        </w:rPr>
-      </w:pPr>
-      <w:r>
-        <w:rPr>
-          <w:b/>
-          <w:bCs/>
-          <w:lang w:val="en-US"/>
-        </w:rPr>
-        <w:t xml:space="preserve">  </w:t>
-      </w:r>
-      <w:proofErr w:type="spellStart"/>
-      <w:r>
-        <w:rPr>
-          <w:b/>
-          <w:bCs/>
-          <w:lang w:val="en-US"/>
-        </w:rPr>
-        <w:t>c</w:t>
-      </w:r>
-      <w:r>
-        <w:rPr>
-          <w:b/>
-          <w:lang w:val="en-US"/>
-        </w:rPr>
-        <w:t>.</w:t>
-      </w:r>
-      <w:r>
-        <w:rPr>
-          <w:b/>
-          <w:lang w:val="en-US"/>
-        </w:rPr>
-        <w:t>cutoff</w:t>
-      </w:r>
-      <w:proofErr w:type="spellEnd"/>
-      <w:r>
-        <w:rPr>
-          <w:bCs/>
-          <w:lang w:val="en-US"/>
-        </w:rPr>
-        <w:t>: numeric</w:t>
-      </w:r>
-      <w:r>
-        <w:rPr>
-          <w:lang w:val="en-US"/>
-        </w:rPr>
-        <w:t>,</w:t>
-      </w:r>
-      <w:r>
-        <w:rPr>
-          <w:b/>
-          <w:bCs/>
-          <w:lang w:val="en-US"/>
-        </w:rPr>
-        <w:t xml:space="preserve"> </w:t>
-      </w:r>
-      <w:proofErr w:type="spellStart"/>
-      <w:r>
-        <w:rPr>
-          <w:b/>
-          <w:bCs/>
-          <w:lang w:val="en-US"/>
-        </w:rPr>
-        <w:t>display_mixt</w:t>
-      </w:r>
-      <w:proofErr w:type="spellEnd"/>
-      <w:r>
-        <w:rPr>
-          <w:lang w:val="en-US"/>
-        </w:rPr>
-        <w:t>: logical,</w:t>
-      </w:r>
-      <w:r>
-        <w:rPr>
-          <w:b/>
-          <w:lang w:val="en-US"/>
-        </w:rPr>
-        <w:t xml:space="preserve"> </w:t>
-      </w:r>
-      <w:r>
-        <w:rPr>
-          <w:b/>
-          <w:lang w:val="en-US"/>
-        </w:rPr>
-        <w:t>title</w:t>
-      </w:r>
-      <w:r>
-        <w:rPr>
-          <w:lang w:val="en-US"/>
-        </w:rPr>
-        <w:t>: character</w:t>
-      </w:r>
-      <w:r>
-        <w:rPr>
-          <w:lang w:val="en-US"/>
-        </w:rPr>
-        <w:t xml:space="preserve">, </w:t>
-      </w:r>
-      <w:r>
-        <w:rPr>
-          <w:b/>
-          <w:lang w:val="en-US"/>
-        </w:rPr>
-        <w:t>path</w:t>
-      </w:r>
-      <w:r>
-        <w:rPr>
-          <w:lang w:val="en-US"/>
-        </w:rPr>
-        <w:t>: character,</w:t>
-      </w:r>
-    </w:p>
-    <w:p>
-      <w:pPr>
-        <w:ind w:left="708" w:firstLine="708"/>
-        <w:rPr>
-          <w:lang w:val="en-US"/>
-        </w:rPr>
-      </w:pPr>
-      <w:r>
-        <w:rPr>
-          <w:b/>
-          <w:lang w:val="en-US"/>
-        </w:rPr>
-        <w:t xml:space="preserve">  </w:t>
-      </w:r>
-      <w:r>
-        <w:rPr>
-          <w:b/>
-          <w:lang w:val="en-US"/>
-        </w:rPr>
-        <w:t>name</w:t>
-      </w:r>
-      <w:r>
-        <w:rPr>
-          <w:lang w:val="en-US"/>
-        </w:rPr>
-        <w:t>: character,</w:t>
-      </w:r>
-      <w:r>
-        <w:rPr>
-          <w:lang w:val="en-US"/>
-        </w:rPr>
-        <w:t xml:space="preserve"> </w:t>
-      </w:r>
-      <w:r>
-        <w:rPr>
-          <w:b/>
-          <w:bCs/>
-          <w:lang w:val="en-US"/>
-        </w:rPr>
-        <w:t>…</w:t>
-      </w:r>
-      <w:r>
-        <w:rPr>
-          <w:b/>
-          <w:lang w:val="en-US"/>
-        </w:rPr>
-        <w:t>)</w:t>
-      </w:r>
-      <w:r>
-        <w:rPr>
-          <w:lang w:val="en-US"/>
-        </w:rPr>
-        <w:t>: list</w:t>
-      </w:r>
-    </w:p>
-    <w:p>
-      <w:pPr>
-        <w:rPr>
-          <w:lang w:val="en-US"/>
-        </w:rPr>
-      </w:pPr>
-      <w:r>
-        <w:rPr>
-          <w:lang w:val="en-US"/>
-        </w:rPr>
-        <w:t>[["vertices"]]:</w:t>
-      </w:r>
-      <w:r>
-        <w:rPr>
-          <w:lang w:val="en-US"/>
-        </w:rPr>
-        <w:t xml:space="preserve"> </w:t>
-      </w:r>
-      <w:proofErr w:type="spellStart"/>
-      <w:proofErr w:type="gramStart"/>
-      <w:r>
-        <w:rPr>
-          <w:lang w:val="en-US"/>
-        </w:rPr>
-        <w:t>data.frame</w:t>
-      </w:r>
-      <w:proofErr w:type="spellEnd"/>
-      <w:proofErr w:type="gramEnd"/>
-    </w:p>
-    <w:tbl>
-      <w:tblPr>
-        <w:tblW w:w="5878" w:type="dxa"/>
-        <w:tblCellMar>
-          <w:left w:w="70" w:type="dxa"/>
-          <w:right w:w="70" w:type="dxa"/>
-        </w:tblCellMar>
-        <w:tblLook w:val="04A0" w:firstRow="1" w:lastRow="0" w:firstColumn="1" w:lastColumn="0" w:noHBand="0" w:noVBand="1"/>
-      </w:tblPr>
-      <w:tblGrid>
-        <w:gridCol w:w="915"/>
-        <w:gridCol w:w="1691"/>
-        <w:gridCol w:w="1008"/>
-        <w:gridCol w:w="1332"/>
-        <w:gridCol w:w="932"/>
-      </w:tblGrid>
-      <w:tr>
-        <w:trPr>
-          <w:trHeight w:val="300"/>
-        </w:trPr>
-        <w:tc>
-          <w:tcPr>
-            <w:tcW w:w="915" w:type="dxa"/>
-            <w:tcBorders>
-              <w:top w:val="single" w:sz="4" w:space="0" w:color="auto"/>
-              <w:left w:val="single" w:sz="4" w:space="0" w:color="auto"/>
-              <w:bottom w:val="single" w:sz="4" w:space="0" w:color="auto"/>
-              <w:right w:val="single" w:sz="4" w:space="0" w:color="auto"/>
-            </w:tcBorders>
-            <w:shd w:val="clear" w:color="A5A5A5" w:fill="A5A5A5"/>
-            <w:vAlign w:val="center"/>
-          </w:tcPr>
-          <w:p>
-            <w:pPr>
-              <w:spacing w:after="0" w:line="240" w:lineRule="auto"/>
-              <w:jc w:val="center"/>
-              <w:rPr>
-                <w:rFonts w:ascii="Calibri" w:eastAsia="Times New Roman" w:hAnsi="Calibri" w:cs="Times New Roman"/>
-                <w:b/>
-                <w:bCs/>
-                <w:color w:val="FFFFFF"/>
-                <w:lang w:val="en-US" w:eastAsia="fr-FR"/>
-              </w:rPr>
-            </w:pPr>
-            <w:r>
-              <w:rPr>
-                <w:rFonts w:ascii="Calibri" w:eastAsia="Times New Roman" w:hAnsi="Calibri" w:cs="Times New Roman"/>
-                <w:b/>
-                <w:bCs/>
-                <w:color w:val="FFFFFF"/>
-                <w:lang w:val="en-US" w:eastAsia="fr-FR"/>
-              </w:rPr>
-              <w:t>ID</w:t>
-            </w:r>
-          </w:p>
-        </w:tc>
-        <w:tc>
-          <w:tcPr>
-            <w:tcW w:w="1691" w:type="dxa"/>
-            <w:tcBorders>
-              <w:top w:val="single" w:sz="4" w:space="0" w:color="auto"/>
-              <w:left w:val="single" w:sz="4" w:space="0" w:color="auto"/>
-              <w:bottom w:val="single" w:sz="4" w:space="0" w:color="auto"/>
-              <w:right w:val="single" w:sz="4" w:space="0" w:color="auto"/>
-            </w:tcBorders>
-            <w:shd w:val="clear" w:color="A5A5A5" w:fill="A5A5A5"/>
-            <w:noWrap/>
-            <w:vAlign w:val="center"/>
-            <w:hideMark/>
-          </w:tcPr>
-          <w:p>
-            <w:pPr>
-              <w:spacing w:after="0" w:line="240" w:lineRule="auto"/>
-              <w:jc w:val="center"/>
-              <w:rPr>
-                <w:rFonts w:ascii="Calibri" w:eastAsia="Times New Roman" w:hAnsi="Calibri" w:cs="Times New Roman"/>
-                <w:b/>
-                <w:bCs/>
-                <w:color w:val="FFFFFF"/>
-                <w:lang w:val="en-US" w:eastAsia="fr-FR"/>
-              </w:rPr>
-            </w:pPr>
-            <w:r>
-              <w:rPr>
-                <w:rFonts w:ascii="Calibri" w:eastAsia="Times New Roman" w:hAnsi="Calibri" w:cs="Times New Roman"/>
-                <w:b/>
-                <w:bCs/>
-                <w:color w:val="FFFFFF"/>
-                <w:lang w:val="en-US" w:eastAsia="fr-FR"/>
-              </w:rPr>
-              <w:t>node</w:t>
-            </w:r>
-          </w:p>
-        </w:tc>
-        <w:tc>
-          <w:tcPr>
-            <w:tcW w:w="1008" w:type="dxa"/>
-            <w:tcBorders>
-              <w:top w:val="single" w:sz="4" w:space="0" w:color="auto"/>
-              <w:left w:val="single" w:sz="4" w:space="0" w:color="auto"/>
-              <w:bottom w:val="single" w:sz="4" w:space="0" w:color="auto"/>
-              <w:right w:val="single" w:sz="4" w:space="0" w:color="auto"/>
-            </w:tcBorders>
-            <w:shd w:val="clear" w:color="A5A5A5" w:fill="A5A5A5"/>
-            <w:noWrap/>
-            <w:vAlign w:val="center"/>
-            <w:hideMark/>
-          </w:tcPr>
-          <w:p>
-            <w:pPr>
-              <w:spacing w:after="0" w:line="240" w:lineRule="auto"/>
-              <w:jc w:val="center"/>
-              <w:rPr>
-                <w:rFonts w:ascii="Calibri" w:eastAsia="Times New Roman" w:hAnsi="Calibri" w:cs="Times New Roman"/>
-                <w:b/>
-                <w:bCs/>
-                <w:color w:val="FFFFFF"/>
-                <w:lang w:val="en-US" w:eastAsia="fr-FR"/>
-              </w:rPr>
-            </w:pPr>
-            <w:r>
-              <w:rPr>
-                <w:rFonts w:ascii="Calibri" w:eastAsia="Times New Roman" w:hAnsi="Calibri" w:cs="Times New Roman"/>
-                <w:b/>
-                <w:bCs/>
-                <w:color w:val="FFFFFF"/>
-                <w:lang w:val="en-US" w:eastAsia="fr-FR"/>
-              </w:rPr>
-              <w:t>length</w:t>
-            </w:r>
-          </w:p>
-        </w:tc>
-        <w:tc>
-          <w:tcPr>
-            <w:tcW w:w="1332" w:type="dxa"/>
-            <w:tcBorders>
-              <w:top w:val="single" w:sz="4" w:space="0" w:color="auto"/>
-              <w:left w:val="single" w:sz="4" w:space="0" w:color="auto"/>
-              <w:bottom w:val="single" w:sz="4" w:space="0" w:color="auto"/>
-              <w:right w:val="single" w:sz="4" w:space="0" w:color="auto"/>
-            </w:tcBorders>
-            <w:shd w:val="clear" w:color="A5A5A5" w:fill="A5A5A5"/>
-            <w:noWrap/>
-            <w:vAlign w:val="center"/>
-            <w:hideMark/>
-          </w:tcPr>
-          <w:p>
-            <w:pPr>
-              <w:spacing w:after="0" w:line="240" w:lineRule="auto"/>
-              <w:jc w:val="center"/>
-              <w:rPr>
-                <w:rFonts w:ascii="Calibri" w:eastAsia="Times New Roman" w:hAnsi="Calibri" w:cs="Times New Roman"/>
-                <w:b/>
-                <w:bCs/>
-                <w:color w:val="FFFFFF"/>
-                <w:lang w:val="en-US" w:eastAsia="fr-FR"/>
-              </w:rPr>
-            </w:pPr>
-            <w:r>
-              <w:rPr>
-                <w:rFonts w:ascii="Calibri" w:eastAsia="Times New Roman" w:hAnsi="Calibri" w:cs="Times New Roman"/>
-                <w:b/>
-                <w:bCs/>
-                <w:color w:val="FFFFFF"/>
-                <w:lang w:val="en-US" w:eastAsia="fr-FR"/>
-              </w:rPr>
-              <w:t>frequency</w:t>
-            </w:r>
-          </w:p>
-        </w:tc>
-        <w:tc>
-          <w:tcPr>
-            <w:tcW w:w="932" w:type="dxa"/>
-            <w:tcBorders>
-              <w:top w:val="single" w:sz="4" w:space="0" w:color="auto"/>
-              <w:left w:val="single" w:sz="4" w:space="0" w:color="auto"/>
-              <w:bottom w:val="single" w:sz="4" w:space="0" w:color="auto"/>
-              <w:right w:val="single" w:sz="4" w:space="0" w:color="auto"/>
-            </w:tcBorders>
-            <w:shd w:val="clear" w:color="A5A5A5" w:fill="A5A5A5"/>
-          </w:tcPr>
-          <w:p>
-            <w:pPr>
-              <w:spacing w:after="0" w:line="240" w:lineRule="auto"/>
-              <w:jc w:val="center"/>
-              <w:rPr>
-                <w:rFonts w:ascii="Calibri" w:eastAsia="Times New Roman" w:hAnsi="Calibri" w:cs="Times New Roman"/>
-                <w:b/>
-                <w:bCs/>
-                <w:color w:val="FFFFFF"/>
-                <w:lang w:val="en-US" w:eastAsia="fr-FR"/>
-              </w:rPr>
-            </w:pPr>
-            <w:r>
-              <w:rPr>
-                <w:rFonts w:ascii="Calibri" w:eastAsia="Times New Roman" w:hAnsi="Calibri" w:cs="Times New Roman"/>
-                <w:b/>
-                <w:bCs/>
-                <w:color w:val="FFFFFF"/>
-                <w:lang w:val="en-US" w:eastAsia="fr-FR"/>
-              </w:rPr>
-              <w:t>degree</w:t>
-            </w:r>
-          </w:p>
-        </w:tc>
-      </w:tr>
-      <w:tr>
-        <w:trPr>
-          <w:trHeight w:val="300"/>
-        </w:trPr>
-        <w:tc>
-          <w:tcPr>
-            <w:tcW w:w="915" w:type="dxa"/>
-            <w:tcBorders>
-              <w:top w:val="single" w:sz="4" w:space="0" w:color="auto"/>
-              <w:left w:val="single" w:sz="4" w:space="0" w:color="auto"/>
-              <w:bottom w:val="single" w:sz="4" w:space="0" w:color="auto"/>
-              <w:right w:val="single" w:sz="4" w:space="0" w:color="auto"/>
-            </w:tcBorders>
-            <w:vAlign w:val="center"/>
-          </w:tcPr>
-          <w:p>
-            <w:pPr>
-              <w:spacing w:after="0" w:line="240" w:lineRule="auto"/>
-              <w:jc w:val="center"/>
-              <w:rPr>
-                <w:rFonts w:ascii="Calibri" w:eastAsia="Times New Roman" w:hAnsi="Calibri" w:cs="Times New Roman"/>
-                <w:color w:val="000000"/>
-                <w:lang w:val="en-US" w:eastAsia="fr-FR"/>
-              </w:rPr>
-            </w:pPr>
-            <w:r>
-              <w:rPr>
-                <w:rFonts w:ascii="Calibri" w:eastAsia="Times New Roman" w:hAnsi="Calibri" w:cs="Times New Roman"/>
-                <w:color w:val="000000"/>
-                <w:lang w:val="en-US" w:eastAsia="fr-FR"/>
-              </w:rPr>
-              <w:t>numeric</w:t>
-            </w:r>
-          </w:p>
-        </w:tc>
-        <w:tc>
-          <w:tcPr>
-            <w:tcW w:w="1691" w:type="dxa"/>
-            <w:tcBorders>
-              <w:top w:val="single" w:sz="4" w:space="0" w:color="auto"/>
-              <w:left w:val="single" w:sz="4" w:space="0" w:color="auto"/>
-              <w:bottom w:val="single" w:sz="4" w:space="0" w:color="auto"/>
-              <w:right w:val="single" w:sz="4" w:space="0" w:color="auto"/>
-            </w:tcBorders>
-            <w:shd w:val="clear" w:color="auto" w:fill="auto"/>
-            <w:noWrap/>
-            <w:vAlign w:val="center"/>
-            <w:hideMark/>
-          </w:tcPr>
-          <w:p>
-            <w:pPr>
-              <w:spacing w:after="0" w:line="240" w:lineRule="auto"/>
-              <w:jc w:val="center"/>
-              <w:rPr>
-                <w:rFonts w:ascii="Calibri" w:eastAsia="Times New Roman" w:hAnsi="Calibri" w:cs="Times New Roman"/>
-                <w:color w:val="000000"/>
-                <w:lang w:val="en-US" w:eastAsia="fr-FR"/>
-              </w:rPr>
-            </w:pPr>
-            <w:r>
-              <w:rPr>
-                <w:rFonts w:ascii="Calibri" w:eastAsia="Times New Roman" w:hAnsi="Calibri" w:cs="Times New Roman"/>
-                <w:color w:val="000000"/>
-                <w:lang w:val="en-US" w:eastAsia="fr-FR"/>
-              </w:rPr>
-              <w:t>vector(</w:t>
-            </w:r>
-            <w:r>
-              <w:rPr>
-                <w:rFonts w:eastAsiaTheme="minorEastAsia"/>
-                <w:iCs/>
-                <w:lang w:val="en-US"/>
-              </w:rPr>
-              <w:t>character</w:t>
-            </w:r>
-            <w:r>
-              <w:rPr>
-                <w:rFonts w:ascii="Calibri" w:eastAsia="Times New Roman" w:hAnsi="Calibri" w:cs="Times New Roman"/>
-                <w:color w:val="000000"/>
-                <w:lang w:val="en-US" w:eastAsia="fr-FR"/>
-              </w:rPr>
-              <w:t>)</w:t>
-            </w:r>
-          </w:p>
-        </w:tc>
-        <w:tc>
-          <w:tcPr>
-            <w:tcW w:w="1008" w:type="dxa"/>
-            <w:tcBorders>
-              <w:top w:val="single" w:sz="4" w:space="0" w:color="auto"/>
-              <w:left w:val="single" w:sz="4" w:space="0" w:color="auto"/>
-              <w:bottom w:val="single" w:sz="4" w:space="0" w:color="auto"/>
-              <w:right w:val="single" w:sz="4" w:space="0" w:color="auto"/>
-            </w:tcBorders>
-            <w:shd w:val="clear" w:color="auto" w:fill="auto"/>
-            <w:noWrap/>
-            <w:vAlign w:val="center"/>
-            <w:hideMark/>
-          </w:tcPr>
-          <w:p>
-            <w:pPr>
-              <w:spacing w:after="0" w:line="240" w:lineRule="auto"/>
-              <w:jc w:val="center"/>
-              <w:rPr>
-                <w:rFonts w:ascii="Calibri" w:eastAsia="Times New Roman" w:hAnsi="Calibri" w:cs="Times New Roman"/>
-                <w:color w:val="000000"/>
-                <w:lang w:val="en-US" w:eastAsia="fr-FR"/>
-              </w:rPr>
-            </w:pPr>
-            <w:r>
-              <w:rPr>
-                <w:rFonts w:ascii="Calibri" w:eastAsia="Times New Roman" w:hAnsi="Calibri" w:cs="Times New Roman"/>
-                <w:color w:val="000000"/>
-                <w:lang w:val="en-US" w:eastAsia="fr-FR"/>
-              </w:rPr>
-              <w:t>numeric</w:t>
-            </w:r>
-          </w:p>
-        </w:tc>
-        <w:tc>
-          <w:tcPr>
-            <w:tcW w:w="1332" w:type="dxa"/>
-            <w:tcBorders>
-              <w:top w:val="single" w:sz="4" w:space="0" w:color="auto"/>
-              <w:left w:val="single" w:sz="4" w:space="0" w:color="auto"/>
-              <w:bottom w:val="single" w:sz="4" w:space="0" w:color="auto"/>
-              <w:right w:val="single" w:sz="4" w:space="0" w:color="auto"/>
-            </w:tcBorders>
-            <w:shd w:val="clear" w:color="auto" w:fill="auto"/>
-            <w:noWrap/>
-            <w:vAlign w:val="center"/>
-            <w:hideMark/>
-          </w:tcPr>
-          <w:p>
-            <w:pPr>
-              <w:spacing w:after="0" w:line="240" w:lineRule="auto"/>
-              <w:jc w:val="center"/>
-              <w:rPr>
-                <w:rFonts w:ascii="Calibri" w:eastAsia="Times New Roman" w:hAnsi="Calibri" w:cs="Times New Roman"/>
-                <w:color w:val="000000"/>
-                <w:lang w:val="en-US" w:eastAsia="fr-FR"/>
-              </w:rPr>
-            </w:pPr>
-            <w:r>
-              <w:rPr>
-                <w:rFonts w:ascii="Calibri" w:eastAsia="Times New Roman" w:hAnsi="Calibri" w:cs="Times New Roman"/>
-                <w:color w:val="000000"/>
-                <w:lang w:val="en-US" w:eastAsia="fr-FR"/>
-              </w:rPr>
-              <w:t>numeric</w:t>
-            </w:r>
-          </w:p>
-        </w:tc>
-        <w:tc>
-          <w:tcPr>
-            <w:tcW w:w="932" w:type="dxa"/>
-            <w:tcBorders>
-              <w:top w:val="single" w:sz="4" w:space="0" w:color="auto"/>
-              <w:left w:val="single" w:sz="4" w:space="0" w:color="auto"/>
-              <w:bottom w:val="single" w:sz="4" w:space="0" w:color="auto"/>
-              <w:right w:val="single" w:sz="4" w:space="0" w:color="auto"/>
-            </w:tcBorders>
-          </w:tcPr>
-          <w:p>
-            <w:pPr>
-              <w:spacing w:after="0" w:line="240" w:lineRule="auto"/>
-              <w:jc w:val="center"/>
-              <w:rPr>
-                <w:rFonts w:ascii="Calibri" w:eastAsia="Times New Roman" w:hAnsi="Calibri" w:cs="Times New Roman"/>
-                <w:color w:val="000000"/>
-                <w:lang w:val="en-US" w:eastAsia="fr-FR"/>
-              </w:rPr>
-            </w:pPr>
-            <w:r>
-              <w:rPr>
-                <w:rFonts w:ascii="Calibri" w:eastAsia="Times New Roman" w:hAnsi="Calibri" w:cs="Times New Roman"/>
-                <w:color w:val="000000"/>
-                <w:lang w:val="en-US" w:eastAsia="fr-FR"/>
-              </w:rPr>
-              <w:t>numeric</w:t>
-            </w:r>
-          </w:p>
-        </w:tc>
-      </w:tr>
-    </w:tbl>
-    <w:p>
-      <w:pPr>
-        <w:rPr>
-          <w:lang w:val="en-US"/>
-        </w:rPr>
-      </w:pPr>
-      <w:r>
-        <w:rPr>
-          <w:lang w:val="en-US"/>
-        </w:rPr>
-        <w:t>or (depends on the</w:t>
-      </w:r>
-      <w:r>
-        <w:rPr>
-          <w:lang w:val="en-US"/>
-        </w:rPr>
-        <w:t xml:space="preserve"> type of entities contained in </w:t>
-      </w:r>
-      <w:proofErr w:type="spellStart"/>
-      <w:r>
-        <w:rPr>
-          <w:b/>
-          <w:bCs/>
-          <w:lang w:val="en-US"/>
-        </w:rPr>
-        <w:t>nopc</w:t>
-      </w:r>
-      <w:proofErr w:type="spellEnd"/>
-      <w:r>
-        <w:rPr>
-          <w:lang w:val="en-US"/>
-        </w:rPr>
-        <w:t>)</w:t>
-      </w:r>
-    </w:p>
-    <w:tbl>
-      <w:tblPr>
-        <w:tblW w:w="9284" w:type="dxa"/>
-        <w:tblCellMar>
-          <w:left w:w="70" w:type="dxa"/>
-          <w:right w:w="70" w:type="dxa"/>
-        </w:tblCellMar>
-        <w:tblLook w:val="04A0" w:firstRow="1" w:lastRow="0" w:firstColumn="1" w:lastColumn="0" w:noHBand="0" w:noVBand="1"/>
-      </w:tblPr>
-      <w:tblGrid>
-        <w:gridCol w:w="877"/>
-        <w:gridCol w:w="1691"/>
-        <w:gridCol w:w="877"/>
-        <w:gridCol w:w="946"/>
-        <w:gridCol w:w="1249"/>
-        <w:gridCol w:w="877"/>
-        <w:gridCol w:w="1200"/>
-        <w:gridCol w:w="989"/>
-        <w:gridCol w:w="877"/>
-      </w:tblGrid>
-      <w:tr>
-        <w:trPr>
-          <w:trHeight w:val="300"/>
-        </w:trPr>
-        <w:tc>
-          <w:tcPr>
-            <w:tcW w:w="826" w:type="dxa"/>
-            <w:tcBorders>
-              <w:top w:val="single" w:sz="4" w:space="0" w:color="auto"/>
-              <w:left w:val="single" w:sz="4" w:space="0" w:color="auto"/>
-              <w:bottom w:val="single" w:sz="4" w:space="0" w:color="auto"/>
-              <w:right w:val="single" w:sz="4" w:space="0" w:color="auto"/>
-            </w:tcBorders>
-            <w:shd w:val="clear" w:color="A5A5A5" w:fill="A5A5A5"/>
-            <w:vAlign w:val="center"/>
-          </w:tcPr>
-          <w:p>
-            <w:pPr>
-              <w:spacing w:after="0" w:line="240" w:lineRule="auto"/>
-              <w:jc w:val="center"/>
-              <w:rPr>
-                <w:rFonts w:ascii="Calibri" w:eastAsia="Times New Roman" w:hAnsi="Calibri" w:cs="Times New Roman"/>
-                <w:b/>
-                <w:bCs/>
-                <w:color w:val="FFFFFF"/>
-                <w:lang w:val="en-US" w:eastAsia="fr-FR"/>
-              </w:rPr>
-            </w:pPr>
-            <w:r>
-              <w:rPr>
-                <w:rFonts w:ascii="Calibri" w:eastAsia="Times New Roman" w:hAnsi="Calibri" w:cs="Times New Roman"/>
-                <w:b/>
-                <w:bCs/>
-                <w:color w:val="FFFFFF"/>
-                <w:lang w:val="en-US" w:eastAsia="fr-FR"/>
-              </w:rPr>
-              <w:t>ID</w:t>
-            </w:r>
-          </w:p>
-        </w:tc>
-        <w:tc>
-          <w:tcPr>
-            <w:tcW w:w="1583" w:type="dxa"/>
-            <w:tcBorders>
-              <w:top w:val="single" w:sz="4" w:space="0" w:color="auto"/>
-              <w:left w:val="single" w:sz="4" w:space="0" w:color="auto"/>
-              <w:bottom w:val="single" w:sz="4" w:space="0" w:color="auto"/>
-              <w:right w:val="single" w:sz="4" w:space="0" w:color="auto"/>
-            </w:tcBorders>
-            <w:shd w:val="clear" w:color="A5A5A5" w:fill="A5A5A5"/>
-            <w:noWrap/>
-            <w:vAlign w:val="center"/>
-            <w:hideMark/>
-          </w:tcPr>
-          <w:p>
-            <w:pPr>
-              <w:spacing w:after="0" w:line="240" w:lineRule="auto"/>
-              <w:jc w:val="center"/>
-              <w:rPr>
-                <w:rFonts w:ascii="Calibri" w:eastAsia="Times New Roman" w:hAnsi="Calibri" w:cs="Times New Roman"/>
-                <w:b/>
-                <w:bCs/>
-                <w:color w:val="FFFFFF"/>
-                <w:lang w:val="en-US" w:eastAsia="fr-FR"/>
-              </w:rPr>
-            </w:pPr>
-            <w:r>
-              <w:rPr>
-                <w:rFonts w:ascii="Calibri" w:eastAsia="Times New Roman" w:hAnsi="Calibri" w:cs="Times New Roman"/>
-                <w:b/>
-                <w:bCs/>
-                <w:color w:val="FFFFFF"/>
-                <w:lang w:val="en-US" w:eastAsia="fr-FR"/>
-              </w:rPr>
-              <w:t>pattern</w:t>
-            </w:r>
-          </w:p>
-        </w:tc>
-        <w:tc>
-          <w:tcPr>
-            <w:tcW w:w="825" w:type="dxa"/>
-            <w:tcBorders>
-              <w:top w:val="single" w:sz="4" w:space="0" w:color="auto"/>
-              <w:left w:val="single" w:sz="4" w:space="0" w:color="auto"/>
-              <w:bottom w:val="single" w:sz="4" w:space="0" w:color="auto"/>
-              <w:right w:val="single" w:sz="4" w:space="0" w:color="auto"/>
-            </w:tcBorders>
-            <w:shd w:val="clear" w:color="A5A5A5" w:fill="A5A5A5"/>
-          </w:tcPr>
-          <w:p>
-            <w:pPr>
-              <w:spacing w:after="0" w:line="240" w:lineRule="auto"/>
-              <w:jc w:val="center"/>
-              <w:rPr>
-                <w:rFonts w:ascii="Calibri" w:eastAsia="Times New Roman" w:hAnsi="Calibri" w:cs="Times New Roman"/>
-                <w:b/>
-                <w:bCs/>
-                <w:color w:val="FFFFFF"/>
-                <w:lang w:val="en-US" w:eastAsia="fr-FR"/>
-              </w:rPr>
-            </w:pPr>
-            <w:r>
-              <w:rPr>
-                <w:rFonts w:ascii="Calibri" w:eastAsia="Times New Roman" w:hAnsi="Calibri" w:cs="Times New Roman"/>
-                <w:b/>
-                <w:bCs/>
-                <w:color w:val="FFFFFF"/>
-                <w:lang w:val="en-US" w:eastAsia="fr-FR"/>
-              </w:rPr>
-              <w:t>year</w:t>
-            </w:r>
-          </w:p>
-        </w:tc>
-        <w:tc>
-          <w:tcPr>
-            <w:tcW w:w="946" w:type="dxa"/>
-            <w:tcBorders>
-              <w:top w:val="single" w:sz="4" w:space="0" w:color="auto"/>
-              <w:left w:val="single" w:sz="4" w:space="0" w:color="auto"/>
-              <w:bottom w:val="single" w:sz="4" w:space="0" w:color="auto"/>
-              <w:right w:val="single" w:sz="4" w:space="0" w:color="auto"/>
-            </w:tcBorders>
-            <w:shd w:val="clear" w:color="A5A5A5" w:fill="A5A5A5"/>
-            <w:noWrap/>
-            <w:vAlign w:val="center"/>
-            <w:hideMark/>
-          </w:tcPr>
-          <w:p>
-            <w:pPr>
-              <w:spacing w:after="0" w:line="240" w:lineRule="auto"/>
-              <w:jc w:val="center"/>
-              <w:rPr>
-                <w:rFonts w:ascii="Calibri" w:eastAsia="Times New Roman" w:hAnsi="Calibri" w:cs="Times New Roman"/>
-                <w:b/>
-                <w:bCs/>
-                <w:color w:val="FFFFFF"/>
-                <w:lang w:val="en-US" w:eastAsia="fr-FR"/>
-              </w:rPr>
-            </w:pPr>
-            <w:r>
-              <w:rPr>
-                <w:rFonts w:ascii="Calibri" w:eastAsia="Times New Roman" w:hAnsi="Calibri" w:cs="Times New Roman"/>
-                <w:b/>
-                <w:bCs/>
-                <w:color w:val="FFFFFF"/>
-                <w:lang w:val="en-US" w:eastAsia="fr-FR"/>
-              </w:rPr>
-              <w:t>length</w:t>
-            </w:r>
-          </w:p>
-        </w:tc>
-        <w:tc>
-          <w:tcPr>
-            <w:tcW w:w="1249" w:type="dxa"/>
-            <w:tcBorders>
-              <w:top w:val="single" w:sz="4" w:space="0" w:color="auto"/>
-              <w:left w:val="single" w:sz="4" w:space="0" w:color="auto"/>
-              <w:bottom w:val="single" w:sz="4" w:space="0" w:color="auto"/>
-              <w:right w:val="single" w:sz="4" w:space="0" w:color="auto"/>
-            </w:tcBorders>
-            <w:shd w:val="clear" w:color="A5A5A5" w:fill="A5A5A5"/>
-            <w:noWrap/>
-            <w:vAlign w:val="center"/>
-            <w:hideMark/>
-          </w:tcPr>
-          <w:p>
-            <w:pPr>
-              <w:spacing w:after="0" w:line="240" w:lineRule="auto"/>
-              <w:jc w:val="center"/>
-              <w:rPr>
-                <w:rFonts w:ascii="Calibri" w:eastAsia="Times New Roman" w:hAnsi="Calibri" w:cs="Times New Roman"/>
-                <w:b/>
-                <w:bCs/>
-                <w:color w:val="FFFFFF"/>
-                <w:lang w:val="en-US" w:eastAsia="fr-FR"/>
-              </w:rPr>
-            </w:pPr>
-            <w:r>
-              <w:rPr>
-                <w:rFonts w:ascii="Calibri" w:eastAsia="Times New Roman" w:hAnsi="Calibri" w:cs="Times New Roman"/>
-                <w:b/>
-                <w:bCs/>
-                <w:color w:val="FFFFFF"/>
-                <w:lang w:val="en-US" w:eastAsia="fr-FR"/>
-              </w:rPr>
-              <w:t>frequency</w:t>
-            </w:r>
-          </w:p>
-        </w:tc>
-        <w:tc>
-          <w:tcPr>
-            <w:tcW w:w="828" w:type="dxa"/>
-            <w:tcBorders>
-              <w:top w:val="single" w:sz="4" w:space="0" w:color="auto"/>
-              <w:left w:val="single" w:sz="4" w:space="0" w:color="auto"/>
-              <w:bottom w:val="single" w:sz="4" w:space="0" w:color="auto"/>
-              <w:right w:val="single" w:sz="4" w:space="0" w:color="auto"/>
-            </w:tcBorders>
-            <w:shd w:val="clear" w:color="A5A5A5" w:fill="A5A5A5"/>
-            <w:noWrap/>
-            <w:vAlign w:val="center"/>
-            <w:hideMark/>
-          </w:tcPr>
-          <w:p>
-            <w:pPr>
-              <w:spacing w:after="0" w:line="240" w:lineRule="auto"/>
-              <w:jc w:val="center"/>
-              <w:rPr>
-                <w:rFonts w:ascii="Calibri" w:eastAsia="Times New Roman" w:hAnsi="Calibri" w:cs="Times New Roman"/>
-                <w:b/>
-                <w:bCs/>
-                <w:color w:val="FFFFFF"/>
-                <w:lang w:val="en-US" w:eastAsia="fr-FR"/>
-              </w:rPr>
-            </w:pPr>
-            <w:r>
-              <w:rPr>
-                <w:rFonts w:ascii="Calibri" w:eastAsia="Times New Roman" w:hAnsi="Calibri" w:cs="Times New Roman"/>
-                <w:b/>
-                <w:bCs/>
-                <w:color w:val="FFFFFF"/>
-                <w:lang w:val="en-US" w:eastAsia="fr-FR"/>
-              </w:rPr>
-              <w:t>weight</w:t>
-            </w:r>
-          </w:p>
-        </w:tc>
-        <w:tc>
-          <w:tcPr>
-            <w:tcW w:w="1200" w:type="dxa"/>
-            <w:tcBorders>
-              <w:top w:val="single" w:sz="4" w:space="0" w:color="auto"/>
-              <w:left w:val="single" w:sz="4" w:space="0" w:color="auto"/>
-              <w:bottom w:val="single" w:sz="4" w:space="0" w:color="auto"/>
-              <w:right w:val="single" w:sz="4" w:space="0" w:color="auto"/>
-            </w:tcBorders>
-            <w:shd w:val="clear" w:color="A5A5A5" w:fill="A5A5A5"/>
-            <w:noWrap/>
-            <w:vAlign w:val="center"/>
-            <w:hideMark/>
-          </w:tcPr>
-          <w:p>
-            <w:pPr>
-              <w:spacing w:after="0" w:line="240" w:lineRule="auto"/>
-              <w:jc w:val="center"/>
-              <w:rPr>
-                <w:rFonts w:ascii="Calibri" w:eastAsia="Times New Roman" w:hAnsi="Calibri" w:cs="Times New Roman"/>
-                <w:b/>
-                <w:bCs/>
-                <w:color w:val="FFFFFF"/>
-                <w:lang w:val="en-US" w:eastAsia="fr-FR"/>
-              </w:rPr>
-            </w:pPr>
-            <w:r>
-              <w:rPr>
-                <w:rFonts w:ascii="Calibri" w:eastAsia="Times New Roman" w:hAnsi="Calibri" w:cs="Times New Roman"/>
-                <w:b/>
-                <w:bCs/>
-                <w:color w:val="FFFFFF"/>
-                <w:lang w:val="en-US" w:eastAsia="fr-FR"/>
-              </w:rPr>
-              <w:t>specificity</w:t>
-            </w:r>
-          </w:p>
-        </w:tc>
-        <w:tc>
-          <w:tcPr>
-            <w:tcW w:w="930" w:type="dxa"/>
-            <w:tcBorders>
-              <w:top w:val="single" w:sz="4" w:space="0" w:color="auto"/>
-              <w:left w:val="single" w:sz="4" w:space="0" w:color="auto"/>
-              <w:bottom w:val="single" w:sz="4" w:space="0" w:color="auto"/>
-              <w:right w:val="single" w:sz="4" w:space="0" w:color="auto"/>
-            </w:tcBorders>
-            <w:shd w:val="clear" w:color="A5A5A5" w:fill="A5A5A5"/>
-            <w:noWrap/>
-            <w:vAlign w:val="center"/>
-            <w:hideMark/>
-          </w:tcPr>
-          <w:p>
-            <w:pPr>
-              <w:spacing w:after="0" w:line="240" w:lineRule="auto"/>
-              <w:jc w:val="center"/>
-              <w:rPr>
-                <w:rFonts w:ascii="Calibri" w:eastAsia="Times New Roman" w:hAnsi="Calibri" w:cs="Times New Roman"/>
-                <w:b/>
-                <w:bCs/>
-                <w:color w:val="FFFFFF"/>
-                <w:lang w:val="en-US" w:eastAsia="fr-FR"/>
-              </w:rPr>
-            </w:pPr>
-            <w:r>
-              <w:rPr>
-                <w:rFonts w:ascii="Calibri" w:eastAsia="Times New Roman" w:hAnsi="Calibri" w:cs="Times New Roman"/>
-                <w:b/>
-                <w:bCs/>
-                <w:color w:val="FFFFFF"/>
-                <w:lang w:val="en-US" w:eastAsia="fr-FR"/>
-              </w:rPr>
-              <w:t>status</w:t>
-            </w:r>
-          </w:p>
-        </w:tc>
-        <w:tc>
-          <w:tcPr>
-            <w:tcW w:w="897" w:type="dxa"/>
-            <w:tcBorders>
-              <w:top w:val="single" w:sz="4" w:space="0" w:color="auto"/>
-              <w:left w:val="single" w:sz="4" w:space="0" w:color="auto"/>
-              <w:bottom w:val="single" w:sz="4" w:space="0" w:color="auto"/>
-              <w:right w:val="single" w:sz="4" w:space="0" w:color="auto"/>
-            </w:tcBorders>
-            <w:shd w:val="clear" w:color="A5A5A5" w:fill="A5A5A5"/>
-          </w:tcPr>
-          <w:p>
-            <w:pPr>
-              <w:spacing w:after="0" w:line="240" w:lineRule="auto"/>
-              <w:jc w:val="center"/>
-              <w:rPr>
-                <w:rFonts w:ascii="Calibri" w:eastAsia="Times New Roman" w:hAnsi="Calibri" w:cs="Times New Roman"/>
-                <w:b/>
-                <w:bCs/>
-                <w:color w:val="FFFFFF"/>
-                <w:lang w:val="en-US" w:eastAsia="fr-FR"/>
-              </w:rPr>
-            </w:pPr>
-            <w:r>
-              <w:rPr>
-                <w:rFonts w:ascii="Calibri" w:eastAsia="Times New Roman" w:hAnsi="Calibri" w:cs="Times New Roman"/>
-                <w:b/>
-                <w:bCs/>
-                <w:color w:val="FFFFFF"/>
-                <w:lang w:val="en-US" w:eastAsia="fr-FR"/>
-              </w:rPr>
-              <w:t>degree</w:t>
-            </w:r>
-          </w:p>
-        </w:tc>
-      </w:tr>
-      <w:tr>
-        <w:trPr>
-          <w:trHeight w:val="300"/>
-        </w:trPr>
-        <w:tc>
-          <w:tcPr>
-            <w:tcW w:w="826" w:type="dxa"/>
-            <w:tcBorders>
-              <w:top w:val="single" w:sz="4" w:space="0" w:color="auto"/>
-              <w:left w:val="single" w:sz="4" w:space="0" w:color="auto"/>
-              <w:bottom w:val="single" w:sz="4" w:space="0" w:color="auto"/>
-              <w:right w:val="single" w:sz="4" w:space="0" w:color="auto"/>
-            </w:tcBorders>
-            <w:vAlign w:val="center"/>
-          </w:tcPr>
-          <w:p>
-            <w:pPr>
-              <w:spacing w:after="0" w:line="240" w:lineRule="auto"/>
-              <w:jc w:val="center"/>
-              <w:rPr>
-                <w:rFonts w:ascii="Calibri" w:eastAsia="Times New Roman" w:hAnsi="Calibri" w:cs="Times New Roman"/>
-                <w:color w:val="000000"/>
-                <w:lang w:val="en-US" w:eastAsia="fr-FR"/>
-              </w:rPr>
-            </w:pPr>
-            <w:r>
-              <w:rPr>
-                <w:rFonts w:ascii="Calibri" w:eastAsia="Times New Roman" w:hAnsi="Calibri" w:cs="Times New Roman"/>
-                <w:color w:val="000000"/>
-                <w:lang w:val="en-US" w:eastAsia="fr-FR"/>
-              </w:rPr>
-              <w:t>numeric</w:t>
-            </w:r>
-          </w:p>
-        </w:tc>
-        <w:tc>
-          <w:tcPr>
-            <w:tcW w:w="1583" w:type="dxa"/>
-            <w:tcBorders>
-              <w:top w:val="single" w:sz="4" w:space="0" w:color="auto"/>
-              <w:left w:val="single" w:sz="4" w:space="0" w:color="auto"/>
-              <w:bottom w:val="single" w:sz="4" w:space="0" w:color="auto"/>
-              <w:right w:val="single" w:sz="4" w:space="0" w:color="auto"/>
-            </w:tcBorders>
-            <w:shd w:val="clear" w:color="auto" w:fill="auto"/>
-            <w:noWrap/>
-            <w:vAlign w:val="center"/>
-            <w:hideMark/>
-          </w:tcPr>
-          <w:p>
-            <w:pPr>
-              <w:spacing w:after="0" w:line="240" w:lineRule="auto"/>
-              <w:jc w:val="center"/>
-              <w:rPr>
-                <w:rFonts w:ascii="Calibri" w:eastAsia="Times New Roman" w:hAnsi="Calibri" w:cs="Times New Roman"/>
-                <w:color w:val="000000"/>
-                <w:lang w:val="en-US" w:eastAsia="fr-FR"/>
-              </w:rPr>
-            </w:pPr>
-            <w:r>
-              <w:rPr>
-                <w:rFonts w:ascii="Calibri" w:eastAsia="Times New Roman" w:hAnsi="Calibri" w:cs="Times New Roman"/>
-                <w:color w:val="000000"/>
-                <w:lang w:val="en-US" w:eastAsia="fr-FR"/>
-              </w:rPr>
-              <w:t>vector(</w:t>
-            </w:r>
-            <w:r>
-              <w:rPr>
-                <w:rFonts w:eastAsiaTheme="minorEastAsia"/>
-                <w:iCs/>
-                <w:lang w:val="en-US"/>
-              </w:rPr>
-              <w:t>character</w:t>
-            </w:r>
-            <w:r>
-              <w:rPr>
-                <w:rFonts w:ascii="Calibri" w:eastAsia="Times New Roman" w:hAnsi="Calibri" w:cs="Times New Roman"/>
-                <w:color w:val="000000"/>
-                <w:lang w:val="en-US" w:eastAsia="fr-FR"/>
-              </w:rPr>
-              <w:t>)</w:t>
-            </w:r>
-          </w:p>
-        </w:tc>
-        <w:tc>
-          <w:tcPr>
-            <w:tcW w:w="825" w:type="dxa"/>
-            <w:tcBorders>
-              <w:top w:val="single" w:sz="4" w:space="0" w:color="auto"/>
-              <w:left w:val="single" w:sz="4" w:space="0" w:color="auto"/>
-              <w:bottom w:val="single" w:sz="4" w:space="0" w:color="auto"/>
-              <w:right w:val="single" w:sz="4" w:space="0" w:color="auto"/>
-            </w:tcBorders>
-          </w:tcPr>
-          <w:p>
-            <w:pPr>
-              <w:spacing w:after="0" w:line="240" w:lineRule="auto"/>
-              <w:jc w:val="center"/>
-              <w:rPr>
-                <w:rFonts w:ascii="Calibri" w:eastAsia="Times New Roman" w:hAnsi="Calibri" w:cs="Times New Roman"/>
-                <w:color w:val="000000"/>
-                <w:lang w:val="en-US" w:eastAsia="fr-FR"/>
-              </w:rPr>
-            </w:pPr>
-            <w:r>
-              <w:rPr>
-                <w:rFonts w:ascii="Calibri" w:eastAsia="Times New Roman" w:hAnsi="Calibri" w:cs="Times New Roman"/>
-                <w:color w:val="000000"/>
-                <w:lang w:val="en-US" w:eastAsia="fr-FR"/>
-              </w:rPr>
-              <w:t>numeric</w:t>
-            </w:r>
-          </w:p>
-        </w:tc>
-        <w:tc>
-          <w:tcPr>
-            <w:tcW w:w="946" w:type="dxa"/>
-            <w:tcBorders>
-              <w:top w:val="single" w:sz="4" w:space="0" w:color="auto"/>
-              <w:left w:val="single" w:sz="4" w:space="0" w:color="auto"/>
-              <w:bottom w:val="single" w:sz="4" w:space="0" w:color="auto"/>
-              <w:right w:val="single" w:sz="4" w:space="0" w:color="auto"/>
-            </w:tcBorders>
-            <w:shd w:val="clear" w:color="auto" w:fill="auto"/>
-            <w:noWrap/>
-            <w:vAlign w:val="center"/>
-            <w:hideMark/>
-          </w:tcPr>
-          <w:p>
-            <w:pPr>
-              <w:spacing w:after="0" w:line="240" w:lineRule="auto"/>
-              <w:jc w:val="center"/>
-              <w:rPr>
-                <w:rFonts w:ascii="Calibri" w:eastAsia="Times New Roman" w:hAnsi="Calibri" w:cs="Times New Roman"/>
-                <w:color w:val="000000"/>
-                <w:lang w:val="en-US" w:eastAsia="fr-FR"/>
-              </w:rPr>
-            </w:pPr>
-            <w:r>
-              <w:rPr>
-                <w:rFonts w:ascii="Calibri" w:eastAsia="Times New Roman" w:hAnsi="Calibri" w:cs="Times New Roman"/>
-                <w:color w:val="000000"/>
-                <w:lang w:val="en-US" w:eastAsia="fr-FR"/>
-              </w:rPr>
-              <w:t>numeric</w:t>
-            </w:r>
-          </w:p>
-        </w:tc>
-        <w:tc>
-          <w:tcPr>
-            <w:tcW w:w="1249" w:type="dxa"/>
-            <w:tcBorders>
-              <w:top w:val="single" w:sz="4" w:space="0" w:color="auto"/>
-              <w:left w:val="single" w:sz="4" w:space="0" w:color="auto"/>
-              <w:bottom w:val="single" w:sz="4" w:space="0" w:color="auto"/>
-              <w:right w:val="single" w:sz="4" w:space="0" w:color="auto"/>
-            </w:tcBorders>
-            <w:shd w:val="clear" w:color="auto" w:fill="auto"/>
-            <w:noWrap/>
-            <w:vAlign w:val="center"/>
-            <w:hideMark/>
-          </w:tcPr>
-          <w:p>
-            <w:pPr>
-              <w:spacing w:after="0" w:line="240" w:lineRule="auto"/>
-              <w:jc w:val="center"/>
-              <w:rPr>
-                <w:rFonts w:ascii="Calibri" w:eastAsia="Times New Roman" w:hAnsi="Calibri" w:cs="Times New Roman"/>
-                <w:color w:val="000000"/>
-                <w:lang w:val="en-US" w:eastAsia="fr-FR"/>
-              </w:rPr>
-            </w:pPr>
-            <w:r>
-              <w:rPr>
-                <w:rFonts w:ascii="Calibri" w:eastAsia="Times New Roman" w:hAnsi="Calibri" w:cs="Times New Roman"/>
-                <w:color w:val="000000"/>
-                <w:lang w:val="en-US" w:eastAsia="fr-FR"/>
-              </w:rPr>
-              <w:t>numeric</w:t>
-            </w:r>
-          </w:p>
-        </w:tc>
-        <w:tc>
-          <w:tcPr>
-            <w:tcW w:w="828" w:type="dxa"/>
-            <w:tcBorders>
-              <w:top w:val="single" w:sz="4" w:space="0" w:color="auto"/>
-              <w:left w:val="single" w:sz="4" w:space="0" w:color="auto"/>
-              <w:bottom w:val="single" w:sz="4" w:space="0" w:color="auto"/>
-              <w:right w:val="single" w:sz="4" w:space="0" w:color="auto"/>
-            </w:tcBorders>
-            <w:shd w:val="clear" w:color="auto" w:fill="auto"/>
-            <w:noWrap/>
-            <w:vAlign w:val="center"/>
-            <w:hideMark/>
-          </w:tcPr>
-          <w:p>
-            <w:pPr>
-              <w:spacing w:after="0" w:line="240" w:lineRule="auto"/>
-              <w:jc w:val="center"/>
-              <w:rPr>
-                <w:rFonts w:ascii="Calibri" w:eastAsia="Times New Roman" w:hAnsi="Calibri" w:cs="Times New Roman"/>
-                <w:color w:val="000000"/>
-                <w:lang w:val="en-US" w:eastAsia="fr-FR"/>
-              </w:rPr>
-            </w:pPr>
-            <w:r>
-              <w:rPr>
-                <w:rFonts w:ascii="Calibri" w:eastAsia="Times New Roman" w:hAnsi="Calibri" w:cs="Times New Roman"/>
-                <w:color w:val="000000"/>
-                <w:lang w:val="en-US" w:eastAsia="fr-FR"/>
-              </w:rPr>
-              <w:t>numeric</w:t>
-            </w:r>
-          </w:p>
-        </w:tc>
-        <w:tc>
-          <w:tcPr>
-            <w:tcW w:w="1200" w:type="dxa"/>
-            <w:tcBorders>
-              <w:top w:val="single" w:sz="4" w:space="0" w:color="auto"/>
-              <w:left w:val="single" w:sz="4" w:space="0" w:color="auto"/>
-              <w:bottom w:val="single" w:sz="4" w:space="0" w:color="auto"/>
-              <w:right w:val="single" w:sz="4" w:space="0" w:color="auto"/>
-            </w:tcBorders>
-            <w:shd w:val="clear" w:color="auto" w:fill="auto"/>
-            <w:noWrap/>
-            <w:vAlign w:val="center"/>
-            <w:hideMark/>
-          </w:tcPr>
-          <w:p>
-            <w:pPr>
-              <w:spacing w:after="0" w:line="240" w:lineRule="auto"/>
-              <w:jc w:val="center"/>
-              <w:rPr>
-                <w:rFonts w:ascii="Calibri" w:eastAsia="Times New Roman" w:hAnsi="Calibri" w:cs="Times New Roman"/>
-                <w:color w:val="000000"/>
-                <w:lang w:val="en-US" w:eastAsia="fr-FR"/>
-              </w:rPr>
-            </w:pPr>
-            <w:r>
-              <w:rPr>
-                <w:rFonts w:ascii="Calibri" w:eastAsia="Times New Roman" w:hAnsi="Calibri" w:cs="Times New Roman"/>
-                <w:color w:val="000000"/>
-                <w:lang w:val="en-US" w:eastAsia="fr-FR"/>
-              </w:rPr>
-              <w:t>numeric</w:t>
-            </w:r>
-          </w:p>
-        </w:tc>
-        <w:tc>
-          <w:tcPr>
-            <w:tcW w:w="930" w:type="dxa"/>
-            <w:tcBorders>
-              <w:top w:val="single" w:sz="4" w:space="0" w:color="auto"/>
-              <w:left w:val="single" w:sz="4" w:space="0" w:color="auto"/>
-              <w:bottom w:val="single" w:sz="4" w:space="0" w:color="auto"/>
-              <w:right w:val="single" w:sz="4" w:space="0" w:color="auto"/>
-            </w:tcBorders>
-            <w:shd w:val="clear" w:color="auto" w:fill="auto"/>
-            <w:noWrap/>
-            <w:vAlign w:val="center"/>
-            <w:hideMark/>
-          </w:tcPr>
-          <w:p>
-            <w:pPr>
-              <w:spacing w:after="0" w:line="240" w:lineRule="auto"/>
-              <w:jc w:val="center"/>
-              <w:rPr>
-                <w:rFonts w:ascii="Calibri" w:eastAsia="Times New Roman" w:hAnsi="Calibri" w:cs="Times New Roman"/>
-                <w:color w:val="000000"/>
-                <w:lang w:val="en-US" w:eastAsia="fr-FR"/>
-              </w:rPr>
-            </w:pPr>
-            <w:r>
-              <w:rPr>
-                <w:rFonts w:ascii="Calibri" w:eastAsia="Times New Roman" w:hAnsi="Calibri" w:cs="Times New Roman"/>
-                <w:color w:val="000000"/>
-                <w:lang w:val="en-US" w:eastAsia="fr-FR"/>
-              </w:rPr>
-              <w:t>character</w:t>
-            </w:r>
-          </w:p>
-        </w:tc>
-        <w:tc>
-          <w:tcPr>
-            <w:tcW w:w="897" w:type="dxa"/>
-            <w:tcBorders>
-              <w:top w:val="single" w:sz="4" w:space="0" w:color="auto"/>
-              <w:left w:val="single" w:sz="4" w:space="0" w:color="auto"/>
-              <w:bottom w:val="single" w:sz="4" w:space="0" w:color="auto"/>
-              <w:right w:val="single" w:sz="4" w:space="0" w:color="auto"/>
-            </w:tcBorders>
-          </w:tcPr>
-          <w:p>
-            <w:pPr>
-              <w:spacing w:after="0" w:line="240" w:lineRule="auto"/>
-              <w:jc w:val="center"/>
-              <w:rPr>
-                <w:rFonts w:ascii="Calibri" w:eastAsia="Times New Roman" w:hAnsi="Calibri" w:cs="Times New Roman"/>
-                <w:color w:val="000000"/>
-                <w:lang w:val="en-US" w:eastAsia="fr-FR"/>
-              </w:rPr>
-            </w:pPr>
-            <w:r>
-              <w:rPr>
-                <w:rFonts w:ascii="Calibri" w:eastAsia="Times New Roman" w:hAnsi="Calibri" w:cs="Times New Roman"/>
-                <w:color w:val="000000"/>
-                <w:lang w:val="en-US" w:eastAsia="fr-FR"/>
-              </w:rPr>
-              <w:t>numeric</w:t>
-            </w:r>
-          </w:p>
-        </w:tc>
-      </w:tr>
-    </w:tbl>
-    <w:p>
-      <w:pPr>
-        <w:rPr>
-          <w:lang w:val="en-US"/>
-        </w:rPr>
-      </w:pPr>
-    </w:p>
-    <w:p>
-      <w:pPr>
-        <w:rPr>
-          <w:lang w:val="en-US"/>
-        </w:rPr>
-      </w:pPr>
-      <w:r>
-        <w:rPr>
-          <w:lang w:val="en-US"/>
-        </w:rPr>
-        <w:t xml:space="preserve">[["edges"]]: </w:t>
-      </w:r>
-      <w:proofErr w:type="spellStart"/>
-      <w:proofErr w:type="gramStart"/>
-      <w:r>
-        <w:rPr>
-          <w:lang w:val="en-US"/>
-        </w:rPr>
-        <w:t>data.frame</w:t>
-      </w:r>
-      <w:proofErr w:type="spellEnd"/>
-      <w:proofErr w:type="gramEnd"/>
-    </w:p>
-    <w:tbl>
-      <w:tblPr>
-        <w:tblW w:w="5740" w:type="dxa"/>
-        <w:tblCellMar>
-          <w:left w:w="70" w:type="dxa"/>
-          <w:right w:w="70" w:type="dxa"/>
-        </w:tblCellMar>
-        <w:tblLook w:val="04A0" w:firstRow="1" w:lastRow="0" w:firstColumn="1" w:lastColumn="0" w:noHBand="0" w:noVBand="1"/>
-      </w:tblPr>
-      <w:tblGrid>
-        <w:gridCol w:w="976"/>
-        <w:gridCol w:w="1221"/>
-        <w:gridCol w:w="1275"/>
-        <w:gridCol w:w="1134"/>
-        <w:gridCol w:w="1134"/>
-      </w:tblGrid>
-      <w:tr>
-        <w:trPr>
-          <w:trHeight w:val="300"/>
-        </w:trPr>
-        <w:tc>
-          <w:tcPr>
-            <w:tcW w:w="976" w:type="dxa"/>
-            <w:tcBorders>
-              <w:top w:val="single" w:sz="4" w:space="0" w:color="auto"/>
-              <w:left w:val="single" w:sz="4" w:space="0" w:color="auto"/>
-              <w:bottom w:val="single" w:sz="4" w:space="0" w:color="auto"/>
-              <w:right w:val="single" w:sz="4" w:space="0" w:color="auto"/>
-            </w:tcBorders>
-            <w:shd w:val="clear" w:color="A5A5A5" w:fill="A5A5A5"/>
-          </w:tcPr>
-          <w:p>
-            <w:pPr>
-              <w:spacing w:after="0" w:line="240" w:lineRule="auto"/>
-              <w:jc w:val="center"/>
-              <w:rPr>
-                <w:rFonts w:ascii="Calibri" w:eastAsia="Times New Roman" w:hAnsi="Calibri" w:cs="Times New Roman"/>
-                <w:b/>
-                <w:bCs/>
-                <w:color w:val="FFFFFF"/>
-                <w:lang w:val="en-US" w:eastAsia="fr-FR"/>
-              </w:rPr>
-            </w:pPr>
-            <w:r>
-              <w:rPr>
-                <w:rFonts w:ascii="Calibri" w:eastAsia="Times New Roman" w:hAnsi="Calibri" w:cs="Times New Roman"/>
-                <w:b/>
-                <w:bCs/>
-                <w:color w:val="FFFFFF"/>
-                <w:lang w:val="en-US" w:eastAsia="fr-FR"/>
-              </w:rPr>
-              <w:t>ID</w:t>
-            </w:r>
-          </w:p>
-        </w:tc>
-        <w:tc>
-          <w:tcPr>
-            <w:tcW w:w="1221" w:type="dxa"/>
-            <w:tcBorders>
-              <w:top w:val="single" w:sz="4" w:space="0" w:color="auto"/>
-              <w:left w:val="single" w:sz="4" w:space="0" w:color="auto"/>
-              <w:bottom w:val="single" w:sz="4" w:space="0" w:color="auto"/>
-              <w:right w:val="single" w:sz="4" w:space="0" w:color="auto"/>
-            </w:tcBorders>
-            <w:shd w:val="clear" w:color="A5A5A5" w:fill="A5A5A5"/>
-            <w:vAlign w:val="center"/>
-          </w:tcPr>
-          <w:p>
-            <w:pPr>
-              <w:spacing w:after="0" w:line="240" w:lineRule="auto"/>
-              <w:jc w:val="center"/>
-              <w:rPr>
-                <w:rFonts w:ascii="Calibri" w:eastAsia="Times New Roman" w:hAnsi="Calibri" w:cs="Times New Roman"/>
-                <w:b/>
-                <w:bCs/>
-                <w:color w:val="FFFFFF"/>
-                <w:lang w:val="en-US" w:eastAsia="fr-FR"/>
-              </w:rPr>
-            </w:pPr>
-            <w:r>
-              <w:rPr>
-                <w:rFonts w:ascii="Calibri" w:eastAsia="Times New Roman" w:hAnsi="Calibri" w:cs="Times New Roman"/>
-                <w:b/>
-                <w:bCs/>
-                <w:color w:val="FFFFFF"/>
-                <w:lang w:val="en-US" w:eastAsia="fr-FR"/>
-              </w:rPr>
-              <w:t>endpoint.1</w:t>
-            </w:r>
-          </w:p>
-        </w:tc>
-        <w:tc>
-          <w:tcPr>
-            <w:tcW w:w="1275" w:type="dxa"/>
-            <w:tcBorders>
-              <w:top w:val="single" w:sz="4" w:space="0" w:color="auto"/>
-              <w:left w:val="single" w:sz="4" w:space="0" w:color="auto"/>
-              <w:bottom w:val="single" w:sz="4" w:space="0" w:color="auto"/>
-              <w:right w:val="single" w:sz="4" w:space="0" w:color="auto"/>
-            </w:tcBorders>
-            <w:shd w:val="clear" w:color="A5A5A5" w:fill="A5A5A5"/>
-            <w:noWrap/>
-            <w:vAlign w:val="center"/>
-            <w:hideMark/>
-          </w:tcPr>
-          <w:p>
-            <w:pPr>
-              <w:spacing w:after="0" w:line="240" w:lineRule="auto"/>
-              <w:jc w:val="center"/>
-              <w:rPr>
-                <w:rFonts w:ascii="Calibri" w:eastAsia="Times New Roman" w:hAnsi="Calibri" w:cs="Times New Roman"/>
-                <w:b/>
-                <w:bCs/>
-                <w:color w:val="FFFFFF"/>
-                <w:lang w:val="en-US" w:eastAsia="fr-FR"/>
-              </w:rPr>
-            </w:pPr>
-            <w:r>
-              <w:rPr>
-                <w:rFonts w:ascii="Calibri" w:eastAsia="Times New Roman" w:hAnsi="Calibri" w:cs="Times New Roman"/>
-                <w:b/>
-                <w:bCs/>
-                <w:color w:val="FFFFFF"/>
-                <w:lang w:val="en-US" w:eastAsia="fr-FR"/>
-              </w:rPr>
-              <w:t>endpoint.2</w:t>
-            </w:r>
-          </w:p>
-        </w:tc>
-        <w:tc>
-          <w:tcPr>
-            <w:tcW w:w="1134" w:type="dxa"/>
-            <w:tcBorders>
-              <w:top w:val="single" w:sz="4" w:space="0" w:color="auto"/>
-              <w:left w:val="single" w:sz="4" w:space="0" w:color="auto"/>
-              <w:bottom w:val="single" w:sz="4" w:space="0" w:color="auto"/>
-              <w:right w:val="single" w:sz="4" w:space="0" w:color="auto"/>
-            </w:tcBorders>
-            <w:shd w:val="clear" w:color="A5A5A5" w:fill="A5A5A5"/>
-            <w:noWrap/>
-            <w:vAlign w:val="center"/>
-            <w:hideMark/>
-          </w:tcPr>
-          <w:p>
-            <w:pPr>
-              <w:spacing w:after="0" w:line="240" w:lineRule="auto"/>
-              <w:jc w:val="center"/>
-              <w:rPr>
-                <w:rFonts w:ascii="Calibri" w:eastAsia="Times New Roman" w:hAnsi="Calibri" w:cs="Times New Roman"/>
-                <w:b/>
-                <w:bCs/>
-                <w:color w:val="FFFFFF"/>
-                <w:lang w:val="en-US" w:eastAsia="fr-FR"/>
-              </w:rPr>
-            </w:pPr>
-            <w:r>
-              <w:rPr>
-                <w:rFonts w:ascii="Calibri" w:eastAsia="Times New Roman" w:hAnsi="Calibri" w:cs="Times New Roman"/>
-                <w:b/>
-                <w:bCs/>
-                <w:color w:val="FFFFFF"/>
-                <w:lang w:val="en-US" w:eastAsia="fr-FR"/>
-              </w:rPr>
-              <w:t>items</w:t>
-            </w:r>
-          </w:p>
-        </w:tc>
-        <w:tc>
-          <w:tcPr>
-            <w:tcW w:w="1134" w:type="dxa"/>
-            <w:tcBorders>
-              <w:top w:val="single" w:sz="4" w:space="0" w:color="auto"/>
-              <w:left w:val="single" w:sz="4" w:space="0" w:color="auto"/>
-              <w:bottom w:val="single" w:sz="4" w:space="0" w:color="auto"/>
-              <w:right w:val="single" w:sz="4" w:space="0" w:color="auto"/>
-            </w:tcBorders>
-            <w:shd w:val="clear" w:color="A5A5A5" w:fill="A5A5A5"/>
-            <w:noWrap/>
-            <w:vAlign w:val="center"/>
-            <w:hideMark/>
-          </w:tcPr>
-          <w:p>
-            <w:pPr>
-              <w:spacing w:after="0" w:line="240" w:lineRule="auto"/>
-              <w:jc w:val="center"/>
-              <w:rPr>
-                <w:rFonts w:ascii="Calibri" w:eastAsia="Times New Roman" w:hAnsi="Calibri" w:cs="Times New Roman"/>
-                <w:b/>
-                <w:bCs/>
-                <w:color w:val="FFFFFF"/>
-                <w:lang w:val="en-US" w:eastAsia="fr-FR"/>
-              </w:rPr>
-            </w:pPr>
-            <w:r>
-              <w:rPr>
-                <w:rFonts w:ascii="Calibri" w:eastAsia="Times New Roman" w:hAnsi="Calibri" w:cs="Times New Roman"/>
-                <w:b/>
-                <w:bCs/>
-                <w:color w:val="FFFFFF"/>
-                <w:lang w:val="en-US" w:eastAsia="fr-FR"/>
-              </w:rPr>
-              <w:t>weight</w:t>
-            </w:r>
-          </w:p>
-        </w:tc>
-      </w:tr>
-      <w:tr>
-        <w:trPr>
-          <w:trHeight w:val="300"/>
-        </w:trPr>
-        <w:tc>
-          <w:tcPr>
-            <w:tcW w:w="976" w:type="dxa"/>
-            <w:tcBorders>
-              <w:top w:val="single" w:sz="4" w:space="0" w:color="auto"/>
-              <w:left w:val="single" w:sz="4" w:space="0" w:color="auto"/>
-              <w:bottom w:val="single" w:sz="4" w:space="0" w:color="auto"/>
-              <w:right w:val="single" w:sz="4" w:space="0" w:color="auto"/>
-            </w:tcBorders>
-          </w:tcPr>
-          <w:p>
-            <w:pPr>
-              <w:spacing w:after="0" w:line="240" w:lineRule="auto"/>
-              <w:jc w:val="center"/>
-              <w:rPr>
-                <w:rFonts w:ascii="Calibri" w:eastAsia="Times New Roman" w:hAnsi="Calibri" w:cs="Times New Roman"/>
-                <w:color w:val="000000"/>
-                <w:lang w:val="en-US" w:eastAsia="fr-FR"/>
-              </w:rPr>
-            </w:pPr>
-            <w:r>
-              <w:rPr>
-                <w:rFonts w:ascii="Calibri" w:eastAsia="Times New Roman" w:hAnsi="Calibri" w:cs="Times New Roman"/>
-                <w:color w:val="000000"/>
-                <w:lang w:val="en-US" w:eastAsia="fr-FR"/>
-              </w:rPr>
-              <w:t>numeric</w:t>
-            </w:r>
-          </w:p>
-        </w:tc>
-        <w:tc>
-          <w:tcPr>
-            <w:tcW w:w="1221" w:type="dxa"/>
-            <w:tcBorders>
-              <w:top w:val="single" w:sz="4" w:space="0" w:color="auto"/>
-              <w:left w:val="single" w:sz="4" w:space="0" w:color="auto"/>
-              <w:bottom w:val="single" w:sz="4" w:space="0" w:color="auto"/>
-              <w:right w:val="single" w:sz="4" w:space="0" w:color="auto"/>
-            </w:tcBorders>
-            <w:vAlign w:val="center"/>
-          </w:tcPr>
-          <w:p>
-            <w:pPr>
-              <w:spacing w:after="0" w:line="240" w:lineRule="auto"/>
-              <w:jc w:val="center"/>
-              <w:rPr>
-                <w:rFonts w:ascii="Calibri" w:eastAsia="Times New Roman" w:hAnsi="Calibri" w:cs="Times New Roman"/>
-                <w:color w:val="000000"/>
-                <w:lang w:val="en-US" w:eastAsia="fr-FR"/>
-              </w:rPr>
-            </w:pPr>
-            <w:r>
-              <w:rPr>
-                <w:rFonts w:ascii="Calibri" w:eastAsia="Times New Roman" w:hAnsi="Calibri" w:cs="Times New Roman"/>
-                <w:color w:val="000000"/>
-                <w:lang w:val="en-US" w:eastAsia="fr-FR"/>
-              </w:rPr>
-              <w:t>numeric</w:t>
-            </w:r>
-          </w:p>
-        </w:tc>
-        <w:tc>
-          <w:tcPr>
-            <w:tcW w:w="1275" w:type="dxa"/>
-            <w:tcBorders>
-              <w:top w:val="single" w:sz="4" w:space="0" w:color="auto"/>
-              <w:left w:val="single" w:sz="4" w:space="0" w:color="auto"/>
-              <w:bottom w:val="single" w:sz="4" w:space="0" w:color="auto"/>
-              <w:right w:val="single" w:sz="4" w:space="0" w:color="auto"/>
-            </w:tcBorders>
-            <w:shd w:val="clear" w:color="auto" w:fill="auto"/>
-            <w:noWrap/>
-            <w:vAlign w:val="center"/>
-            <w:hideMark/>
-          </w:tcPr>
-          <w:p>
-            <w:pPr>
-              <w:spacing w:after="0" w:line="240" w:lineRule="auto"/>
-              <w:jc w:val="center"/>
-              <w:rPr>
-                <w:rFonts w:ascii="Calibri" w:eastAsia="Times New Roman" w:hAnsi="Calibri" w:cs="Times New Roman"/>
-                <w:color w:val="000000"/>
-                <w:lang w:val="en-US" w:eastAsia="fr-FR"/>
-              </w:rPr>
-            </w:pPr>
-            <w:r>
-              <w:rPr>
-                <w:rFonts w:ascii="Calibri" w:eastAsia="Times New Roman" w:hAnsi="Calibri" w:cs="Times New Roman"/>
-                <w:color w:val="000000"/>
-                <w:lang w:val="en-US" w:eastAsia="fr-FR"/>
-              </w:rPr>
-              <w:t>numeric</w:t>
-            </w:r>
-          </w:p>
-        </w:tc>
-        <w:tc>
-          <w:tcPr>
-            <w:tcW w:w="1134" w:type="dxa"/>
-            <w:tcBorders>
-              <w:top w:val="single" w:sz="4" w:space="0" w:color="auto"/>
-              <w:left w:val="single" w:sz="4" w:space="0" w:color="auto"/>
-              <w:bottom w:val="single" w:sz="4" w:space="0" w:color="auto"/>
-              <w:right w:val="single" w:sz="4" w:space="0" w:color="auto"/>
-            </w:tcBorders>
-            <w:shd w:val="clear" w:color="auto" w:fill="auto"/>
-            <w:noWrap/>
-            <w:vAlign w:val="center"/>
-            <w:hideMark/>
-          </w:tcPr>
-          <w:p>
-            <w:pPr>
-              <w:spacing w:after="0" w:line="240" w:lineRule="auto"/>
-              <w:jc w:val="center"/>
-              <w:rPr>
-                <w:rFonts w:ascii="Calibri" w:eastAsia="Times New Roman" w:hAnsi="Calibri" w:cs="Times New Roman"/>
-                <w:color w:val="000000"/>
-                <w:lang w:val="en-US" w:eastAsia="fr-FR"/>
-              </w:rPr>
-            </w:pPr>
-            <w:r>
-              <w:rPr>
-                <w:rFonts w:ascii="Calibri" w:eastAsia="Times New Roman" w:hAnsi="Calibri" w:cs="Times New Roman"/>
-                <w:color w:val="000000"/>
-                <w:lang w:val="en-US" w:eastAsia="fr-FR"/>
-              </w:rPr>
-              <w:t>character</w:t>
-            </w:r>
-          </w:p>
-        </w:tc>
-        <w:tc>
-          <w:tcPr>
-            <w:tcW w:w="1134" w:type="dxa"/>
-            <w:tcBorders>
-              <w:top w:val="single" w:sz="4" w:space="0" w:color="auto"/>
-              <w:left w:val="single" w:sz="4" w:space="0" w:color="auto"/>
-              <w:bottom w:val="single" w:sz="4" w:space="0" w:color="auto"/>
-              <w:right w:val="single" w:sz="4" w:space="0" w:color="auto"/>
-            </w:tcBorders>
-            <w:shd w:val="clear" w:color="auto" w:fill="auto"/>
-            <w:noWrap/>
-            <w:vAlign w:val="center"/>
-            <w:hideMark/>
-          </w:tcPr>
-          <w:p>
-            <w:pPr>
-              <w:spacing w:after="0" w:line="240" w:lineRule="auto"/>
-              <w:jc w:val="center"/>
-              <w:rPr>
-                <w:rFonts w:ascii="Calibri" w:eastAsia="Times New Roman" w:hAnsi="Calibri" w:cs="Times New Roman"/>
-                <w:color w:val="000000"/>
-                <w:lang w:val="en-US" w:eastAsia="fr-FR"/>
-              </w:rPr>
-            </w:pPr>
-            <w:r>
-              <w:rPr>
-                <w:rFonts w:ascii="Calibri" w:eastAsia="Times New Roman" w:hAnsi="Calibri" w:cs="Times New Roman"/>
-                <w:color w:val="000000"/>
-                <w:lang w:val="en-US" w:eastAsia="fr-FR"/>
-              </w:rPr>
-              <w:t>numeric</w:t>
-            </w:r>
-          </w:p>
-        </w:tc>
-      </w:tr>
-    </w:tbl>
-    <w:p>
-      <w:pPr>
-        <w:rPr>
-          <w:lang w:val="en-US"/>
-        </w:rPr>
-      </w:pPr>
-      <w:r>
-        <w:rPr>
-          <w:lang w:val="en-US"/>
-        </w:rPr>
-        <w:t xml:space="preserve">or (depends on the type of entities contained in </w:t>
-      </w:r>
-      <w:proofErr w:type="spellStart"/>
-      <w:r>
-        <w:rPr>
-          <w:b/>
-          <w:bCs/>
-          <w:lang w:val="en-US"/>
-        </w:rPr>
-        <w:t>nopc</w:t>
-      </w:r>
-      <w:proofErr w:type="spellEnd"/>
-      <w:r>
-        <w:rPr>
-          <w:lang w:val="en-US"/>
-        </w:rPr>
-        <w:t>)</w:t>
-      </w:r>
-    </w:p>
-    <w:tbl>
-      <w:tblPr>
-        <w:tblW w:w="6733" w:type="dxa"/>
-        <w:tblCellMar>
-          <w:left w:w="70" w:type="dxa"/>
-          <w:right w:w="70" w:type="dxa"/>
-        </w:tblCellMar>
-        <w:tblLook w:val="04A0" w:firstRow="1" w:lastRow="0" w:firstColumn="1" w:lastColumn="0" w:noHBand="0" w:noVBand="1"/>
-      </w:tblPr>
-      <w:tblGrid>
-        <w:gridCol w:w="976"/>
-        <w:gridCol w:w="1221"/>
-        <w:gridCol w:w="1275"/>
-        <w:gridCol w:w="1134"/>
-        <w:gridCol w:w="1134"/>
-        <w:gridCol w:w="993"/>
-      </w:tblGrid>
-      <w:tr>
-        <w:trPr>
-          <w:trHeight w:val="300"/>
-        </w:trPr>
-        <w:tc>
-          <w:tcPr>
-            <w:tcW w:w="976" w:type="dxa"/>
-            <w:tcBorders>
-              <w:top w:val="single" w:sz="4" w:space="0" w:color="auto"/>
-              <w:left w:val="single" w:sz="4" w:space="0" w:color="auto"/>
-              <w:bottom w:val="single" w:sz="4" w:space="0" w:color="auto"/>
-              <w:right w:val="single" w:sz="4" w:space="0" w:color="auto"/>
-            </w:tcBorders>
-            <w:shd w:val="clear" w:color="A5A5A5" w:fill="A5A5A5"/>
-          </w:tcPr>
-          <w:p>
-            <w:pPr>
-              <w:spacing w:after="0" w:line="240" w:lineRule="auto"/>
-              <w:jc w:val="center"/>
-              <w:rPr>
-                <w:rFonts w:ascii="Calibri" w:eastAsia="Times New Roman" w:hAnsi="Calibri" w:cs="Times New Roman"/>
-                <w:b/>
-                <w:bCs/>
-                <w:color w:val="FFFFFF"/>
-                <w:lang w:val="en-US" w:eastAsia="fr-FR"/>
-              </w:rPr>
-            </w:pPr>
-            <w:r>
-              <w:rPr>
-                <w:rFonts w:ascii="Calibri" w:eastAsia="Times New Roman" w:hAnsi="Calibri" w:cs="Times New Roman"/>
-                <w:b/>
-                <w:bCs/>
-                <w:color w:val="FFFFFF"/>
-                <w:lang w:val="en-US" w:eastAsia="fr-FR"/>
-              </w:rPr>
-              <w:t>ID</w:t>
-            </w:r>
-          </w:p>
-        </w:tc>
-        <w:tc>
-          <w:tcPr>
-            <w:tcW w:w="1221" w:type="dxa"/>
-            <w:tcBorders>
-              <w:top w:val="single" w:sz="4" w:space="0" w:color="auto"/>
-              <w:left w:val="single" w:sz="4" w:space="0" w:color="auto"/>
-              <w:bottom w:val="single" w:sz="4" w:space="0" w:color="auto"/>
-              <w:right w:val="single" w:sz="4" w:space="0" w:color="auto"/>
-            </w:tcBorders>
-            <w:shd w:val="clear" w:color="A5A5A5" w:fill="A5A5A5"/>
-            <w:vAlign w:val="center"/>
-          </w:tcPr>
-          <w:p>
-            <w:pPr>
-              <w:spacing w:after="0" w:line="240" w:lineRule="auto"/>
-              <w:jc w:val="center"/>
-              <w:rPr>
-                <w:rFonts w:ascii="Calibri" w:eastAsia="Times New Roman" w:hAnsi="Calibri" w:cs="Times New Roman"/>
-                <w:b/>
-                <w:bCs/>
-                <w:color w:val="FFFFFF"/>
-                <w:lang w:val="en-US" w:eastAsia="fr-FR"/>
-              </w:rPr>
-            </w:pPr>
-            <w:r>
-              <w:rPr>
-                <w:rFonts w:ascii="Calibri" w:eastAsia="Times New Roman" w:hAnsi="Calibri" w:cs="Times New Roman"/>
-                <w:b/>
-                <w:bCs/>
-                <w:color w:val="FFFFFF"/>
-                <w:lang w:val="en-US" w:eastAsia="fr-FR"/>
-              </w:rPr>
-              <w:t>endpoint.1</w:t>
-            </w:r>
-          </w:p>
-        </w:tc>
-        <w:tc>
-          <w:tcPr>
-            <w:tcW w:w="1275" w:type="dxa"/>
-            <w:tcBorders>
-              <w:top w:val="single" w:sz="4" w:space="0" w:color="auto"/>
-              <w:left w:val="single" w:sz="4" w:space="0" w:color="auto"/>
-              <w:bottom w:val="single" w:sz="4" w:space="0" w:color="auto"/>
-              <w:right w:val="single" w:sz="4" w:space="0" w:color="auto"/>
-            </w:tcBorders>
-            <w:shd w:val="clear" w:color="A5A5A5" w:fill="A5A5A5"/>
-            <w:noWrap/>
-            <w:vAlign w:val="center"/>
-            <w:hideMark/>
-          </w:tcPr>
-          <w:p>
-            <w:pPr>
-              <w:spacing w:after="0" w:line="240" w:lineRule="auto"/>
-              <w:jc w:val="center"/>
-              <w:rPr>
-                <w:rFonts w:ascii="Calibri" w:eastAsia="Times New Roman" w:hAnsi="Calibri" w:cs="Times New Roman"/>
-                <w:b/>
-                <w:bCs/>
-                <w:color w:val="FFFFFF"/>
-                <w:lang w:val="en-US" w:eastAsia="fr-FR"/>
-              </w:rPr>
-            </w:pPr>
-            <w:r>
-              <w:rPr>
-                <w:rFonts w:ascii="Calibri" w:eastAsia="Times New Roman" w:hAnsi="Calibri" w:cs="Times New Roman"/>
-                <w:b/>
-                <w:bCs/>
-                <w:color w:val="FFFFFF"/>
-                <w:lang w:val="en-US" w:eastAsia="fr-FR"/>
-              </w:rPr>
-              <w:t>endpoint.2</w:t>
-            </w:r>
-          </w:p>
-        </w:tc>
-        <w:tc>
-          <w:tcPr>
-            <w:tcW w:w="1134" w:type="dxa"/>
-            <w:tcBorders>
-              <w:top w:val="single" w:sz="4" w:space="0" w:color="auto"/>
-              <w:left w:val="single" w:sz="4" w:space="0" w:color="auto"/>
-              <w:bottom w:val="single" w:sz="4" w:space="0" w:color="auto"/>
-              <w:right w:val="single" w:sz="4" w:space="0" w:color="auto"/>
-            </w:tcBorders>
-            <w:shd w:val="clear" w:color="A5A5A5" w:fill="A5A5A5"/>
-            <w:noWrap/>
-            <w:vAlign w:val="center"/>
-            <w:hideMark/>
-          </w:tcPr>
-          <w:p>
-            <w:pPr>
-              <w:spacing w:after="0" w:line="240" w:lineRule="auto"/>
-              <w:jc w:val="center"/>
-              <w:rPr>
-                <w:rFonts w:ascii="Calibri" w:eastAsia="Times New Roman" w:hAnsi="Calibri" w:cs="Times New Roman"/>
-                <w:b/>
-                <w:bCs/>
-                <w:color w:val="FFFFFF"/>
-                <w:lang w:val="en-US" w:eastAsia="fr-FR"/>
-              </w:rPr>
-            </w:pPr>
-            <w:r>
-              <w:rPr>
-                <w:rFonts w:ascii="Calibri" w:eastAsia="Times New Roman" w:hAnsi="Calibri" w:cs="Times New Roman"/>
-                <w:b/>
-                <w:bCs/>
-                <w:color w:val="FFFFFF"/>
-                <w:lang w:val="en-US" w:eastAsia="fr-FR"/>
-              </w:rPr>
-              <w:t>items</w:t>
-            </w:r>
-          </w:p>
-        </w:tc>
-        <w:tc>
-          <w:tcPr>
-            <w:tcW w:w="1134" w:type="dxa"/>
-            <w:tcBorders>
-              <w:top w:val="single" w:sz="4" w:space="0" w:color="auto"/>
-              <w:left w:val="single" w:sz="4" w:space="0" w:color="auto"/>
-              <w:bottom w:val="single" w:sz="4" w:space="0" w:color="auto"/>
-              <w:right w:val="single" w:sz="4" w:space="0" w:color="auto"/>
-            </w:tcBorders>
-            <w:shd w:val="clear" w:color="A5A5A5" w:fill="A5A5A5"/>
-            <w:noWrap/>
-            <w:vAlign w:val="center"/>
-            <w:hideMark/>
-          </w:tcPr>
-          <w:p>
-            <w:pPr>
-              <w:spacing w:after="0" w:line="240" w:lineRule="auto"/>
-              <w:jc w:val="center"/>
-              <w:rPr>
-                <w:rFonts w:ascii="Calibri" w:eastAsia="Times New Roman" w:hAnsi="Calibri" w:cs="Times New Roman"/>
-                <w:b/>
-                <w:bCs/>
-                <w:color w:val="FFFFFF"/>
-                <w:lang w:val="en-US" w:eastAsia="fr-FR"/>
-              </w:rPr>
-            </w:pPr>
-            <w:r>
-              <w:rPr>
-                <w:rFonts w:ascii="Calibri" w:eastAsia="Times New Roman" w:hAnsi="Calibri" w:cs="Times New Roman"/>
-                <w:b/>
-                <w:bCs/>
-                <w:color w:val="FFFFFF"/>
-                <w:lang w:val="en-US" w:eastAsia="fr-FR"/>
-              </w:rPr>
-              <w:t>weight</w:t>
-            </w:r>
-          </w:p>
-        </w:tc>
-        <w:tc>
-          <w:tcPr>
-            <w:tcW w:w="993" w:type="dxa"/>
-            <w:tcBorders>
-              <w:top w:val="single" w:sz="4" w:space="0" w:color="auto"/>
-              <w:left w:val="single" w:sz="4" w:space="0" w:color="auto"/>
-              <w:bottom w:val="single" w:sz="4" w:space="0" w:color="auto"/>
-              <w:right w:val="single" w:sz="4" w:space="0" w:color="auto"/>
-            </w:tcBorders>
-            <w:shd w:val="clear" w:color="A5A5A5" w:fill="A5A5A5"/>
-            <w:noWrap/>
-            <w:vAlign w:val="center"/>
-            <w:hideMark/>
-          </w:tcPr>
-          <w:p>
-            <w:pPr>
-              <w:spacing w:after="0" w:line="240" w:lineRule="auto"/>
-              <w:jc w:val="center"/>
-              <w:rPr>
-                <w:rFonts w:ascii="Calibri" w:eastAsia="Times New Roman" w:hAnsi="Calibri" w:cs="Times New Roman"/>
-                <w:b/>
-                <w:bCs/>
-                <w:color w:val="FFFFFF"/>
-                <w:lang w:val="en-US" w:eastAsia="fr-FR"/>
-              </w:rPr>
-            </w:pPr>
-            <w:r>
-              <w:rPr>
-                <w:rFonts w:ascii="Calibri" w:eastAsia="Times New Roman" w:hAnsi="Calibri" w:cs="Times New Roman"/>
-                <w:b/>
-                <w:bCs/>
-                <w:color w:val="FFFFFF"/>
-                <w:lang w:val="en-US" w:eastAsia="fr-FR"/>
-              </w:rPr>
-              <w:t>year</w:t>
-            </w:r>
-          </w:p>
-        </w:tc>
-      </w:tr>
-      <w:tr>
-        <w:trPr>
-          <w:trHeight w:val="300"/>
-        </w:trPr>
-        <w:tc>
-          <w:tcPr>
-            <w:tcW w:w="976" w:type="dxa"/>
-            <w:tcBorders>
-              <w:top w:val="single" w:sz="4" w:space="0" w:color="auto"/>
-              <w:left w:val="single" w:sz="4" w:space="0" w:color="auto"/>
-              <w:bottom w:val="single" w:sz="4" w:space="0" w:color="auto"/>
-              <w:right w:val="single" w:sz="4" w:space="0" w:color="auto"/>
-            </w:tcBorders>
-          </w:tcPr>
-          <w:p>
-            <w:pPr>
-              <w:spacing w:after="0" w:line="240" w:lineRule="auto"/>
-              <w:jc w:val="center"/>
-              <w:rPr>
-                <w:rFonts w:ascii="Calibri" w:eastAsia="Times New Roman" w:hAnsi="Calibri" w:cs="Times New Roman"/>
-                <w:color w:val="000000"/>
-                <w:lang w:val="en-US" w:eastAsia="fr-FR"/>
-              </w:rPr>
-            </w:pPr>
-            <w:r>
-              <w:rPr>
-                <w:rFonts w:ascii="Calibri" w:eastAsia="Times New Roman" w:hAnsi="Calibri" w:cs="Times New Roman"/>
-                <w:color w:val="000000"/>
-                <w:lang w:val="en-US" w:eastAsia="fr-FR"/>
-              </w:rPr>
-              <w:t>numeric</w:t>
-            </w:r>
-          </w:p>
-        </w:tc>
-        <w:tc>
-          <w:tcPr>
-            <w:tcW w:w="1221" w:type="dxa"/>
-            <w:tcBorders>
-              <w:top w:val="single" w:sz="4" w:space="0" w:color="auto"/>
-              <w:left w:val="single" w:sz="4" w:space="0" w:color="auto"/>
-              <w:bottom w:val="single" w:sz="4" w:space="0" w:color="auto"/>
-              <w:right w:val="single" w:sz="4" w:space="0" w:color="auto"/>
-            </w:tcBorders>
-            <w:vAlign w:val="center"/>
-          </w:tcPr>
-          <w:p>
-            <w:pPr>
-              <w:spacing w:after="0" w:line="240" w:lineRule="auto"/>
-              <w:jc w:val="center"/>
-              <w:rPr>
-                <w:rFonts w:ascii="Calibri" w:eastAsia="Times New Roman" w:hAnsi="Calibri" w:cs="Times New Roman"/>
-                <w:color w:val="000000"/>
-                <w:lang w:val="en-US" w:eastAsia="fr-FR"/>
-              </w:rPr>
-            </w:pPr>
-            <w:r>
-              <w:rPr>
-                <w:rFonts w:ascii="Calibri" w:eastAsia="Times New Roman" w:hAnsi="Calibri" w:cs="Times New Roman"/>
-                <w:color w:val="000000"/>
-                <w:lang w:val="en-US" w:eastAsia="fr-FR"/>
-              </w:rPr>
-              <w:t>numeric</w:t>
-            </w:r>
-          </w:p>
-        </w:tc>
-        <w:tc>
-          <w:tcPr>
-            <w:tcW w:w="1275" w:type="dxa"/>
-            <w:tcBorders>
-              <w:top w:val="single" w:sz="4" w:space="0" w:color="auto"/>
-              <w:left w:val="single" w:sz="4" w:space="0" w:color="auto"/>
-              <w:bottom w:val="single" w:sz="4" w:space="0" w:color="auto"/>
-              <w:right w:val="single" w:sz="4" w:space="0" w:color="auto"/>
-            </w:tcBorders>
-            <w:shd w:val="clear" w:color="auto" w:fill="auto"/>
-            <w:noWrap/>
-            <w:vAlign w:val="center"/>
-            <w:hideMark/>
-          </w:tcPr>
-          <w:p>
-            <w:pPr>
-              <w:spacing w:after="0" w:line="240" w:lineRule="auto"/>
-              <w:jc w:val="center"/>
-              <w:rPr>
-                <w:rFonts w:ascii="Calibri" w:eastAsia="Times New Roman" w:hAnsi="Calibri" w:cs="Times New Roman"/>
-                <w:color w:val="000000"/>
-                <w:lang w:val="en-US" w:eastAsia="fr-FR"/>
-              </w:rPr>
-            </w:pPr>
-            <w:r>
-              <w:rPr>
-                <w:rFonts w:ascii="Calibri" w:eastAsia="Times New Roman" w:hAnsi="Calibri" w:cs="Times New Roman"/>
-                <w:color w:val="000000"/>
-                <w:lang w:val="en-US" w:eastAsia="fr-FR"/>
-              </w:rPr>
-              <w:t>numeric</w:t>
-            </w:r>
-          </w:p>
-        </w:tc>
-        <w:tc>
-          <w:tcPr>
-            <w:tcW w:w="1134" w:type="dxa"/>
-            <w:tcBorders>
-              <w:top w:val="single" w:sz="4" w:space="0" w:color="auto"/>
-              <w:left w:val="single" w:sz="4" w:space="0" w:color="auto"/>
-              <w:bottom w:val="single" w:sz="4" w:space="0" w:color="auto"/>
-              <w:right w:val="single" w:sz="4" w:space="0" w:color="auto"/>
-            </w:tcBorders>
-            <w:shd w:val="clear" w:color="auto" w:fill="auto"/>
-            <w:noWrap/>
-            <w:vAlign w:val="center"/>
-            <w:hideMark/>
-          </w:tcPr>
-          <w:p>
-            <w:pPr>
-              <w:spacing w:after="0" w:line="240" w:lineRule="auto"/>
-              <w:jc w:val="center"/>
-              <w:rPr>
-                <w:rFonts w:ascii="Calibri" w:eastAsia="Times New Roman" w:hAnsi="Calibri" w:cs="Times New Roman"/>
-                <w:color w:val="000000"/>
-                <w:lang w:val="en-US" w:eastAsia="fr-FR"/>
-              </w:rPr>
-            </w:pPr>
-            <w:r>
-              <w:rPr>
-                <w:rFonts w:ascii="Calibri" w:eastAsia="Times New Roman" w:hAnsi="Calibri" w:cs="Times New Roman"/>
-                <w:color w:val="000000"/>
-                <w:lang w:val="en-US" w:eastAsia="fr-FR"/>
-              </w:rPr>
-              <w:t>character</w:t>
-            </w:r>
-          </w:p>
-        </w:tc>
-        <w:tc>
-          <w:tcPr>
-            <w:tcW w:w="1134" w:type="dxa"/>
-            <w:tcBorders>
-              <w:top w:val="single" w:sz="4" w:space="0" w:color="auto"/>
-              <w:left w:val="single" w:sz="4" w:space="0" w:color="auto"/>
-              <w:bottom w:val="single" w:sz="4" w:space="0" w:color="auto"/>
-              <w:right w:val="single" w:sz="4" w:space="0" w:color="auto"/>
-            </w:tcBorders>
-            <w:shd w:val="clear" w:color="auto" w:fill="auto"/>
-            <w:noWrap/>
-            <w:vAlign w:val="center"/>
-            <w:hideMark/>
-          </w:tcPr>
-          <w:p>
-            <w:pPr>
-              <w:spacing w:after="0" w:line="240" w:lineRule="auto"/>
-              <w:jc w:val="center"/>
-              <w:rPr>
-                <w:rFonts w:ascii="Calibri" w:eastAsia="Times New Roman" w:hAnsi="Calibri" w:cs="Times New Roman"/>
-                <w:color w:val="000000"/>
-                <w:lang w:val="en-US" w:eastAsia="fr-FR"/>
-              </w:rPr>
-            </w:pPr>
-            <w:r>
-              <w:rPr>
-                <w:rFonts w:ascii="Calibri" w:eastAsia="Times New Roman" w:hAnsi="Calibri" w:cs="Times New Roman"/>
-                <w:color w:val="000000"/>
-                <w:lang w:val="en-US" w:eastAsia="fr-FR"/>
-              </w:rPr>
-              <w:t>numeric</w:t>
-            </w:r>
-          </w:p>
-        </w:tc>
-        <w:tc>
-          <w:tcPr>
-            <w:tcW w:w="993" w:type="dxa"/>
-            <w:tcBorders>
-              <w:top w:val="single" w:sz="4" w:space="0" w:color="auto"/>
-              <w:left w:val="single" w:sz="4" w:space="0" w:color="auto"/>
-              <w:bottom w:val="single" w:sz="4" w:space="0" w:color="auto"/>
-              <w:right w:val="single" w:sz="4" w:space="0" w:color="auto"/>
-            </w:tcBorders>
-            <w:shd w:val="clear" w:color="auto" w:fill="auto"/>
-            <w:noWrap/>
-            <w:vAlign w:val="center"/>
-            <w:hideMark/>
-          </w:tcPr>
-          <w:p>
-            <w:pPr>
-              <w:spacing w:after="0" w:line="240" w:lineRule="auto"/>
-              <w:jc w:val="center"/>
-              <w:rPr>
-                <w:rFonts w:ascii="Calibri" w:eastAsia="Times New Roman" w:hAnsi="Calibri" w:cs="Times New Roman"/>
-                <w:color w:val="000000"/>
-                <w:lang w:val="en-US" w:eastAsia="fr-FR"/>
-              </w:rPr>
-            </w:pPr>
-            <w:r>
-              <w:rPr>
-                <w:rFonts w:ascii="Calibri" w:eastAsia="Times New Roman" w:hAnsi="Calibri" w:cs="Times New Roman"/>
-                <w:color w:val="000000"/>
-                <w:lang w:val="en-US" w:eastAsia="fr-FR"/>
-              </w:rPr>
-              <w:t>numeric</w:t>
-            </w:r>
-          </w:p>
-        </w:tc>
-      </w:tr>
-    </w:tbl>
-    <w:p>
-      <w:pPr>
-        <w:spacing w:after="160"/>
-        <w:rPr>
-          <w:bCs/>
-          <w:lang w:val="en-US"/>
-        </w:rPr>
-      </w:pPr>
-    </w:p>
-    <w:p>
-      <w:pPr>
-        <w:rPr>
-          <w:bCs/>
-          <w:lang w:val="en-US"/>
-        </w:rPr>
-      </w:pPr>
-      <w:r>
-        <w:rPr>
-          <w:bCs/>
-          <w:lang w:val="en-US"/>
-        </w:rPr>
-        <w:t xml:space="preserve"> </w:t>
-      </w:r>
-      <w:r>
-        <w:rPr>
-          <w:bCs/>
-          <w:lang w:val="en-US"/>
-        </w:rPr>
-        <w:t>[[</w:t>
-      </w:r>
-      <w:r>
-        <w:rPr>
-          <w:lang w:val="en-US"/>
-        </w:rPr>
-        <w:t>"</w:t>
-      </w:r>
-      <w:proofErr w:type="spellStart"/>
-      <w:r>
-        <w:rPr>
-          <w:bCs/>
-          <w:lang w:val="en-US"/>
-        </w:rPr>
-        <w:t>coords</w:t>
-      </w:r>
-      <w:proofErr w:type="spellEnd"/>
-      <w:r>
-        <w:rPr>
-          <w:lang w:val="en-US"/>
-        </w:rPr>
-        <w:t>"</w:t>
-      </w:r>
-      <w:r>
-        <w:rPr>
-          <w:lang w:val="en-US"/>
-        </w:rPr>
-        <w:t>]]: matrix</w:t>
-      </w:r>
-    </w:p>
-    <w:tbl>
-      <w:tblPr>
-        <w:tblW w:w="3485" w:type="dxa"/>
-        <w:tblCellMar>
-          <w:left w:w="70" w:type="dxa"/>
-          <w:right w:w="70" w:type="dxa"/>
-        </w:tblCellMar>
-        <w:tblLook w:val="04A0" w:firstRow="1" w:lastRow="0" w:firstColumn="1" w:lastColumn="0" w:noHBand="0" w:noVBand="1"/>
-      </w:tblPr>
-      <w:tblGrid>
-        <w:gridCol w:w="1488"/>
-        <w:gridCol w:w="992"/>
-        <w:gridCol w:w="1005"/>
-      </w:tblGrid>
-      <w:tr>
-        <w:trPr>
-          <w:trHeight w:val="300"/>
-        </w:trPr>
-        <w:tc>
-          <w:tcPr>
-            <w:tcW w:w="1488" w:type="dxa"/>
-            <w:tcBorders>
-              <w:bottom w:val="single" w:sz="4" w:space="0" w:color="auto"/>
-              <w:right w:val="single" w:sz="4" w:space="0" w:color="auto"/>
-            </w:tcBorders>
-            <w:shd w:val="clear" w:color="auto" w:fill="auto"/>
-            <w:noWrap/>
-            <w:vAlign w:val="center"/>
-            <w:hideMark/>
-          </w:tcPr>
-          <w:p>
-            <w:pPr>
-              <w:spacing w:after="0" w:line="240" w:lineRule="auto"/>
-              <w:jc w:val="center"/>
-              <w:rPr>
-                <w:rFonts w:ascii="Calibri" w:eastAsia="Times New Roman" w:hAnsi="Calibri" w:cs="Times New Roman"/>
-                <w:color w:val="000000"/>
-                <w:lang w:val="en-US" w:eastAsia="fr-FR"/>
-              </w:rPr>
-            </w:pPr>
-            <w:r>
-              <w:rPr>
-                <w:rFonts w:ascii="Calibri" w:eastAsia="Times New Roman" w:hAnsi="Calibri" w:cs="Times New Roman"/>
-                <w:color w:val="000000"/>
-                <w:lang w:val="en-US" w:eastAsia="fr-FR"/>
-              </w:rPr>
-              <w:t> </w:t>
-            </w:r>
-          </w:p>
-        </w:tc>
-        <w:tc>
-          <w:tcPr>
-            <w:tcW w:w="992" w:type="dxa"/>
-            <w:tcBorders>
-              <w:top w:val="single" w:sz="4" w:space="0" w:color="auto"/>
-              <w:left w:val="nil"/>
-              <w:bottom w:val="single" w:sz="4" w:space="0" w:color="auto"/>
-              <w:right w:val="single" w:sz="4" w:space="0" w:color="auto"/>
-            </w:tcBorders>
-            <w:shd w:val="clear" w:color="000000" w:fill="A6A6A6"/>
-            <w:noWrap/>
-            <w:vAlign w:val="center"/>
-          </w:tcPr>
-          <w:p>
-            <w:pPr>
-              <w:spacing w:after="0" w:line="240" w:lineRule="auto"/>
-              <w:jc w:val="center"/>
-              <w:rPr>
-                <w:rFonts w:ascii="Calibri" w:eastAsia="Times New Roman" w:hAnsi="Calibri" w:cs="Times New Roman"/>
-                <w:b/>
-                <w:bCs/>
-                <w:color w:val="FFFFFF"/>
-                <w:lang w:val="en-US" w:eastAsia="fr-FR"/>
-              </w:rPr>
-            </w:pPr>
-            <w:r>
-              <w:rPr>
-                <w:rFonts w:ascii="Calibri" w:eastAsia="Times New Roman" w:hAnsi="Calibri" w:cs="Times New Roman"/>
-                <w:b/>
-                <w:bCs/>
-                <w:color w:val="FFFFFF"/>
-                <w:lang w:val="en-US" w:eastAsia="fr-FR"/>
-              </w:rPr>
-              <w:t>x</w:t>
-            </w:r>
-          </w:p>
-        </w:tc>
-        <w:tc>
-          <w:tcPr>
-            <w:tcW w:w="1005" w:type="dxa"/>
-            <w:tcBorders>
-              <w:top w:val="single" w:sz="4" w:space="0" w:color="auto"/>
-              <w:left w:val="nil"/>
-              <w:bottom w:val="single" w:sz="4" w:space="0" w:color="auto"/>
-              <w:right w:val="single" w:sz="4" w:space="0" w:color="auto"/>
-            </w:tcBorders>
-            <w:shd w:val="clear" w:color="000000" w:fill="A6A6A6"/>
-            <w:noWrap/>
-            <w:vAlign w:val="center"/>
-            <w:hideMark/>
-          </w:tcPr>
-          <w:p>
-            <w:pPr>
-              <w:spacing w:after="0" w:line="240" w:lineRule="auto"/>
-              <w:jc w:val="center"/>
-              <w:rPr>
-                <w:rFonts w:ascii="Calibri" w:eastAsia="Times New Roman" w:hAnsi="Calibri" w:cs="Times New Roman"/>
-                <w:b/>
-                <w:bCs/>
-                <w:color w:val="FFFFFF"/>
-                <w:lang w:val="en-US" w:eastAsia="fr-FR"/>
-              </w:rPr>
-            </w:pPr>
-            <w:r>
-              <w:rPr>
-                <w:rFonts w:ascii="Calibri" w:eastAsia="Times New Roman" w:hAnsi="Calibri" w:cs="Times New Roman"/>
-                <w:b/>
-                <w:bCs/>
-                <w:color w:val="FFFFFF"/>
-                <w:lang w:val="en-US" w:eastAsia="fr-FR"/>
-              </w:rPr>
-              <w:t>y</w:t>
-            </w:r>
-          </w:p>
-        </w:tc>
-      </w:tr>
-      <w:tr>
-        <w:trPr>
-          <w:trHeight w:val="300"/>
-        </w:trPr>
-        <w:tc>
-          <w:tcPr>
-            <w:tcW w:w="1488" w:type="dxa"/>
-            <w:tcBorders>
-              <w:top w:val="nil"/>
-              <w:left w:val="single" w:sz="4" w:space="0" w:color="auto"/>
-              <w:bottom w:val="single" w:sz="4" w:space="0" w:color="auto"/>
-              <w:right w:val="single" w:sz="4" w:space="0" w:color="auto"/>
-            </w:tcBorders>
-            <w:shd w:val="clear" w:color="000000" w:fill="A6A6A6"/>
-            <w:noWrap/>
-            <w:vAlign w:val="center"/>
-            <w:hideMark/>
-          </w:tcPr>
-          <w:p>
-            <w:pPr>
-              <w:spacing w:after="0" w:line="240" w:lineRule="auto"/>
-              <w:jc w:val="center"/>
-              <w:rPr>
-                <w:rFonts w:ascii="Calibri" w:eastAsia="Times New Roman" w:hAnsi="Calibri" w:cs="Times New Roman"/>
-                <w:b/>
-                <w:bCs/>
-                <w:color w:val="FFFFFF"/>
-                <w:lang w:val="en-US" w:eastAsia="fr-FR"/>
-              </w:rPr>
-            </w:pPr>
-            <w:r>
-              <w:rPr>
-                <w:rFonts w:ascii="Calibri" w:eastAsia="Times New Roman" w:hAnsi="Calibri" w:cs="Times New Roman"/>
-                <w:b/>
-                <w:bCs/>
-                <w:color w:val="FFFFFF"/>
-                <w:lang w:val="en-US" w:eastAsia="fr-FR"/>
-              </w:rPr>
-              <w:t>vertex 1</w:t>
-            </w:r>
-          </w:p>
-        </w:tc>
-        <w:tc>
-          <w:tcPr>
-            <w:tcW w:w="992" w:type="dxa"/>
-            <w:tcBorders>
-              <w:top w:val="nil"/>
-              <w:left w:val="nil"/>
-              <w:bottom w:val="single" w:sz="4" w:space="0" w:color="auto"/>
-              <w:right w:val="single" w:sz="4" w:space="0" w:color="auto"/>
-            </w:tcBorders>
-            <w:shd w:val="clear" w:color="auto" w:fill="auto"/>
-            <w:noWrap/>
-            <w:vAlign w:val="center"/>
-            <w:hideMark/>
-          </w:tcPr>
-          <w:p>
-            <w:pPr>
-              <w:spacing w:after="0" w:line="240" w:lineRule="auto"/>
-              <w:jc w:val="center"/>
-              <w:rPr>
-                <w:rFonts w:ascii="Calibri" w:eastAsia="Times New Roman" w:hAnsi="Calibri" w:cs="Times New Roman"/>
-                <w:color w:val="000000"/>
-                <w:lang w:val="en-US" w:eastAsia="fr-FR"/>
-              </w:rPr>
-            </w:pPr>
-            <w:r>
-              <w:rPr>
-                <w:rFonts w:ascii="Calibri" w:eastAsia="Times New Roman" w:hAnsi="Calibri" w:cs="Times New Roman"/>
-                <w:color w:val="000000"/>
-                <w:lang w:val="en-US" w:eastAsia="fr-FR"/>
-              </w:rPr>
-              <w:t>numeric</w:t>
-            </w:r>
-          </w:p>
-        </w:tc>
-        <w:tc>
-          <w:tcPr>
-            <w:tcW w:w="1005" w:type="dxa"/>
-            <w:tcBorders>
-              <w:top w:val="nil"/>
-              <w:left w:val="nil"/>
-              <w:bottom w:val="single" w:sz="4" w:space="0" w:color="auto"/>
-              <w:right w:val="single" w:sz="4" w:space="0" w:color="auto"/>
-            </w:tcBorders>
-            <w:shd w:val="clear" w:color="auto" w:fill="auto"/>
-            <w:noWrap/>
-            <w:vAlign w:val="center"/>
-            <w:hideMark/>
-          </w:tcPr>
-          <w:p>
-            <w:pPr>
-              <w:spacing w:after="0" w:line="240" w:lineRule="auto"/>
-              <w:jc w:val="center"/>
-              <w:rPr>
-                <w:rFonts w:ascii="Calibri" w:eastAsia="Times New Roman" w:hAnsi="Calibri" w:cs="Times New Roman"/>
-                <w:color w:val="000000"/>
-                <w:lang w:val="en-US" w:eastAsia="fr-FR"/>
-              </w:rPr>
-            </w:pPr>
-            <w:r>
-              <w:rPr>
-                <w:rFonts w:ascii="Calibri" w:eastAsia="Times New Roman" w:hAnsi="Calibri" w:cs="Times New Roman"/>
-                <w:color w:val="000000"/>
-                <w:lang w:val="en-US" w:eastAsia="fr-FR"/>
-              </w:rPr>
-              <w:t>numeric</w:t>
-            </w:r>
-          </w:p>
-        </w:tc>
-      </w:tr>
-      <w:tr>
-        <w:trPr>
-          <w:trHeight w:val="300"/>
-        </w:trPr>
-        <w:tc>
-          <w:tcPr>
-            <w:tcW w:w="1488" w:type="dxa"/>
-            <w:tcBorders>
-              <w:top w:val="nil"/>
-              <w:left w:val="single" w:sz="4" w:space="0" w:color="auto"/>
-              <w:bottom w:val="single" w:sz="4" w:space="0" w:color="auto"/>
-              <w:right w:val="single" w:sz="4" w:space="0" w:color="auto"/>
-            </w:tcBorders>
-            <w:shd w:val="clear" w:color="000000" w:fill="A6A6A6"/>
-            <w:noWrap/>
-            <w:vAlign w:val="center"/>
-            <w:hideMark/>
-          </w:tcPr>
-          <w:p>
-            <w:pPr>
-              <w:spacing w:after="0" w:line="240" w:lineRule="auto"/>
-              <w:jc w:val="center"/>
-              <w:rPr>
-                <w:rFonts w:ascii="Calibri" w:eastAsia="Times New Roman" w:hAnsi="Calibri" w:cs="Times New Roman"/>
-                <w:b/>
-                <w:bCs/>
-                <w:color w:val="FFFFFF"/>
-                <w:lang w:val="en-US" w:eastAsia="fr-FR"/>
-              </w:rPr>
-            </w:pPr>
-            <w:r>
-              <w:rPr>
-                <w:rFonts w:ascii="Calibri" w:eastAsia="Times New Roman" w:hAnsi="Calibri" w:cs="Times New Roman"/>
-                <w:b/>
-                <w:bCs/>
-                <w:color w:val="FFFFFF"/>
-                <w:lang w:val="en-US" w:eastAsia="fr-FR"/>
-              </w:rPr>
-              <w:t>vertex 2</w:t>
-            </w:r>
-          </w:p>
-        </w:tc>
-        <w:tc>
-          <w:tcPr>
-            <w:tcW w:w="992" w:type="dxa"/>
-            <w:tcBorders>
-              <w:top w:val="nil"/>
-              <w:left w:val="nil"/>
-              <w:bottom w:val="single" w:sz="4" w:space="0" w:color="auto"/>
-              <w:right w:val="single" w:sz="4" w:space="0" w:color="auto"/>
-            </w:tcBorders>
-            <w:shd w:val="clear" w:color="auto" w:fill="auto"/>
-            <w:noWrap/>
-            <w:vAlign w:val="center"/>
-            <w:hideMark/>
-          </w:tcPr>
-          <w:p>
-            <w:pPr>
-              <w:spacing w:after="0" w:line="240" w:lineRule="auto"/>
-              <w:jc w:val="center"/>
-              <w:rPr>
-                <w:rFonts w:ascii="Calibri" w:eastAsia="Times New Roman" w:hAnsi="Calibri" w:cs="Times New Roman"/>
-                <w:color w:val="000000"/>
-                <w:lang w:val="en-US" w:eastAsia="fr-FR"/>
-              </w:rPr>
-            </w:pPr>
-            <w:r>
-              <w:rPr>
-                <w:rFonts w:ascii="Calibri" w:eastAsia="Times New Roman" w:hAnsi="Calibri" w:cs="Times New Roman"/>
-                <w:color w:val="000000"/>
-                <w:lang w:val="en-US" w:eastAsia="fr-FR"/>
-              </w:rPr>
-              <w:t>numeric</w:t>
-            </w:r>
-          </w:p>
-        </w:tc>
-        <w:tc>
-          <w:tcPr>
-            <w:tcW w:w="1005" w:type="dxa"/>
-            <w:tcBorders>
-              <w:top w:val="nil"/>
-              <w:left w:val="nil"/>
-              <w:bottom w:val="single" w:sz="4" w:space="0" w:color="auto"/>
-              <w:right w:val="single" w:sz="4" w:space="0" w:color="auto"/>
-            </w:tcBorders>
-            <w:shd w:val="clear" w:color="auto" w:fill="auto"/>
-            <w:noWrap/>
-            <w:vAlign w:val="center"/>
-            <w:hideMark/>
-          </w:tcPr>
-          <w:p>
-            <w:pPr>
-              <w:spacing w:after="0" w:line="240" w:lineRule="auto"/>
-              <w:jc w:val="center"/>
-              <w:rPr>
-                <w:rFonts w:ascii="Calibri" w:eastAsia="Times New Roman" w:hAnsi="Calibri" w:cs="Times New Roman"/>
-                <w:color w:val="000000"/>
-                <w:lang w:val="en-US" w:eastAsia="fr-FR"/>
-              </w:rPr>
-            </w:pPr>
-            <w:r>
-              <w:rPr>
-                <w:rFonts w:ascii="Calibri" w:eastAsia="Times New Roman" w:hAnsi="Calibri" w:cs="Times New Roman"/>
-                <w:color w:val="000000"/>
-                <w:lang w:val="en-US" w:eastAsia="fr-FR"/>
-              </w:rPr>
-              <w:t>numeric</w:t>
-            </w:r>
-          </w:p>
-        </w:tc>
-      </w:tr>
-      <w:tr>
-        <w:trPr>
-          <w:trHeight w:val="300"/>
-        </w:trPr>
-        <w:tc>
-          <w:tcPr>
-            <w:tcW w:w="1488" w:type="dxa"/>
-            <w:tcBorders>
-              <w:top w:val="nil"/>
-              <w:left w:val="single" w:sz="4" w:space="0" w:color="auto"/>
-              <w:bottom w:val="single" w:sz="4" w:space="0" w:color="auto"/>
-              <w:right w:val="single" w:sz="4" w:space="0" w:color="auto"/>
-            </w:tcBorders>
-            <w:shd w:val="clear" w:color="000000" w:fill="A6A6A6"/>
-            <w:noWrap/>
-            <w:vAlign w:val="center"/>
-            <w:hideMark/>
-          </w:tcPr>
-          <w:p>
-            <w:pPr>
-              <w:spacing w:after="0" w:line="240" w:lineRule="auto"/>
-              <w:jc w:val="center"/>
-              <w:rPr>
-                <w:rFonts w:ascii="Calibri" w:eastAsia="Times New Roman" w:hAnsi="Calibri" w:cs="Times New Roman"/>
-                <w:b/>
-                <w:bCs/>
-                <w:color w:val="FFFFFF"/>
-                <w:lang w:val="en-US" w:eastAsia="fr-FR"/>
-              </w:rPr>
-            </w:pPr>
-            <w:r>
-              <w:rPr>
-                <w:rFonts w:ascii="Calibri" w:eastAsia="Times New Roman" w:hAnsi="Calibri" w:cs="Times New Roman"/>
-                <w:b/>
-                <w:bCs/>
-                <w:color w:val="FFFFFF"/>
-                <w:lang w:val="en-US" w:eastAsia="fr-FR"/>
-              </w:rPr>
-              <w:t>…</w:t>
-            </w:r>
-          </w:p>
-        </w:tc>
-        <w:tc>
-          <w:tcPr>
-            <w:tcW w:w="992" w:type="dxa"/>
-            <w:tcBorders>
-              <w:top w:val="nil"/>
-              <w:left w:val="nil"/>
-              <w:bottom w:val="single" w:sz="4" w:space="0" w:color="auto"/>
-              <w:right w:val="single" w:sz="4" w:space="0" w:color="auto"/>
-            </w:tcBorders>
-            <w:shd w:val="clear" w:color="auto" w:fill="auto"/>
-            <w:noWrap/>
-            <w:vAlign w:val="center"/>
-            <w:hideMark/>
-          </w:tcPr>
-          <w:p>
-            <w:pPr>
-              <w:spacing w:after="0" w:line="240" w:lineRule="auto"/>
-              <w:jc w:val="center"/>
-              <w:rPr>
-                <w:rFonts w:ascii="Calibri" w:eastAsia="Times New Roman" w:hAnsi="Calibri" w:cs="Times New Roman"/>
-                <w:color w:val="000000"/>
-                <w:lang w:val="en-US" w:eastAsia="fr-FR"/>
-              </w:rPr>
-            </w:pPr>
-            <w:r>
-              <w:rPr>
-                <w:rFonts w:ascii="Calibri" w:eastAsia="Times New Roman" w:hAnsi="Calibri" w:cs="Times New Roman"/>
-                <w:color w:val="000000"/>
-                <w:lang w:val="en-US" w:eastAsia="fr-FR"/>
-              </w:rPr>
-              <w:t>…</w:t>
-            </w:r>
-          </w:p>
-        </w:tc>
-        <w:tc>
-          <w:tcPr>
-            <w:tcW w:w="1005" w:type="dxa"/>
-            <w:tcBorders>
-              <w:top w:val="nil"/>
-              <w:left w:val="nil"/>
-              <w:bottom w:val="single" w:sz="4" w:space="0" w:color="auto"/>
-              <w:right w:val="single" w:sz="4" w:space="0" w:color="auto"/>
-            </w:tcBorders>
-            <w:shd w:val="clear" w:color="auto" w:fill="auto"/>
-            <w:noWrap/>
-            <w:vAlign w:val="center"/>
-            <w:hideMark/>
-          </w:tcPr>
-          <w:p>
-            <w:pPr>
-              <w:spacing w:after="0" w:line="240" w:lineRule="auto"/>
-              <w:jc w:val="center"/>
-              <w:rPr>
-                <w:rFonts w:ascii="Calibri" w:eastAsia="Times New Roman" w:hAnsi="Calibri" w:cs="Times New Roman"/>
-                <w:color w:val="000000"/>
-                <w:lang w:val="en-US" w:eastAsia="fr-FR"/>
-              </w:rPr>
-            </w:pPr>
-            <w:r>
-              <w:rPr>
-                <w:rFonts w:ascii="Calibri" w:eastAsia="Times New Roman" w:hAnsi="Calibri" w:cs="Times New Roman"/>
-                <w:color w:val="000000"/>
-                <w:lang w:val="en-US" w:eastAsia="fr-FR"/>
-              </w:rPr>
-              <w:t>…</w:t>
-            </w:r>
-          </w:p>
-        </w:tc>
-      </w:tr>
-      <w:tr>
-        <w:trPr>
-          <w:trHeight w:val="300"/>
-        </w:trPr>
-        <w:tc>
-          <w:tcPr>
-            <w:tcW w:w="1488" w:type="dxa"/>
-            <w:tcBorders>
-              <w:top w:val="nil"/>
-              <w:left w:val="single" w:sz="4" w:space="0" w:color="auto"/>
-              <w:bottom w:val="single" w:sz="4" w:space="0" w:color="auto"/>
-              <w:right w:val="single" w:sz="4" w:space="0" w:color="auto"/>
-            </w:tcBorders>
-            <w:shd w:val="clear" w:color="000000" w:fill="A6A6A6"/>
-            <w:noWrap/>
-            <w:vAlign w:val="center"/>
-            <w:hideMark/>
-          </w:tcPr>
-          <w:p>
-            <w:pPr>
-              <w:spacing w:after="0" w:line="240" w:lineRule="auto"/>
-              <w:jc w:val="center"/>
-              <w:rPr>
-                <w:rFonts w:ascii="Calibri" w:eastAsia="Times New Roman" w:hAnsi="Calibri" w:cs="Times New Roman"/>
-                <w:b/>
-                <w:bCs/>
-                <w:color w:val="FFFFFF"/>
-                <w:lang w:val="en-US" w:eastAsia="fr-FR"/>
-              </w:rPr>
-            </w:pPr>
-            <w:r>
-              <w:rPr>
-                <w:rFonts w:ascii="Calibri" w:eastAsia="Times New Roman" w:hAnsi="Calibri" w:cs="Times New Roman"/>
-                <w:b/>
-                <w:bCs/>
-                <w:color w:val="FFFFFF"/>
-                <w:lang w:val="en-US" w:eastAsia="fr-FR"/>
-              </w:rPr>
-              <w:t xml:space="preserve">vertex </w:t>
-            </w:r>
-            <m:oMath>
-              <m:r>
-                <m:rPr>
-                  <m:sty m:val="bi"/>
-                </m:rPr>
-                <w:rPr>
-                  <w:rFonts w:ascii="Cambria Math" w:eastAsia="Times New Roman" w:hAnsi="Cambria Math" w:cs="Times New Roman"/>
-                  <w:color w:val="FFFFFF"/>
-                  <w:lang w:val="en-US" w:eastAsia="fr-FR"/>
-                </w:rPr>
-                <m:t>N</m:t>
-              </m:r>
-            </m:oMath>
-            <w:r>
-              <w:rPr>
-                <w:rFonts w:ascii="Calibri" w:eastAsia="Times New Roman" w:hAnsi="Calibri" w:cs="Times New Roman"/>
-                <w:b/>
-                <w:bCs/>
-                <w:color w:val="FFFFFF"/>
-                <w:lang w:val="en-US" w:eastAsia="fr-FR"/>
-              </w:rPr>
-              <w:t xml:space="preserve"> or </w:t>
-            </w:r>
-            <m:oMath>
-              <m:r>
-                <m:rPr>
-                  <m:sty m:val="bi"/>
-                </m:rPr>
-                <w:rPr>
-                  <w:rFonts w:ascii="Cambria Math" w:eastAsia="Times New Roman" w:hAnsi="Cambria Math" w:cs="Times New Roman"/>
-                  <w:color w:val="FFFFFF"/>
-                  <w:lang w:val="en-US" w:eastAsia="fr-FR"/>
-                </w:rPr>
-                <m:t>P</m:t>
-              </m:r>
-            </m:oMath>
-          </w:p>
-        </w:tc>
-        <w:tc>
-          <w:tcPr>
-            <w:tcW w:w="992" w:type="dxa"/>
-            <w:tcBorders>
-              <w:top w:val="nil"/>
-              <w:left w:val="nil"/>
-              <w:bottom w:val="single" w:sz="4" w:space="0" w:color="auto"/>
-              <w:right w:val="single" w:sz="4" w:space="0" w:color="auto"/>
-            </w:tcBorders>
-            <w:shd w:val="clear" w:color="auto" w:fill="auto"/>
-            <w:noWrap/>
-            <w:vAlign w:val="center"/>
-            <w:hideMark/>
-          </w:tcPr>
-          <w:p>
-            <w:pPr>
-              <w:spacing w:after="0" w:line="240" w:lineRule="auto"/>
-              <w:jc w:val="center"/>
-              <w:rPr>
-                <w:rFonts w:ascii="Calibri" w:eastAsia="Times New Roman" w:hAnsi="Calibri" w:cs="Times New Roman"/>
-                <w:color w:val="000000"/>
-                <w:lang w:val="en-US" w:eastAsia="fr-FR"/>
-              </w:rPr>
-            </w:pPr>
-            <w:r>
-              <w:rPr>
-                <w:rFonts w:ascii="Calibri" w:eastAsia="Times New Roman" w:hAnsi="Calibri" w:cs="Times New Roman"/>
-                <w:color w:val="000000"/>
-                <w:lang w:val="en-US" w:eastAsia="fr-FR"/>
-              </w:rPr>
-              <w:t>numeric</w:t>
-            </w:r>
-          </w:p>
-        </w:tc>
-        <w:tc>
-          <w:tcPr>
-            <w:tcW w:w="1005" w:type="dxa"/>
-            <w:tcBorders>
-              <w:top w:val="nil"/>
-              <w:left w:val="nil"/>
-              <w:bottom w:val="single" w:sz="4" w:space="0" w:color="auto"/>
-              <w:right w:val="single" w:sz="4" w:space="0" w:color="auto"/>
-            </w:tcBorders>
-            <w:shd w:val="clear" w:color="auto" w:fill="auto"/>
-            <w:noWrap/>
-            <w:vAlign w:val="center"/>
-            <w:hideMark/>
-          </w:tcPr>
-          <w:p>
-            <w:pPr>
-              <w:spacing w:after="0" w:line="240" w:lineRule="auto"/>
-              <w:jc w:val="center"/>
-              <w:rPr>
-                <w:rFonts w:ascii="Calibri" w:eastAsia="Times New Roman" w:hAnsi="Calibri" w:cs="Times New Roman"/>
-                <w:color w:val="000000"/>
-                <w:lang w:val="en-US" w:eastAsia="fr-FR"/>
-              </w:rPr>
-            </w:pPr>
-            <w:r>
-              <w:rPr>
-                <w:rFonts w:ascii="Calibri" w:eastAsia="Times New Roman" w:hAnsi="Calibri" w:cs="Times New Roman"/>
-                <w:color w:val="000000"/>
-                <w:lang w:val="en-US" w:eastAsia="fr-FR"/>
-              </w:rPr>
-              <w:t>numeric</w:t>
-            </w:r>
-          </w:p>
-        </w:tc>
-      </w:tr>
-    </w:tbl>
-    <w:p>
-      <w:pPr>
-        <w:rPr>
           <w:b/>
           <w:lang w:val="en-US"/>
         </w:rPr>
@@ -26533,22 +23306,6 @@
     <w:p>
       <w:pPr>
         <w:rPr>
-          <w:b/>
-          <w:lang w:val="en-US"/>
-        </w:rPr>
-      </w:pPr>
-    </w:p>
-    <w:p>
-      <w:pPr>
-        <w:rPr>
-          <w:b/>
-          <w:lang w:val="en-US"/>
-        </w:rPr>
-      </w:pPr>
-    </w:p>
-    <w:p>
-      <w:pPr>
-        <w:rPr>
           <w:lang w:val="en-US"/>
         </w:rPr>
       </w:pPr>
@@ -26558,6 +23315,7 @@
             <w:rFonts w:ascii="Cambria Math" w:hAnsi="Cambria Math"/>
             <w:lang w:val="en-US"/>
           </w:rPr>
+          <w:lastRenderedPageBreak/>
           <m:t>+</m:t>
         </m:r>
       </m:oMath>
@@ -28057,20 +24815,12 @@
           <w:lang w:val="en-US"/>
         </w:rPr>
       </w:pPr>
-    </w:p>
-    <w:p>
-      <w:pPr>
-        <w:rPr>
-          <w:lang w:val="en-US"/>
-        </w:rPr>
-      </w:pPr>
       <m:oMath>
         <m:r>
           <w:rPr>
             <w:rFonts w:ascii="Cambria Math" w:hAnsi="Cambria Math"/>
             <w:lang w:val="en-US"/>
           </w:rPr>
-          <w:lastRenderedPageBreak/>
           <m:t>+</m:t>
         </m:r>
       </m:oMath>
@@ -30975,6 +27725,7 @@
             <w:rFonts w:ascii="Cambria Math" w:hAnsi="Cambria Math"/>
             <w:lang w:val="en-US"/>
           </w:rPr>
+          <w:lastRenderedPageBreak/>
           <m:t>+</m:t>
         </m:r>
       </m:oMath>
@@ -31779,7 +28530,6 @@
             <w:rFonts w:ascii="Cambria Math" w:hAnsi="Cambria Math"/>
             <w:lang w:val="en-US"/>
           </w:rPr>
-          <w:lastRenderedPageBreak/>
           <m:t>-</m:t>
         </m:r>
       </m:oMath>
@@ -34217,11 +30967,19 @@
     </w:p>
     <w:p>
       <w:pPr>
+        <w:spacing w:after="160"/>
         <w:rPr>
           <w:rFonts w:eastAsiaTheme="minorEastAsia"/>
           <w:lang w:val="en-US"/>
         </w:rPr>
       </w:pPr>
+      <w:r>
+        <w:rPr>
+          <w:rFonts w:eastAsiaTheme="minorEastAsia"/>
+          <w:lang w:val="en-US"/>
+        </w:rPr>
+        <w:br w:type="page"/>
+      </w:r>
     </w:p>
     <w:p>
       <w:pPr>
@@ -34236,6 +30994,7 @@
             <w:rFonts w:ascii="Cambria Math" w:hAnsi="Cambria Math"/>
             <w:lang w:val="en-US"/>
           </w:rPr>
+          <w:lastRenderedPageBreak/>
           <m:t>+</m:t>
         </m:r>
       </m:oMath>
@@ -36733,7 +33492,6 @@
             <w:rFonts w:ascii="Cambria Math" w:hAnsi="Cambria Math"/>
             <w:lang w:val="en-US"/>
           </w:rPr>
-          <w:lastRenderedPageBreak/>
           <m:t>-</m:t>
         </m:r>
       </m:oMath>
@@ -38171,7 +34929,7 @@
         </mc:Choice>
         <mc:Fallback>
           <w:pict>
-            <v:rect w14:anchorId="1AE08829" id="Rectangle 38" o:spid="_x0000_s1026" style="position:absolute;margin-left:1.15pt;margin-top:-7.8pt;width:466.5pt;height:1.45pt;z-index:251660288;visibility:visible;mso-wrap-style:square;mso-wrap-distance-left:9pt;mso-wrap-distance-top:0;mso-wrap-distance-right:9pt;mso-wrap-distance-bottom:0;mso-position-horizontal:absolute;mso-position-horizontal-relative:text;mso-position-vertical:absolute;mso-position-vertical-relative:text;v-text-anchor:middle" o:gfxdata="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" fillcolor="black [3213]" stroked="f" strokeweight="1pt">
+            <v:rect w14:anchorId="127A97E5" id="Rectangle 38" o:spid="_x0000_s1026" style="position:absolute;margin-left:1.15pt;margin-top:-7.8pt;width:466.5pt;height:1.45pt;z-index:251660288;visibility:visible;mso-wrap-style:square;mso-wrap-distance-left:9pt;mso-wrap-distance-top:0;mso-wrap-distance-right:9pt;mso-wrap-distance-bottom:0;mso-position-horizontal:absolute;mso-position-horizontal-relative:text;mso-position-vertical:absolute;mso-position-vertical-relative:text;v-text-anchor:middle" o:gfxdata="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" fillcolor="black [3213]" stroked="f" strokeweight="1pt">
               <w10:wrap type="square"/>
             </v:rect>
           </w:pict>

</xml_diff>

<commit_message>
refactor: Rename arguments edge_tension to edge_looseness
The name of the argument now refers to what it means and no longer to
its opposite.
</commit_message>
<xml_diff>
--- a/vignettes/types_of_attributes_and_methods_TA.docx
+++ b/vignettes/types_of_attributes_and_methods_TA.docx
@@ -25550,7 +25550,15 @@
           <w:bCs/>
           <w:lang w:val="en-US"/>
         </w:rPr>
-        <w:t>edge_tension</w:t>
+        <w:t>edge_</w:t>
+      </w:r>
+      <w:r>
+        <w:rPr>
+          <w:b/>
+          <w:bCs/>
+          <w:lang w:val="en-US"/>
+        </w:rPr>
+        <w:t>looseness</w:t>
       </w:r>
       <w:proofErr w:type="spellEnd"/>
       <w:r>
@@ -27524,7 +27532,15 @@
           <w:bCs/>
           <w:lang w:val="en-US"/>
         </w:rPr>
-        <w:t>edge_tension</w:t>
+        <w:t>edge_</w:t>
+      </w:r>
+      <w:r>
+        <w:rPr>
+          <w:b/>
+          <w:bCs/>
+          <w:lang w:val="en-US"/>
+        </w:rPr>
+        <w:t>looseness</w:t>
       </w:r>
       <w:proofErr w:type="spellEnd"/>
       <w:r>
@@ -34929,7 +34945,7 @@
         </mc:Choice>
         <mc:Fallback>
           <w:pict>
-            <v:rect w14:anchorId="127A97E5" id="Rectangle 38" o:spid="_x0000_s1026" style="position:absolute;margin-left:1.15pt;margin-top:-7.8pt;width:466.5pt;height:1.45pt;z-index:251660288;visibility:visible;mso-wrap-style:square;mso-wrap-distance-left:9pt;mso-wrap-distance-top:0;mso-wrap-distance-right:9pt;mso-wrap-distance-bottom:0;mso-position-horizontal:absolute;mso-position-horizontal-relative:text;mso-position-vertical:absolute;mso-position-vertical-relative:text;v-text-anchor:middle" o:gfxdata="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" fillcolor="black [3213]" stroked="f" strokeweight="1pt">
+            <v:rect w14:anchorId="586EBAE1" id="Rectangle 38" o:spid="_x0000_s1026" style="position:absolute;margin-left:1.15pt;margin-top:-7.8pt;width:466.5pt;height:1.45pt;z-index:251660288;visibility:visible;mso-wrap-style:square;mso-wrap-distance-left:9pt;mso-wrap-distance-top:0;mso-wrap-distance-right:9pt;mso-wrap-distance-bottom:0;mso-position-horizontal:absolute;mso-position-horizontal-relative:text;mso-position-vertical:absolute;mso-position-vertical-relative:text;v-text-anchor:middle" o:gfxdata="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" fillcolor="black [3213]" stroked="f" strokeweight="1pt">
               <w10:wrap type="square"/>
             </v:rect>
           </w:pict>
@@ -35151,14 +35167,28 @@
         <w:color w:val="808080" w:themeColor="background1" w:themeShade="80"/>
         <w:lang w:val="en-US"/>
       </w:rPr>
-      <w:t>: 2021-01-2</w:t>
+      <w:t>: 2021-0</w:t>
     </w:r>
     <w:r>
       <w:rPr>
         <w:color w:val="808080" w:themeColor="background1" w:themeShade="80"/>
         <w:lang w:val="en-US"/>
       </w:rPr>
-      <w:t>9</w:t>
+      <w:t>2</w:t>
+    </w:r>
+    <w:r>
+      <w:rPr>
+        <w:color w:val="808080" w:themeColor="background1" w:themeShade="80"/>
+        <w:lang w:val="en-US"/>
+      </w:rPr>
+      <w:t>-</w:t>
+    </w:r>
+    <w:r>
+      <w:rPr>
+        <w:color w:val="808080" w:themeColor="background1" w:themeShade="80"/>
+        <w:lang w:val="en-US"/>
+      </w:rPr>
+      <w:t>03</w:t>
     </w:r>
   </w:p>
 </w:ftr>

</xml_diff>

<commit_message>
docs: Add notes about non-exported functions
Add notes about functions and methods not exported since their manuals
can still be accessed via the help function (although they do not appear
in the index).
</commit_message>
<xml_diff>
--- a/vignettes/types_of_attributes_and_methods_TA.docx
+++ b/vignettes/types_of_attributes_and_methods_TA.docx
@@ -551,7 +551,35 @@
           <w:rFonts w:eastAsiaTheme="minorEastAsia"/>
           <w:lang w:val="en-US"/>
         </w:rPr>
-        <w:t xml:space="preserve"> attributes and methods not exported).</w:t>
+        <w:t xml:space="preserve"> </w:t>
+      </w:r>
+      <w:r>
+        <w:rPr>
+          <w:rFonts w:eastAsiaTheme="minorEastAsia"/>
+          <w:lang w:val="en-US"/>
+        </w:rPr>
+        <w:t>non-</w:t>
+      </w:r>
+      <w:r>
+        <w:rPr>
+          <w:rFonts w:eastAsiaTheme="minorEastAsia"/>
+          <w:lang w:val="en-US"/>
+        </w:rPr>
+        <w:t>exported</w:t>
+      </w:r>
+      <w:r>
+        <w:rPr>
+          <w:rFonts w:eastAsiaTheme="minorEastAsia"/>
+          <w:lang w:val="en-US"/>
+        </w:rPr>
+        <w:t xml:space="preserve"> </w:t>
+      </w:r>
+      <w:r>
+        <w:rPr>
+          <w:rFonts w:eastAsiaTheme="minorEastAsia"/>
+          <w:lang w:val="en-US"/>
+        </w:rPr>
+        <w:t>attributes and methods).</w:t>
       </w:r>
     </w:p>
     <w:p>
@@ -34945,7 +34973,7 @@
         </mc:Choice>
         <mc:Fallback>
           <w:pict>
-            <v:rect w14:anchorId="586EBAE1" id="Rectangle 38" o:spid="_x0000_s1026" style="position:absolute;margin-left:1.15pt;margin-top:-7.8pt;width:466.5pt;height:1.45pt;z-index:251660288;visibility:visible;mso-wrap-style:square;mso-wrap-distance-left:9pt;mso-wrap-distance-top:0;mso-wrap-distance-right:9pt;mso-wrap-distance-bottom:0;mso-position-horizontal:absolute;mso-position-horizontal-relative:text;mso-position-vertical:absolute;mso-position-vertical-relative:text;v-text-anchor:middle" o:gfxdata="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" fillcolor="black [3213]" stroked="f" strokeweight="1pt">
+            <v:rect w14:anchorId="00AA1038" id="Rectangle 38" o:spid="_x0000_s1026" style="position:absolute;margin-left:1.15pt;margin-top:-7.8pt;width:466.5pt;height:1.45pt;z-index:251660288;visibility:visible;mso-wrap-style:square;mso-wrap-distance-left:9pt;mso-wrap-distance-top:0;mso-wrap-distance-right:9pt;mso-wrap-distance-bottom:0;mso-position-horizontal:absolute;mso-position-horizontal-relative:text;mso-position-vertical:absolute;mso-position-vertical-relative:text;v-text-anchor:middle" o:gfxdata="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" fillcolor="black [3213]" stroked="f" strokeweight="1pt">
               <w10:wrap type="square"/>
             </v:rect>
           </w:pict>
@@ -35188,7 +35216,14 @@
         <w:color w:val="808080" w:themeColor="background1" w:themeShade="80"/>
         <w:lang w:val="en-US"/>
       </w:rPr>
-      <w:t>03</w:t>
+      <w:t>0</w:t>
+    </w:r>
+    <w:r>
+      <w:rPr>
+        <w:color w:val="808080" w:themeColor="background1" w:themeShade="80"/>
+        <w:lang w:val="en-US"/>
+      </w:rPr>
+      <w:t>5</w:t>
     </w:r>
   </w:p>
 </w:ftr>

</xml_diff>

<commit_message>
feat: Export one more function
Export the TransactionAnalyzer method to find item names from item
identifiers.
</commit_message>
<xml_diff>
--- a/vignettes/types_of_attributes_and_methods_TA.docx
+++ b/vignettes/types_of_attributes_and_methods_TA.docx
@@ -491,23 +491,7 @@
           <w:rFonts w:eastAsiaTheme="minorEastAsia"/>
           <w:lang w:val="en-US"/>
         </w:rPr>
-        <w:t xml:space="preserve"> denotes public attributes and methods (</w:t>
-      </w:r>
-      <w:proofErr w:type="gramStart"/>
-      <w:r>
-        <w:rPr>
-          <w:rFonts w:eastAsiaTheme="minorEastAsia"/>
-          <w:lang w:val="en-US"/>
-        </w:rPr>
-        <w:t>i.e.</w:t>
-      </w:r>
-      <w:proofErr w:type="gramEnd"/>
-      <w:r>
-        <w:rPr>
-          <w:rFonts w:eastAsiaTheme="minorEastAsia"/>
-          <w:lang w:val="en-US"/>
-        </w:rPr>
-        <w:t xml:space="preserve"> exported attributes and methods).</w:t>
+        <w:t xml:space="preserve"> denotes public attributes and methods (i.e. exported attributes and methods).</w:t>
       </w:r>
     </w:p>
     <w:p>
@@ -535,44 +519,14 @@
           <w:rFonts w:eastAsiaTheme="minorEastAsia"/>
           <w:lang w:val="en-US"/>
         </w:rPr>
-        <w:t xml:space="preserve"> denotes private attributes and methods (</w:t>
-      </w:r>
-      <w:proofErr w:type="gramStart"/>
+        <w:t xml:space="preserve"> denotes private attributes and methods (i.e. </w:t>
+      </w:r>
       <w:r>
         <w:rPr>
           <w:rFonts w:eastAsiaTheme="minorEastAsia"/>
           <w:lang w:val="en-US"/>
         </w:rPr>
-        <w:t>i.e.</w:t>
-      </w:r>
-      <w:proofErr w:type="gramEnd"/>
-      <w:r>
-        <w:rPr>
-          <w:rFonts w:eastAsiaTheme="minorEastAsia"/>
-          <w:lang w:val="en-US"/>
-        </w:rPr>
-        <w:t xml:space="preserve"> </w:t>
-      </w:r>
-      <w:r>
-        <w:rPr>
-          <w:rFonts w:eastAsiaTheme="minorEastAsia"/>
-          <w:lang w:val="en-US"/>
-        </w:rPr>
-        <w:t>non-</w:t>
-      </w:r>
-      <w:r>
-        <w:rPr>
-          <w:rFonts w:eastAsiaTheme="minorEastAsia"/>
-          <w:lang w:val="en-US"/>
-        </w:rPr>
-        <w:t>exported</w:t>
-      </w:r>
-      <w:r>
-        <w:rPr>
-          <w:rFonts w:eastAsiaTheme="minorEastAsia"/>
-          <w:lang w:val="en-US"/>
-        </w:rPr>
-        <w:t xml:space="preserve"> </w:t>
+        <w:t xml:space="preserve">non-exported </w:t>
       </w:r>
       <w:r>
         <w:rPr>
@@ -1529,7 +1483,6 @@
         <w:t xml:space="preserve">: </w:t>
       </w:r>
       <w:proofErr w:type="spellStart"/>
-      <w:proofErr w:type="gramStart"/>
       <w:r>
         <w:rPr>
           <w:lang w:val="en-US"/>
@@ -1537,7 +1490,6 @@
         <w:t>data.frame</w:t>
       </w:r>
       <w:proofErr w:type="spellEnd"/>
-      <w:proofErr w:type="gramEnd"/>
     </w:p>
     <w:tbl>
       <w:tblPr>
@@ -2541,23 +2493,7 @@
           <w:bCs/>
           <w:lang w:val="en-US"/>
         </w:rPr>
-        <w:t xml:space="preserve"> </w:t>
-      </w:r>
-      <w:proofErr w:type="gramStart"/>
-      <w:r>
-        <w:rPr>
-          <w:bCs/>
-          <w:lang w:val="en-US"/>
-        </w:rPr>
-        <w:t>list(</w:t>
-      </w:r>
-      <w:proofErr w:type="gramEnd"/>
-      <w:r>
-        <w:rPr>
-          <w:bCs/>
-          <w:lang w:val="en-US"/>
-        </w:rPr>
-        <w:t>named vector(character))</w:t>
+        <w:t xml:space="preserve"> list(named vector(character))</w:t>
       </w:r>
     </w:p>
     <w:tbl>
@@ -4019,16 +3955,8 @@
         <w:rPr>
           <w:lang w:val="en-US"/>
         </w:rPr>
-        <w:t xml:space="preserve"> </w:t>
-      </w:r>
-      <w:proofErr w:type="gramStart"/>
-      <w:r>
-        <w:rPr>
-          <w:lang w:val="en-US"/>
-        </w:rPr>
-        <w:t>list(</w:t>
-      </w:r>
-      <w:proofErr w:type="gramEnd"/>
+        <w:t xml:space="preserve"> list(</w:t>
+      </w:r>
       <w:r>
         <w:rPr>
           <w:b/>
@@ -4266,7 +4194,6 @@
         <w:t xml:space="preserve">: </w:t>
       </w:r>
       <w:proofErr w:type="spellStart"/>
-      <w:proofErr w:type="gramStart"/>
       <w:r>
         <w:rPr>
           <w:lang w:val="en-US"/>
@@ -4274,7 +4201,6 @@
         <w:t>data.frame</w:t>
       </w:r>
       <w:proofErr w:type="spellEnd"/>
-      <w:proofErr w:type="gramEnd"/>
     </w:p>
     <w:tbl>
       <w:tblPr>
@@ -6605,7 +6531,6 @@
         <w:t xml:space="preserve">: </w:t>
       </w:r>
       <w:proofErr w:type="spellStart"/>
-      <w:proofErr w:type="gramStart"/>
       <w:r>
         <w:rPr>
           <w:lang w:val="en-US"/>
@@ -6613,7 +6538,6 @@
         <w:t>data.frame</w:t>
       </w:r>
       <w:proofErr w:type="spellEnd"/>
-      <w:proofErr w:type="gramEnd"/>
     </w:p>
     <w:tbl>
       <w:tblPr>
@@ -8032,7 +7956,6 @@
         <w:t xml:space="preserve">: </w:t>
       </w:r>
       <w:proofErr w:type="spellStart"/>
-      <w:proofErr w:type="gramStart"/>
       <w:r>
         <w:rPr>
           <w:lang w:val="en-US"/>
@@ -8040,7 +7963,6 @@
         <w:t>data.frame</w:t>
       </w:r>
       <w:proofErr w:type="spellEnd"/>
-      <w:proofErr w:type="gramEnd"/>
     </w:p>
     <w:tbl>
       <w:tblPr>
@@ -10644,7 +10566,6 @@
         <w:t xml:space="preserve">: </w:t>
       </w:r>
       <w:proofErr w:type="spellStart"/>
-      <w:proofErr w:type="gramStart"/>
       <w:r>
         <w:rPr>
           <w:lang w:val="en-US"/>
@@ -10652,7 +10573,6 @@
         <w:t>data.frame</w:t>
       </w:r>
       <w:proofErr w:type="spellEnd"/>
-      <w:proofErr w:type="gramEnd"/>
     </w:p>
     <w:tbl>
       <w:tblPr>
@@ -11119,7 +11039,6 @@
         <w:t xml:space="preserve"> </w:t>
       </w:r>
       <w:proofErr w:type="spellStart"/>
-      <w:proofErr w:type="gramStart"/>
       <w:r>
         <w:rPr>
           <w:b/>
@@ -11149,7 +11068,6 @@
         <w:t>er</w:t>
       </w:r>
       <w:proofErr w:type="spellEnd"/>
-      <w:proofErr w:type="gramEnd"/>
       <w:r>
         <w:rPr>
           <w:b/>
@@ -11997,7 +11915,6 @@
         </w:rPr>
         <w:t xml:space="preserve"> </w:t>
       </w:r>
-      <w:proofErr w:type="gramStart"/>
       <w:r>
         <w:rPr>
           <w:b/>
@@ -12006,7 +11923,6 @@
         </w:rPr>
         <w:t>reset(</w:t>
       </w:r>
-      <w:proofErr w:type="gramEnd"/>
       <w:r>
         <w:rPr>
           <w:b/>
@@ -12110,7 +12026,6 @@
         <w:t xml:space="preserve"> </w:t>
       </w:r>
       <w:proofErr w:type="spellStart"/>
-      <w:proofErr w:type="gramStart"/>
       <w:r>
         <w:rPr>
           <w:b/>
@@ -12126,16 +12041,7 @@
           <w:bCs/>
           <w:lang w:val="en-US"/>
         </w:rPr>
-        <w:t>(</w:t>
-      </w:r>
-      <w:proofErr w:type="gramEnd"/>
-      <w:r>
-        <w:rPr>
-          <w:b/>
-          <w:bCs/>
-          <w:lang w:val="en-US"/>
-        </w:rPr>
-        <w:t>part</w:t>
+        <w:t>(part</w:t>
       </w:r>
       <w:r>
         <w:rPr>
@@ -12232,21 +12138,12 @@
         <w:t xml:space="preserve"> </w:t>
       </w:r>
       <w:proofErr w:type="spellStart"/>
-      <w:proofErr w:type="gramStart"/>
-      <w:r>
-        <w:rPr>
-          <w:b/>
-          <w:bCs/>
-        </w:rPr>
-        <w:t>init</w:t>
-      </w:r>
-      <w:proofErr w:type="gramEnd"/>
-      <w:r>
-        <w:rPr>
-          <w:b/>
-          <w:bCs/>
-        </w:rPr>
-        <w:t>_nodes</w:t>
+      <w:r>
+        <w:rPr>
+          <w:b/>
+          <w:bCs/>
+        </w:rPr>
+        <w:t>init_nodes</w:t>
       </w:r>
       <w:proofErr w:type="spellEnd"/>
       <w:r>
@@ -12304,21 +12201,12 @@
         <w:t xml:space="preserve"> </w:t>
       </w:r>
       <w:proofErr w:type="spellStart"/>
-      <w:proofErr w:type="gramStart"/>
-      <w:r>
-        <w:rPr>
-          <w:b/>
-          <w:bCs/>
-        </w:rPr>
-        <w:t>init</w:t>
-      </w:r>
-      <w:proofErr w:type="gramEnd"/>
-      <w:r>
-        <w:rPr>
-          <w:b/>
-          <w:bCs/>
-        </w:rPr>
-        <w:t>_</w:t>
+      <w:r>
+        <w:rPr>
+          <w:b/>
+          <w:bCs/>
+        </w:rPr>
+        <w:t>init_</w:t>
       </w:r>
       <w:r>
         <w:rPr>
@@ -12390,16 +12278,7 @@
           <w:bCs/>
           <w:lang w:val="en-US"/>
         </w:rPr>
-        <w:t>init_</w:t>
-      </w:r>
-      <w:proofErr w:type="gramStart"/>
-      <w:r>
-        <w:rPr>
-          <w:b/>
-          <w:bCs/>
-          <w:lang w:val="en-US"/>
-        </w:rPr>
-        <w:t>patterns</w:t>
+        <w:t>init_patterns</w:t>
       </w:r>
       <w:proofErr w:type="spellEnd"/>
       <w:r>
@@ -12408,16 +12287,7 @@
           <w:bCs/>
           <w:lang w:val="en-US"/>
         </w:rPr>
-        <w:t>(</w:t>
-      </w:r>
-      <w:proofErr w:type="gramEnd"/>
-      <w:r>
-        <w:rPr>
-          <w:b/>
-          <w:bCs/>
-          <w:lang w:val="en-US"/>
-        </w:rPr>
-        <w:t>verbose</w:t>
+        <w:t>(verbose</w:t>
       </w:r>
       <w:r>
         <w:rPr>
@@ -12517,16 +12387,7 @@
           <w:bCs/>
           <w:lang w:val="en-US"/>
         </w:rPr>
-        <w:t>pattern_</w:t>
-      </w:r>
-      <w:proofErr w:type="gramStart"/>
-      <w:r>
-        <w:rPr>
-          <w:b/>
-          <w:bCs/>
-          <w:lang w:val="en-US"/>
-        </w:rPr>
-        <w:t>links</w:t>
+        <w:t>pattern_links</w:t>
       </w:r>
       <w:proofErr w:type="spellEnd"/>
       <w:r>
@@ -12535,16 +12396,7 @@
           <w:bCs/>
           <w:lang w:val="en-US"/>
         </w:rPr>
-        <w:t>(</w:t>
-      </w:r>
-      <w:proofErr w:type="gramEnd"/>
-      <w:r>
-        <w:rPr>
-          <w:b/>
-          <w:bCs/>
-          <w:lang w:val="en-US"/>
-        </w:rPr>
-        <w:t>verbose</w:t>
+        <w:t>(verbose</w:t>
       </w:r>
       <w:r>
         <w:rPr>
@@ -12597,16 +12449,7 @@
           <w:bCs/>
           <w:lang w:val="en-US"/>
         </w:rPr>
-        <w:t>is_</w:t>
-      </w:r>
-      <w:proofErr w:type="gramStart"/>
-      <w:r>
-        <w:rPr>
-          <w:b/>
-          <w:bCs/>
-          <w:lang w:val="en-US"/>
-        </w:rPr>
-        <w:t>init</w:t>
+        <w:t>is_init</w:t>
       </w:r>
       <w:proofErr w:type="spellEnd"/>
       <w:r>
@@ -12615,16 +12458,7 @@
           <w:bCs/>
           <w:lang w:val="en-US"/>
         </w:rPr>
-        <w:t>(</w:t>
-      </w:r>
-      <w:proofErr w:type="gramEnd"/>
-      <w:r>
-        <w:rPr>
-          <w:b/>
-          <w:bCs/>
-          <w:lang w:val="en-US"/>
-        </w:rPr>
-        <w:t>part</w:t>
+        <w:t>(part</w:t>
       </w:r>
       <w:r>
         <w:rPr>
@@ -12677,16 +12511,7 @@
           <w:bCs/>
           <w:lang w:val="en-US"/>
         </w:rPr>
-        <w:t>is_init_</w:t>
-      </w:r>
-      <w:proofErr w:type="gramStart"/>
-      <w:r>
-        <w:rPr>
-          <w:b/>
-          <w:bCs/>
-          <w:lang w:val="en-US"/>
-        </w:rPr>
-        <w:t>nodes</w:t>
+        <w:t>is_init_nodes</w:t>
       </w:r>
       <w:proofErr w:type="spellEnd"/>
       <w:r>
@@ -12695,16 +12520,7 @@
           <w:bCs/>
           <w:lang w:val="en-US"/>
         </w:rPr>
-        <w:t>(</w:t>
-      </w:r>
-      <w:proofErr w:type="gramEnd"/>
-      <w:r>
-        <w:rPr>
-          <w:b/>
-          <w:bCs/>
-          <w:lang w:val="en-US"/>
-        </w:rPr>
-        <w:t>)</w:t>
+        <w:t>()</w:t>
       </w:r>
       <w:r>
         <w:rPr>
@@ -12753,16 +12569,7 @@
           <w:bCs/>
           <w:lang w:val="en-US"/>
         </w:rPr>
-        <w:t>node_</w:t>
-      </w:r>
-      <w:proofErr w:type="gramStart"/>
-      <w:r>
-        <w:rPr>
-          <w:b/>
-          <w:bCs/>
-          <w:lang w:val="en-US"/>
-        </w:rPr>
-        <w:t>links</w:t>
+        <w:t>node_links</w:t>
       </w:r>
       <w:proofErr w:type="spellEnd"/>
       <w:r>
@@ -12771,16 +12578,7 @@
           <w:bCs/>
           <w:lang w:val="en-US"/>
         </w:rPr>
-        <w:t>(</w:t>
-      </w:r>
-      <w:proofErr w:type="gramEnd"/>
-      <w:r>
-        <w:rPr>
-          <w:b/>
-          <w:bCs/>
-          <w:lang w:val="en-US"/>
-        </w:rPr>
-        <w:t>)</w:t>
+        <w:t>()</w:t>
       </w:r>
       <w:r>
         <w:rPr>
@@ -12821,16 +12619,7 @@
           <w:bCs/>
           <w:lang w:val="en-US"/>
         </w:rPr>
-        <w:t>is_init_</w:t>
-      </w:r>
-      <w:proofErr w:type="gramStart"/>
-      <w:r>
-        <w:rPr>
-          <w:b/>
-          <w:bCs/>
-          <w:lang w:val="en-US"/>
-        </w:rPr>
-        <w:t>patterns</w:t>
+        <w:t>is_init_patterns</w:t>
       </w:r>
       <w:proofErr w:type="spellEnd"/>
       <w:r>
@@ -12839,16 +12628,7 @@
           <w:bCs/>
           <w:lang w:val="en-US"/>
         </w:rPr>
-        <w:t>(</w:t>
-      </w:r>
-      <w:proofErr w:type="gramEnd"/>
-      <w:r>
-        <w:rPr>
-          <w:b/>
-          <w:bCs/>
-          <w:lang w:val="en-US"/>
-        </w:rPr>
-        <w:t>)</w:t>
+        <w:t>()</w:t>
       </w:r>
       <w:r>
         <w:rPr>
@@ -12895,16 +12675,7 @@
           <w:bCs/>
           <w:lang w:val="en-US"/>
         </w:rPr>
-        <w:t>pattern_</w:t>
-      </w:r>
-      <w:proofErr w:type="gramStart"/>
-      <w:r>
-        <w:rPr>
-          <w:b/>
-          <w:bCs/>
-          <w:lang w:val="en-US"/>
-        </w:rPr>
-        <w:t>links</w:t>
+        <w:t>pattern_links</w:t>
       </w:r>
       <w:proofErr w:type="spellEnd"/>
       <w:r>
@@ -12913,16 +12684,7 @@
           <w:bCs/>
           <w:lang w:val="en-US"/>
         </w:rPr>
-        <w:t>(</w:t>
-      </w:r>
-      <w:proofErr w:type="gramEnd"/>
-      <w:r>
-        <w:rPr>
-          <w:b/>
-          <w:bCs/>
-          <w:lang w:val="en-US"/>
-        </w:rPr>
-        <w:t>)</w:t>
+        <w:t>()</w:t>
       </w:r>
       <w:r>
         <w:rPr>
@@ -12961,16 +12723,7 @@
           <w:bCs/>
           <w:lang w:val="en-US"/>
         </w:rPr>
-        <w:t>check_</w:t>
-      </w:r>
-      <w:proofErr w:type="gramStart"/>
-      <w:r>
-        <w:rPr>
-          <w:b/>
-          <w:bCs/>
-          <w:lang w:val="en-US"/>
-        </w:rPr>
-        <w:t>init</w:t>
+        <w:t>check_init</w:t>
       </w:r>
       <w:proofErr w:type="spellEnd"/>
       <w:r>
@@ -12979,16 +12732,7 @@
           <w:bCs/>
           <w:lang w:val="en-US"/>
         </w:rPr>
-        <w:t>(</w:t>
-      </w:r>
-      <w:proofErr w:type="gramEnd"/>
-      <w:r>
-        <w:rPr>
-          <w:b/>
-          <w:bCs/>
-          <w:lang w:val="en-US"/>
-        </w:rPr>
-        <w:t>part</w:t>
+        <w:t>(part</w:t>
       </w:r>
       <w:r>
         <w:rPr>
@@ -13132,15 +12876,7 @@
           <w:b/>
           <w:lang w:val="en-US"/>
         </w:rPr>
-        <w:t>_per_</w:t>
-      </w:r>
-      <w:proofErr w:type="gramStart"/>
-      <w:r>
-        <w:rPr>
-          <w:b/>
-          <w:lang w:val="en-US"/>
-        </w:rPr>
-        <w:t>year</w:t>
+        <w:t>_per_year</w:t>
       </w:r>
       <w:proofErr w:type="spellEnd"/>
       <w:r>
@@ -13148,15 +12884,7 @@
           <w:b/>
           <w:lang w:val="en-US"/>
         </w:rPr>
-        <w:t>(</w:t>
-      </w:r>
-      <w:proofErr w:type="gramEnd"/>
-      <w:r>
-        <w:rPr>
-          <w:b/>
-          <w:lang w:val="en-US"/>
-        </w:rPr>
-        <w:t>)</w:t>
+        <w:t>()</w:t>
       </w:r>
       <w:r>
         <w:rPr>
@@ -13237,7 +12965,6 @@
         </w:rPr>
         <w:t>list_separate_</w:t>
       </w:r>
-      <w:proofErr w:type="gramStart"/>
       <w:r>
         <w:rPr>
           <w:b/>
@@ -13251,15 +12978,7 @@
           <w:b/>
           <w:lang w:val="en-US"/>
         </w:rPr>
-        <w:t>(</w:t>
-      </w:r>
-      <w:proofErr w:type="gramEnd"/>
-      <w:r>
-        <w:rPr>
-          <w:b/>
-          <w:lang w:val="en-US"/>
-        </w:rPr>
-        <w:t>)</w:t>
+        <w:t>()</w:t>
       </w:r>
       <w:r>
         <w:rPr>
@@ -13335,15 +13054,7 @@
           <w:b/>
           <w:lang w:val="en-US"/>
         </w:rPr>
-        <w:t>count_</w:t>
-      </w:r>
-      <w:proofErr w:type="gramStart"/>
-      <w:r>
-        <w:rPr>
-          <w:b/>
-          <w:lang w:val="en-US"/>
-        </w:rPr>
-        <w:t>links</w:t>
+        <w:t>count_links</w:t>
       </w:r>
       <w:proofErr w:type="spellEnd"/>
       <w:r>
@@ -13353,7 +13064,6 @@
         </w:rPr>
         <w:t>(</w:t>
       </w:r>
-      <w:proofErr w:type="gramEnd"/>
       <w:r>
         <w:rPr>
           <w:b/>
@@ -13484,15 +13194,7 @@
           <w:b/>
           <w:lang w:val="en-US"/>
         </w:rPr>
-        <w:t>search_</w:t>
-      </w:r>
-      <w:proofErr w:type="gramStart"/>
-      <w:r>
-        <w:rPr>
-          <w:b/>
-          <w:lang w:val="en-US"/>
-        </w:rPr>
-        <w:t>links</w:t>
+        <w:t>search_links</w:t>
       </w:r>
       <w:proofErr w:type="spellEnd"/>
       <w:r>
@@ -13500,15 +13202,7 @@
           <w:b/>
           <w:lang w:val="en-US"/>
         </w:rPr>
-        <w:t>(</w:t>
-      </w:r>
-      <w:proofErr w:type="gramEnd"/>
-      <w:r>
-        <w:rPr>
-          <w:b/>
-          <w:lang w:val="en-US"/>
-        </w:rPr>
-        <w:t>entities</w:t>
+        <w:t>(entities</w:t>
       </w:r>
       <w:r>
         <w:rPr>
@@ -13633,15 +13327,7 @@
           <w:b/>
           <w:lang w:val="en-US"/>
         </w:rPr>
-        <w:t>list_separate_</w:t>
-      </w:r>
-      <w:proofErr w:type="gramStart"/>
-      <w:r>
-        <w:rPr>
-          <w:b/>
-          <w:lang w:val="en-US"/>
-        </w:rPr>
-        <w:t>patterns</w:t>
+        <w:t>list_separate_patterns</w:t>
       </w:r>
       <w:proofErr w:type="spellEnd"/>
       <w:r>
@@ -13651,7 +13337,6 @@
         </w:rPr>
         <w:t>(</w:t>
       </w:r>
-      <w:proofErr w:type="gramEnd"/>
       <w:r>
         <w:rPr>
           <w:b/>
@@ -13814,7 +13499,6 @@
         <w:t xml:space="preserve"> </w:t>
       </w:r>
       <w:proofErr w:type="spellStart"/>
-      <w:proofErr w:type="gramStart"/>
       <w:r>
         <w:rPr>
           <w:lang w:val="en-US"/>
@@ -13822,7 +13506,6 @@
         <w:t>data.frame</w:t>
       </w:r>
       <w:proofErr w:type="spellEnd"/>
-      <w:proofErr w:type="gramEnd"/>
     </w:p>
     <w:tbl>
       <w:tblPr>
@@ -14047,7 +13730,6 @@
         </w:rPr>
         <w:t>list_patterns_by_</w:t>
       </w:r>
-      <w:proofErr w:type="gramStart"/>
       <w:r>
         <w:rPr>
           <w:b/>
@@ -14061,15 +13743,7 @@
           <w:b/>
           <w:lang w:val="en-US"/>
         </w:rPr>
-        <w:t>(</w:t>
-      </w:r>
-      <w:proofErr w:type="gramEnd"/>
-      <w:r>
-        <w:rPr>
-          <w:b/>
-          <w:lang w:val="en-US"/>
-        </w:rPr>
-        <w:t>)</w:t>
+        <w:t>()</w:t>
       </w:r>
       <w:r>
         <w:rPr>
@@ -14154,15 +13828,7 @@
           <w:b/>
           <w:lang w:val="en-US"/>
         </w:rPr>
-        <w:t>list_patterns_per_</w:t>
-      </w:r>
-      <w:proofErr w:type="gramStart"/>
-      <w:r>
-        <w:rPr>
-          <w:b/>
-          <w:lang w:val="en-US"/>
-        </w:rPr>
-        <w:t>year</w:t>
+        <w:t>list_patterns_per_year</w:t>
       </w:r>
       <w:proofErr w:type="spellEnd"/>
       <w:r>
@@ -14170,15 +13836,7 @@
           <w:b/>
           <w:lang w:val="en-US"/>
         </w:rPr>
-        <w:t>(</w:t>
-      </w:r>
-      <w:proofErr w:type="gramEnd"/>
-      <w:r>
-        <w:rPr>
-          <w:b/>
-          <w:lang w:val="en-US"/>
-        </w:rPr>
-        <w:t>)</w:t>
+        <w:t>()</w:t>
       </w:r>
       <w:r>
         <w:rPr>
@@ -14256,15 +13914,7 @@
           <w:b/>
           <w:lang w:val="en-US"/>
         </w:rPr>
-        <w:t>compute_patterns_</w:t>
-      </w:r>
-      <w:proofErr w:type="gramStart"/>
-      <w:r>
-        <w:rPr>
-          <w:b/>
-          <w:lang w:val="en-US"/>
-        </w:rPr>
-        <w:t>characteristics</w:t>
+        <w:t>compute_patterns_characteristics</w:t>
       </w:r>
       <w:proofErr w:type="spellEnd"/>
       <w:r>
@@ -14272,15 +13922,7 @@
           <w:b/>
           <w:lang w:val="en-US"/>
         </w:rPr>
-        <w:t>(</w:t>
-      </w:r>
-      <w:proofErr w:type="gramEnd"/>
-      <w:r>
-        <w:rPr>
-          <w:b/>
-          <w:lang w:val="en-US"/>
-        </w:rPr>
-        <w:t>)</w:t>
+        <w:t>()</w:t>
       </w:r>
       <w:r>
         <w:rPr>
@@ -14363,15 +14005,7 @@
           <w:b/>
           <w:lang w:val="en-US"/>
         </w:rPr>
-        <w:t>compute_</w:t>
-      </w:r>
-      <w:proofErr w:type="gramStart"/>
-      <w:r>
-        <w:rPr>
-          <w:b/>
-          <w:lang w:val="en-US"/>
-        </w:rPr>
-        <w:t>specificity</w:t>
+        <w:t>compute_specificity</w:t>
       </w:r>
       <w:proofErr w:type="spellEnd"/>
       <w:r>
@@ -14379,15 +14013,7 @@
           <w:b/>
           <w:lang w:val="en-US"/>
         </w:rPr>
-        <w:t>(</w:t>
-      </w:r>
-      <w:proofErr w:type="gramEnd"/>
-      <w:r>
-        <w:rPr>
-          <w:b/>
-          <w:lang w:val="en-US"/>
-        </w:rPr>
-        <w:t>patterns</w:t>
+        <w:t>(patterns</w:t>
       </w:r>
       <w:r>
         <w:rPr>
@@ -14561,15 +14187,7 @@
           <w:b/>
           <w:lang w:val="en-US"/>
         </w:rPr>
-        <w:t>_</w:t>
-      </w:r>
-      <w:proofErr w:type="gramStart"/>
-      <w:r>
-        <w:rPr>
-          <w:b/>
-          <w:lang w:val="en-US"/>
-        </w:rPr>
-        <w:t>params</w:t>
+        <w:t>_params</w:t>
       </w:r>
       <w:proofErr w:type="spellEnd"/>
       <w:r>
@@ -14577,15 +14195,7 @@
           <w:b/>
           <w:lang w:val="en-US"/>
         </w:rPr>
-        <w:t>(</w:t>
-      </w:r>
-      <w:proofErr w:type="gramEnd"/>
-      <w:r>
-        <w:rPr>
-          <w:b/>
-          <w:lang w:val="en-US"/>
-        </w:rPr>
-        <w:t>t</w:t>
+        <w:t>(t</w:t>
       </w:r>
       <w:r>
         <w:rPr>
@@ -14842,15 +14452,7 @@
           <w:b/>
           <w:lang w:val="en-US"/>
         </w:rPr>
-        <w:t>compute_reporting_</w:t>
-      </w:r>
-      <w:proofErr w:type="gramStart"/>
-      <w:r>
-        <w:rPr>
-          <w:b/>
-          <w:lang w:val="en-US"/>
-        </w:rPr>
-        <w:t>indexes</w:t>
+        <w:t>compute_reporting_indexes</w:t>
       </w:r>
       <w:proofErr w:type="spellEnd"/>
       <w:r>
@@ -14858,15 +14460,7 @@
           <w:b/>
           <w:lang w:val="en-US"/>
         </w:rPr>
-        <w:t>(</w:t>
-      </w:r>
-      <w:proofErr w:type="gramEnd"/>
-      <w:r>
-        <w:rPr>
-          <w:b/>
-          <w:lang w:val="en-US"/>
-        </w:rPr>
-        <w:t>patterns</w:t>
+        <w:t>(patterns</w:t>
       </w:r>
       <w:r>
         <w:rPr>
@@ -14971,15 +14565,7 @@
           <w:b/>
           <w:lang w:val="en-US"/>
         </w:rPr>
-        <w:t>compute_reporting_indexes_</w:t>
-      </w:r>
-      <w:proofErr w:type="gramStart"/>
-      <w:r>
-        <w:rPr>
-          <w:b/>
-          <w:lang w:val="en-US"/>
-        </w:rPr>
-        <w:t>limits</w:t>
+        <w:t>compute_reporting_indexes_limits</w:t>
       </w:r>
       <w:proofErr w:type="spellEnd"/>
       <w:r>
@@ -14989,7 +14575,6 @@
         </w:rPr>
         <w:t>(</w:t>
       </w:r>
-      <w:proofErr w:type="gramEnd"/>
       <w:r>
         <w:rPr>
           <w:b/>
@@ -15174,7 +14759,6 @@
               </w:rPr>
             </w:pPr>
             <w:proofErr w:type="spellStart"/>
-            <w:proofErr w:type="gramStart"/>
             <w:r>
               <w:rPr>
                 <w:rFonts w:ascii="Calibri" w:eastAsia="Times New Roman" w:hAnsi="Calibri" w:cs="Times New Roman"/>
@@ -15196,7 +14780,6 @@
               <w:t>period</w:t>
             </w:r>
             <w:proofErr w:type="spellEnd"/>
-            <w:proofErr w:type="gramEnd"/>
             <w:r>
               <w:rPr>
                 <w:rFonts w:ascii="Calibri" w:eastAsia="Times New Roman" w:hAnsi="Calibri" w:cs="Times New Roman"/>
@@ -15236,7 +14819,6 @@
               </w:rPr>
             </w:pPr>
             <w:proofErr w:type="spellStart"/>
-            <w:proofErr w:type="gramStart"/>
             <w:r>
               <w:rPr>
                 <w:rFonts w:ascii="Calibri" w:eastAsia="Times New Roman" w:hAnsi="Calibri" w:cs="Times New Roman"/>
@@ -15258,7 +14840,6 @@
               <w:t>limit</w:t>
             </w:r>
             <w:proofErr w:type="spellEnd"/>
-            <w:proofErr w:type="gramEnd"/>
           </w:p>
         </w:tc>
       </w:tr>
@@ -15388,15 +14969,7 @@
           <w:b/>
           <w:lang w:val="en-US"/>
         </w:rPr>
-        <w:t>_</w:t>
-      </w:r>
-      <w:proofErr w:type="gramStart"/>
-      <w:r>
-        <w:rPr>
-          <w:b/>
-          <w:lang w:val="en-US"/>
-        </w:rPr>
-        <w:t>threshold</w:t>
+        <w:t>_threshold</w:t>
       </w:r>
       <w:proofErr w:type="spellEnd"/>
       <w:r>
@@ -15407,7 +14980,6 @@
         <w:t>(</w:t>
       </w:r>
       <w:proofErr w:type="spellStart"/>
-      <w:proofErr w:type="gramEnd"/>
       <w:r>
         <w:rPr>
           <w:b/>
@@ -15465,15 +15037,7 @@
           <w:b/>
           <w:lang w:val="en-US"/>
         </w:rPr>
-        <w:t>compute_ri_</w:t>
-      </w:r>
-      <w:proofErr w:type="gramStart"/>
-      <w:r>
-        <w:rPr>
-          <w:b/>
-          <w:lang w:val="en-US"/>
-        </w:rPr>
-        <w:t>threshold</w:t>
+        <w:t>compute_ri_threshold</w:t>
       </w:r>
       <w:proofErr w:type="spellEnd"/>
       <w:r>
@@ -15484,7 +15048,6 @@
         <w:t>(</w:t>
       </w:r>
       <w:proofErr w:type="spellStart"/>
-      <w:proofErr w:type="gramEnd"/>
       <w:r>
         <w:rPr>
           <w:b/>
@@ -15556,15 +15119,7 @@
           <w:b/>
           <w:lang w:val="en-US"/>
         </w:rPr>
-        <w:t>define_dynamic_</w:t>
-      </w:r>
-      <w:proofErr w:type="gramStart"/>
-      <w:r>
-        <w:rPr>
-          <w:b/>
-          <w:lang w:val="en-US"/>
-        </w:rPr>
-        <w:t>status</w:t>
+        <w:t>define_dynamic_status</w:t>
       </w:r>
       <w:proofErr w:type="spellEnd"/>
       <w:r>
@@ -15574,7 +15129,6 @@
         </w:rPr>
         <w:t>(</w:t>
       </w:r>
-      <w:proofErr w:type="gramEnd"/>
       <w:r>
         <w:rPr>
           <w:b/>
@@ -15752,7 +15306,6 @@
         <w:t xml:space="preserve"> </w:t>
       </w:r>
       <w:proofErr w:type="spellStart"/>
-      <w:proofErr w:type="gramStart"/>
       <w:r>
         <w:rPr>
           <w:lang w:val="en-US"/>
@@ -15760,7 +15313,6 @@
         <w:t>data.frame</w:t>
       </w:r>
       <w:proofErr w:type="spellEnd"/>
-      <w:proofErr w:type="gramEnd"/>
     </w:p>
     <w:tbl>
       <w:tblPr>
@@ -15807,7 +15359,6 @@
               </w:rPr>
             </w:pPr>
             <w:proofErr w:type="spellStart"/>
-            <w:proofErr w:type="gramStart"/>
             <w:r>
               <w:rPr>
                 <w:rFonts w:ascii="Calibri" w:eastAsia="Times New Roman" w:hAnsi="Calibri" w:cs="Times New Roman"/>
@@ -15819,7 +15370,6 @@
               <w:t>RI.period</w:t>
             </w:r>
             <w:proofErr w:type="spellEnd"/>
-            <w:proofErr w:type="gramEnd"/>
           </w:p>
         </w:tc>
         <w:tc>
@@ -15848,27 +15398,15 @@
                 <w:lang w:val="en-US" w:eastAsia="fr-FR"/>
               </w:rPr>
             </w:pPr>
-            <w:proofErr w:type="gramStart"/>
-            <w:r>
-              <w:rPr>
-                <w:rFonts w:ascii="Calibri" w:eastAsia="Times New Roman" w:hAnsi="Calibri" w:cs="Times New Roman"/>
-                <w:b/>
-                <w:bCs/>
-                <w:color w:val="FFFFFF"/>
-                <w:lang w:val="en-US" w:eastAsia="fr-FR"/>
-              </w:rPr>
-              <w:t>is.above</w:t>
-            </w:r>
-            <w:proofErr w:type="gramEnd"/>
-            <w:r>
-              <w:rPr>
-                <w:rFonts w:ascii="Calibri" w:eastAsia="Times New Roman" w:hAnsi="Calibri" w:cs="Times New Roman"/>
-                <w:b/>
-                <w:bCs/>
-                <w:color w:val="FFFFFF"/>
-                <w:lang w:val="en-US" w:eastAsia="fr-FR"/>
-              </w:rPr>
-              <w:t>.threshold.1</w:t>
+            <w:r>
+              <w:rPr>
+                <w:rFonts w:ascii="Calibri" w:eastAsia="Times New Roman" w:hAnsi="Calibri" w:cs="Times New Roman"/>
+                <w:b/>
+                <w:bCs/>
+                <w:color w:val="FFFFFF"/>
+                <w:lang w:val="en-US" w:eastAsia="fr-FR"/>
+              </w:rPr>
+              <w:t>is.above.threshold.1</w:t>
             </w:r>
           </w:p>
         </w:tc>
@@ -15899,7 +15437,6 @@
               </w:rPr>
             </w:pPr>
             <w:proofErr w:type="spellStart"/>
-            <w:proofErr w:type="gramStart"/>
             <w:r>
               <w:rPr>
                 <w:rFonts w:ascii="Calibri" w:eastAsia="Times New Roman" w:hAnsi="Calibri" w:cs="Times New Roman"/>
@@ -15911,7 +15448,6 @@
               <w:t>RI.limit</w:t>
             </w:r>
             <w:proofErr w:type="spellEnd"/>
-            <w:proofErr w:type="gramEnd"/>
           </w:p>
         </w:tc>
         <w:tc>
@@ -15940,27 +15476,15 @@
                 <w:lang w:val="en-US" w:eastAsia="fr-FR"/>
               </w:rPr>
             </w:pPr>
-            <w:proofErr w:type="gramStart"/>
-            <w:r>
-              <w:rPr>
-                <w:rFonts w:ascii="Calibri" w:eastAsia="Times New Roman" w:hAnsi="Calibri" w:cs="Times New Roman"/>
-                <w:b/>
-                <w:bCs/>
-                <w:color w:val="FFFFFF"/>
-                <w:lang w:val="en-US" w:eastAsia="fr-FR"/>
-              </w:rPr>
-              <w:t>is.above</w:t>
-            </w:r>
-            <w:proofErr w:type="gramEnd"/>
-            <w:r>
-              <w:rPr>
-                <w:rFonts w:ascii="Calibri" w:eastAsia="Times New Roman" w:hAnsi="Calibri" w:cs="Times New Roman"/>
-                <w:b/>
-                <w:bCs/>
-                <w:color w:val="FFFFFF"/>
-                <w:lang w:val="en-US" w:eastAsia="fr-FR"/>
-              </w:rPr>
-              <w:t>.threshold.2</w:t>
+            <w:r>
+              <w:rPr>
+                <w:rFonts w:ascii="Calibri" w:eastAsia="Times New Roman" w:hAnsi="Calibri" w:cs="Times New Roman"/>
+                <w:b/>
+                <w:bCs/>
+                <w:color w:val="FFFFFF"/>
+                <w:lang w:val="en-US" w:eastAsia="fr-FR"/>
+              </w:rPr>
+              <w:t>is.above.threshold.2</w:t>
             </w:r>
           </w:p>
         </w:tc>
@@ -16613,15 +16137,7 @@
           <w:b/>
           <w:lang w:val="en-US"/>
         </w:rPr>
-        <w:t>spectrum_</w:t>
-      </w:r>
-      <w:proofErr w:type="gramStart"/>
-      <w:r>
-        <w:rPr>
-          <w:b/>
-          <w:lang w:val="en-US"/>
-        </w:rPr>
-        <w:t>chart</w:t>
+        <w:t>spectrum_chart</w:t>
       </w:r>
       <w:proofErr w:type="spellEnd"/>
       <w:r>
@@ -16631,7 +16147,6 @@
         </w:rPr>
         <w:t>(</w:t>
       </w:r>
-      <w:proofErr w:type="gramEnd"/>
       <w:r>
         <w:rPr>
           <w:b/>
@@ -16823,7 +16338,6 @@
         <w:t xml:space="preserve">: </w:t>
       </w:r>
       <w:proofErr w:type="spellStart"/>
-      <w:proofErr w:type="gramStart"/>
       <w:r>
         <w:rPr>
           <w:lang w:val="en-US"/>
@@ -16831,7 +16345,6 @@
         <w:t>data.frame</w:t>
       </w:r>
       <w:proofErr w:type="spellEnd"/>
-      <w:proofErr w:type="gramEnd"/>
     </w:p>
     <w:tbl>
       <w:tblPr>
@@ -17496,15 +17009,7 @@
           <w:b/>
           <w:lang w:val="en-US"/>
         </w:rPr>
-        <w:t>_spectrum_</w:t>
-      </w:r>
-      <w:proofErr w:type="gramStart"/>
-      <w:r>
-        <w:rPr>
-          <w:b/>
-          <w:lang w:val="en-US"/>
-        </w:rPr>
-        <w:t>chart</w:t>
+        <w:t>_spectrum_chart</w:t>
       </w:r>
       <w:proofErr w:type="spellEnd"/>
       <w:r>
@@ -17514,7 +17019,6 @@
         </w:rPr>
         <w:t>(</w:t>
       </w:r>
-      <w:proofErr w:type="gramEnd"/>
       <w:r>
         <w:rPr>
           <w:b/>
@@ -17713,15 +17217,7 @@
           <w:b/>
           <w:lang w:val="en-US"/>
         </w:rPr>
-        <w:t>pattern_node_</w:t>
-      </w:r>
-      <w:proofErr w:type="gramStart"/>
-      <w:r>
-        <w:rPr>
-          <w:b/>
-          <w:lang w:val="en-US"/>
-        </w:rPr>
-        <w:t>characteristics</w:t>
+        <w:t>pattern_node_characteristics</w:t>
       </w:r>
       <w:proofErr w:type="spellEnd"/>
       <w:r>
@@ -17729,15 +17225,7 @@
           <w:b/>
           <w:lang w:val="en-US"/>
         </w:rPr>
-        <w:t>(</w:t>
-      </w:r>
-      <w:proofErr w:type="gramEnd"/>
-      <w:r>
-        <w:rPr>
-          <w:b/>
-          <w:lang w:val="en-US"/>
-        </w:rPr>
-        <w:t>patterns</w:t>
+        <w:t>(patterns</w:t>
       </w:r>
       <w:r>
         <w:rPr>
@@ -18581,9 +18069,9 @@
           <w:bCs/>
           <w:lang w:val="en-US"/>
         </w:rPr>
-        <w:t>_by_</w:t>
-      </w:r>
-      <w:proofErr w:type="gramStart"/>
+        <w:t>_by_complexity</w:t>
+      </w:r>
+      <w:proofErr w:type="spellEnd"/>
       <w:r>
         <w:rPr>
           <w:rFonts w:eastAsiaTheme="minorEastAsia"/>
@@ -18591,27 +18079,7 @@
           <w:bCs/>
           <w:lang w:val="en-US"/>
         </w:rPr>
-        <w:t>complexity</w:t>
-      </w:r>
-      <w:proofErr w:type="spellEnd"/>
-      <w:r>
-        <w:rPr>
-          <w:rFonts w:eastAsiaTheme="minorEastAsia"/>
-          <w:b/>
-          <w:bCs/>
-          <w:lang w:val="en-US"/>
-        </w:rPr>
-        <w:t>(</w:t>
-      </w:r>
-      <w:proofErr w:type="gramEnd"/>
-      <w:r>
-        <w:rPr>
-          <w:rFonts w:eastAsiaTheme="minorEastAsia"/>
-          <w:b/>
-          <w:bCs/>
-          <w:lang w:val="en-US"/>
-        </w:rPr>
-        <w:t>patterns</w:t>
+        <w:t>(patterns</w:t>
       </w:r>
       <w:r>
         <w:rPr>
@@ -18863,15 +18331,7 @@
           <w:b/>
           <w:lang w:val="en-US"/>
         </w:rPr>
-        <w:t>spectrosome_</w:t>
-      </w:r>
-      <w:proofErr w:type="gramStart"/>
-      <w:r>
-        <w:rPr>
-          <w:b/>
-          <w:lang w:val="en-US"/>
-        </w:rPr>
-        <w:t>chart</w:t>
+        <w:t>spectrosome_chart</w:t>
       </w:r>
       <w:proofErr w:type="spellEnd"/>
       <w:r>
@@ -18882,7 +18342,6 @@
         <w:t>(</w:t>
       </w:r>
       <w:proofErr w:type="spellStart"/>
-      <w:proofErr w:type="gramEnd"/>
       <w:r>
         <w:rPr>
           <w:b/>
@@ -19270,7 +18729,6 @@
         <w:t xml:space="preserve"> </w:t>
       </w:r>
       <w:proofErr w:type="spellStart"/>
-      <w:proofErr w:type="gramStart"/>
       <w:r>
         <w:rPr>
           <w:b/>
@@ -19295,7 +18753,6 @@
         <w:t>cutoff</w:t>
       </w:r>
       <w:proofErr w:type="spellEnd"/>
-      <w:proofErr w:type="gramEnd"/>
       <w:r>
         <w:rPr>
           <w:lang w:val="en-US"/>
@@ -19483,7 +18940,6 @@
         <w:t xml:space="preserve"> </w:t>
       </w:r>
       <w:proofErr w:type="spellStart"/>
-      <w:proofErr w:type="gramStart"/>
       <w:r>
         <w:rPr>
           <w:lang w:val="en-US"/>
@@ -19491,7 +18947,6 @@
         <w:t>data.frame</w:t>
       </w:r>
       <w:proofErr w:type="spellEnd"/>
-      <w:proofErr w:type="gramEnd"/>
     </w:p>
     <w:tbl>
       <w:tblPr>
@@ -20645,7 +20100,6 @@
         <w:t xml:space="preserve"> </w:t>
       </w:r>
       <w:proofErr w:type="spellStart"/>
-      <w:proofErr w:type="gramStart"/>
       <w:r>
         <w:rPr>
           <w:lang w:val="en-US"/>
@@ -20653,7 +20107,6 @@
         <w:t>data.frame</w:t>
       </w:r>
       <w:proofErr w:type="spellEnd"/>
-      <w:proofErr w:type="gramEnd"/>
     </w:p>
     <w:tbl>
       <w:tblPr>
@@ -22232,15 +21685,7 @@
           <w:b/>
           <w:lang w:val="en-US"/>
         </w:rPr>
-        <w:t>cluster_</w:t>
-      </w:r>
-      <w:proofErr w:type="gramStart"/>
-      <w:r>
-        <w:rPr>
-          <w:b/>
-          <w:lang w:val="en-US"/>
-        </w:rPr>
-        <w:t>text</w:t>
+        <w:t>cluster_text</w:t>
       </w:r>
       <w:proofErr w:type="spellEnd"/>
       <w:r>
@@ -22248,15 +21693,7 @@
           <w:b/>
           <w:lang w:val="en-US"/>
         </w:rPr>
-        <w:t>(</w:t>
-      </w:r>
-      <w:proofErr w:type="gramEnd"/>
-      <w:r>
-        <w:rPr>
-          <w:b/>
-          <w:lang w:val="en-US"/>
-        </w:rPr>
-        <w:t>graph</w:t>
+        <w:t>(graph</w:t>
       </w:r>
       <w:r>
         <w:rPr>
@@ -23137,15 +22574,7 @@
           <w:b/>
           <w:lang w:val="en-US"/>
         </w:rPr>
-        <w:t>network_</w:t>
-      </w:r>
-      <w:proofErr w:type="gramStart"/>
-      <w:r>
-        <w:rPr>
-          <w:b/>
-          <w:lang w:val="en-US"/>
-        </w:rPr>
-        <w:t>density</w:t>
+        <w:t>network_density</w:t>
       </w:r>
       <w:proofErr w:type="spellEnd"/>
       <w:r>
@@ -23153,15 +22582,7 @@
           <w:b/>
           <w:lang w:val="en-US"/>
         </w:rPr>
-        <w:t>(</w:t>
-      </w:r>
-      <w:proofErr w:type="gramEnd"/>
-      <w:r>
-        <w:rPr>
-          <w:b/>
-          <w:lang w:val="en-US"/>
-        </w:rPr>
-        <w:t>links:</w:t>
+        <w:t>(links:</w:t>
       </w:r>
       <w:r>
         <w:rPr>
@@ -23240,7 +22661,6 @@
         </w:rPr>
         <w:t xml:space="preserve"> </w:t>
       </w:r>
-      <w:proofErr w:type="gramStart"/>
       <w:r>
         <w:rPr>
           <w:b/>
@@ -23253,15 +22673,7 @@
           <w:b/>
           <w:lang w:val="en-US"/>
         </w:rPr>
-        <w:t>(</w:t>
-      </w:r>
-      <w:proofErr w:type="gramEnd"/>
-      <w:r>
-        <w:rPr>
-          <w:b/>
-          <w:lang w:val="en-US"/>
-        </w:rPr>
-        <w:t>ID:</w:t>
+        <w:t>(ID:</w:t>
       </w:r>
       <w:r>
         <w:rPr>
@@ -23369,16 +22781,7 @@
           <w:bCs/>
           <w:lang w:val="en-US"/>
         </w:rPr>
-        <w:t>_</w:t>
-      </w:r>
-      <w:proofErr w:type="gramStart"/>
-      <w:r>
-        <w:rPr>
-          <w:b/>
-          <w:bCs/>
-          <w:lang w:val="en-US"/>
-        </w:rPr>
-        <w:t>chart</w:t>
+        <w:t>_chart</w:t>
       </w:r>
       <w:proofErr w:type="spellEnd"/>
       <w:r>
@@ -23390,7 +22793,6 @@
         <w:t>(</w:t>
       </w:r>
       <w:proofErr w:type="spellStart"/>
-      <w:proofErr w:type="gramEnd"/>
       <w:r>
         <w:rPr>
           <w:b/>
@@ -23644,7 +23046,6 @@
         <w:t xml:space="preserve"> </w:t>
       </w:r>
       <w:proofErr w:type="spellStart"/>
-      <w:proofErr w:type="gramStart"/>
       <w:r>
         <w:rPr>
           <w:b/>
@@ -23654,7 +23055,6 @@
         <w:t>n.cutoff</w:t>
       </w:r>
       <w:proofErr w:type="spellEnd"/>
-      <w:proofErr w:type="gramEnd"/>
       <w:r>
         <w:rPr>
           <w:lang w:val="en-US"/>
@@ -23746,30 +23146,14 @@
           <w:bCs/>
           <w:lang w:val="en-US"/>
         </w:rPr>
-        <w:t>_</w:t>
-      </w:r>
-      <w:proofErr w:type="gramStart"/>
-      <w:r>
-        <w:rPr>
-          <w:b/>
-          <w:bCs/>
-          <w:lang w:val="en-US"/>
-        </w:rPr>
-        <w:t>by</w:t>
+        <w:t>_by</w:t>
       </w:r>
       <w:proofErr w:type="spellEnd"/>
       <w:r>
         <w:rPr>
           <w:lang w:val="en-US"/>
         </w:rPr>
-        <w:t>:</w:t>
-      </w:r>
-      <w:proofErr w:type="gramEnd"/>
-      <w:r>
-        <w:rPr>
-          <w:lang w:val="en-US"/>
-        </w:rPr>
-        <w:t xml:space="preserve"> character, </w:t>
+        <w:t xml:space="preserve">: character, </w:t>
       </w:r>
       <w:r>
         <w:rPr>
@@ -23856,7 +23240,6 @@
         <w:t xml:space="preserve">: </w:t>
       </w:r>
       <w:proofErr w:type="spellStart"/>
-      <w:proofErr w:type="gramStart"/>
       <w:r>
         <w:rPr>
           <w:lang w:val="en-US"/>
@@ -23864,7 +23247,6 @@
         <w:t>data.frame</w:t>
       </w:r>
       <w:proofErr w:type="spellEnd"/>
-      <w:proofErr w:type="gramEnd"/>
     </w:p>
     <w:tbl>
       <w:tblPr>
@@ -24866,16 +24248,7 @@
           <w:bCs/>
           <w:lang w:val="en-US"/>
         </w:rPr>
-        <w:t>category_tree_</w:t>
-      </w:r>
-      <w:proofErr w:type="gramStart"/>
-      <w:r>
-        <w:rPr>
-          <w:b/>
-          <w:bCs/>
-          <w:lang w:val="en-US"/>
-        </w:rPr>
-        <w:t>chart</w:t>
+        <w:t>category_tree_chart</w:t>
       </w:r>
       <w:proofErr w:type="spellEnd"/>
       <w:r>
@@ -24884,16 +24257,7 @@
           <w:bCs/>
           <w:lang w:val="en-US"/>
         </w:rPr>
-        <w:t>(</w:t>
-      </w:r>
-      <w:proofErr w:type="gramEnd"/>
-      <w:r>
-        <w:rPr>
-          <w:b/>
-          <w:bCs/>
-          <w:lang w:val="en-US"/>
-        </w:rPr>
-        <w:t>category</w:t>
+        <w:t>(category</w:t>
       </w:r>
       <w:r>
         <w:rPr>
@@ -24960,7 +24324,6 @@
         <w:t xml:space="preserve">: logical, </w:t>
       </w:r>
       <w:proofErr w:type="spellStart"/>
-      <w:proofErr w:type="gramStart"/>
       <w:r>
         <w:rPr>
           <w:b/>
@@ -24970,7 +24333,6 @@
         <w:t>n.cutoff</w:t>
       </w:r>
       <w:proofErr w:type="spellEnd"/>
-      <w:proofErr w:type="gramEnd"/>
       <w:r>
         <w:rPr>
           <w:lang w:val="en-US"/>
@@ -25204,16 +24566,7 @@
           <w:bCs/>
           <w:lang w:val="en-US"/>
         </w:rPr>
-        <w:t>co_occurrence_</w:t>
-      </w:r>
-      <w:proofErr w:type="gramStart"/>
-      <w:r>
-        <w:rPr>
-          <w:b/>
-          <w:bCs/>
-          <w:lang w:val="en-US"/>
-        </w:rPr>
-        <w:t>chart</w:t>
+        <w:t>co_occurrence_chart</w:t>
       </w:r>
       <w:proofErr w:type="spellEnd"/>
       <w:r>
@@ -25222,16 +24575,7 @@
           <w:bCs/>
           <w:lang w:val="en-US"/>
         </w:rPr>
-        <w:t>(</w:t>
-      </w:r>
-      <w:proofErr w:type="gramEnd"/>
-      <w:r>
-        <w:rPr>
-          <w:b/>
-          <w:bCs/>
-          <w:lang w:val="en-US"/>
-        </w:rPr>
-        <w:t>items</w:t>
+        <w:t>(items</w:t>
       </w:r>
       <w:r>
         <w:rPr>
@@ -25348,7 +24692,6 @@
         <w:t xml:space="preserve">: logical, </w:t>
       </w:r>
       <w:proofErr w:type="spellStart"/>
-      <w:proofErr w:type="gramStart"/>
       <w:r>
         <w:rPr>
           <w:b/>
@@ -25358,7 +24701,6 @@
         <w:t>n.cutoff</w:t>
       </w:r>
       <w:proofErr w:type="spellEnd"/>
-      <w:proofErr w:type="gramEnd"/>
       <w:r>
         <w:rPr>
           <w:lang w:val="en-US"/>
@@ -25410,30 +24752,14 @@
           <w:bCs/>
           <w:lang w:val="en-US"/>
         </w:rPr>
-        <w:t>sort_</w:t>
-      </w:r>
-      <w:proofErr w:type="gramStart"/>
-      <w:r>
-        <w:rPr>
-          <w:b/>
-          <w:bCs/>
-          <w:lang w:val="en-US"/>
-        </w:rPr>
-        <w:t>by</w:t>
+        <w:t>sort_by</w:t>
       </w:r>
       <w:proofErr w:type="spellEnd"/>
       <w:r>
         <w:rPr>
           <w:lang w:val="en-US"/>
         </w:rPr>
-        <w:t>:</w:t>
-      </w:r>
-      <w:proofErr w:type="gramEnd"/>
-      <w:r>
-        <w:rPr>
-          <w:lang w:val="en-US"/>
-        </w:rPr>
-        <w:t xml:space="preserve"> character, </w:t>
+        <w:t xml:space="preserve">: character, </w:t>
       </w:r>
       <w:proofErr w:type="spellStart"/>
       <w:r>
@@ -25748,16 +25074,7 @@
           <w:bCs/>
           <w:lang w:val="en-US"/>
         </w:rPr>
-        <w:t>extract_</w:t>
-      </w:r>
-      <w:proofErr w:type="gramStart"/>
-      <w:r>
-        <w:rPr>
-          <w:b/>
-          <w:bCs/>
-          <w:lang w:val="en-US"/>
-        </w:rPr>
-        <w:t>rules</w:t>
+        <w:t>extract_rules</w:t>
       </w:r>
       <w:proofErr w:type="spellEnd"/>
       <w:r>
@@ -25768,7 +25085,6 @@
         </w:rPr>
         <w:t>(</w:t>
       </w:r>
-      <w:proofErr w:type="gramEnd"/>
       <w:r>
         <w:rPr>
           <w:b/>
@@ -27128,16 +26444,7 @@
           <w:bCs/>
           <w:lang w:val="en-US"/>
         </w:rPr>
-        <w:t>rules_</w:t>
-      </w:r>
-      <w:proofErr w:type="gramStart"/>
-      <w:r>
-        <w:rPr>
-          <w:b/>
-          <w:bCs/>
-          <w:lang w:val="en-US"/>
-        </w:rPr>
-        <w:t>chart</w:t>
+        <w:t>rules_chart</w:t>
       </w:r>
       <w:proofErr w:type="spellEnd"/>
       <w:r>
@@ -27146,16 +26453,7 @@
           <w:bCs/>
           <w:lang w:val="en-US"/>
         </w:rPr>
-        <w:t>(</w:t>
-      </w:r>
-      <w:proofErr w:type="gramEnd"/>
-      <w:r>
-        <w:rPr>
-          <w:b/>
-          <w:bCs/>
-          <w:lang w:val="en-US"/>
-        </w:rPr>
-        <w:t>rules</w:t>
+        <w:t>(rules</w:t>
       </w:r>
       <w:r>
         <w:rPr>
@@ -27314,7 +26612,6 @@
         <w:t xml:space="preserve"> </w:t>
       </w:r>
       <w:proofErr w:type="spellStart"/>
-      <w:proofErr w:type="gramStart"/>
       <w:r>
         <w:rPr>
           <w:b/>
@@ -27324,7 +26621,6 @@
         <w:t>n.cutoff</w:t>
       </w:r>
       <w:proofErr w:type="spellEnd"/>
-      <w:proofErr w:type="gramEnd"/>
       <w:r>
         <w:rPr>
           <w:lang w:val="en-US"/>
@@ -27364,7 +26660,6 @@
         <w:t xml:space="preserve"> </w:t>
       </w:r>
       <w:proofErr w:type="spellStart"/>
-      <w:proofErr w:type="gramStart"/>
       <w:r>
         <w:rPr>
           <w:b/>
@@ -27374,7 +26669,6 @@
         <w:t>c.cutoff</w:t>
       </w:r>
       <w:proofErr w:type="spellEnd"/>
-      <w:proofErr w:type="gramEnd"/>
       <w:r>
         <w:rPr>
           <w:lang w:val="en-US"/>
@@ -27780,7 +27074,6 @@
         </w:rPr>
         <w:t xml:space="preserve"> </w:t>
       </w:r>
-      <w:proofErr w:type="gramStart"/>
       <w:r>
         <w:rPr>
           <w:b/>
@@ -27796,7 +27089,6 @@
         <w:t>(</w:t>
       </w:r>
       <w:proofErr w:type="spellStart"/>
-      <w:proofErr w:type="gramEnd"/>
       <w:r>
         <w:rPr>
           <w:b/>
@@ -27976,15 +27268,7 @@
           <w:b/>
           <w:lang w:val="en-US"/>
         </w:rPr>
-        <w:t>_from_</w:t>
-      </w:r>
-      <w:proofErr w:type="gramStart"/>
-      <w:r>
-        <w:rPr>
-          <w:b/>
-          <w:lang w:val="en-US"/>
-        </w:rPr>
-        <w:t>category</w:t>
+        <w:t>_from_category</w:t>
       </w:r>
       <w:proofErr w:type="spellEnd"/>
       <w:r>
@@ -27995,7 +27279,6 @@
         <w:t>(</w:t>
       </w:r>
       <w:proofErr w:type="spellStart"/>
-      <w:proofErr w:type="gramEnd"/>
       <w:r>
         <w:rPr>
           <w:b/>
@@ -28144,15 +27427,7 @@
           <w:b/>
           <w:lang w:val="en-US"/>
         </w:rPr>
-        <w:t>get_</w:t>
-      </w:r>
-      <w:proofErr w:type="gramStart"/>
-      <w:r>
-        <w:rPr>
-          <w:b/>
-          <w:lang w:val="en-US"/>
-        </w:rPr>
-        <w:t>nodes</w:t>
+        <w:t>get_nodes</w:t>
       </w:r>
       <w:proofErr w:type="spellEnd"/>
       <w:r>
@@ -28164,7 +27439,6 @@
       </w:r>
       <w:bookmarkStart w:id="0" w:name="_Hlk51355472"/>
       <w:proofErr w:type="spellStart"/>
-      <w:proofErr w:type="gramEnd"/>
       <w:r>
         <w:rPr>
           <w:b/>
@@ -28376,15 +27650,7 @@
           <w:b/>
           <w:lang w:val="en-US"/>
         </w:rPr>
-        <w:t>_nodes_from_</w:t>
-      </w:r>
-      <w:proofErr w:type="gramStart"/>
-      <w:r>
-        <w:rPr>
-          <w:b/>
-          <w:lang w:val="en-US"/>
-        </w:rPr>
-        <w:t>items</w:t>
+        <w:t>_nodes_from_items</w:t>
       </w:r>
       <w:proofErr w:type="spellEnd"/>
       <w:r>
@@ -28395,7 +27661,6 @@
         <w:t>(</w:t>
       </w:r>
       <w:proofErr w:type="spellStart"/>
-      <w:proofErr w:type="gramEnd"/>
       <w:r>
         <w:rPr>
           <w:b/>
@@ -28598,15 +27863,7 @@
           <w:b/>
           <w:lang w:val="en-US"/>
         </w:rPr>
-        <w:t>_nodes_from_</w:t>
-      </w:r>
-      <w:proofErr w:type="gramStart"/>
-      <w:r>
-        <w:rPr>
-          <w:b/>
-          <w:lang w:val="en-US"/>
-        </w:rPr>
-        <w:t>characteristic</w:t>
+        <w:t>_nodes_from_characteristic</w:t>
       </w:r>
       <w:proofErr w:type="spellEnd"/>
       <w:r>
@@ -28617,7 +27874,6 @@
         <w:t>(</w:t>
       </w:r>
       <w:proofErr w:type="spellStart"/>
-      <w:proofErr w:type="gramEnd"/>
       <w:r>
         <w:rPr>
           <w:b/>
@@ -28828,15 +28084,7 @@
           <w:b/>
           <w:lang w:val="en-US"/>
         </w:rPr>
-        <w:t>_nodes_from_</w:t>
-      </w:r>
-      <w:proofErr w:type="gramStart"/>
-      <w:r>
-        <w:rPr>
-          <w:b/>
-          <w:lang w:val="en-US"/>
-        </w:rPr>
-        <w:t>category</w:t>
+        <w:t>_nodes_from_category</w:t>
       </w:r>
       <w:proofErr w:type="spellEnd"/>
       <w:r>
@@ -28847,7 +28095,6 @@
         <w:t>(</w:t>
       </w:r>
       <w:proofErr w:type="spellStart"/>
-      <w:proofErr w:type="gramEnd"/>
       <w:r>
         <w:rPr>
           <w:b/>
@@ -29079,15 +28326,7 @@
           <w:b/>
           <w:lang w:val="en-US"/>
         </w:rPr>
-        <w:t>get_</w:t>
-      </w:r>
-      <w:proofErr w:type="gramStart"/>
-      <w:r>
-        <w:rPr>
-          <w:b/>
-          <w:lang w:val="en-US"/>
-        </w:rPr>
-        <w:t>patterns</w:t>
+        <w:t>get_patterns</w:t>
       </w:r>
       <w:proofErr w:type="spellEnd"/>
       <w:r>
@@ -29097,7 +28336,6 @@
         </w:rPr>
         <w:t>(</w:t>
       </w:r>
-      <w:proofErr w:type="gramEnd"/>
       <w:r>
         <w:rPr>
           <w:b/>
@@ -29307,15 +28545,7 @@
           <w:b/>
           <w:lang w:val="en-US"/>
         </w:rPr>
-        <w:t>_from_</w:t>
-      </w:r>
-      <w:proofErr w:type="gramStart"/>
-      <w:r>
-        <w:rPr>
-          <w:b/>
-          <w:lang w:val="en-US"/>
-        </w:rPr>
-        <w:t>items</w:t>
+        <w:t>_from_items</w:t>
       </w:r>
       <w:proofErr w:type="spellEnd"/>
       <w:r>
@@ -29325,7 +28555,6 @@
         </w:rPr>
         <w:t>(</w:t>
       </w:r>
-      <w:proofErr w:type="gramEnd"/>
       <w:r>
         <w:rPr>
           <w:b/>
@@ -29524,15 +28753,7 @@
           <w:b/>
           <w:lang w:val="en-US"/>
         </w:rPr>
-        <w:t>_patterns_from_</w:t>
-      </w:r>
-      <w:proofErr w:type="gramStart"/>
-      <w:r>
-        <w:rPr>
-          <w:b/>
-          <w:lang w:val="en-US"/>
-        </w:rPr>
-        <w:t>characteristic</w:t>
+        <w:t>_patterns_from_characteristic</w:t>
       </w:r>
       <w:proofErr w:type="spellEnd"/>
       <w:r>
@@ -29542,7 +28763,6 @@
         </w:rPr>
         <w:t>(</w:t>
       </w:r>
-      <w:proofErr w:type="gramEnd"/>
       <w:r>
         <w:rPr>
           <w:b/>
@@ -29776,15 +28996,7 @@
           <w:b/>
           <w:lang w:val="en-US"/>
         </w:rPr>
-        <w:t>_patterns_from_</w:t>
-      </w:r>
-      <w:proofErr w:type="gramStart"/>
-      <w:r>
-        <w:rPr>
-          <w:b/>
-          <w:lang w:val="en-US"/>
-        </w:rPr>
-        <w:t>status</w:t>
+        <w:t>_patterns_from_status</w:t>
       </w:r>
       <w:proofErr w:type="spellEnd"/>
       <w:r>
@@ -29794,7 +29006,6 @@
         </w:rPr>
         <w:t>(</w:t>
       </w:r>
-      <w:proofErr w:type="gramEnd"/>
       <w:r>
         <w:rPr>
           <w:b/>
@@ -29986,15 +29197,7 @@
           <w:b/>
           <w:lang w:val="en-US"/>
         </w:rPr>
-        <w:t>_patterns_from_</w:t>
-      </w:r>
-      <w:proofErr w:type="gramStart"/>
-      <w:r>
-        <w:rPr>
-          <w:b/>
-          <w:lang w:val="en-US"/>
-        </w:rPr>
-        <w:t>category</w:t>
+        <w:t>_patterns_from_category</w:t>
       </w:r>
       <w:proofErr w:type="spellEnd"/>
       <w:r>
@@ -30004,7 +29207,6 @@
         </w:rPr>
         <w:t>(</w:t>
       </w:r>
-      <w:proofErr w:type="gramEnd"/>
       <w:r>
         <w:rPr>
           <w:b/>
@@ -30237,15 +29439,7 @@
           <w:b/>
           <w:lang w:val="en-US"/>
         </w:rPr>
-        <w:t>_</w:t>
-      </w:r>
-      <w:proofErr w:type="gramStart"/>
-      <w:r>
-        <w:rPr>
-          <w:b/>
-          <w:lang w:val="en-US"/>
-        </w:rPr>
-        <w:t>links</w:t>
+        <w:t>_links</w:t>
       </w:r>
       <w:proofErr w:type="spellEnd"/>
       <w:r>
@@ -30256,7 +29450,6 @@
         <w:t>(</w:t>
       </w:r>
       <w:proofErr w:type="spellStart"/>
-      <w:proofErr w:type="gramEnd"/>
       <w:r>
         <w:rPr>
           <w:b/>
@@ -30420,15 +29613,7 @@
           <w:b/>
           <w:lang w:val="en-US"/>
         </w:rPr>
-        <w:t>get_</w:t>
-      </w:r>
-      <w:proofErr w:type="gramStart"/>
-      <w:r>
-        <w:rPr>
-          <w:b/>
-          <w:lang w:val="en-US"/>
-        </w:rPr>
-        <w:t>isolates</w:t>
+        <w:t>get_isolates</w:t>
       </w:r>
       <w:proofErr w:type="spellEnd"/>
       <w:r>
@@ -30439,7 +29624,6 @@
         <w:t>(</w:t>
       </w:r>
       <w:proofErr w:type="spellStart"/>
-      <w:proofErr w:type="gramEnd"/>
       <w:r>
         <w:rPr>
           <w:b/>
@@ -30598,15 +29782,7 @@
           <w:b/>
           <w:lang w:val="en-US"/>
         </w:rPr>
-        <w:t>get_non_</w:t>
-      </w:r>
-      <w:proofErr w:type="gramStart"/>
-      <w:r>
-        <w:rPr>
-          <w:b/>
-          <w:lang w:val="en-US"/>
-        </w:rPr>
-        <w:t>isolates</w:t>
+        <w:t>get_non_isolates</w:t>
       </w:r>
       <w:proofErr w:type="spellEnd"/>
       <w:r>
@@ -30617,7 +29793,6 @@
         <w:t>(</w:t>
       </w:r>
       <w:proofErr w:type="spellStart"/>
-      <w:proofErr w:type="gramEnd"/>
       <w:r>
         <w:rPr>
           <w:b/>
@@ -30792,15 +29967,7 @@
           <w:b/>
           <w:lang w:val="en-US"/>
         </w:rPr>
-        <w:t>get_</w:t>
-      </w:r>
-      <w:proofErr w:type="gramStart"/>
-      <w:r>
-        <w:rPr>
-          <w:b/>
-          <w:lang w:val="en-US"/>
-        </w:rPr>
-        <w:t>complexes</w:t>
+        <w:t>get_complexes</w:t>
       </w:r>
       <w:proofErr w:type="spellEnd"/>
       <w:r>
@@ -30811,7 +29978,6 @@
         <w:t>(</w:t>
       </w:r>
       <w:proofErr w:type="spellStart"/>
-      <w:proofErr w:type="gramEnd"/>
       <w:r>
         <w:rPr>
           <w:b/>
@@ -31017,13 +30183,114 @@
           <w:lang w:val="en-US"/>
         </w:rPr>
       </w:pPr>
+    </w:p>
+    <w:p>
+      <w:pPr>
+        <w:rPr>
+          <w:lang w:val="en-US"/>
+        </w:rPr>
+      </w:pPr>
+      <m:oMath>
+        <m:r>
+          <w:rPr>
+            <w:rFonts w:ascii="Cambria Math" w:hAnsi="Cambria Math"/>
+            <w:lang w:val="en-US"/>
+          </w:rPr>
+          <m:t>+</m:t>
+        </m:r>
+      </m:oMath>
       <w:r>
         <w:rPr>
           <w:rFonts w:eastAsiaTheme="minorEastAsia"/>
-          <w:lang w:val="en-US"/>
-        </w:rPr>
-        <w:br w:type="page"/>
-      </w:r>
+          <w:iCs/>
+          <w:lang w:val="en-US"/>
+        </w:rPr>
+        <w:t xml:space="preserve"> </w:t>
+      </w:r>
+      <w:proofErr w:type="spellStart"/>
+      <w:r>
+        <w:rPr>
+          <w:rFonts w:eastAsiaTheme="minorEastAsia"/>
+          <w:b/>
+          <w:bCs/>
+          <w:iCs/>
+          <w:lang w:val="en-US"/>
+        </w:rPr>
+        <w:t>get_</w:t>
+      </w:r>
+      <w:r>
+        <w:rPr>
+          <w:b/>
+          <w:bCs/>
+          <w:lang w:val="en-US"/>
+        </w:rPr>
+        <w:t>item_names</w:t>
+      </w:r>
+      <w:proofErr w:type="spellEnd"/>
+      <w:r>
+        <w:rPr>
+          <w:b/>
+          <w:bCs/>
+          <w:lang w:val="en-US"/>
+        </w:rPr>
+        <w:t>(</w:t>
+      </w:r>
+      <w:r>
+        <w:rPr>
+          <w:b/>
+          <w:bCs/>
+          <w:lang w:val="en-US"/>
+        </w:rPr>
+        <w:t>items</w:t>
+      </w:r>
+      <w:r>
+        <w:rPr>
+          <w:lang w:val="en-US"/>
+        </w:rPr>
+        <w:t xml:space="preserve">: vector(character) or vector(numeric) according to the attribute </w:t>
+      </w:r>
+      <w:r>
+        <w:rPr>
+          <w:b/>
+          <w:bCs/>
+          <w:lang w:val="en-US"/>
+        </w:rPr>
+        <w:t>items</w:t>
+      </w:r>
+      <w:r>
+        <w:rPr>
+          <w:b/>
+          <w:bCs/>
+          <w:lang w:val="en-US"/>
+        </w:rPr>
+        <w:t>)</w:t>
+      </w:r>
+      <w:r>
+        <w:rPr>
+          <w:lang w:val="en-US"/>
+        </w:rPr>
+        <w:t>:</w:t>
+      </w:r>
+    </w:p>
+    <w:p>
+      <w:pPr>
+        <w:rPr>
+          <w:lang w:val="en-US"/>
+        </w:rPr>
+      </w:pPr>
+      <w:r>
+        <w:rPr>
+          <w:lang w:val="en-US"/>
+        </w:rPr>
+        <w:t xml:space="preserve">                                     vector(character)</w:t>
+      </w:r>
+    </w:p>
+    <w:p>
+      <w:pPr>
+        <w:rPr>
+          <w:lang w:val="en-US"/>
+        </w:rPr>
+      </w:pPr>
     </w:p>
     <w:p>
       <w:pPr>
@@ -31057,17 +30324,7 @@
           <w:bCs/>
           <w:lang w:val="en-US"/>
         </w:rPr>
-        <w:t>category_</w:t>
-      </w:r>
-      <w:proofErr w:type="gramStart"/>
-      <w:r>
-        <w:rPr>
-          <w:rFonts w:eastAsiaTheme="minorEastAsia"/>
-          <w:b/>
-          <w:bCs/>
-          <w:lang w:val="en-US"/>
-        </w:rPr>
-        <w:t>values</w:t>
+        <w:t>category_values</w:t>
       </w:r>
       <w:proofErr w:type="spellEnd"/>
       <w:r>
@@ -31078,7 +30335,6 @@
         <w:t>(</w:t>
       </w:r>
       <w:proofErr w:type="spellStart"/>
-      <w:proofErr w:type="gramEnd"/>
       <w:r>
         <w:rPr>
           <w:b/>
@@ -32465,7 +31721,6 @@
         <w:t xml:space="preserve"> </w:t>
       </w:r>
       <w:proofErr w:type="spellStart"/>
-      <w:proofErr w:type="gramStart"/>
       <w:r>
         <w:rPr>
           <w:bCs/>
@@ -32474,7 +31729,6 @@
         <w:t>data.frame</w:t>
       </w:r>
       <w:proofErr w:type="spellEnd"/>
-      <w:proofErr w:type="gramEnd"/>
       <w:r>
         <w:rPr>
           <w:bCs/>
@@ -33553,15 +32807,7 @@
           <w:b/>
           <w:lang w:val="en-US"/>
         </w:rPr>
-        <w:t>check_access_for_</w:t>
-      </w:r>
-      <w:proofErr w:type="gramStart"/>
-      <w:r>
-        <w:rPr>
-          <w:b/>
-          <w:lang w:val="en-US"/>
-        </w:rPr>
-        <w:t>category</w:t>
+        <w:t>check_access_for_category</w:t>
       </w:r>
       <w:proofErr w:type="spellEnd"/>
       <w:r>
@@ -33569,15 +32815,7 @@
           <w:b/>
           <w:lang w:val="en-US"/>
         </w:rPr>
-        <w:t>(</w:t>
-      </w:r>
-      <w:proofErr w:type="gramEnd"/>
-      <w:r>
-        <w:rPr>
-          <w:b/>
-          <w:lang w:val="en-US"/>
-        </w:rPr>
-        <w:t>category</w:t>
+        <w:t>(category</w:t>
       </w:r>
       <w:r>
         <w:rPr>
@@ -33695,16 +32933,7 @@
           <w:bCs/>
           <w:lang w:val="en-US"/>
         </w:rPr>
-        <w:t>item_</w:t>
-      </w:r>
-      <w:proofErr w:type="gramStart"/>
-      <w:r>
-        <w:rPr>
-          <w:b/>
-          <w:bCs/>
-          <w:lang w:val="en-US"/>
-        </w:rPr>
-        <w:t>names</w:t>
+        <w:t>item_names</w:t>
       </w:r>
       <w:proofErr w:type="spellEnd"/>
       <w:r>
@@ -33713,16 +32942,7 @@
           <w:bCs/>
           <w:lang w:val="en-US"/>
         </w:rPr>
-        <w:t>(</w:t>
-      </w:r>
-      <w:proofErr w:type="gramEnd"/>
-      <w:r>
-        <w:rPr>
-          <w:b/>
-          <w:bCs/>
-          <w:lang w:val="en-US"/>
-        </w:rPr>
-        <w:t>)</w:t>
+        <w:t>()</w:t>
       </w:r>
       <w:r>
         <w:rPr>
@@ -33757,10 +32977,8 @@
       <w:proofErr w:type="spellStart"/>
       <w:r>
         <w:rPr>
-          <w:rFonts w:eastAsiaTheme="minorEastAsia"/>
-          <w:b/>
-          <w:bCs/>
-          <w:iCs/>
+          <w:b/>
+          <w:bCs/>
           <w:lang w:val="en-US"/>
         </w:rPr>
         <w:t>get_</w:t>
@@ -33771,16 +32989,7 @@
           <w:bCs/>
           <w:lang w:val="en-US"/>
         </w:rPr>
-        <w:t>item_</w:t>
-      </w:r>
-      <w:proofErr w:type="gramStart"/>
-      <w:r>
-        <w:rPr>
-          <w:b/>
-          <w:bCs/>
-          <w:lang w:val="en-US"/>
-        </w:rPr>
-        <w:t>names</w:t>
+        <w:t>items</w:t>
       </w:r>
       <w:proofErr w:type="spellEnd"/>
       <w:r>
@@ -33791,7 +33000,6 @@
         </w:rPr>
         <w:t>(</w:t>
       </w:r>
-      <w:proofErr w:type="gramEnd"/>
       <w:r>
         <w:rPr>
           <w:b/>
@@ -33831,7 +33039,10 @@
     </w:p>
     <w:p>
       <w:pPr>
-        <w:rPr>
+        <w:ind w:left="708"/>
+        <w:rPr>
+          <w:b/>
+          <w:bCs/>
           <w:lang w:val="en-US"/>
         </w:rPr>
       </w:pPr>
@@ -33839,19 +33050,15 @@
         <w:rPr>
           <w:lang w:val="en-US"/>
         </w:rPr>
-        <w:t xml:space="preserve">                             </w:t>
-      </w:r>
-      <w:r>
-        <w:rPr>
-          <w:lang w:val="en-US"/>
-        </w:rPr>
-        <w:t xml:space="preserve">        </w:t>
-      </w:r>
-      <w:r>
-        <w:rPr>
-          <w:lang w:val="en-US"/>
-        </w:rPr>
-        <w:t>vector(character)</w:t>
+        <w:t xml:space="preserve">          see attribute </w:t>
+      </w:r>
+      <w:r>
+        <w:rPr>
+          <w:b/>
+          <w:bCs/>
+          <w:lang w:val="en-US"/>
+        </w:rPr>
+        <w:t>items</w:t>
       </w:r>
     </w:p>
     <w:p>
@@ -33880,20 +33087,13 @@
       <w:proofErr w:type="spellStart"/>
       <w:r>
         <w:rPr>
-          <w:b/>
-          <w:bCs/>
-          <w:lang w:val="en-US"/>
-        </w:rPr>
-        <w:t>get_</w:t>
-      </w:r>
-      <w:proofErr w:type="gramStart"/>
-      <w:r>
-        <w:rPr>
-          <w:b/>
-          <w:bCs/>
-          <w:lang w:val="en-US"/>
-        </w:rPr>
-        <w:t>items</w:t>
+          <w:rFonts w:eastAsiaTheme="minorEastAsia"/>
+          <w:b/>
+          <w:bCs/>
+          <w:iCs/>
+          <w:lang w:val="en-US"/>
+        </w:rPr>
+        <w:t>get_items_from_category</w:t>
       </w:r>
       <w:proofErr w:type="spellEnd"/>
       <w:r>
@@ -33902,52 +33102,33 @@
           <w:bCs/>
           <w:lang w:val="en-US"/>
         </w:rPr>
-        <w:t>(</w:t>
-      </w:r>
-      <w:proofErr w:type="gramEnd"/>
-      <w:r>
-        <w:rPr>
-          <w:b/>
-          <w:bCs/>
-          <w:lang w:val="en-US"/>
-        </w:rPr>
-        <w:t>items</w:t>
-      </w:r>
-      <w:r>
-        <w:rPr>
-          <w:lang w:val="en-US"/>
-        </w:rPr>
-        <w:t xml:space="preserve">: vector(character) or vector(numeric) according to the attribute </w:t>
-      </w:r>
-      <w:r>
-        <w:rPr>
-          <w:b/>
-          <w:bCs/>
-          <w:lang w:val="en-US"/>
-        </w:rPr>
-        <w:t>items</w:t>
-      </w:r>
-      <w:r>
-        <w:rPr>
-          <w:b/>
-          <w:bCs/>
-          <w:lang w:val="en-US"/>
-        </w:rPr>
-        <w:t>)</w:t>
-      </w:r>
-      <w:r>
-        <w:rPr>
-          <w:lang w:val="en-US"/>
-        </w:rPr>
-        <w:t>:</w:t>
+        <w:t>(category</w:t>
+      </w:r>
+      <w:r>
+        <w:rPr>
+          <w:lang w:val="en-US"/>
+        </w:rPr>
+        <w:t xml:space="preserve">: character or numeric, </w:t>
+      </w:r>
+      <w:r>
+        <w:rPr>
+          <w:b/>
+          <w:bCs/>
+          <w:lang w:val="en-US"/>
+        </w:rPr>
+        <w:t>value</w:t>
+      </w:r>
+      <w:r>
+        <w:rPr>
+          <w:lang w:val="en-US"/>
+        </w:rPr>
+        <w:t>: character,</w:t>
       </w:r>
     </w:p>
     <w:p>
       <w:pPr>
-        <w:ind w:left="708"/>
-        <w:rPr>
-          <w:b/>
-          <w:bCs/>
+        <w:ind w:left="2124"/>
+        <w:rPr>
           <w:lang w:val="en-US"/>
         </w:rPr>
       </w:pPr>
@@ -33955,15 +33136,53 @@
         <w:rPr>
           <w:lang w:val="en-US"/>
         </w:rPr>
-        <w:t xml:space="preserve">          see attribute </w:t>
-      </w:r>
-      <w:r>
-        <w:rPr>
-          <w:b/>
-          <w:bCs/>
-          <w:lang w:val="en-US"/>
-        </w:rPr>
-        <w:t>items</w:t>
+        <w:t xml:space="preserve">          </w:t>
+      </w:r>
+      <w:proofErr w:type="spellStart"/>
+      <w:r>
+        <w:rPr>
+          <w:b/>
+          <w:bCs/>
+          <w:lang w:val="en-US"/>
+        </w:rPr>
+        <w:t>force</w:t>
+      </w:r>
+      <w:r>
+        <w:rPr>
+          <w:b/>
+          <w:bCs/>
+          <w:lang w:val="en-US"/>
+        </w:rPr>
+        <w:t>_</w:t>
+      </w:r>
+      <w:r>
+        <w:rPr>
+          <w:b/>
+          <w:bCs/>
+          <w:lang w:val="en-US"/>
+        </w:rPr>
+        <w:t>character</w:t>
+      </w:r>
+      <w:proofErr w:type="spellEnd"/>
+      <w:r>
+        <w:rPr>
+          <w:lang w:val="en-US"/>
+        </w:rPr>
+        <w:t>: logical</w:t>
+      </w:r>
+      <w:r>
+        <w:rPr>
+          <w:b/>
+          <w:bCs/>
+          <w:lang w:val="en-US"/>
+        </w:rPr>
+        <w:t>)</w:t>
+      </w:r>
+      <w:r>
+        <w:rPr>
+          <w:lang w:val="en-US"/>
+        </w:rPr>
+        <w:t>: vector(character) or vector(numeric)</w:t>
       </w:r>
     </w:p>
     <w:p>
@@ -33992,24 +33211,19 @@
       <w:proofErr w:type="spellStart"/>
       <w:r>
         <w:rPr>
-          <w:rFonts w:eastAsiaTheme="minorEastAsia"/>
-          <w:b/>
-          <w:bCs/>
-          <w:iCs/>
-          <w:lang w:val="en-US"/>
-        </w:rPr>
-        <w:t>get_items_from_</w:t>
-      </w:r>
-      <w:proofErr w:type="gramStart"/>
-      <w:r>
-        <w:rPr>
-          <w:rFonts w:eastAsiaTheme="minorEastAsia"/>
-          <w:b/>
-          <w:bCs/>
-          <w:iCs/>
-          <w:lang w:val="en-US"/>
-        </w:rPr>
-        <w:t>category</w:t>
+          <w:b/>
+          <w:bCs/>
+          <w:lang w:val="en-US"/>
+        </w:rPr>
+        <w:t>get_</w:t>
+      </w:r>
+      <w:r>
+        <w:rPr>
+          <w:b/>
+          <w:bCs/>
+          <w:lang w:val="en-US"/>
+        </w:rPr>
+        <w:t>tnp</w:t>
       </w:r>
       <w:proofErr w:type="spellEnd"/>
       <w:r>
@@ -34020,40 +33234,123 @@
         </w:rPr>
         <w:t>(</w:t>
       </w:r>
-      <w:proofErr w:type="gramEnd"/>
-      <w:r>
-        <w:rPr>
-          <w:b/>
-          <w:bCs/>
-          <w:lang w:val="en-US"/>
-        </w:rPr>
-        <w:t>category</w:t>
-      </w:r>
-      <w:r>
-        <w:rPr>
-          <w:lang w:val="en-US"/>
-        </w:rPr>
-        <w:t xml:space="preserve">: character or numeric, </w:t>
-      </w:r>
-      <w:r>
-        <w:rPr>
-          <w:b/>
-          <w:bCs/>
-          <w:lang w:val="en-US"/>
-        </w:rPr>
-        <w:t>value</w:t>
-      </w:r>
-      <w:r>
-        <w:rPr>
-          <w:lang w:val="en-US"/>
-        </w:rPr>
-        <w:t>: character,</w:t>
+      <w:proofErr w:type="spellStart"/>
+      <w:r>
+        <w:rPr>
+          <w:b/>
+          <w:bCs/>
+          <w:lang w:val="en-US"/>
+        </w:rPr>
+        <w:t>tnp</w:t>
+      </w:r>
+      <w:proofErr w:type="spellEnd"/>
+      <w:r>
+        <w:rPr>
+          <w:lang w:val="en-US"/>
+        </w:rPr>
+        <w:t xml:space="preserve">: character </w:t>
+      </w:r>
+      <w:r>
+        <w:rPr>
+          <w:lang w:val="en-US"/>
+        </w:rPr>
+        <w:t xml:space="preserve">or </w:t>
+      </w:r>
+      <w:proofErr w:type="spellStart"/>
+      <w:r>
+        <w:rPr>
+          <w:lang w:val="en-US"/>
+        </w:rPr>
+        <w:t>T</w:t>
+      </w:r>
+      <w:r>
+        <w:rPr>
+          <w:lang w:val="en-US"/>
+        </w:rPr>
+        <w:t>ransaction</w:t>
+      </w:r>
+      <w:r>
+        <w:rPr>
+          <w:lang w:val="en-US"/>
+        </w:rPr>
+        <w:t>Set</w:t>
+      </w:r>
+      <w:proofErr w:type="spellEnd"/>
+      <w:r>
+        <w:rPr>
+          <w:lang w:val="en-US"/>
+        </w:rPr>
+        <w:t xml:space="preserve"> </w:t>
+      </w:r>
+      <w:r>
+        <w:rPr>
+          <w:lang w:val="en-US"/>
+        </w:rPr>
+        <w:t xml:space="preserve">or see attribute </w:t>
+      </w:r>
+      <w:r>
+        <w:rPr>
+          <w:b/>
+          <w:bCs/>
+          <w:lang w:val="en-US"/>
+        </w:rPr>
+        <w:t>nodes</w:t>
+      </w:r>
+      <w:r>
+        <w:rPr>
+          <w:lang w:val="en-US"/>
+        </w:rPr>
+        <w:t xml:space="preserve"> or </w:t>
+      </w:r>
+      <w:r>
+        <w:rPr>
+          <w:b/>
+          <w:bCs/>
+          <w:lang w:val="en-US"/>
+        </w:rPr>
+        <w:t>patterns</w:t>
+      </w:r>
+      <w:r>
+        <w:rPr>
+          <w:lang w:val="en-US"/>
+        </w:rPr>
+        <w:t xml:space="preserve">, </w:t>
+      </w:r>
+      <w:r>
+        <w:rPr>
+          <w:b/>
+          <w:bCs/>
+          <w:lang w:val="en-US"/>
+        </w:rPr>
+        <w:t>entities</w:t>
+      </w:r>
+      <w:r>
+        <w:rPr>
+          <w:lang w:val="en-US"/>
+        </w:rPr>
+        <w:t>: character</w:t>
+      </w:r>
+      <w:r>
+        <w:rPr>
+          <w:b/>
+          <w:bCs/>
+          <w:lang w:val="en-US"/>
+        </w:rPr>
+        <w:t>)</w:t>
+      </w:r>
+      <w:r>
+        <w:rPr>
+          <w:lang w:val="en-US"/>
+        </w:rPr>
+        <w:t>:</w:t>
       </w:r>
     </w:p>
     <w:p>
       <w:pPr>
-        <w:ind w:left="2124"/>
-        <w:rPr>
+        <w:ind w:firstLine="708"/>
+        <w:rPr>
+          <w:b/>
+          <w:bCs/>
           <w:lang w:val="en-US"/>
         </w:rPr>
       </w:pPr>
@@ -34061,53 +33358,75 @@
         <w:rPr>
           <w:lang w:val="en-US"/>
         </w:rPr>
-        <w:t xml:space="preserve">          </w:t>
-      </w:r>
-      <w:proofErr w:type="spellStart"/>
-      <w:r>
-        <w:rPr>
-          <w:b/>
-          <w:bCs/>
-          <w:lang w:val="en-US"/>
-        </w:rPr>
-        <w:t>force</w:t>
-      </w:r>
-      <w:r>
-        <w:rPr>
-          <w:b/>
-          <w:bCs/>
-          <w:lang w:val="en-US"/>
-        </w:rPr>
-        <w:t>_</w:t>
-      </w:r>
-      <w:r>
-        <w:rPr>
-          <w:b/>
-          <w:bCs/>
-          <w:lang w:val="en-US"/>
-        </w:rPr>
-        <w:t>character</w:t>
-      </w:r>
-      <w:proofErr w:type="spellEnd"/>
-      <w:r>
-        <w:rPr>
-          <w:lang w:val="en-US"/>
-        </w:rPr>
-        <w:t>: logical</w:t>
-      </w:r>
-      <w:r>
-        <w:rPr>
-          <w:b/>
-          <w:bCs/>
-          <w:lang w:val="en-US"/>
-        </w:rPr>
-        <w:t>)</w:t>
-      </w:r>
-      <w:r>
-        <w:rPr>
-          <w:lang w:val="en-US"/>
-        </w:rPr>
-        <w:t>: vector(character) or vector(numeric)</w:t>
+        <w:t xml:space="preserve"> </w:t>
+      </w:r>
+      <w:r>
+        <w:rPr>
+          <w:lang w:val="en-US"/>
+        </w:rPr>
+        <w:t xml:space="preserve">     </w:t>
+      </w:r>
+      <w:r>
+        <w:rPr>
+          <w:lang w:val="en-US"/>
+        </w:rPr>
+        <w:t>see attribute</w:t>
+      </w:r>
+      <w:r>
+        <w:rPr>
+          <w:lang w:val="en-US"/>
+        </w:rPr>
+        <w:t xml:space="preserve"> </w:t>
+      </w:r>
+      <w:r>
+        <w:rPr>
+          <w:b/>
+          <w:bCs/>
+          <w:lang w:val="en-US"/>
+        </w:rPr>
+        <w:t>transaction</w:t>
+      </w:r>
+      <w:r>
+        <w:rPr>
+          <w:b/>
+          <w:bCs/>
+          <w:lang w:val="en-US"/>
+        </w:rPr>
+        <w:t>s</w:t>
+      </w:r>
+      <w:r>
+        <w:rPr>
+          <w:lang w:val="en-US"/>
+        </w:rPr>
+        <w:t>,</w:t>
+      </w:r>
+      <w:r>
+        <w:rPr>
+          <w:lang w:val="en-US"/>
+        </w:rPr>
+        <w:t xml:space="preserve"> </w:t>
+      </w:r>
+      <w:r>
+        <w:rPr>
+          <w:b/>
+          <w:bCs/>
+          <w:lang w:val="en-US"/>
+        </w:rPr>
+        <w:t>nodes</w:t>
+      </w:r>
+      <w:r>
+        <w:rPr>
+          <w:lang w:val="en-US"/>
+        </w:rPr>
+        <w:t xml:space="preserve"> or </w:t>
+      </w:r>
+      <w:r>
+        <w:rPr>
+          <w:b/>
+          <w:bCs/>
+          <w:lang w:val="en-US"/>
+        </w:rPr>
+        <w:t>patterns</w:t>
       </w:r>
     </w:p>
     <w:p>
@@ -34142,7 +33461,6 @@
         </w:rPr>
         <w:t>get_</w:t>
       </w:r>
-      <w:proofErr w:type="gramStart"/>
       <w:r>
         <w:rPr>
           <w:b/>
@@ -34151,6 +33469,14 @@
         </w:rPr>
         <w:t>tnp</w:t>
       </w:r>
+      <w:r>
+        <w:rPr>
+          <w:b/>
+          <w:bCs/>
+          <w:lang w:val="en-US"/>
+        </w:rPr>
+        <w:t>_itemsets</w:t>
+      </w:r>
       <w:proofErr w:type="spellEnd"/>
       <w:r>
         <w:rPr>
@@ -34161,7 +33487,6 @@
         <w:t>(</w:t>
       </w:r>
       <w:proofErr w:type="spellStart"/>
-      <w:proofErr w:type="gramEnd"/>
       <w:r>
         <w:rPr>
           <w:b/>
@@ -34175,73 +33500,7 @@
         <w:rPr>
           <w:lang w:val="en-US"/>
         </w:rPr>
-        <w:t xml:space="preserve">: character </w:t>
-      </w:r>
-      <w:r>
-        <w:rPr>
-          <w:lang w:val="en-US"/>
-        </w:rPr>
-        <w:t xml:space="preserve">or </w:t>
-      </w:r>
-      <w:proofErr w:type="spellStart"/>
-      <w:r>
-        <w:rPr>
-          <w:lang w:val="en-US"/>
-        </w:rPr>
-        <w:t>T</w:t>
-      </w:r>
-      <w:r>
-        <w:rPr>
-          <w:lang w:val="en-US"/>
-        </w:rPr>
-        <w:t>ransaction</w:t>
-      </w:r>
-      <w:r>
-        <w:rPr>
-          <w:lang w:val="en-US"/>
-        </w:rPr>
-        <w:t>Set</w:t>
-      </w:r>
-      <w:proofErr w:type="spellEnd"/>
-      <w:r>
-        <w:rPr>
-          <w:lang w:val="en-US"/>
-        </w:rPr>
-        <w:t xml:space="preserve"> </w:t>
-      </w:r>
-      <w:r>
-        <w:rPr>
-          <w:lang w:val="en-US"/>
-        </w:rPr>
-        <w:t xml:space="preserve">or see attribute </w:t>
-      </w:r>
-      <w:r>
-        <w:rPr>
-          <w:b/>
-          <w:bCs/>
-          <w:lang w:val="en-US"/>
-        </w:rPr>
-        <w:t>nodes</w:t>
-      </w:r>
-      <w:r>
-        <w:rPr>
-          <w:lang w:val="en-US"/>
-        </w:rPr>
-        <w:t xml:space="preserve"> or </w:t>
-      </w:r>
-      <w:r>
-        <w:rPr>
-          <w:b/>
-          <w:bCs/>
-          <w:lang w:val="en-US"/>
-        </w:rPr>
-        <w:t>patterns</w:t>
-      </w:r>
-      <w:r>
-        <w:rPr>
-          <w:lang w:val="en-US"/>
-        </w:rPr>
-        <w:t xml:space="preserve">, </w:t>
+        <w:t xml:space="preserve">: character or list(vector(character)), </w:t>
       </w:r>
       <w:r>
         <w:rPr>
@@ -34274,7 +33533,7 @@
     </w:p>
     <w:p>
       <w:pPr>
-        <w:ind w:firstLine="708"/>
+        <w:ind w:left="1416"/>
         <w:rPr>
           <w:b/>
           <w:bCs/>
@@ -34285,82 +33544,25 @@
         <w:rPr>
           <w:lang w:val="en-US"/>
         </w:rPr>
+        <w:t xml:space="preserve">         </w:t>
+      </w:r>
+      <w:r>
+        <w:rPr>
+          <w:lang w:val="en-US"/>
+        </w:rPr>
         <w:t xml:space="preserve"> </w:t>
       </w:r>
       <w:r>
         <w:rPr>
           <w:lang w:val="en-US"/>
         </w:rPr>
-        <w:t xml:space="preserve">     </w:t>
-      </w:r>
-      <w:r>
-        <w:rPr>
-          <w:lang w:val="en-US"/>
-        </w:rPr>
-        <w:t>see attribute</w:t>
-      </w:r>
-      <w:r>
-        <w:rPr>
-          <w:lang w:val="en-US"/>
-        </w:rPr>
-        <w:t xml:space="preserve"> </w:t>
-      </w:r>
-      <w:r>
-        <w:rPr>
-          <w:b/>
-          <w:bCs/>
-          <w:lang w:val="en-US"/>
-        </w:rPr>
-        <w:t>transaction</w:t>
-      </w:r>
-      <w:r>
-        <w:rPr>
-          <w:b/>
-          <w:bCs/>
-          <w:lang w:val="en-US"/>
-        </w:rPr>
-        <w:t>s</w:t>
-      </w:r>
-      <w:r>
-        <w:rPr>
-          <w:lang w:val="en-US"/>
-        </w:rPr>
-        <w:t>,</w:t>
-      </w:r>
-      <w:r>
-        <w:rPr>
-          <w:lang w:val="en-US"/>
-        </w:rPr>
-        <w:t xml:space="preserve"> </w:t>
-      </w:r>
-      <w:proofErr w:type="gramStart"/>
-      <w:r>
-        <w:rPr>
-          <w:b/>
-          <w:bCs/>
-          <w:lang w:val="en-US"/>
-        </w:rPr>
-        <w:t>nodes</w:t>
-      </w:r>
-      <w:proofErr w:type="gramEnd"/>
-      <w:r>
-        <w:rPr>
-          <w:lang w:val="en-US"/>
-        </w:rPr>
-        <w:t xml:space="preserve"> or </w:t>
-      </w:r>
-      <w:r>
-        <w:rPr>
-          <w:b/>
-          <w:bCs/>
-          <w:lang w:val="en-US"/>
-        </w:rPr>
-        <w:t>patterns</w:t>
+        <w:t>list(vector(character))</w:t>
       </w:r>
     </w:p>
     <w:p>
       <w:pPr>
         <w:rPr>
+          <w:bCs/>
           <w:lang w:val="en-US"/>
         </w:rPr>
       </w:pPr>
@@ -34388,32 +33590,7 @@
           <w:bCs/>
           <w:lang w:val="en-US"/>
         </w:rPr>
-        <w:t>get_</w:t>
-      </w:r>
-      <w:r>
-        <w:rPr>
-          <w:b/>
-          <w:bCs/>
-          <w:lang w:val="en-US"/>
-        </w:rPr>
-        <w:t>tnp</w:t>
-      </w:r>
-      <w:r>
-        <w:rPr>
-          <w:b/>
-          <w:bCs/>
-          <w:lang w:val="en-US"/>
-        </w:rPr>
-        <w:t>_</w:t>
-      </w:r>
-      <w:proofErr w:type="gramStart"/>
-      <w:r>
-        <w:rPr>
-          <w:b/>
-          <w:bCs/>
-          <w:lang w:val="en-US"/>
-        </w:rPr>
-        <w:t>itemsets</w:t>
+        <w:t>which_entities</w:t>
       </w:r>
       <w:proofErr w:type="spellEnd"/>
       <w:r>
@@ -34425,83 +33602,147 @@
         <w:t>(</w:t>
       </w:r>
       <w:proofErr w:type="spellStart"/>
-      <w:proofErr w:type="gramEnd"/>
-      <w:r>
-        <w:rPr>
-          <w:b/>
-          <w:bCs/>
-          <w:lang w:val="en-US"/>
-        </w:rPr>
-        <w:t>tnp</w:t>
+      <w:r>
+        <w:rPr>
+          <w:b/>
+          <w:bCs/>
+          <w:lang w:val="en-US"/>
+        </w:rPr>
+        <w:t>npr</w:t>
       </w:r>
       <w:proofErr w:type="spellEnd"/>
       <w:r>
         <w:rPr>
           <w:lang w:val="en-US"/>
         </w:rPr>
-        <w:t xml:space="preserve">: character or list(vector(character)), </w:t>
-      </w:r>
-      <w:r>
-        <w:rPr>
-          <w:b/>
-          <w:bCs/>
-          <w:lang w:val="en-US"/>
-        </w:rPr>
-        <w:t>entities</w:t>
-      </w:r>
-      <w:r>
-        <w:rPr>
-          <w:lang w:val="en-US"/>
-        </w:rPr>
-        <w:t>: character</w:t>
-      </w:r>
-      <w:r>
-        <w:rPr>
-          <w:b/>
-          <w:bCs/>
-          <w:lang w:val="en-US"/>
-        </w:rPr>
-        <w:t>)</w:t>
-      </w:r>
-      <w:r>
-        <w:rPr>
-          <w:lang w:val="en-US"/>
-        </w:rPr>
-        <w:t>:</w:t>
+        <w:t>: see</w:t>
+      </w:r>
+      <w:r>
+        <w:rPr>
+          <w:lang w:val="en-US"/>
+        </w:rPr>
+        <w:t xml:space="preserve"> attribut</w:t>
+      </w:r>
+      <w:r>
+        <w:rPr>
+          <w:lang w:val="en-US"/>
+        </w:rPr>
+        <w:t>e</w:t>
+      </w:r>
+      <w:r>
+        <w:rPr>
+          <w:lang w:val="en-US"/>
+        </w:rPr>
+        <w:t xml:space="preserve"> </w:t>
+      </w:r>
+      <w:r>
+        <w:rPr>
+          <w:b/>
+          <w:lang w:val="en-US"/>
+        </w:rPr>
+        <w:t>nodes</w:t>
+      </w:r>
+      <w:r>
+        <w:rPr>
+          <w:lang w:val="en-US"/>
+        </w:rPr>
+        <w:t xml:space="preserve"> o</w:t>
+      </w:r>
+      <w:r>
+        <w:rPr>
+          <w:lang w:val="en-US"/>
+        </w:rPr>
+        <w:t>r</w:t>
+      </w:r>
+      <w:r>
+        <w:rPr>
+          <w:lang w:val="en-US"/>
+        </w:rPr>
+        <w:t xml:space="preserve"> </w:t>
+      </w:r>
+      <w:r>
+        <w:rPr>
+          <w:b/>
+          <w:lang w:val="en-US"/>
+        </w:rPr>
+        <w:t>patterns</w:t>
+      </w:r>
+      <w:r>
+        <w:rPr>
+          <w:bCs/>
+          <w:lang w:val="en-US"/>
+        </w:rPr>
+        <w:t xml:space="preserve"> or return of function </w:t>
+      </w:r>
+      <w:proofErr w:type="spellStart"/>
+      <w:r>
+        <w:rPr>
+          <w:b/>
+          <w:lang w:val="en-US"/>
+        </w:rPr>
+        <w:t>extract_rules</w:t>
+      </w:r>
+      <w:proofErr w:type="spellEnd"/>
+      <w:r>
+        <w:rPr>
+          <w:bCs/>
+          <w:lang w:val="en-US"/>
+        </w:rPr>
+        <w:t>,</w:t>
       </w:r>
     </w:p>
     <w:p>
       <w:pPr>
-        <w:ind w:left="1416"/>
-        <w:rPr>
-          <w:b/>
-          <w:bCs/>
+        <w:ind w:left="708" w:firstLine="708"/>
+        <w:rPr>
           <w:lang w:val="en-US"/>
         </w:rPr>
       </w:pPr>
       <w:r>
         <w:rPr>
-          <w:lang w:val="en-US"/>
-        </w:rPr>
-        <w:t xml:space="preserve">         </w:t>
-      </w:r>
-      <w:r>
-        <w:rPr>
-          <w:lang w:val="en-US"/>
-        </w:rPr>
-        <w:t xml:space="preserve"> </w:t>
-      </w:r>
-      <w:r>
-        <w:rPr>
-          <w:lang w:val="en-US"/>
-        </w:rPr>
-        <w:t>list(vector(character))</w:t>
+          <w:b/>
+          <w:lang w:val="en-US"/>
+        </w:rPr>
+        <w:t xml:space="preserve">    </w:t>
+      </w:r>
+      <w:r>
+        <w:rPr>
+          <w:b/>
+          <w:lang w:val="en-US"/>
+        </w:rPr>
+        <w:t>entities</w:t>
+      </w:r>
+      <w:r>
+        <w:rPr>
+          <w:bCs/>
+          <w:lang w:val="en-US"/>
+        </w:rPr>
+        <w:t>: character</w:t>
+      </w:r>
+      <w:r>
+        <w:rPr>
+          <w:b/>
+          <w:bCs/>
+          <w:lang w:val="en-US"/>
+        </w:rPr>
+        <w:t>)</w:t>
+      </w:r>
+      <w:r>
+        <w:rPr>
+          <w:lang w:val="en-US"/>
+        </w:rPr>
+        <w:t>:</w:t>
+      </w:r>
+      <w:r>
+        <w:rPr>
+          <w:lang w:val="en-US"/>
+        </w:rPr>
+        <w:t xml:space="preserve"> character</w:t>
       </w:r>
     </w:p>
     <w:p>
       <w:pPr>
         <w:rPr>
-          <w:bCs/>
           <w:lang w:val="en-US"/>
         </w:rPr>
       </w:pPr>
@@ -34529,16 +33770,7 @@
           <w:bCs/>
           <w:lang w:val="en-US"/>
         </w:rPr>
-        <w:t>which_</w:t>
-      </w:r>
-      <w:proofErr w:type="gramStart"/>
-      <w:r>
-        <w:rPr>
-          <w:b/>
-          <w:bCs/>
-          <w:lang w:val="en-US"/>
-        </w:rPr>
-        <w:t>entities</w:t>
+        <w:t>which_associated_links</w:t>
       </w:r>
       <w:proofErr w:type="spellEnd"/>
       <w:r>
@@ -34549,121 +33781,16 @@
         </w:rPr>
         <w:t>(</w:t>
       </w:r>
-      <w:proofErr w:type="spellStart"/>
-      <w:proofErr w:type="gramEnd"/>
-      <w:r>
-        <w:rPr>
-          <w:b/>
-          <w:bCs/>
-          <w:lang w:val="en-US"/>
-        </w:rPr>
-        <w:t>npr</w:t>
-      </w:r>
-      <w:proofErr w:type="spellEnd"/>
-      <w:r>
-        <w:rPr>
-          <w:lang w:val="en-US"/>
-        </w:rPr>
-        <w:t>: see</w:t>
-      </w:r>
-      <w:r>
-        <w:rPr>
-          <w:lang w:val="en-US"/>
-        </w:rPr>
-        <w:t xml:space="preserve"> attribut</w:t>
-      </w:r>
-      <w:r>
-        <w:rPr>
-          <w:lang w:val="en-US"/>
-        </w:rPr>
-        <w:t>e</w:t>
-      </w:r>
-      <w:r>
-        <w:rPr>
-          <w:lang w:val="en-US"/>
-        </w:rPr>
-        <w:t xml:space="preserve"> </w:t>
-      </w:r>
-      <w:r>
-        <w:rPr>
-          <w:b/>
-          <w:lang w:val="en-US"/>
-        </w:rPr>
-        <w:t>nodes</w:t>
-      </w:r>
-      <w:r>
-        <w:rPr>
-          <w:lang w:val="en-US"/>
-        </w:rPr>
-        <w:t xml:space="preserve"> o</w:t>
-      </w:r>
-      <w:r>
-        <w:rPr>
-          <w:lang w:val="en-US"/>
-        </w:rPr>
-        <w:t>r</w:t>
-      </w:r>
-      <w:r>
-        <w:rPr>
-          <w:lang w:val="en-US"/>
-        </w:rPr>
-        <w:t xml:space="preserve"> </w:t>
-      </w:r>
-      <w:r>
-        <w:rPr>
-          <w:b/>
-          <w:lang w:val="en-US"/>
-        </w:rPr>
-        <w:t>patterns</w:t>
-      </w:r>
-      <w:r>
-        <w:rPr>
-          <w:bCs/>
-          <w:lang w:val="en-US"/>
-        </w:rPr>
-        <w:t xml:space="preserve"> or return of function </w:t>
-      </w:r>
-      <w:proofErr w:type="spellStart"/>
-      <w:r>
-        <w:rPr>
-          <w:b/>
-          <w:lang w:val="en-US"/>
-        </w:rPr>
-        <w:t>extract_rules</w:t>
-      </w:r>
-      <w:proofErr w:type="spellEnd"/>
-      <w:r>
-        <w:rPr>
-          <w:bCs/>
-          <w:lang w:val="en-US"/>
-        </w:rPr>
-        <w:t>,</w:t>
-      </w:r>
-    </w:p>
-    <w:p>
-      <w:pPr>
-        <w:ind w:left="708" w:firstLine="708"/>
-        <w:rPr>
-          <w:lang w:val="en-US"/>
-        </w:rPr>
-      </w:pPr>
-      <w:r>
-        <w:rPr>
-          <w:b/>
-          <w:lang w:val="en-US"/>
-        </w:rPr>
-        <w:t xml:space="preserve">    </w:t>
-      </w:r>
-      <w:r>
-        <w:rPr>
-          <w:b/>
-          <w:lang w:val="en-US"/>
-        </w:rPr>
-        <w:t>entities</w:t>
-      </w:r>
-      <w:r>
-        <w:rPr>
-          <w:bCs/>
+      <w:r>
+        <w:rPr>
+          <w:b/>
+          <w:bCs/>
+          <w:lang w:val="en-US"/>
+        </w:rPr>
+        <w:t>name</w:t>
+      </w:r>
+      <w:r>
+        <w:rPr>
           <w:lang w:val="en-US"/>
         </w:rPr>
         <w:t>: character</w:t>
@@ -34680,13 +33807,7 @@
         <w:rPr>
           <w:lang w:val="en-US"/>
         </w:rPr>
-        <w:t>:</w:t>
-      </w:r>
-      <w:r>
-        <w:rPr>
-          <w:lang w:val="en-US"/>
-        </w:rPr>
-        <w:t xml:space="preserve"> character</w:t>
+        <w:t>: character</w:t>
       </w:r>
     </w:p>
     <w:p>
@@ -34719,16 +33840,7 @@
           <w:bCs/>
           <w:lang w:val="en-US"/>
         </w:rPr>
-        <w:t>which_associated_</w:t>
-      </w:r>
-      <w:proofErr w:type="gramStart"/>
-      <w:r>
-        <w:rPr>
-          <w:b/>
-          <w:bCs/>
-          <w:lang w:val="en-US"/>
-        </w:rPr>
-        <w:t>links</w:t>
+        <w:t>which_name</w:t>
       </w:r>
       <w:proofErr w:type="spellEnd"/>
       <w:r>
@@ -34737,96 +33849,7 @@
           <w:bCs/>
           <w:lang w:val="en-US"/>
         </w:rPr>
-        <w:t>(</w:t>
-      </w:r>
-      <w:proofErr w:type="gramEnd"/>
-      <w:r>
-        <w:rPr>
-          <w:b/>
-          <w:bCs/>
-          <w:lang w:val="en-US"/>
-        </w:rPr>
-        <w:t>name</w:t>
-      </w:r>
-      <w:r>
-        <w:rPr>
-          <w:lang w:val="en-US"/>
-        </w:rPr>
-        <w:t>: character</w:t>
-      </w:r>
-      <w:r>
-        <w:rPr>
-          <w:b/>
-          <w:bCs/>
-          <w:lang w:val="en-US"/>
-        </w:rPr>
-        <w:t>)</w:t>
-      </w:r>
-      <w:r>
-        <w:rPr>
-          <w:lang w:val="en-US"/>
-        </w:rPr>
-        <w:t>: character</w:t>
-      </w:r>
-    </w:p>
-    <w:p>
-      <w:pPr>
-        <w:rPr>
-          <w:lang w:val="en-US"/>
-        </w:rPr>
-      </w:pPr>
-      <m:oMath>
-        <m:r>
-          <w:rPr>
-            <w:rFonts w:ascii="Cambria Math" w:hAnsi="Cambria Math"/>
-            <w:lang w:val="en-US"/>
-          </w:rPr>
-          <m:t>-</m:t>
-        </m:r>
-      </m:oMath>
-      <w:r>
-        <w:rPr>
-          <w:rFonts w:eastAsiaTheme="minorEastAsia"/>
-          <w:iCs/>
-          <w:lang w:val="en-US"/>
-        </w:rPr>
-        <w:t xml:space="preserve"> </w:t>
-      </w:r>
-      <w:proofErr w:type="spellStart"/>
-      <w:r>
-        <w:rPr>
-          <w:b/>
-          <w:bCs/>
-          <w:lang w:val="en-US"/>
-        </w:rPr>
-        <w:t>which_</w:t>
-      </w:r>
-      <w:proofErr w:type="gramStart"/>
-      <w:r>
-        <w:rPr>
-          <w:b/>
-          <w:bCs/>
-          <w:lang w:val="en-US"/>
-        </w:rPr>
-        <w:t>name</w:t>
-      </w:r>
-      <w:proofErr w:type="spellEnd"/>
-      <w:r>
-        <w:rPr>
-          <w:b/>
-          <w:bCs/>
-          <w:lang w:val="en-US"/>
-        </w:rPr>
-        <w:t>(</w:t>
-      </w:r>
-      <w:proofErr w:type="gramEnd"/>
-      <w:r>
-        <w:rPr>
-          <w:b/>
-          <w:bCs/>
-          <w:lang w:val="en-US"/>
-        </w:rPr>
-        <w:t>name</w:t>
+        <w:t>(name</w:t>
       </w:r>
       <w:r>
         <w:rPr>
@@ -34973,7 +33996,7 @@
         </mc:Choice>
         <mc:Fallback>
           <w:pict>
-            <v:rect w14:anchorId="00AA1038" id="Rectangle 38" o:spid="_x0000_s1026" style="position:absolute;margin-left:1.15pt;margin-top:-7.8pt;width:466.5pt;height:1.45pt;z-index:251660288;visibility:visible;mso-wrap-style:square;mso-wrap-distance-left:9pt;mso-wrap-distance-top:0;mso-wrap-distance-right:9pt;mso-wrap-distance-bottom:0;mso-position-horizontal:absolute;mso-position-horizontal-relative:text;mso-position-vertical:absolute;mso-position-vertical-relative:text;v-text-anchor:middle" o:gfxdata="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" fillcolor="black [3213]" stroked="f" strokeweight="1pt">
+            <v:rect w14:anchorId="10AB7B98" id="Rectangle 38" o:spid="_x0000_s1026" style="position:absolute;margin-left:1.15pt;margin-top:-7.8pt;width:466.5pt;height:1.45pt;z-index:251660288;visibility:visible;mso-wrap-style:square;mso-wrap-distance-left:9pt;mso-wrap-distance-top:0;mso-wrap-distance-right:9pt;mso-wrap-distance-bottom:0;mso-position-horizontal:absolute;mso-position-horizontal-relative:text;mso-position-vertical:absolute;mso-position-vertical-relative:text;v-text-anchor:middle" o:gfxdata="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" fillcolor="black [3213]" stroked="f" strokeweight="1pt">
               <w10:wrap type="square"/>
             </v:rect>
           </w:pict>
@@ -35216,14 +34239,7 @@
         <w:color w:val="808080" w:themeColor="background1" w:themeShade="80"/>
         <w:lang w:val="en-US"/>
       </w:rPr>
-      <w:t>0</w:t>
-    </w:r>
-    <w:r>
-      <w:rPr>
-        <w:color w:val="808080" w:themeColor="background1" w:themeShade="80"/>
-        <w:lang w:val="en-US"/>
-      </w:rPr>
-      <w:t>5</w:t>
+      <w:t>11</w:t>
     </w:r>
   </w:p>
 </w:ftr>

</xml_diff>

<commit_message>
feat: Change one parameter about rule extraction
Rename the parameter from to itemsets. Add it NULL as default value.
</commit_message>
<xml_diff>
--- a/vignettes/types_of_attributes_and_methods_TA.docx
+++ b/vignettes/types_of_attributes_and_methods_TA.docx
@@ -491,7 +491,23 @@
           <w:rFonts w:eastAsiaTheme="minorEastAsia"/>
           <w:lang w:val="en-US"/>
         </w:rPr>
-        <w:t xml:space="preserve"> denotes public attributes and methods (i.e. exported attributes and methods).</w:t>
+        <w:t xml:space="preserve"> denotes public attributes and methods (</w:t>
+      </w:r>
+      <w:proofErr w:type="gramStart"/>
+      <w:r>
+        <w:rPr>
+          <w:rFonts w:eastAsiaTheme="minorEastAsia"/>
+          <w:lang w:val="en-US"/>
+        </w:rPr>
+        <w:t>i.e.</w:t>
+      </w:r>
+      <w:proofErr w:type="gramEnd"/>
+      <w:r>
+        <w:rPr>
+          <w:rFonts w:eastAsiaTheme="minorEastAsia"/>
+          <w:lang w:val="en-US"/>
+        </w:rPr>
+        <w:t xml:space="preserve"> exported attributes and methods).</w:t>
       </w:r>
     </w:p>
     <w:p>
@@ -519,7 +535,23 @@
           <w:rFonts w:eastAsiaTheme="minorEastAsia"/>
           <w:lang w:val="en-US"/>
         </w:rPr>
-        <w:t xml:space="preserve"> denotes private attributes and methods (i.e. </w:t>
+        <w:t xml:space="preserve"> denotes private attributes and methods (</w:t>
+      </w:r>
+      <w:proofErr w:type="gramStart"/>
+      <w:r>
+        <w:rPr>
+          <w:rFonts w:eastAsiaTheme="minorEastAsia"/>
+          <w:lang w:val="en-US"/>
+        </w:rPr>
+        <w:t>i.e.</w:t>
+      </w:r>
+      <w:proofErr w:type="gramEnd"/>
+      <w:r>
+        <w:rPr>
+          <w:rFonts w:eastAsiaTheme="minorEastAsia"/>
+          <w:lang w:val="en-US"/>
+        </w:rPr>
+        <w:t xml:space="preserve"> </w:t>
       </w:r>
       <w:r>
         <w:rPr>
@@ -1483,6 +1515,7 @@
         <w:t xml:space="preserve">: </w:t>
       </w:r>
       <w:proofErr w:type="spellStart"/>
+      <w:proofErr w:type="gramStart"/>
       <w:r>
         <w:rPr>
           <w:lang w:val="en-US"/>
@@ -1490,6 +1523,7 @@
         <w:t>data.frame</w:t>
       </w:r>
       <w:proofErr w:type="spellEnd"/>
+      <w:proofErr w:type="gramEnd"/>
     </w:p>
     <w:tbl>
       <w:tblPr>
@@ -2493,7 +2527,23 @@
           <w:bCs/>
           <w:lang w:val="en-US"/>
         </w:rPr>
-        <w:t xml:space="preserve"> list(named vector(character))</w:t>
+        <w:t xml:space="preserve"> </w:t>
+      </w:r>
+      <w:proofErr w:type="gramStart"/>
+      <w:r>
+        <w:rPr>
+          <w:bCs/>
+          <w:lang w:val="en-US"/>
+        </w:rPr>
+        <w:t>list(</w:t>
+      </w:r>
+      <w:proofErr w:type="gramEnd"/>
+      <w:r>
+        <w:rPr>
+          <w:bCs/>
+          <w:lang w:val="en-US"/>
+        </w:rPr>
+        <w:t>named vector(character))</w:t>
       </w:r>
     </w:p>
     <w:tbl>
@@ -3955,8 +4005,16 @@
         <w:rPr>
           <w:lang w:val="en-US"/>
         </w:rPr>
-        <w:t xml:space="preserve"> list(</w:t>
-      </w:r>
+        <w:t xml:space="preserve"> </w:t>
+      </w:r>
+      <w:proofErr w:type="gramStart"/>
+      <w:r>
+        <w:rPr>
+          <w:lang w:val="en-US"/>
+        </w:rPr>
+        <w:t>list(</w:t>
+      </w:r>
+      <w:proofErr w:type="gramEnd"/>
       <w:r>
         <w:rPr>
           <w:b/>
@@ -4194,6 +4252,7 @@
         <w:t xml:space="preserve">: </w:t>
       </w:r>
       <w:proofErr w:type="spellStart"/>
+      <w:proofErr w:type="gramStart"/>
       <w:r>
         <w:rPr>
           <w:lang w:val="en-US"/>
@@ -4201,6 +4260,7 @@
         <w:t>data.frame</w:t>
       </w:r>
       <w:proofErr w:type="spellEnd"/>
+      <w:proofErr w:type="gramEnd"/>
     </w:p>
     <w:tbl>
       <w:tblPr>
@@ -6531,6 +6591,7 @@
         <w:t xml:space="preserve">: </w:t>
       </w:r>
       <w:proofErr w:type="spellStart"/>
+      <w:proofErr w:type="gramStart"/>
       <w:r>
         <w:rPr>
           <w:lang w:val="en-US"/>
@@ -6538,6 +6599,7 @@
         <w:t>data.frame</w:t>
       </w:r>
       <w:proofErr w:type="spellEnd"/>
+      <w:proofErr w:type="gramEnd"/>
     </w:p>
     <w:tbl>
       <w:tblPr>
@@ -7956,6 +8018,7 @@
         <w:t xml:space="preserve">: </w:t>
       </w:r>
       <w:proofErr w:type="spellStart"/>
+      <w:proofErr w:type="gramStart"/>
       <w:r>
         <w:rPr>
           <w:lang w:val="en-US"/>
@@ -7963,6 +8026,7 @@
         <w:t>data.frame</w:t>
       </w:r>
       <w:proofErr w:type="spellEnd"/>
+      <w:proofErr w:type="gramEnd"/>
     </w:p>
     <w:tbl>
       <w:tblPr>
@@ -10566,6 +10630,7 @@
         <w:t xml:space="preserve">: </w:t>
       </w:r>
       <w:proofErr w:type="spellStart"/>
+      <w:proofErr w:type="gramStart"/>
       <w:r>
         <w:rPr>
           <w:lang w:val="en-US"/>
@@ -10573,6 +10638,7 @@
         <w:t>data.frame</w:t>
       </w:r>
       <w:proofErr w:type="spellEnd"/>
+      <w:proofErr w:type="gramEnd"/>
     </w:p>
     <w:tbl>
       <w:tblPr>
@@ -11039,6 +11105,7 @@
         <w:t xml:space="preserve"> </w:t>
       </w:r>
       <w:proofErr w:type="spellStart"/>
+      <w:proofErr w:type="gramStart"/>
       <w:r>
         <w:rPr>
           <w:b/>
@@ -11068,6 +11135,7 @@
         <w:t>er</w:t>
       </w:r>
       <w:proofErr w:type="spellEnd"/>
+      <w:proofErr w:type="gramEnd"/>
       <w:r>
         <w:rPr>
           <w:b/>
@@ -11915,6 +11983,7 @@
         </w:rPr>
         <w:t xml:space="preserve"> </w:t>
       </w:r>
+      <w:proofErr w:type="gramStart"/>
       <w:r>
         <w:rPr>
           <w:b/>
@@ -11923,6 +11992,7 @@
         </w:rPr>
         <w:t>reset(</w:t>
       </w:r>
+      <w:proofErr w:type="gramEnd"/>
       <w:r>
         <w:rPr>
           <w:b/>
@@ -12026,6 +12096,7 @@
         <w:t xml:space="preserve"> </w:t>
       </w:r>
       <w:proofErr w:type="spellStart"/>
+      <w:proofErr w:type="gramStart"/>
       <w:r>
         <w:rPr>
           <w:b/>
@@ -12041,7 +12112,16 @@
           <w:bCs/>
           <w:lang w:val="en-US"/>
         </w:rPr>
-        <w:t>(part</w:t>
+        <w:t>(</w:t>
+      </w:r>
+      <w:proofErr w:type="gramEnd"/>
+      <w:r>
+        <w:rPr>
+          <w:b/>
+          <w:bCs/>
+          <w:lang w:val="en-US"/>
+        </w:rPr>
+        <w:t>part</w:t>
       </w:r>
       <w:r>
         <w:rPr>
@@ -12138,12 +12218,21 @@
         <w:t xml:space="preserve"> </w:t>
       </w:r>
       <w:proofErr w:type="spellStart"/>
-      <w:r>
-        <w:rPr>
-          <w:b/>
-          <w:bCs/>
-        </w:rPr>
-        <w:t>init_nodes</w:t>
+      <w:proofErr w:type="gramStart"/>
+      <w:r>
+        <w:rPr>
+          <w:b/>
+          <w:bCs/>
+        </w:rPr>
+        <w:t>init</w:t>
+      </w:r>
+      <w:proofErr w:type="gramEnd"/>
+      <w:r>
+        <w:rPr>
+          <w:b/>
+          <w:bCs/>
+        </w:rPr>
+        <w:t>_nodes</w:t>
       </w:r>
       <w:proofErr w:type="spellEnd"/>
       <w:r>
@@ -12201,12 +12290,21 @@
         <w:t xml:space="preserve"> </w:t>
       </w:r>
       <w:proofErr w:type="spellStart"/>
-      <w:r>
-        <w:rPr>
-          <w:b/>
-          <w:bCs/>
-        </w:rPr>
-        <w:t>init_</w:t>
+      <w:proofErr w:type="gramStart"/>
+      <w:r>
+        <w:rPr>
+          <w:b/>
+          <w:bCs/>
+        </w:rPr>
+        <w:t>init</w:t>
+      </w:r>
+      <w:proofErr w:type="gramEnd"/>
+      <w:r>
+        <w:rPr>
+          <w:b/>
+          <w:bCs/>
+        </w:rPr>
+        <w:t>_</w:t>
       </w:r>
       <w:r>
         <w:rPr>
@@ -12278,7 +12376,16 @@
           <w:bCs/>
           <w:lang w:val="en-US"/>
         </w:rPr>
-        <w:t>init_patterns</w:t>
+        <w:t>init_</w:t>
+      </w:r>
+      <w:proofErr w:type="gramStart"/>
+      <w:r>
+        <w:rPr>
+          <w:b/>
+          <w:bCs/>
+          <w:lang w:val="en-US"/>
+        </w:rPr>
+        <w:t>patterns</w:t>
       </w:r>
       <w:proofErr w:type="spellEnd"/>
       <w:r>
@@ -12287,7 +12394,16 @@
           <w:bCs/>
           <w:lang w:val="en-US"/>
         </w:rPr>
-        <w:t>(verbose</w:t>
+        <w:t>(</w:t>
+      </w:r>
+      <w:proofErr w:type="gramEnd"/>
+      <w:r>
+        <w:rPr>
+          <w:b/>
+          <w:bCs/>
+          <w:lang w:val="en-US"/>
+        </w:rPr>
+        <w:t>verbose</w:t>
       </w:r>
       <w:r>
         <w:rPr>
@@ -12387,7 +12503,16 @@
           <w:bCs/>
           <w:lang w:val="en-US"/>
         </w:rPr>
-        <w:t>pattern_links</w:t>
+        <w:t>pattern_</w:t>
+      </w:r>
+      <w:proofErr w:type="gramStart"/>
+      <w:r>
+        <w:rPr>
+          <w:b/>
+          <w:bCs/>
+          <w:lang w:val="en-US"/>
+        </w:rPr>
+        <w:t>links</w:t>
       </w:r>
       <w:proofErr w:type="spellEnd"/>
       <w:r>
@@ -12396,7 +12521,16 @@
           <w:bCs/>
           <w:lang w:val="en-US"/>
         </w:rPr>
-        <w:t>(verbose</w:t>
+        <w:t>(</w:t>
+      </w:r>
+      <w:proofErr w:type="gramEnd"/>
+      <w:r>
+        <w:rPr>
+          <w:b/>
+          <w:bCs/>
+          <w:lang w:val="en-US"/>
+        </w:rPr>
+        <w:t>verbose</w:t>
       </w:r>
       <w:r>
         <w:rPr>
@@ -12449,7 +12583,16 @@
           <w:bCs/>
           <w:lang w:val="en-US"/>
         </w:rPr>
-        <w:t>is_init</w:t>
+        <w:t>is_</w:t>
+      </w:r>
+      <w:proofErr w:type="gramStart"/>
+      <w:r>
+        <w:rPr>
+          <w:b/>
+          <w:bCs/>
+          <w:lang w:val="en-US"/>
+        </w:rPr>
+        <w:t>init</w:t>
       </w:r>
       <w:proofErr w:type="spellEnd"/>
       <w:r>
@@ -12458,7 +12601,16 @@
           <w:bCs/>
           <w:lang w:val="en-US"/>
         </w:rPr>
-        <w:t>(part</w:t>
+        <w:t>(</w:t>
+      </w:r>
+      <w:proofErr w:type="gramEnd"/>
+      <w:r>
+        <w:rPr>
+          <w:b/>
+          <w:bCs/>
+          <w:lang w:val="en-US"/>
+        </w:rPr>
+        <w:t>part</w:t>
       </w:r>
       <w:r>
         <w:rPr>
@@ -12511,7 +12663,16 @@
           <w:bCs/>
           <w:lang w:val="en-US"/>
         </w:rPr>
-        <w:t>is_init_nodes</w:t>
+        <w:t>is_init_</w:t>
+      </w:r>
+      <w:proofErr w:type="gramStart"/>
+      <w:r>
+        <w:rPr>
+          <w:b/>
+          <w:bCs/>
+          <w:lang w:val="en-US"/>
+        </w:rPr>
+        <w:t>nodes</w:t>
       </w:r>
       <w:proofErr w:type="spellEnd"/>
       <w:r>
@@ -12520,7 +12681,16 @@
           <w:bCs/>
           <w:lang w:val="en-US"/>
         </w:rPr>
-        <w:t>()</w:t>
+        <w:t>(</w:t>
+      </w:r>
+      <w:proofErr w:type="gramEnd"/>
+      <w:r>
+        <w:rPr>
+          <w:b/>
+          <w:bCs/>
+          <w:lang w:val="en-US"/>
+        </w:rPr>
+        <w:t>)</w:t>
       </w:r>
       <w:r>
         <w:rPr>
@@ -12569,7 +12739,16 @@
           <w:bCs/>
           <w:lang w:val="en-US"/>
         </w:rPr>
-        <w:t>node_links</w:t>
+        <w:t>node_</w:t>
+      </w:r>
+      <w:proofErr w:type="gramStart"/>
+      <w:r>
+        <w:rPr>
+          <w:b/>
+          <w:bCs/>
+          <w:lang w:val="en-US"/>
+        </w:rPr>
+        <w:t>links</w:t>
       </w:r>
       <w:proofErr w:type="spellEnd"/>
       <w:r>
@@ -12578,7 +12757,16 @@
           <w:bCs/>
           <w:lang w:val="en-US"/>
         </w:rPr>
-        <w:t>()</w:t>
+        <w:t>(</w:t>
+      </w:r>
+      <w:proofErr w:type="gramEnd"/>
+      <w:r>
+        <w:rPr>
+          <w:b/>
+          <w:bCs/>
+          <w:lang w:val="en-US"/>
+        </w:rPr>
+        <w:t>)</w:t>
       </w:r>
       <w:r>
         <w:rPr>
@@ -12619,7 +12807,16 @@
           <w:bCs/>
           <w:lang w:val="en-US"/>
         </w:rPr>
-        <w:t>is_init_patterns</w:t>
+        <w:t>is_init_</w:t>
+      </w:r>
+      <w:proofErr w:type="gramStart"/>
+      <w:r>
+        <w:rPr>
+          <w:b/>
+          <w:bCs/>
+          <w:lang w:val="en-US"/>
+        </w:rPr>
+        <w:t>patterns</w:t>
       </w:r>
       <w:proofErr w:type="spellEnd"/>
       <w:r>
@@ -12628,7 +12825,16 @@
           <w:bCs/>
           <w:lang w:val="en-US"/>
         </w:rPr>
-        <w:t>()</w:t>
+        <w:t>(</w:t>
+      </w:r>
+      <w:proofErr w:type="gramEnd"/>
+      <w:r>
+        <w:rPr>
+          <w:b/>
+          <w:bCs/>
+          <w:lang w:val="en-US"/>
+        </w:rPr>
+        <w:t>)</w:t>
       </w:r>
       <w:r>
         <w:rPr>
@@ -12675,7 +12881,16 @@
           <w:bCs/>
           <w:lang w:val="en-US"/>
         </w:rPr>
-        <w:t>pattern_links</w:t>
+        <w:t>pattern_</w:t>
+      </w:r>
+      <w:proofErr w:type="gramStart"/>
+      <w:r>
+        <w:rPr>
+          <w:b/>
+          <w:bCs/>
+          <w:lang w:val="en-US"/>
+        </w:rPr>
+        <w:t>links</w:t>
       </w:r>
       <w:proofErr w:type="spellEnd"/>
       <w:r>
@@ -12684,7 +12899,16 @@
           <w:bCs/>
           <w:lang w:val="en-US"/>
         </w:rPr>
-        <w:t>()</w:t>
+        <w:t>(</w:t>
+      </w:r>
+      <w:proofErr w:type="gramEnd"/>
+      <w:r>
+        <w:rPr>
+          <w:b/>
+          <w:bCs/>
+          <w:lang w:val="en-US"/>
+        </w:rPr>
+        <w:t>)</w:t>
       </w:r>
       <w:r>
         <w:rPr>
@@ -12723,7 +12947,16 @@
           <w:bCs/>
           <w:lang w:val="en-US"/>
         </w:rPr>
-        <w:t>check_init</w:t>
+        <w:t>check_</w:t>
+      </w:r>
+      <w:proofErr w:type="gramStart"/>
+      <w:r>
+        <w:rPr>
+          <w:b/>
+          <w:bCs/>
+          <w:lang w:val="en-US"/>
+        </w:rPr>
+        <w:t>init</w:t>
       </w:r>
       <w:proofErr w:type="spellEnd"/>
       <w:r>
@@ -12732,7 +12965,16 @@
           <w:bCs/>
           <w:lang w:val="en-US"/>
         </w:rPr>
-        <w:t>(part</w:t>
+        <w:t>(</w:t>
+      </w:r>
+      <w:proofErr w:type="gramEnd"/>
+      <w:r>
+        <w:rPr>
+          <w:b/>
+          <w:bCs/>
+          <w:lang w:val="en-US"/>
+        </w:rPr>
+        <w:t>part</w:t>
       </w:r>
       <w:r>
         <w:rPr>
@@ -12876,7 +13118,15 @@
           <w:b/>
           <w:lang w:val="en-US"/>
         </w:rPr>
-        <w:t>_per_year</w:t>
+        <w:t>_per_</w:t>
+      </w:r>
+      <w:proofErr w:type="gramStart"/>
+      <w:r>
+        <w:rPr>
+          <w:b/>
+          <w:lang w:val="en-US"/>
+        </w:rPr>
+        <w:t>year</w:t>
       </w:r>
       <w:proofErr w:type="spellEnd"/>
       <w:r>
@@ -12884,7 +13134,15 @@
           <w:b/>
           <w:lang w:val="en-US"/>
         </w:rPr>
-        <w:t>()</w:t>
+        <w:t>(</w:t>
+      </w:r>
+      <w:proofErr w:type="gramEnd"/>
+      <w:r>
+        <w:rPr>
+          <w:b/>
+          <w:lang w:val="en-US"/>
+        </w:rPr>
+        <w:t>)</w:t>
       </w:r>
       <w:r>
         <w:rPr>
@@ -12965,6 +13223,7 @@
         </w:rPr>
         <w:t>list_separate_</w:t>
       </w:r>
+      <w:proofErr w:type="gramStart"/>
       <w:r>
         <w:rPr>
           <w:b/>
@@ -12978,7 +13237,15 @@
           <w:b/>
           <w:lang w:val="en-US"/>
         </w:rPr>
-        <w:t>()</w:t>
+        <w:t>(</w:t>
+      </w:r>
+      <w:proofErr w:type="gramEnd"/>
+      <w:r>
+        <w:rPr>
+          <w:b/>
+          <w:lang w:val="en-US"/>
+        </w:rPr>
+        <w:t>)</w:t>
       </w:r>
       <w:r>
         <w:rPr>
@@ -13054,7 +13321,15 @@
           <w:b/>
           <w:lang w:val="en-US"/>
         </w:rPr>
-        <w:t>count_links</w:t>
+        <w:t>count_</w:t>
+      </w:r>
+      <w:proofErr w:type="gramStart"/>
+      <w:r>
+        <w:rPr>
+          <w:b/>
+          <w:lang w:val="en-US"/>
+        </w:rPr>
+        <w:t>links</w:t>
       </w:r>
       <w:proofErr w:type="spellEnd"/>
       <w:r>
@@ -13064,6 +13339,7 @@
         </w:rPr>
         <w:t>(</w:t>
       </w:r>
+      <w:proofErr w:type="gramEnd"/>
       <w:r>
         <w:rPr>
           <w:b/>
@@ -13194,7 +13470,15 @@
           <w:b/>
           <w:lang w:val="en-US"/>
         </w:rPr>
-        <w:t>search_links</w:t>
+        <w:t>search_</w:t>
+      </w:r>
+      <w:proofErr w:type="gramStart"/>
+      <w:r>
+        <w:rPr>
+          <w:b/>
+          <w:lang w:val="en-US"/>
+        </w:rPr>
+        <w:t>links</w:t>
       </w:r>
       <w:proofErr w:type="spellEnd"/>
       <w:r>
@@ -13202,7 +13486,15 @@
           <w:b/>
           <w:lang w:val="en-US"/>
         </w:rPr>
-        <w:t>(entities</w:t>
+        <w:t>(</w:t>
+      </w:r>
+      <w:proofErr w:type="gramEnd"/>
+      <w:r>
+        <w:rPr>
+          <w:b/>
+          <w:lang w:val="en-US"/>
+        </w:rPr>
+        <w:t>entities</w:t>
       </w:r>
       <w:r>
         <w:rPr>
@@ -13327,7 +13619,15 @@
           <w:b/>
           <w:lang w:val="en-US"/>
         </w:rPr>
-        <w:t>list_separate_patterns</w:t>
+        <w:t>list_separate_</w:t>
+      </w:r>
+      <w:proofErr w:type="gramStart"/>
+      <w:r>
+        <w:rPr>
+          <w:b/>
+          <w:lang w:val="en-US"/>
+        </w:rPr>
+        <w:t>patterns</w:t>
       </w:r>
       <w:proofErr w:type="spellEnd"/>
       <w:r>
@@ -13337,6 +13637,7 @@
         </w:rPr>
         <w:t>(</w:t>
       </w:r>
+      <w:proofErr w:type="gramEnd"/>
       <w:r>
         <w:rPr>
           <w:b/>
@@ -13499,6 +13800,7 @@
         <w:t xml:space="preserve"> </w:t>
       </w:r>
       <w:proofErr w:type="spellStart"/>
+      <w:proofErr w:type="gramStart"/>
       <w:r>
         <w:rPr>
           <w:lang w:val="en-US"/>
@@ -13506,6 +13808,7 @@
         <w:t>data.frame</w:t>
       </w:r>
       <w:proofErr w:type="spellEnd"/>
+      <w:proofErr w:type="gramEnd"/>
     </w:p>
     <w:tbl>
       <w:tblPr>
@@ -13730,6 +14033,7 @@
         </w:rPr>
         <w:t>list_patterns_by_</w:t>
       </w:r>
+      <w:proofErr w:type="gramStart"/>
       <w:r>
         <w:rPr>
           <w:b/>
@@ -13743,7 +14047,15 @@
           <w:b/>
           <w:lang w:val="en-US"/>
         </w:rPr>
-        <w:t>()</w:t>
+        <w:t>(</w:t>
+      </w:r>
+      <w:proofErr w:type="gramEnd"/>
+      <w:r>
+        <w:rPr>
+          <w:b/>
+          <w:lang w:val="en-US"/>
+        </w:rPr>
+        <w:t>)</w:t>
       </w:r>
       <w:r>
         <w:rPr>
@@ -13828,7 +14140,15 @@
           <w:b/>
           <w:lang w:val="en-US"/>
         </w:rPr>
-        <w:t>list_patterns_per_year</w:t>
+        <w:t>list_patterns_per_</w:t>
+      </w:r>
+      <w:proofErr w:type="gramStart"/>
+      <w:r>
+        <w:rPr>
+          <w:b/>
+          <w:lang w:val="en-US"/>
+        </w:rPr>
+        <w:t>year</w:t>
       </w:r>
       <w:proofErr w:type="spellEnd"/>
       <w:r>
@@ -13836,7 +14156,15 @@
           <w:b/>
           <w:lang w:val="en-US"/>
         </w:rPr>
-        <w:t>()</w:t>
+        <w:t>(</w:t>
+      </w:r>
+      <w:proofErr w:type="gramEnd"/>
+      <w:r>
+        <w:rPr>
+          <w:b/>
+          <w:lang w:val="en-US"/>
+        </w:rPr>
+        <w:t>)</w:t>
       </w:r>
       <w:r>
         <w:rPr>
@@ -13914,7 +14242,15 @@
           <w:b/>
           <w:lang w:val="en-US"/>
         </w:rPr>
-        <w:t>compute_patterns_characteristics</w:t>
+        <w:t>compute_patterns_</w:t>
+      </w:r>
+      <w:proofErr w:type="gramStart"/>
+      <w:r>
+        <w:rPr>
+          <w:b/>
+          <w:lang w:val="en-US"/>
+        </w:rPr>
+        <w:t>characteristics</w:t>
       </w:r>
       <w:proofErr w:type="spellEnd"/>
       <w:r>
@@ -13922,7 +14258,15 @@
           <w:b/>
           <w:lang w:val="en-US"/>
         </w:rPr>
-        <w:t>()</w:t>
+        <w:t>(</w:t>
+      </w:r>
+      <w:proofErr w:type="gramEnd"/>
+      <w:r>
+        <w:rPr>
+          <w:b/>
+          <w:lang w:val="en-US"/>
+        </w:rPr>
+        <w:t>)</w:t>
       </w:r>
       <w:r>
         <w:rPr>
@@ -14005,7 +14349,15 @@
           <w:b/>
           <w:lang w:val="en-US"/>
         </w:rPr>
-        <w:t>compute_specificity</w:t>
+        <w:t>compute_</w:t>
+      </w:r>
+      <w:proofErr w:type="gramStart"/>
+      <w:r>
+        <w:rPr>
+          <w:b/>
+          <w:lang w:val="en-US"/>
+        </w:rPr>
+        <w:t>specificity</w:t>
       </w:r>
       <w:proofErr w:type="spellEnd"/>
       <w:r>
@@ -14013,7 +14365,15 @@
           <w:b/>
           <w:lang w:val="en-US"/>
         </w:rPr>
-        <w:t>(patterns</w:t>
+        <w:t>(</w:t>
+      </w:r>
+      <w:proofErr w:type="gramEnd"/>
+      <w:r>
+        <w:rPr>
+          <w:b/>
+          <w:lang w:val="en-US"/>
+        </w:rPr>
+        <w:t>patterns</w:t>
       </w:r>
       <w:r>
         <w:rPr>
@@ -14187,7 +14547,15 @@
           <w:b/>
           <w:lang w:val="en-US"/>
         </w:rPr>
-        <w:t>_params</w:t>
+        <w:t>_</w:t>
+      </w:r>
+      <w:proofErr w:type="gramStart"/>
+      <w:r>
+        <w:rPr>
+          <w:b/>
+          <w:lang w:val="en-US"/>
+        </w:rPr>
+        <w:t>params</w:t>
       </w:r>
       <w:proofErr w:type="spellEnd"/>
       <w:r>
@@ -14195,7 +14563,15 @@
           <w:b/>
           <w:lang w:val="en-US"/>
         </w:rPr>
-        <w:t>(t</w:t>
+        <w:t>(</w:t>
+      </w:r>
+      <w:proofErr w:type="gramEnd"/>
+      <w:r>
+        <w:rPr>
+          <w:b/>
+          <w:lang w:val="en-US"/>
+        </w:rPr>
+        <w:t>t</w:t>
       </w:r>
       <w:r>
         <w:rPr>
@@ -14452,7 +14828,15 @@
           <w:b/>
           <w:lang w:val="en-US"/>
         </w:rPr>
-        <w:t>compute_reporting_indexes</w:t>
+        <w:t>compute_reporting_</w:t>
+      </w:r>
+      <w:proofErr w:type="gramStart"/>
+      <w:r>
+        <w:rPr>
+          <w:b/>
+          <w:lang w:val="en-US"/>
+        </w:rPr>
+        <w:t>indexes</w:t>
       </w:r>
       <w:proofErr w:type="spellEnd"/>
       <w:r>
@@ -14460,7 +14844,15 @@
           <w:b/>
           <w:lang w:val="en-US"/>
         </w:rPr>
-        <w:t>(patterns</w:t>
+        <w:t>(</w:t>
+      </w:r>
+      <w:proofErr w:type="gramEnd"/>
+      <w:r>
+        <w:rPr>
+          <w:b/>
+          <w:lang w:val="en-US"/>
+        </w:rPr>
+        <w:t>patterns</w:t>
       </w:r>
       <w:r>
         <w:rPr>
@@ -14565,7 +14957,15 @@
           <w:b/>
           <w:lang w:val="en-US"/>
         </w:rPr>
-        <w:t>compute_reporting_indexes_limits</w:t>
+        <w:t>compute_reporting_indexes_</w:t>
+      </w:r>
+      <w:proofErr w:type="gramStart"/>
+      <w:r>
+        <w:rPr>
+          <w:b/>
+          <w:lang w:val="en-US"/>
+        </w:rPr>
+        <w:t>limits</w:t>
       </w:r>
       <w:proofErr w:type="spellEnd"/>
       <w:r>
@@ -14575,6 +14975,7 @@
         </w:rPr>
         <w:t>(</w:t>
       </w:r>
+      <w:proofErr w:type="gramEnd"/>
       <w:r>
         <w:rPr>
           <w:b/>
@@ -14759,6 +15160,7 @@
               </w:rPr>
             </w:pPr>
             <w:proofErr w:type="spellStart"/>
+            <w:proofErr w:type="gramStart"/>
             <w:r>
               <w:rPr>
                 <w:rFonts w:ascii="Calibri" w:eastAsia="Times New Roman" w:hAnsi="Calibri" w:cs="Times New Roman"/>
@@ -14780,6 +15182,7 @@
               <w:t>period</w:t>
             </w:r>
             <w:proofErr w:type="spellEnd"/>
+            <w:proofErr w:type="gramEnd"/>
             <w:r>
               <w:rPr>
                 <w:rFonts w:ascii="Calibri" w:eastAsia="Times New Roman" w:hAnsi="Calibri" w:cs="Times New Roman"/>
@@ -14819,6 +15222,7 @@
               </w:rPr>
             </w:pPr>
             <w:proofErr w:type="spellStart"/>
+            <w:proofErr w:type="gramStart"/>
             <w:r>
               <w:rPr>
                 <w:rFonts w:ascii="Calibri" w:eastAsia="Times New Roman" w:hAnsi="Calibri" w:cs="Times New Roman"/>
@@ -14840,6 +15244,7 @@
               <w:t>limit</w:t>
             </w:r>
             <w:proofErr w:type="spellEnd"/>
+            <w:proofErr w:type="gramEnd"/>
           </w:p>
         </w:tc>
       </w:tr>
@@ -14969,7 +15374,15 @@
           <w:b/>
           <w:lang w:val="en-US"/>
         </w:rPr>
-        <w:t>_threshold</w:t>
+        <w:t>_</w:t>
+      </w:r>
+      <w:proofErr w:type="gramStart"/>
+      <w:r>
+        <w:rPr>
+          <w:b/>
+          <w:lang w:val="en-US"/>
+        </w:rPr>
+        <w:t>threshold</w:t>
       </w:r>
       <w:proofErr w:type="spellEnd"/>
       <w:r>
@@ -14980,6 +15393,7 @@
         <w:t>(</w:t>
       </w:r>
       <w:proofErr w:type="spellStart"/>
+      <w:proofErr w:type="gramEnd"/>
       <w:r>
         <w:rPr>
           <w:b/>
@@ -15037,7 +15451,15 @@
           <w:b/>
           <w:lang w:val="en-US"/>
         </w:rPr>
-        <w:t>compute_ri_threshold</w:t>
+        <w:t>compute_ri_</w:t>
+      </w:r>
+      <w:proofErr w:type="gramStart"/>
+      <w:r>
+        <w:rPr>
+          <w:b/>
+          <w:lang w:val="en-US"/>
+        </w:rPr>
+        <w:t>threshold</w:t>
       </w:r>
       <w:proofErr w:type="spellEnd"/>
       <w:r>
@@ -15048,6 +15470,7 @@
         <w:t>(</w:t>
       </w:r>
       <w:proofErr w:type="spellStart"/>
+      <w:proofErr w:type="gramEnd"/>
       <w:r>
         <w:rPr>
           <w:b/>
@@ -15119,7 +15542,15 @@
           <w:b/>
           <w:lang w:val="en-US"/>
         </w:rPr>
-        <w:t>define_dynamic_status</w:t>
+        <w:t>define_dynamic_</w:t>
+      </w:r>
+      <w:proofErr w:type="gramStart"/>
+      <w:r>
+        <w:rPr>
+          <w:b/>
+          <w:lang w:val="en-US"/>
+        </w:rPr>
+        <w:t>status</w:t>
       </w:r>
       <w:proofErr w:type="spellEnd"/>
       <w:r>
@@ -15129,6 +15560,7 @@
         </w:rPr>
         <w:t>(</w:t>
       </w:r>
+      <w:proofErr w:type="gramEnd"/>
       <w:r>
         <w:rPr>
           <w:b/>
@@ -15306,6 +15738,7 @@
         <w:t xml:space="preserve"> </w:t>
       </w:r>
       <w:proofErr w:type="spellStart"/>
+      <w:proofErr w:type="gramStart"/>
       <w:r>
         <w:rPr>
           <w:lang w:val="en-US"/>
@@ -15313,6 +15746,7 @@
         <w:t>data.frame</w:t>
       </w:r>
       <w:proofErr w:type="spellEnd"/>
+      <w:proofErr w:type="gramEnd"/>
     </w:p>
     <w:tbl>
       <w:tblPr>
@@ -15359,6 +15793,7 @@
               </w:rPr>
             </w:pPr>
             <w:proofErr w:type="spellStart"/>
+            <w:proofErr w:type="gramStart"/>
             <w:r>
               <w:rPr>
                 <w:rFonts w:ascii="Calibri" w:eastAsia="Times New Roman" w:hAnsi="Calibri" w:cs="Times New Roman"/>
@@ -15370,6 +15805,7 @@
               <w:t>RI.period</w:t>
             </w:r>
             <w:proofErr w:type="spellEnd"/>
+            <w:proofErr w:type="gramEnd"/>
           </w:p>
         </w:tc>
         <w:tc>
@@ -15398,15 +15834,27 @@
                 <w:lang w:val="en-US" w:eastAsia="fr-FR"/>
               </w:rPr>
             </w:pPr>
-            <w:r>
-              <w:rPr>
-                <w:rFonts w:ascii="Calibri" w:eastAsia="Times New Roman" w:hAnsi="Calibri" w:cs="Times New Roman"/>
-                <w:b/>
-                <w:bCs/>
-                <w:color w:val="FFFFFF"/>
-                <w:lang w:val="en-US" w:eastAsia="fr-FR"/>
-              </w:rPr>
-              <w:t>is.above.threshold.1</w:t>
+            <w:proofErr w:type="gramStart"/>
+            <w:r>
+              <w:rPr>
+                <w:rFonts w:ascii="Calibri" w:eastAsia="Times New Roman" w:hAnsi="Calibri" w:cs="Times New Roman"/>
+                <w:b/>
+                <w:bCs/>
+                <w:color w:val="FFFFFF"/>
+                <w:lang w:val="en-US" w:eastAsia="fr-FR"/>
+              </w:rPr>
+              <w:t>is.above</w:t>
+            </w:r>
+            <w:proofErr w:type="gramEnd"/>
+            <w:r>
+              <w:rPr>
+                <w:rFonts w:ascii="Calibri" w:eastAsia="Times New Roman" w:hAnsi="Calibri" w:cs="Times New Roman"/>
+                <w:b/>
+                <w:bCs/>
+                <w:color w:val="FFFFFF"/>
+                <w:lang w:val="en-US" w:eastAsia="fr-FR"/>
+              </w:rPr>
+              <w:t>.threshold.1</w:t>
             </w:r>
           </w:p>
         </w:tc>
@@ -15437,6 +15885,7 @@
               </w:rPr>
             </w:pPr>
             <w:proofErr w:type="spellStart"/>
+            <w:proofErr w:type="gramStart"/>
             <w:r>
               <w:rPr>
                 <w:rFonts w:ascii="Calibri" w:eastAsia="Times New Roman" w:hAnsi="Calibri" w:cs="Times New Roman"/>
@@ -15448,6 +15897,7 @@
               <w:t>RI.limit</w:t>
             </w:r>
             <w:proofErr w:type="spellEnd"/>
+            <w:proofErr w:type="gramEnd"/>
           </w:p>
         </w:tc>
         <w:tc>
@@ -15476,15 +15926,27 @@
                 <w:lang w:val="en-US" w:eastAsia="fr-FR"/>
               </w:rPr>
             </w:pPr>
-            <w:r>
-              <w:rPr>
-                <w:rFonts w:ascii="Calibri" w:eastAsia="Times New Roman" w:hAnsi="Calibri" w:cs="Times New Roman"/>
-                <w:b/>
-                <w:bCs/>
-                <w:color w:val="FFFFFF"/>
-                <w:lang w:val="en-US" w:eastAsia="fr-FR"/>
-              </w:rPr>
-              <w:t>is.above.threshold.2</w:t>
+            <w:proofErr w:type="gramStart"/>
+            <w:r>
+              <w:rPr>
+                <w:rFonts w:ascii="Calibri" w:eastAsia="Times New Roman" w:hAnsi="Calibri" w:cs="Times New Roman"/>
+                <w:b/>
+                <w:bCs/>
+                <w:color w:val="FFFFFF"/>
+                <w:lang w:val="en-US" w:eastAsia="fr-FR"/>
+              </w:rPr>
+              <w:t>is.above</w:t>
+            </w:r>
+            <w:proofErr w:type="gramEnd"/>
+            <w:r>
+              <w:rPr>
+                <w:rFonts w:ascii="Calibri" w:eastAsia="Times New Roman" w:hAnsi="Calibri" w:cs="Times New Roman"/>
+                <w:b/>
+                <w:bCs/>
+                <w:color w:val="FFFFFF"/>
+                <w:lang w:val="en-US" w:eastAsia="fr-FR"/>
+              </w:rPr>
+              <w:t>.threshold.2</w:t>
             </w:r>
           </w:p>
         </w:tc>
@@ -16137,7 +16599,15 @@
           <w:b/>
           <w:lang w:val="en-US"/>
         </w:rPr>
-        <w:t>spectrum_chart</w:t>
+        <w:t>spectrum_</w:t>
+      </w:r>
+      <w:proofErr w:type="gramStart"/>
+      <w:r>
+        <w:rPr>
+          <w:b/>
+          <w:lang w:val="en-US"/>
+        </w:rPr>
+        <w:t>chart</w:t>
       </w:r>
       <w:proofErr w:type="spellEnd"/>
       <w:r>
@@ -16147,6 +16617,7 @@
         </w:rPr>
         <w:t>(</w:t>
       </w:r>
+      <w:proofErr w:type="gramEnd"/>
       <w:r>
         <w:rPr>
           <w:b/>
@@ -16338,6 +16809,7 @@
         <w:t xml:space="preserve">: </w:t>
       </w:r>
       <w:proofErr w:type="spellStart"/>
+      <w:proofErr w:type="gramStart"/>
       <w:r>
         <w:rPr>
           <w:lang w:val="en-US"/>
@@ -16345,6 +16817,7 @@
         <w:t>data.frame</w:t>
       </w:r>
       <w:proofErr w:type="spellEnd"/>
+      <w:proofErr w:type="gramEnd"/>
     </w:p>
     <w:tbl>
       <w:tblPr>
@@ -17009,7 +17482,15 @@
           <w:b/>
           <w:lang w:val="en-US"/>
         </w:rPr>
-        <w:t>_spectrum_chart</w:t>
+        <w:t>_spectrum_</w:t>
+      </w:r>
+      <w:proofErr w:type="gramStart"/>
+      <w:r>
+        <w:rPr>
+          <w:b/>
+          <w:lang w:val="en-US"/>
+        </w:rPr>
+        <w:t>chart</w:t>
       </w:r>
       <w:proofErr w:type="spellEnd"/>
       <w:r>
@@ -17019,6 +17500,7 @@
         </w:rPr>
         <w:t>(</w:t>
       </w:r>
+      <w:proofErr w:type="gramEnd"/>
       <w:r>
         <w:rPr>
           <w:b/>
@@ -17217,7 +17699,15 @@
           <w:b/>
           <w:lang w:val="en-US"/>
         </w:rPr>
-        <w:t>pattern_node_characteristics</w:t>
+        <w:t>pattern_node_</w:t>
+      </w:r>
+      <w:proofErr w:type="gramStart"/>
+      <w:r>
+        <w:rPr>
+          <w:b/>
+          <w:lang w:val="en-US"/>
+        </w:rPr>
+        <w:t>characteristics</w:t>
       </w:r>
       <w:proofErr w:type="spellEnd"/>
       <w:r>
@@ -17225,7 +17715,15 @@
           <w:b/>
           <w:lang w:val="en-US"/>
         </w:rPr>
-        <w:t>(patterns</w:t>
+        <w:t>(</w:t>
+      </w:r>
+      <w:proofErr w:type="gramEnd"/>
+      <w:r>
+        <w:rPr>
+          <w:b/>
+          <w:lang w:val="en-US"/>
+        </w:rPr>
+        <w:t>patterns</w:t>
       </w:r>
       <w:r>
         <w:rPr>
@@ -18069,7 +18567,17 @@
           <w:bCs/>
           <w:lang w:val="en-US"/>
         </w:rPr>
-        <w:t>_by_complexity</w:t>
+        <w:t>_by_</w:t>
+      </w:r>
+      <w:proofErr w:type="gramStart"/>
+      <w:r>
+        <w:rPr>
+          <w:rFonts w:eastAsiaTheme="minorEastAsia"/>
+          <w:b/>
+          <w:bCs/>
+          <w:lang w:val="en-US"/>
+        </w:rPr>
+        <w:t>complexity</w:t>
       </w:r>
       <w:proofErr w:type="spellEnd"/>
       <w:r>
@@ -18079,7 +18587,17 @@
           <w:bCs/>
           <w:lang w:val="en-US"/>
         </w:rPr>
-        <w:t>(patterns</w:t>
+        <w:t>(</w:t>
+      </w:r>
+      <w:proofErr w:type="gramEnd"/>
+      <w:r>
+        <w:rPr>
+          <w:rFonts w:eastAsiaTheme="minorEastAsia"/>
+          <w:b/>
+          <w:bCs/>
+          <w:lang w:val="en-US"/>
+        </w:rPr>
+        <w:t>patterns</w:t>
       </w:r>
       <w:r>
         <w:rPr>
@@ -18331,7 +18849,15 @@
           <w:b/>
           <w:lang w:val="en-US"/>
         </w:rPr>
-        <w:t>spectrosome_chart</w:t>
+        <w:t>spectrosome_</w:t>
+      </w:r>
+      <w:proofErr w:type="gramStart"/>
+      <w:r>
+        <w:rPr>
+          <w:b/>
+          <w:lang w:val="en-US"/>
+        </w:rPr>
+        <w:t>chart</w:t>
       </w:r>
       <w:proofErr w:type="spellEnd"/>
       <w:r>
@@ -18342,6 +18868,7 @@
         <w:t>(</w:t>
       </w:r>
       <w:proofErr w:type="spellStart"/>
+      <w:proofErr w:type="gramEnd"/>
       <w:r>
         <w:rPr>
           <w:b/>
@@ -18729,6 +19256,7 @@
         <w:t xml:space="preserve"> </w:t>
       </w:r>
       <w:proofErr w:type="spellStart"/>
+      <w:proofErr w:type="gramStart"/>
       <w:r>
         <w:rPr>
           <w:b/>
@@ -18753,6 +19281,7 @@
         <w:t>cutoff</w:t>
       </w:r>
       <w:proofErr w:type="spellEnd"/>
+      <w:proofErr w:type="gramEnd"/>
       <w:r>
         <w:rPr>
           <w:lang w:val="en-US"/>
@@ -18940,6 +19469,7 @@
         <w:t xml:space="preserve"> </w:t>
       </w:r>
       <w:proofErr w:type="spellStart"/>
+      <w:proofErr w:type="gramStart"/>
       <w:r>
         <w:rPr>
           <w:lang w:val="en-US"/>
@@ -18947,6 +19477,7 @@
         <w:t>data.frame</w:t>
       </w:r>
       <w:proofErr w:type="spellEnd"/>
+      <w:proofErr w:type="gramEnd"/>
     </w:p>
     <w:tbl>
       <w:tblPr>
@@ -20100,6 +20631,7 @@
         <w:t xml:space="preserve"> </w:t>
       </w:r>
       <w:proofErr w:type="spellStart"/>
+      <w:proofErr w:type="gramStart"/>
       <w:r>
         <w:rPr>
           <w:lang w:val="en-US"/>
@@ -20107,6 +20639,7 @@
         <w:t>data.frame</w:t>
       </w:r>
       <w:proofErr w:type="spellEnd"/>
+      <w:proofErr w:type="gramEnd"/>
     </w:p>
     <w:tbl>
       <w:tblPr>
@@ -21685,7 +22218,15 @@
           <w:b/>
           <w:lang w:val="en-US"/>
         </w:rPr>
-        <w:t>cluster_text</w:t>
+        <w:t>cluster_</w:t>
+      </w:r>
+      <w:proofErr w:type="gramStart"/>
+      <w:r>
+        <w:rPr>
+          <w:b/>
+          <w:lang w:val="en-US"/>
+        </w:rPr>
+        <w:t>text</w:t>
       </w:r>
       <w:proofErr w:type="spellEnd"/>
       <w:r>
@@ -21693,7 +22234,15 @@
           <w:b/>
           <w:lang w:val="en-US"/>
         </w:rPr>
-        <w:t>(graph</w:t>
+        <w:t>(</w:t>
+      </w:r>
+      <w:proofErr w:type="gramEnd"/>
+      <w:r>
+        <w:rPr>
+          <w:b/>
+          <w:lang w:val="en-US"/>
+        </w:rPr>
+        <w:t>graph</w:t>
       </w:r>
       <w:r>
         <w:rPr>
@@ -22574,7 +23123,15 @@
           <w:b/>
           <w:lang w:val="en-US"/>
         </w:rPr>
-        <w:t>network_density</w:t>
+        <w:t>network_</w:t>
+      </w:r>
+      <w:proofErr w:type="gramStart"/>
+      <w:r>
+        <w:rPr>
+          <w:b/>
+          <w:lang w:val="en-US"/>
+        </w:rPr>
+        <w:t>density</w:t>
       </w:r>
       <w:proofErr w:type="spellEnd"/>
       <w:r>
@@ -22582,7 +23139,15 @@
           <w:b/>
           <w:lang w:val="en-US"/>
         </w:rPr>
-        <w:t>(links:</w:t>
+        <w:t>(</w:t>
+      </w:r>
+      <w:proofErr w:type="gramEnd"/>
+      <w:r>
+        <w:rPr>
+          <w:b/>
+          <w:lang w:val="en-US"/>
+        </w:rPr>
+        <w:t>links:</w:t>
       </w:r>
       <w:r>
         <w:rPr>
@@ -22661,6 +23226,7 @@
         </w:rPr>
         <w:t xml:space="preserve"> </w:t>
       </w:r>
+      <w:proofErr w:type="gramStart"/>
       <w:r>
         <w:rPr>
           <w:b/>
@@ -22673,7 +23239,15 @@
           <w:b/>
           <w:lang w:val="en-US"/>
         </w:rPr>
-        <w:t>(ID:</w:t>
+        <w:t>(</w:t>
+      </w:r>
+      <w:proofErr w:type="gramEnd"/>
+      <w:r>
+        <w:rPr>
+          <w:b/>
+          <w:lang w:val="en-US"/>
+        </w:rPr>
+        <w:t>ID:</w:t>
       </w:r>
       <w:r>
         <w:rPr>
@@ -22781,7 +23355,16 @@
           <w:bCs/>
           <w:lang w:val="en-US"/>
         </w:rPr>
-        <w:t>_chart</w:t>
+        <w:t>_</w:t>
+      </w:r>
+      <w:proofErr w:type="gramStart"/>
+      <w:r>
+        <w:rPr>
+          <w:b/>
+          <w:bCs/>
+          <w:lang w:val="en-US"/>
+        </w:rPr>
+        <w:t>chart</w:t>
       </w:r>
       <w:proofErr w:type="spellEnd"/>
       <w:r>
@@ -22793,6 +23376,7 @@
         <w:t>(</w:t>
       </w:r>
       <w:proofErr w:type="spellStart"/>
+      <w:proofErr w:type="gramEnd"/>
       <w:r>
         <w:rPr>
           <w:b/>
@@ -23046,6 +23630,7 @@
         <w:t xml:space="preserve"> </w:t>
       </w:r>
       <w:proofErr w:type="spellStart"/>
+      <w:proofErr w:type="gramStart"/>
       <w:r>
         <w:rPr>
           <w:b/>
@@ -23055,6 +23640,7 @@
         <w:t>n.cutoff</w:t>
       </w:r>
       <w:proofErr w:type="spellEnd"/>
+      <w:proofErr w:type="gramEnd"/>
       <w:r>
         <w:rPr>
           <w:lang w:val="en-US"/>
@@ -23146,14 +23732,30 @@
           <w:bCs/>
           <w:lang w:val="en-US"/>
         </w:rPr>
-        <w:t>_by</w:t>
+        <w:t>_</w:t>
+      </w:r>
+      <w:proofErr w:type="gramStart"/>
+      <w:r>
+        <w:rPr>
+          <w:b/>
+          <w:bCs/>
+          <w:lang w:val="en-US"/>
+        </w:rPr>
+        <w:t>by</w:t>
       </w:r>
       <w:proofErr w:type="spellEnd"/>
       <w:r>
         <w:rPr>
           <w:lang w:val="en-US"/>
         </w:rPr>
-        <w:t xml:space="preserve">: character, </w:t>
+        <w:t>:</w:t>
+      </w:r>
+      <w:proofErr w:type="gramEnd"/>
+      <w:r>
+        <w:rPr>
+          <w:lang w:val="en-US"/>
+        </w:rPr>
+        <w:t xml:space="preserve"> character, </w:t>
       </w:r>
       <w:r>
         <w:rPr>
@@ -23240,6 +23842,7 @@
         <w:t xml:space="preserve">: </w:t>
       </w:r>
       <w:proofErr w:type="spellStart"/>
+      <w:proofErr w:type="gramStart"/>
       <w:r>
         <w:rPr>
           <w:lang w:val="en-US"/>
@@ -23247,6 +23850,7 @@
         <w:t>data.frame</w:t>
       </w:r>
       <w:proofErr w:type="spellEnd"/>
+      <w:proofErr w:type="gramEnd"/>
     </w:p>
     <w:tbl>
       <w:tblPr>
@@ -24248,7 +24852,16 @@
           <w:bCs/>
           <w:lang w:val="en-US"/>
         </w:rPr>
-        <w:t>category_tree_chart</w:t>
+        <w:t>category_tree_</w:t>
+      </w:r>
+      <w:proofErr w:type="gramStart"/>
+      <w:r>
+        <w:rPr>
+          <w:b/>
+          <w:bCs/>
+          <w:lang w:val="en-US"/>
+        </w:rPr>
+        <w:t>chart</w:t>
       </w:r>
       <w:proofErr w:type="spellEnd"/>
       <w:r>
@@ -24257,7 +24870,16 @@
           <w:bCs/>
           <w:lang w:val="en-US"/>
         </w:rPr>
-        <w:t>(category</w:t>
+        <w:t>(</w:t>
+      </w:r>
+      <w:proofErr w:type="gramEnd"/>
+      <w:r>
+        <w:rPr>
+          <w:b/>
+          <w:bCs/>
+          <w:lang w:val="en-US"/>
+        </w:rPr>
+        <w:t>category</w:t>
       </w:r>
       <w:r>
         <w:rPr>
@@ -24324,6 +24946,7 @@
         <w:t xml:space="preserve">: logical, </w:t>
       </w:r>
       <w:proofErr w:type="spellStart"/>
+      <w:proofErr w:type="gramStart"/>
       <w:r>
         <w:rPr>
           <w:b/>
@@ -24333,6 +24956,7 @@
         <w:t>n.cutoff</w:t>
       </w:r>
       <w:proofErr w:type="spellEnd"/>
+      <w:proofErr w:type="gramEnd"/>
       <w:r>
         <w:rPr>
           <w:lang w:val="en-US"/>
@@ -24566,7 +25190,16 @@
           <w:bCs/>
           <w:lang w:val="en-US"/>
         </w:rPr>
-        <w:t>co_occurrence_chart</w:t>
+        <w:t>co_occurrence_</w:t>
+      </w:r>
+      <w:proofErr w:type="gramStart"/>
+      <w:r>
+        <w:rPr>
+          <w:b/>
+          <w:bCs/>
+          <w:lang w:val="en-US"/>
+        </w:rPr>
+        <w:t>chart</w:t>
       </w:r>
       <w:proofErr w:type="spellEnd"/>
       <w:r>
@@ -24575,7 +25208,16 @@
           <w:bCs/>
           <w:lang w:val="en-US"/>
         </w:rPr>
-        <w:t>(items</w:t>
+        <w:t>(</w:t>
+      </w:r>
+      <w:proofErr w:type="gramEnd"/>
+      <w:r>
+        <w:rPr>
+          <w:b/>
+          <w:bCs/>
+          <w:lang w:val="en-US"/>
+        </w:rPr>
+        <w:t>items</w:t>
       </w:r>
       <w:r>
         <w:rPr>
@@ -24692,6 +25334,7 @@
         <w:t xml:space="preserve">: logical, </w:t>
       </w:r>
       <w:proofErr w:type="spellStart"/>
+      <w:proofErr w:type="gramStart"/>
       <w:r>
         <w:rPr>
           <w:b/>
@@ -24701,6 +25344,7 @@
         <w:t>n.cutoff</w:t>
       </w:r>
       <w:proofErr w:type="spellEnd"/>
+      <w:proofErr w:type="gramEnd"/>
       <w:r>
         <w:rPr>
           <w:lang w:val="en-US"/>
@@ -24752,14 +25396,30 @@
           <w:bCs/>
           <w:lang w:val="en-US"/>
         </w:rPr>
-        <w:t>sort_by</w:t>
+        <w:t>sort_</w:t>
+      </w:r>
+      <w:proofErr w:type="gramStart"/>
+      <w:r>
+        <w:rPr>
+          <w:b/>
+          <w:bCs/>
+          <w:lang w:val="en-US"/>
+        </w:rPr>
+        <w:t>by</w:t>
       </w:r>
       <w:proofErr w:type="spellEnd"/>
       <w:r>
         <w:rPr>
           <w:lang w:val="en-US"/>
         </w:rPr>
-        <w:t xml:space="preserve">: character, </w:t>
+        <w:t>:</w:t>
+      </w:r>
+      <w:proofErr w:type="gramEnd"/>
+      <w:r>
+        <w:rPr>
+          <w:lang w:val="en-US"/>
+        </w:rPr>
+        <w:t xml:space="preserve"> character, </w:t>
       </w:r>
       <w:proofErr w:type="spellStart"/>
       <w:r>
@@ -25074,7 +25734,16 @@
           <w:bCs/>
           <w:lang w:val="en-US"/>
         </w:rPr>
-        <w:t>extract_rules</w:t>
+        <w:t>extract_</w:t>
+      </w:r>
+      <w:proofErr w:type="gramStart"/>
+      <w:r>
+        <w:rPr>
+          <w:b/>
+          <w:bCs/>
+          <w:lang w:val="en-US"/>
+        </w:rPr>
+        <w:t>rules</w:t>
       </w:r>
       <w:proofErr w:type="spellEnd"/>
       <w:r>
@@ -25085,14 +25754,17 @@
         </w:rPr>
         <w:t>(</w:t>
       </w:r>
-      <w:r>
-        <w:rPr>
-          <w:b/>
-          <w:bCs/>
-          <w:lang w:val="en-US"/>
-        </w:rPr>
-        <w:t>from</w:t>
-      </w:r>
+      <w:proofErr w:type="spellStart"/>
+      <w:proofErr w:type="gramEnd"/>
+      <w:r>
+        <w:rPr>
+          <w:b/>
+          <w:bCs/>
+          <w:lang w:val="en-US"/>
+        </w:rPr>
+        <w:t>itemsets</w:t>
+      </w:r>
+      <w:proofErr w:type="spellEnd"/>
       <w:r>
         <w:rPr>
           <w:lang w:val="en-US"/>
@@ -25872,14 +26544,16 @@
         </w:rPr>
         <w:t xml:space="preserve"> on the value of </w:t>
       </w:r>
-      <w:r>
-        <w:rPr>
-          <w:b/>
-          <w:bCs/>
-          <w:lang w:val="en-US"/>
-        </w:rPr>
-        <w:t>from</w:t>
-      </w:r>
+      <w:proofErr w:type="spellStart"/>
+      <w:r>
+        <w:rPr>
+          <w:b/>
+          <w:bCs/>
+          <w:lang w:val="en-US"/>
+        </w:rPr>
+        <w:t>itemsets</w:t>
+      </w:r>
+      <w:proofErr w:type="spellEnd"/>
       <w:r>
         <w:rPr>
           <w:lang w:val="en-US"/>
@@ -26444,7 +27118,16 @@
           <w:bCs/>
           <w:lang w:val="en-US"/>
         </w:rPr>
-        <w:t>rules_chart</w:t>
+        <w:t>rules_</w:t>
+      </w:r>
+      <w:proofErr w:type="gramStart"/>
+      <w:r>
+        <w:rPr>
+          <w:b/>
+          <w:bCs/>
+          <w:lang w:val="en-US"/>
+        </w:rPr>
+        <w:t>chart</w:t>
       </w:r>
       <w:proofErr w:type="spellEnd"/>
       <w:r>
@@ -26453,7 +27136,16 @@
           <w:bCs/>
           <w:lang w:val="en-US"/>
         </w:rPr>
-        <w:t>(rules</w:t>
+        <w:t>(</w:t>
+      </w:r>
+      <w:proofErr w:type="gramEnd"/>
+      <w:r>
+        <w:rPr>
+          <w:b/>
+          <w:bCs/>
+          <w:lang w:val="en-US"/>
+        </w:rPr>
+        <w:t>rules</w:t>
       </w:r>
       <w:r>
         <w:rPr>
@@ -26612,6 +27304,7 @@
         <w:t xml:space="preserve"> </w:t>
       </w:r>
       <w:proofErr w:type="spellStart"/>
+      <w:proofErr w:type="gramStart"/>
       <w:r>
         <w:rPr>
           <w:b/>
@@ -26621,6 +27314,7 @@
         <w:t>n.cutoff</w:t>
       </w:r>
       <w:proofErr w:type="spellEnd"/>
+      <w:proofErr w:type="gramEnd"/>
       <w:r>
         <w:rPr>
           <w:lang w:val="en-US"/>
@@ -26660,6 +27354,7 @@
         <w:t xml:space="preserve"> </w:t>
       </w:r>
       <w:proofErr w:type="spellStart"/>
+      <w:proofErr w:type="gramStart"/>
       <w:r>
         <w:rPr>
           <w:b/>
@@ -26669,6 +27364,7 @@
         <w:t>c.cutoff</w:t>
       </w:r>
       <w:proofErr w:type="spellEnd"/>
+      <w:proofErr w:type="gramEnd"/>
       <w:r>
         <w:rPr>
           <w:lang w:val="en-US"/>
@@ -27074,6 +27770,7 @@
         </w:rPr>
         <w:t xml:space="preserve"> </w:t>
       </w:r>
+      <w:proofErr w:type="gramStart"/>
       <w:r>
         <w:rPr>
           <w:b/>
@@ -27089,6 +27786,7 @@
         <w:t>(</w:t>
       </w:r>
       <w:proofErr w:type="spellStart"/>
+      <w:proofErr w:type="gramEnd"/>
       <w:r>
         <w:rPr>
           <w:b/>
@@ -27268,7 +27966,15 @@
           <w:b/>
           <w:lang w:val="en-US"/>
         </w:rPr>
-        <w:t>_from_category</w:t>
+        <w:t>_from_</w:t>
+      </w:r>
+      <w:proofErr w:type="gramStart"/>
+      <w:r>
+        <w:rPr>
+          <w:b/>
+          <w:lang w:val="en-US"/>
+        </w:rPr>
+        <w:t>category</w:t>
       </w:r>
       <w:proofErr w:type="spellEnd"/>
       <w:r>
@@ -27279,6 +27985,7 @@
         <w:t>(</w:t>
       </w:r>
       <w:proofErr w:type="spellStart"/>
+      <w:proofErr w:type="gramEnd"/>
       <w:r>
         <w:rPr>
           <w:b/>
@@ -27427,7 +28134,15 @@
           <w:b/>
           <w:lang w:val="en-US"/>
         </w:rPr>
-        <w:t>get_nodes</w:t>
+        <w:t>get_</w:t>
+      </w:r>
+      <w:proofErr w:type="gramStart"/>
+      <w:r>
+        <w:rPr>
+          <w:b/>
+          <w:lang w:val="en-US"/>
+        </w:rPr>
+        <w:t>nodes</w:t>
       </w:r>
       <w:proofErr w:type="spellEnd"/>
       <w:r>
@@ -27439,6 +28154,7 @@
       </w:r>
       <w:bookmarkStart w:id="0" w:name="_Hlk51355472"/>
       <w:proofErr w:type="spellStart"/>
+      <w:proofErr w:type="gramEnd"/>
       <w:r>
         <w:rPr>
           <w:b/>
@@ -27650,7 +28366,15 @@
           <w:b/>
           <w:lang w:val="en-US"/>
         </w:rPr>
-        <w:t>_nodes_from_items</w:t>
+        <w:t>_nodes_from_</w:t>
+      </w:r>
+      <w:proofErr w:type="gramStart"/>
+      <w:r>
+        <w:rPr>
+          <w:b/>
+          <w:lang w:val="en-US"/>
+        </w:rPr>
+        <w:t>items</w:t>
       </w:r>
       <w:proofErr w:type="spellEnd"/>
       <w:r>
@@ -27661,6 +28385,7 @@
         <w:t>(</w:t>
       </w:r>
       <w:proofErr w:type="spellStart"/>
+      <w:proofErr w:type="gramEnd"/>
       <w:r>
         <w:rPr>
           <w:b/>
@@ -27863,7 +28588,15 @@
           <w:b/>
           <w:lang w:val="en-US"/>
         </w:rPr>
-        <w:t>_nodes_from_characteristic</w:t>
+        <w:t>_nodes_from_</w:t>
+      </w:r>
+      <w:proofErr w:type="gramStart"/>
+      <w:r>
+        <w:rPr>
+          <w:b/>
+          <w:lang w:val="en-US"/>
+        </w:rPr>
+        <w:t>characteristic</w:t>
       </w:r>
       <w:proofErr w:type="spellEnd"/>
       <w:r>
@@ -27874,6 +28607,7 @@
         <w:t>(</w:t>
       </w:r>
       <w:proofErr w:type="spellStart"/>
+      <w:proofErr w:type="gramEnd"/>
       <w:r>
         <w:rPr>
           <w:b/>
@@ -28084,7 +28818,15 @@
           <w:b/>
           <w:lang w:val="en-US"/>
         </w:rPr>
-        <w:t>_nodes_from_category</w:t>
+        <w:t>_nodes_from_</w:t>
+      </w:r>
+      <w:proofErr w:type="gramStart"/>
+      <w:r>
+        <w:rPr>
+          <w:b/>
+          <w:lang w:val="en-US"/>
+        </w:rPr>
+        <w:t>category</w:t>
       </w:r>
       <w:proofErr w:type="spellEnd"/>
       <w:r>
@@ -28095,6 +28837,7 @@
         <w:t>(</w:t>
       </w:r>
       <w:proofErr w:type="spellStart"/>
+      <w:proofErr w:type="gramEnd"/>
       <w:r>
         <w:rPr>
           <w:b/>
@@ -28326,7 +29069,15 @@
           <w:b/>
           <w:lang w:val="en-US"/>
         </w:rPr>
-        <w:t>get_patterns</w:t>
+        <w:t>get_</w:t>
+      </w:r>
+      <w:proofErr w:type="gramStart"/>
+      <w:r>
+        <w:rPr>
+          <w:b/>
+          <w:lang w:val="en-US"/>
+        </w:rPr>
+        <w:t>patterns</w:t>
       </w:r>
       <w:proofErr w:type="spellEnd"/>
       <w:r>
@@ -28336,6 +29087,7 @@
         </w:rPr>
         <w:t>(</w:t>
       </w:r>
+      <w:proofErr w:type="gramEnd"/>
       <w:r>
         <w:rPr>
           <w:b/>
@@ -28545,7 +29297,15 @@
           <w:b/>
           <w:lang w:val="en-US"/>
         </w:rPr>
-        <w:t>_from_items</w:t>
+        <w:t>_from_</w:t>
+      </w:r>
+      <w:proofErr w:type="gramStart"/>
+      <w:r>
+        <w:rPr>
+          <w:b/>
+          <w:lang w:val="en-US"/>
+        </w:rPr>
+        <w:t>items</w:t>
       </w:r>
       <w:proofErr w:type="spellEnd"/>
       <w:r>
@@ -28555,6 +29315,7 @@
         </w:rPr>
         <w:t>(</w:t>
       </w:r>
+      <w:proofErr w:type="gramEnd"/>
       <w:r>
         <w:rPr>
           <w:b/>
@@ -28753,7 +29514,15 @@
           <w:b/>
           <w:lang w:val="en-US"/>
         </w:rPr>
-        <w:t>_patterns_from_characteristic</w:t>
+        <w:t>_patterns_from_</w:t>
+      </w:r>
+      <w:proofErr w:type="gramStart"/>
+      <w:r>
+        <w:rPr>
+          <w:b/>
+          <w:lang w:val="en-US"/>
+        </w:rPr>
+        <w:t>characteristic</w:t>
       </w:r>
       <w:proofErr w:type="spellEnd"/>
       <w:r>
@@ -28763,6 +29532,7 @@
         </w:rPr>
         <w:t>(</w:t>
       </w:r>
+      <w:proofErr w:type="gramEnd"/>
       <w:r>
         <w:rPr>
           <w:b/>
@@ -28996,7 +29766,15 @@
           <w:b/>
           <w:lang w:val="en-US"/>
         </w:rPr>
-        <w:t>_patterns_from_status</w:t>
+        <w:t>_patterns_from_</w:t>
+      </w:r>
+      <w:proofErr w:type="gramStart"/>
+      <w:r>
+        <w:rPr>
+          <w:b/>
+          <w:lang w:val="en-US"/>
+        </w:rPr>
+        <w:t>status</w:t>
       </w:r>
       <w:proofErr w:type="spellEnd"/>
       <w:r>
@@ -29006,6 +29784,7 @@
         </w:rPr>
         <w:t>(</w:t>
       </w:r>
+      <w:proofErr w:type="gramEnd"/>
       <w:r>
         <w:rPr>
           <w:b/>
@@ -29197,7 +29976,15 @@
           <w:b/>
           <w:lang w:val="en-US"/>
         </w:rPr>
-        <w:t>_patterns_from_category</w:t>
+        <w:t>_patterns_from_</w:t>
+      </w:r>
+      <w:proofErr w:type="gramStart"/>
+      <w:r>
+        <w:rPr>
+          <w:b/>
+          <w:lang w:val="en-US"/>
+        </w:rPr>
+        <w:t>category</w:t>
       </w:r>
       <w:proofErr w:type="spellEnd"/>
       <w:r>
@@ -29207,6 +29994,7 @@
         </w:rPr>
         <w:t>(</w:t>
       </w:r>
+      <w:proofErr w:type="gramEnd"/>
       <w:r>
         <w:rPr>
           <w:b/>
@@ -29439,7 +30227,15 @@
           <w:b/>
           <w:lang w:val="en-US"/>
         </w:rPr>
-        <w:t>_links</w:t>
+        <w:t>_</w:t>
+      </w:r>
+      <w:proofErr w:type="gramStart"/>
+      <w:r>
+        <w:rPr>
+          <w:b/>
+          <w:lang w:val="en-US"/>
+        </w:rPr>
+        <w:t>links</w:t>
       </w:r>
       <w:proofErr w:type="spellEnd"/>
       <w:r>
@@ -29450,6 +30246,7 @@
         <w:t>(</w:t>
       </w:r>
       <w:proofErr w:type="spellStart"/>
+      <w:proofErr w:type="gramEnd"/>
       <w:r>
         <w:rPr>
           <w:b/>
@@ -29613,7 +30410,15 @@
           <w:b/>
           <w:lang w:val="en-US"/>
         </w:rPr>
-        <w:t>get_isolates</w:t>
+        <w:t>get_</w:t>
+      </w:r>
+      <w:proofErr w:type="gramStart"/>
+      <w:r>
+        <w:rPr>
+          <w:b/>
+          <w:lang w:val="en-US"/>
+        </w:rPr>
+        <w:t>isolates</w:t>
       </w:r>
       <w:proofErr w:type="spellEnd"/>
       <w:r>
@@ -29624,6 +30429,7 @@
         <w:t>(</w:t>
       </w:r>
       <w:proofErr w:type="spellStart"/>
+      <w:proofErr w:type="gramEnd"/>
       <w:r>
         <w:rPr>
           <w:b/>
@@ -29782,7 +30588,15 @@
           <w:b/>
           <w:lang w:val="en-US"/>
         </w:rPr>
-        <w:t>get_non_isolates</w:t>
+        <w:t>get_non_</w:t>
+      </w:r>
+      <w:proofErr w:type="gramStart"/>
+      <w:r>
+        <w:rPr>
+          <w:b/>
+          <w:lang w:val="en-US"/>
+        </w:rPr>
+        <w:t>isolates</w:t>
       </w:r>
       <w:proofErr w:type="spellEnd"/>
       <w:r>
@@ -29793,6 +30607,7 @@
         <w:t>(</w:t>
       </w:r>
       <w:proofErr w:type="spellStart"/>
+      <w:proofErr w:type="gramEnd"/>
       <w:r>
         <w:rPr>
           <w:b/>
@@ -29967,7 +30782,15 @@
           <w:b/>
           <w:lang w:val="en-US"/>
         </w:rPr>
-        <w:t>get_complexes</w:t>
+        <w:t>get_</w:t>
+      </w:r>
+      <w:proofErr w:type="gramStart"/>
+      <w:r>
+        <w:rPr>
+          <w:b/>
+          <w:lang w:val="en-US"/>
+        </w:rPr>
+        <w:t>complexes</w:t>
       </w:r>
       <w:proofErr w:type="spellEnd"/>
       <w:r>
@@ -29978,6 +30801,7 @@
         <w:t>(</w:t>
       </w:r>
       <w:proofErr w:type="spellStart"/>
+      <w:proofErr w:type="gramEnd"/>
       <w:r>
         <w:rPr>
           <w:b/>
@@ -30224,7 +31048,16 @@
           <w:bCs/>
           <w:lang w:val="en-US"/>
         </w:rPr>
-        <w:t>item_names</w:t>
+        <w:t>item_</w:t>
+      </w:r>
+      <w:proofErr w:type="gramStart"/>
+      <w:r>
+        <w:rPr>
+          <w:b/>
+          <w:bCs/>
+          <w:lang w:val="en-US"/>
+        </w:rPr>
+        <w:t>names</w:t>
       </w:r>
       <w:proofErr w:type="spellEnd"/>
       <w:r>
@@ -30235,6 +31068,7 @@
         </w:rPr>
         <w:t>(</w:t>
       </w:r>
+      <w:proofErr w:type="gramEnd"/>
       <w:r>
         <w:rPr>
           <w:b/>
@@ -30324,7 +31158,17 @@
           <w:bCs/>
           <w:lang w:val="en-US"/>
         </w:rPr>
-        <w:t>category_values</w:t>
+        <w:t>category_</w:t>
+      </w:r>
+      <w:proofErr w:type="gramStart"/>
+      <w:r>
+        <w:rPr>
+          <w:rFonts w:eastAsiaTheme="minorEastAsia"/>
+          <w:b/>
+          <w:bCs/>
+          <w:lang w:val="en-US"/>
+        </w:rPr>
+        <w:t>values</w:t>
       </w:r>
       <w:proofErr w:type="spellEnd"/>
       <w:r>
@@ -30335,6 +31179,7 @@
         <w:t>(</w:t>
       </w:r>
       <w:proofErr w:type="spellStart"/>
+      <w:proofErr w:type="gramEnd"/>
       <w:r>
         <w:rPr>
           <w:b/>
@@ -31721,6 +32566,7 @@
         <w:t xml:space="preserve"> </w:t>
       </w:r>
       <w:proofErr w:type="spellStart"/>
+      <w:proofErr w:type="gramStart"/>
       <w:r>
         <w:rPr>
           <w:bCs/>
@@ -31729,6 +32575,7 @@
         <w:t>data.frame</w:t>
       </w:r>
       <w:proofErr w:type="spellEnd"/>
+      <w:proofErr w:type="gramEnd"/>
       <w:r>
         <w:rPr>
           <w:bCs/>
@@ -32807,7 +33654,15 @@
           <w:b/>
           <w:lang w:val="en-US"/>
         </w:rPr>
-        <w:t>check_access_for_category</w:t>
+        <w:t>check_access_for_</w:t>
+      </w:r>
+      <w:proofErr w:type="gramStart"/>
+      <w:r>
+        <w:rPr>
+          <w:b/>
+          <w:lang w:val="en-US"/>
+        </w:rPr>
+        <w:t>category</w:t>
       </w:r>
       <w:proofErr w:type="spellEnd"/>
       <w:r>
@@ -32815,7 +33670,15 @@
           <w:b/>
           <w:lang w:val="en-US"/>
         </w:rPr>
-        <w:t>(category</w:t>
+        <w:t>(</w:t>
+      </w:r>
+      <w:proofErr w:type="gramEnd"/>
+      <w:r>
+        <w:rPr>
+          <w:b/>
+          <w:lang w:val="en-US"/>
+        </w:rPr>
+        <w:t>category</w:t>
       </w:r>
       <w:r>
         <w:rPr>
@@ -32933,7 +33796,16 @@
           <w:bCs/>
           <w:lang w:val="en-US"/>
         </w:rPr>
-        <w:t>item_names</w:t>
+        <w:t>item_</w:t>
+      </w:r>
+      <w:proofErr w:type="gramStart"/>
+      <w:r>
+        <w:rPr>
+          <w:b/>
+          <w:bCs/>
+          <w:lang w:val="en-US"/>
+        </w:rPr>
+        <w:t>names</w:t>
       </w:r>
       <w:proofErr w:type="spellEnd"/>
       <w:r>
@@ -32942,7 +33814,16 @@
           <w:bCs/>
           <w:lang w:val="en-US"/>
         </w:rPr>
-        <w:t>()</w:t>
+        <w:t>(</w:t>
+      </w:r>
+      <w:proofErr w:type="gramEnd"/>
+      <w:r>
+        <w:rPr>
+          <w:b/>
+          <w:bCs/>
+          <w:lang w:val="en-US"/>
+        </w:rPr>
+        <w:t>)</w:t>
       </w:r>
       <w:r>
         <w:rPr>
@@ -32983,6 +33864,7 @@
         </w:rPr>
         <w:t>get_</w:t>
       </w:r>
+      <w:proofErr w:type="gramStart"/>
       <w:r>
         <w:rPr>
           <w:b/>
@@ -33000,6 +33882,7 @@
         </w:rPr>
         <w:t>(</w:t>
       </w:r>
+      <w:proofErr w:type="gramEnd"/>
       <w:r>
         <w:rPr>
           <w:b/>
@@ -33093,7 +33976,18 @@
           <w:iCs/>
           <w:lang w:val="en-US"/>
         </w:rPr>
-        <w:t>get_items_from_category</w:t>
+        <w:t>get_items_from_</w:t>
+      </w:r>
+      <w:proofErr w:type="gramStart"/>
+      <w:r>
+        <w:rPr>
+          <w:rFonts w:eastAsiaTheme="minorEastAsia"/>
+          <w:b/>
+          <w:bCs/>
+          <w:iCs/>
+          <w:lang w:val="en-US"/>
+        </w:rPr>
+        <w:t>category</w:t>
       </w:r>
       <w:proofErr w:type="spellEnd"/>
       <w:r>
@@ -33102,7 +33996,16 @@
           <w:bCs/>
           <w:lang w:val="en-US"/>
         </w:rPr>
-        <w:t>(category</w:t>
+        <w:t>(</w:t>
+      </w:r>
+      <w:proofErr w:type="gramEnd"/>
+      <w:r>
+        <w:rPr>
+          <w:b/>
+          <w:bCs/>
+          <w:lang w:val="en-US"/>
+        </w:rPr>
+        <w:t>category</w:t>
       </w:r>
       <w:r>
         <w:rPr>
@@ -33217,6 +34120,7 @@
         </w:rPr>
         <w:t>get_</w:t>
       </w:r>
+      <w:proofErr w:type="gramStart"/>
       <w:r>
         <w:rPr>
           <w:b/>
@@ -33235,6 +34139,7 @@
         <w:t>(</w:t>
       </w:r>
       <w:proofErr w:type="spellStart"/>
+      <w:proofErr w:type="gramEnd"/>
       <w:r>
         <w:rPr>
           <w:b/>
@@ -33406,6 +34311,7 @@
         </w:rPr>
         <w:t xml:space="preserve"> </w:t>
       </w:r>
+      <w:proofErr w:type="gramStart"/>
       <w:r>
         <w:rPr>
           <w:b/>
@@ -33414,6 +34320,7 @@
         </w:rPr>
         <w:t>nodes</w:t>
       </w:r>
+      <w:proofErr w:type="gramEnd"/>
       <w:r>
         <w:rPr>
           <w:lang w:val="en-US"/>
@@ -33475,7 +34382,16 @@
           <w:bCs/>
           <w:lang w:val="en-US"/>
         </w:rPr>
-        <w:t>_itemsets</w:t>
+        <w:t>_</w:t>
+      </w:r>
+      <w:proofErr w:type="gramStart"/>
+      <w:r>
+        <w:rPr>
+          <w:b/>
+          <w:bCs/>
+          <w:lang w:val="en-US"/>
+        </w:rPr>
+        <w:t>itemsets</w:t>
       </w:r>
       <w:proofErr w:type="spellEnd"/>
       <w:r>
@@ -33487,6 +34403,7 @@
         <w:t>(</w:t>
       </w:r>
       <w:proofErr w:type="spellStart"/>
+      <w:proofErr w:type="gramEnd"/>
       <w:r>
         <w:rPr>
           <w:b/>
@@ -33590,7 +34507,16 @@
           <w:bCs/>
           <w:lang w:val="en-US"/>
         </w:rPr>
-        <w:t>which_entities</w:t>
+        <w:t>which_</w:t>
+      </w:r>
+      <w:proofErr w:type="gramStart"/>
+      <w:r>
+        <w:rPr>
+          <w:b/>
+          <w:bCs/>
+          <w:lang w:val="en-US"/>
+        </w:rPr>
+        <w:t>entities</w:t>
       </w:r>
       <w:proofErr w:type="spellEnd"/>
       <w:r>
@@ -33602,6 +34528,7 @@
         <w:t>(</w:t>
       </w:r>
       <w:proofErr w:type="spellStart"/>
+      <w:proofErr w:type="gramEnd"/>
       <w:r>
         <w:rPr>
           <w:b/>
@@ -33770,7 +34697,16 @@
           <w:bCs/>
           <w:lang w:val="en-US"/>
         </w:rPr>
-        <w:t>which_associated_links</w:t>
+        <w:t>which_associated_</w:t>
+      </w:r>
+      <w:proofErr w:type="gramStart"/>
+      <w:r>
+        <w:rPr>
+          <w:b/>
+          <w:bCs/>
+          <w:lang w:val="en-US"/>
+        </w:rPr>
+        <w:t>links</w:t>
       </w:r>
       <w:proofErr w:type="spellEnd"/>
       <w:r>
@@ -33781,6 +34717,7 @@
         </w:rPr>
         <w:t>(</w:t>
       </w:r>
+      <w:proofErr w:type="gramEnd"/>
       <w:r>
         <w:rPr>
           <w:b/>
@@ -33840,7 +34777,16 @@
           <w:bCs/>
           <w:lang w:val="en-US"/>
         </w:rPr>
-        <w:t>which_name</w:t>
+        <w:t>which_</w:t>
+      </w:r>
+      <w:proofErr w:type="gramStart"/>
+      <w:r>
+        <w:rPr>
+          <w:b/>
+          <w:bCs/>
+          <w:lang w:val="en-US"/>
+        </w:rPr>
+        <w:t>name</w:t>
       </w:r>
       <w:proofErr w:type="spellEnd"/>
       <w:r>
@@ -33849,7 +34795,16 @@
           <w:bCs/>
           <w:lang w:val="en-US"/>
         </w:rPr>
-        <w:t>(name</w:t>
+        <w:t>(</w:t>
+      </w:r>
+      <w:proofErr w:type="gramEnd"/>
+      <w:r>
+        <w:rPr>
+          <w:b/>
+          <w:bCs/>
+          <w:lang w:val="en-US"/>
+        </w:rPr>
+        <w:t>name</w:t>
       </w:r>
       <w:r>
         <w:rPr>
@@ -33996,7 +34951,7 @@
         </mc:Choice>
         <mc:Fallback>
           <w:pict>
-            <v:rect w14:anchorId="10AB7B98" id="Rectangle 38" o:spid="_x0000_s1026" style="position:absolute;margin-left:1.15pt;margin-top:-7.8pt;width:466.5pt;height:1.45pt;z-index:251660288;visibility:visible;mso-wrap-style:square;mso-wrap-distance-left:9pt;mso-wrap-distance-top:0;mso-wrap-distance-right:9pt;mso-wrap-distance-bottom:0;mso-position-horizontal:absolute;mso-position-horizontal-relative:text;mso-position-vertical:absolute;mso-position-vertical-relative:text;v-text-anchor:middle" o:gfxdata="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" fillcolor="black [3213]" stroked="f" strokeweight="1pt">
+            <v:rect w14:anchorId="6FCC2821" id="Rectangle 38" o:spid="_x0000_s1026" style="position:absolute;margin-left:1.15pt;margin-top:-7.8pt;width:466.5pt;height:1.45pt;z-index:251660288;visibility:visible;mso-wrap-style:square;mso-wrap-distance-left:9pt;mso-wrap-distance-top:0;mso-wrap-distance-right:9pt;mso-wrap-distance-bottom:0;mso-position-horizontal:absolute;mso-position-horizontal-relative:text;mso-position-vertical:absolute;mso-position-vertical-relative:text;v-text-anchor:middle" o:gfxdata="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" fillcolor="black [3213]" stroked="f" strokeweight="1pt">
               <w10:wrap type="square"/>
             </v:rect>
           </w:pict>
@@ -34239,7 +35194,14 @@
         <w:color w:val="808080" w:themeColor="background1" w:themeShade="80"/>
         <w:lang w:val="en-US"/>
       </w:rPr>
-      <w:t>11</w:t>
+      <w:t>1</w:t>
+    </w:r>
+    <w:r>
+      <w:rPr>
+        <w:color w:val="808080" w:themeColor="background1" w:themeShade="80"/>
+        <w:lang w:val="en-US"/>
+      </w:rPr>
+      <w:t>2</w:t>
     </w:r>
   </w:p>
 </w:ftr>

</xml_diff>

<commit_message>
feat: Return more data after plotting spectrum
Add two columns for frequencies in complex transactions and frequencies
in simple transactions (because they are plotted).
</commit_message>
<xml_diff>
--- a/vignettes/types_of_attributes_and_methods_TA.docx
+++ b/vignettes/types_of_attributes_and_methods_TA.docx
@@ -16821,7 +16821,8 @@
     </w:p>
     <w:tbl>
       <w:tblPr>
-        <w:tblW w:w="9103" w:type="dxa"/>
+        <w:tblW w:w="10135" w:type="dxa"/>
+        <w:tblLayout w:type="fixed"/>
         <w:tblCellMar>
           <w:left w:w="70" w:type="dxa"/>
           <w:right w:w="70" w:type="dxa"/>
@@ -16830,13 +16831,15 @@
       </w:tblPr>
       <w:tblGrid>
         <w:gridCol w:w="877"/>
-        <w:gridCol w:w="1691"/>
-        <w:gridCol w:w="1046"/>
-        <w:gridCol w:w="1046"/>
-        <w:gridCol w:w="1294"/>
-        <w:gridCol w:w="880"/>
-        <w:gridCol w:w="1280"/>
-        <w:gridCol w:w="989"/>
+        <w:gridCol w:w="894"/>
+        <w:gridCol w:w="993"/>
+        <w:gridCol w:w="992"/>
+        <w:gridCol w:w="1134"/>
+        <w:gridCol w:w="1134"/>
+        <w:gridCol w:w="992"/>
+        <w:gridCol w:w="937"/>
+        <w:gridCol w:w="1081"/>
+        <w:gridCol w:w="1101"/>
       </w:tblGrid>
       <w:tr>
         <w:trPr>
@@ -16880,7 +16883,7 @@
         </w:tc>
         <w:tc>
           <w:tcPr>
-            <w:tcW w:w="1691" w:type="dxa"/>
+            <w:tcW w:w="894" w:type="dxa"/>
             <w:tcBorders>
               <w:top w:val="single" w:sz="4" w:space="0" w:color="auto"/>
               <w:left w:val="single" w:sz="4" w:space="0" w:color="auto"/>
@@ -16928,7 +16931,7 @@
         </w:tc>
         <w:tc>
           <w:tcPr>
-            <w:tcW w:w="1046" w:type="dxa"/>
+            <w:tcW w:w="993" w:type="dxa"/>
             <w:tcBorders>
               <w:top w:val="single" w:sz="4" w:space="0" w:color="auto"/>
               <w:left w:val="single" w:sz="4" w:space="0" w:color="auto"/>
@@ -16963,7 +16966,7 @@
         </w:tc>
         <w:tc>
           <w:tcPr>
-            <w:tcW w:w="1046" w:type="dxa"/>
+            <w:tcW w:w="992" w:type="dxa"/>
             <w:tcBorders>
               <w:top w:val="single" w:sz="4" w:space="0" w:color="auto"/>
               <w:left w:val="single" w:sz="4" w:space="0" w:color="auto"/>
@@ -17001,7 +17004,7 @@
         </w:tc>
         <w:tc>
           <w:tcPr>
-            <w:tcW w:w="1294" w:type="dxa"/>
+            <w:tcW w:w="1134" w:type="dxa"/>
             <w:tcBorders>
               <w:top w:val="single" w:sz="4" w:space="0" w:color="auto"/>
               <w:left w:val="single" w:sz="4" w:space="0" w:color="auto"/>
@@ -17039,7 +17042,7 @@
         </w:tc>
         <w:tc>
           <w:tcPr>
-            <w:tcW w:w="880" w:type="dxa"/>
+            <w:tcW w:w="1134" w:type="dxa"/>
             <w:tcBorders>
               <w:top w:val="single" w:sz="4" w:space="0" w:color="auto"/>
               <w:left w:val="single" w:sz="4" w:space="0" w:color="auto"/>
@@ -17047,37 +17050,38 @@
               <w:right w:val="single" w:sz="4" w:space="0" w:color="auto"/>
             </w:tcBorders>
             <w:shd w:val="clear" w:color="A5A5A5" w:fill="A5A5A5"/>
-            <w:noWrap/>
-            <w:vAlign w:val="center"/>
-            <w:hideMark/>
-          </w:tcPr>
-          <w:p>
-            <w:pPr>
-              <w:spacing w:after="0" w:line="240" w:lineRule="auto"/>
-              <w:jc w:val="center"/>
-              <w:rPr>
-                <w:rFonts w:ascii="Calibri" w:eastAsia="Times New Roman" w:hAnsi="Calibri" w:cs="Times New Roman"/>
-                <w:b/>
-                <w:bCs/>
-                <w:color w:val="FFFFFF"/>
-                <w:lang w:val="en-US" w:eastAsia="fr-FR"/>
-              </w:rPr>
-            </w:pPr>
-            <w:r>
-              <w:rPr>
-                <w:rFonts w:ascii="Calibri" w:eastAsia="Times New Roman" w:hAnsi="Calibri" w:cs="Times New Roman"/>
-                <w:b/>
-                <w:bCs/>
-                <w:color w:val="FFFFFF"/>
-                <w:lang w:val="en-US" w:eastAsia="fr-FR"/>
-              </w:rPr>
-              <w:t>weight</w:t>
-            </w:r>
-          </w:p>
-        </w:tc>
-        <w:tc>
-          <w:tcPr>
-            <w:tcW w:w="1280" w:type="dxa"/>
+          </w:tcPr>
+          <w:p>
+            <w:pPr>
+              <w:spacing w:after="0" w:line="240" w:lineRule="auto"/>
+              <w:jc w:val="center"/>
+              <w:rPr>
+                <w:rFonts w:ascii="Calibri" w:eastAsia="Times New Roman" w:hAnsi="Calibri" w:cs="Times New Roman"/>
+                <w:b/>
+                <w:bCs/>
+                <w:color w:val="FFFFFF"/>
+                <w:lang w:val="en-US" w:eastAsia="fr-FR"/>
+              </w:rPr>
+            </w:pPr>
+            <w:proofErr w:type="spellStart"/>
+            <w:proofErr w:type="gramStart"/>
+            <w:r>
+              <w:rPr>
+                <w:rFonts w:ascii="Calibri" w:eastAsia="Times New Roman" w:hAnsi="Calibri" w:cs="Times New Roman"/>
+                <w:b/>
+                <w:bCs/>
+                <w:color w:val="FFFFFF"/>
+                <w:lang w:val="en-US" w:eastAsia="fr-FR"/>
+              </w:rPr>
+              <w:t>f.complex</w:t>
+            </w:r>
+            <w:proofErr w:type="spellEnd"/>
+            <w:proofErr w:type="gramEnd"/>
+          </w:p>
+        </w:tc>
+        <w:tc>
+          <w:tcPr>
+            <w:tcW w:w="992" w:type="dxa"/>
             <w:tcBorders>
               <w:top w:val="single" w:sz="4" w:space="0" w:color="auto"/>
               <w:left w:val="single" w:sz="4" w:space="0" w:color="auto"/>
@@ -17085,6 +17089,83 @@
               <w:right w:val="single" w:sz="4" w:space="0" w:color="auto"/>
             </w:tcBorders>
             <w:shd w:val="clear" w:color="A5A5A5" w:fill="A5A5A5"/>
+          </w:tcPr>
+          <w:p>
+            <w:pPr>
+              <w:spacing w:after="0" w:line="240" w:lineRule="auto"/>
+              <w:jc w:val="center"/>
+              <w:rPr>
+                <w:rFonts w:ascii="Calibri" w:eastAsia="Times New Roman" w:hAnsi="Calibri" w:cs="Times New Roman"/>
+                <w:b/>
+                <w:bCs/>
+                <w:color w:val="FFFFFF"/>
+                <w:lang w:val="en-US" w:eastAsia="fr-FR"/>
+              </w:rPr>
+            </w:pPr>
+            <w:proofErr w:type="spellStart"/>
+            <w:proofErr w:type="gramStart"/>
+            <w:r>
+              <w:rPr>
+                <w:rFonts w:ascii="Calibri" w:eastAsia="Times New Roman" w:hAnsi="Calibri" w:cs="Times New Roman"/>
+                <w:b/>
+                <w:bCs/>
+                <w:color w:val="FFFFFF"/>
+                <w:lang w:val="en-US" w:eastAsia="fr-FR"/>
+              </w:rPr>
+              <w:t>f.simple</w:t>
+            </w:r>
+            <w:proofErr w:type="spellEnd"/>
+            <w:proofErr w:type="gramEnd"/>
+          </w:p>
+        </w:tc>
+        <w:tc>
+          <w:tcPr>
+            <w:tcW w:w="937" w:type="dxa"/>
+            <w:tcBorders>
+              <w:top w:val="single" w:sz="4" w:space="0" w:color="auto"/>
+              <w:left w:val="single" w:sz="4" w:space="0" w:color="auto"/>
+              <w:bottom w:val="single" w:sz="4" w:space="0" w:color="auto"/>
+              <w:right w:val="single" w:sz="4" w:space="0" w:color="auto"/>
+            </w:tcBorders>
+            <w:shd w:val="clear" w:color="A5A5A5" w:fill="A5A5A5"/>
+            <w:noWrap/>
+            <w:vAlign w:val="center"/>
+            <w:hideMark/>
+          </w:tcPr>
+          <w:p>
+            <w:pPr>
+              <w:spacing w:after="0" w:line="240" w:lineRule="auto"/>
+              <w:jc w:val="center"/>
+              <w:rPr>
+                <w:rFonts w:ascii="Calibri" w:eastAsia="Times New Roman" w:hAnsi="Calibri" w:cs="Times New Roman"/>
+                <w:b/>
+                <w:bCs/>
+                <w:color w:val="FFFFFF"/>
+                <w:lang w:val="en-US" w:eastAsia="fr-FR"/>
+              </w:rPr>
+            </w:pPr>
+            <w:r>
+              <w:rPr>
+                <w:rFonts w:ascii="Calibri" w:eastAsia="Times New Roman" w:hAnsi="Calibri" w:cs="Times New Roman"/>
+                <w:b/>
+                <w:bCs/>
+                <w:color w:val="FFFFFF"/>
+                <w:lang w:val="en-US" w:eastAsia="fr-FR"/>
+              </w:rPr>
+              <w:t>weight</w:t>
+            </w:r>
+          </w:p>
+        </w:tc>
+        <w:tc>
+          <w:tcPr>
+            <w:tcW w:w="1081" w:type="dxa"/>
+            <w:tcBorders>
+              <w:top w:val="single" w:sz="4" w:space="0" w:color="auto"/>
+              <w:left w:val="single" w:sz="4" w:space="0" w:color="auto"/>
+              <w:bottom w:val="single" w:sz="4" w:space="0" w:color="auto"/>
+              <w:right w:val="single" w:sz="4" w:space="0" w:color="auto"/>
+            </w:tcBorders>
+            <w:shd w:val="clear" w:color="A5A5A5" w:fill="A5A5A5"/>
             <w:noWrap/>
             <w:vAlign w:val="center"/>
             <w:hideMark/>
@@ -17115,7 +17196,7 @@
         </w:tc>
         <w:tc>
           <w:tcPr>
-            <w:tcW w:w="989" w:type="dxa"/>
+            <w:tcW w:w="1101" w:type="dxa"/>
             <w:tcBorders>
               <w:top w:val="single" w:sz="4" w:space="0" w:color="auto"/>
               <w:left w:val="single" w:sz="4" w:space="0" w:color="auto"/>
@@ -17189,7 +17270,7 @@
         </w:tc>
         <w:tc>
           <w:tcPr>
-            <w:tcW w:w="1691" w:type="dxa"/>
+            <w:tcW w:w="894" w:type="dxa"/>
             <w:tcBorders>
               <w:top w:val="single" w:sz="4" w:space="0" w:color="auto"/>
               <w:left w:val="single" w:sz="4" w:space="0" w:color="auto"/>
@@ -17217,29 +17298,13 @@
                 <w:color w:val="000000"/>
                 <w:lang w:val="en-US" w:eastAsia="fr-FR"/>
               </w:rPr>
-              <w:t>vector(</w:t>
-            </w:r>
-            <w:r>
-              <w:rPr>
-                <w:rFonts w:eastAsiaTheme="minorEastAsia"/>
-                <w:iCs/>
-                <w:lang w:val="en-US"/>
-              </w:rPr>
-              <w:t>character</w:t>
-            </w:r>
-            <w:r>
-              <w:rPr>
-                <w:rFonts w:ascii="Calibri" w:eastAsia="Times New Roman" w:hAnsi="Calibri" w:cs="Times New Roman"/>
-                <w:color w:val="000000"/>
-                <w:lang w:val="en-US" w:eastAsia="fr-FR"/>
-              </w:rPr>
-              <w:t>)</w:t>
-            </w:r>
-          </w:p>
-        </w:tc>
-        <w:tc>
-          <w:tcPr>
-            <w:tcW w:w="1046" w:type="dxa"/>
+              <w:t>vector</w:t>
+            </w:r>
+          </w:p>
+        </w:tc>
+        <w:tc>
+          <w:tcPr>
+            <w:tcW w:w="993" w:type="dxa"/>
             <w:tcBorders>
               <w:top w:val="single" w:sz="4" w:space="0" w:color="auto"/>
               <w:left w:val="single" w:sz="4" w:space="0" w:color="auto"/>
@@ -17269,7 +17334,7 @@
         </w:tc>
         <w:tc>
           <w:tcPr>
-            <w:tcW w:w="1046" w:type="dxa"/>
+            <w:tcW w:w="992" w:type="dxa"/>
             <w:tcBorders>
               <w:top w:val="single" w:sz="4" w:space="0" w:color="auto"/>
               <w:left w:val="single" w:sz="4" w:space="0" w:color="auto"/>
@@ -17303,7 +17368,7 @@
         </w:tc>
         <w:tc>
           <w:tcPr>
-            <w:tcW w:w="1294" w:type="dxa"/>
+            <w:tcW w:w="1134" w:type="dxa"/>
             <w:tcBorders>
               <w:top w:val="single" w:sz="4" w:space="0" w:color="auto"/>
               <w:left w:val="single" w:sz="4" w:space="0" w:color="auto"/>
@@ -17337,17 +17402,14 @@
         </w:tc>
         <w:tc>
           <w:tcPr>
-            <w:tcW w:w="880" w:type="dxa"/>
+            <w:tcW w:w="1134" w:type="dxa"/>
             <w:tcBorders>
               <w:top w:val="single" w:sz="4" w:space="0" w:color="auto"/>
               <w:left w:val="single" w:sz="4" w:space="0" w:color="auto"/>
               <w:bottom w:val="single" w:sz="4" w:space="0" w:color="auto"/>
               <w:right w:val="single" w:sz="4" w:space="0" w:color="auto"/>
             </w:tcBorders>
-            <w:shd w:val="clear" w:color="auto" w:fill="auto"/>
-            <w:noWrap/>
-            <w:vAlign w:val="center"/>
-            <w:hideMark/>
+            <w:vAlign w:val="center"/>
           </w:tcPr>
           <w:p>
             <w:pPr>
@@ -17371,13 +17433,44 @@
         </w:tc>
         <w:tc>
           <w:tcPr>
-            <w:tcW w:w="1280" w:type="dxa"/>
+            <w:tcW w:w="992" w:type="dxa"/>
             <w:tcBorders>
               <w:top w:val="single" w:sz="4" w:space="0" w:color="auto"/>
               <w:left w:val="single" w:sz="4" w:space="0" w:color="auto"/>
               <w:bottom w:val="single" w:sz="4" w:space="0" w:color="auto"/>
               <w:right w:val="single" w:sz="4" w:space="0" w:color="auto"/>
             </w:tcBorders>
+            <w:vAlign w:val="center"/>
+          </w:tcPr>
+          <w:p>
+            <w:pPr>
+              <w:spacing w:after="0" w:line="240" w:lineRule="auto"/>
+              <w:jc w:val="center"/>
+              <w:rPr>
+                <w:rFonts w:ascii="Calibri" w:eastAsia="Times New Roman" w:hAnsi="Calibri" w:cs="Times New Roman"/>
+                <w:color w:val="000000"/>
+                <w:lang w:val="en-US" w:eastAsia="fr-FR"/>
+              </w:rPr>
+            </w:pPr>
+            <w:r>
+              <w:rPr>
+                <w:rFonts w:ascii="Calibri" w:eastAsia="Times New Roman" w:hAnsi="Calibri" w:cs="Times New Roman"/>
+                <w:color w:val="000000"/>
+                <w:lang w:val="en-US" w:eastAsia="fr-FR"/>
+              </w:rPr>
+              <w:t>numeric</w:t>
+            </w:r>
+          </w:p>
+        </w:tc>
+        <w:tc>
+          <w:tcPr>
+            <w:tcW w:w="937" w:type="dxa"/>
+            <w:tcBorders>
+              <w:top w:val="single" w:sz="4" w:space="0" w:color="auto"/>
+              <w:left w:val="single" w:sz="4" w:space="0" w:color="auto"/>
+              <w:bottom w:val="single" w:sz="4" w:space="0" w:color="auto"/>
+              <w:right w:val="single" w:sz="4" w:space="0" w:color="auto"/>
+            </w:tcBorders>
             <w:shd w:val="clear" w:color="auto" w:fill="auto"/>
             <w:noWrap/>
             <w:vAlign w:val="center"/>
@@ -17405,7 +17498,41 @@
         </w:tc>
         <w:tc>
           <w:tcPr>
-            <w:tcW w:w="989" w:type="dxa"/>
+            <w:tcW w:w="1081" w:type="dxa"/>
+            <w:tcBorders>
+              <w:top w:val="single" w:sz="4" w:space="0" w:color="auto"/>
+              <w:left w:val="single" w:sz="4" w:space="0" w:color="auto"/>
+              <w:bottom w:val="single" w:sz="4" w:space="0" w:color="auto"/>
+              <w:right w:val="single" w:sz="4" w:space="0" w:color="auto"/>
+            </w:tcBorders>
+            <w:shd w:val="clear" w:color="auto" w:fill="auto"/>
+            <w:noWrap/>
+            <w:vAlign w:val="center"/>
+            <w:hideMark/>
+          </w:tcPr>
+          <w:p>
+            <w:pPr>
+              <w:spacing w:after="0" w:line="240" w:lineRule="auto"/>
+              <w:jc w:val="center"/>
+              <w:rPr>
+                <w:rFonts w:ascii="Calibri" w:eastAsia="Times New Roman" w:hAnsi="Calibri" w:cs="Times New Roman"/>
+                <w:color w:val="000000"/>
+                <w:lang w:val="en-US" w:eastAsia="fr-FR"/>
+              </w:rPr>
+            </w:pPr>
+            <w:r>
+              <w:rPr>
+                <w:rFonts w:ascii="Calibri" w:eastAsia="Times New Roman" w:hAnsi="Calibri" w:cs="Times New Roman"/>
+                <w:color w:val="000000"/>
+                <w:lang w:val="en-US" w:eastAsia="fr-FR"/>
+              </w:rPr>
+              <w:t>numeric</w:t>
+            </w:r>
+          </w:p>
+        </w:tc>
+        <w:tc>
+          <w:tcPr>
+            <w:tcW w:w="1101" w:type="dxa"/>
             <w:tcBorders>
               <w:top w:val="single" w:sz="4" w:space="0" w:color="auto"/>
               <w:left w:val="single" w:sz="4" w:space="0" w:color="auto"/>
@@ -34951,7 +35078,7 @@
         </mc:Choice>
         <mc:Fallback>
           <w:pict>
-            <v:rect w14:anchorId="6FCC2821" id="Rectangle 38" o:spid="_x0000_s1026" style="position:absolute;margin-left:1.15pt;margin-top:-7.8pt;width:466.5pt;height:1.45pt;z-index:251660288;visibility:visible;mso-wrap-style:square;mso-wrap-distance-left:9pt;mso-wrap-distance-top:0;mso-wrap-distance-right:9pt;mso-wrap-distance-bottom:0;mso-position-horizontal:absolute;mso-position-horizontal-relative:text;mso-position-vertical:absolute;mso-position-vertical-relative:text;v-text-anchor:middle" o:gfxdata="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" fillcolor="black [3213]" stroked="f" strokeweight="1pt">
+            <v:rect w14:anchorId="352B880F" id="Rectangle 38" o:spid="_x0000_s1026" style="position:absolute;margin-left:1.15pt;margin-top:-7.8pt;width:466.5pt;height:1.45pt;z-index:251660288;visibility:visible;mso-wrap-style:square;mso-wrap-distance-left:9pt;mso-wrap-distance-top:0;mso-wrap-distance-right:9pt;mso-wrap-distance-bottom:0;mso-position-horizontal:absolute;mso-position-horizontal-relative:text;mso-position-vertical:absolute;mso-position-vertical-relative:text;v-text-anchor:middle" o:gfxdata="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" fillcolor="black [3213]" stroked="f" strokeweight="1pt">
               <w10:wrap type="square"/>
             </v:rect>
           </w:pict>
@@ -35201,7 +35328,7 @@
         <w:color w:val="808080" w:themeColor="background1" w:themeShade="80"/>
         <w:lang w:val="en-US"/>
       </w:rPr>
-      <w:t>2</w:t>
+      <w:t>5</w:t>
     </w:r>
   </w:p>
 </w:ftr>

</xml_diff>

<commit_message>
feat: Allow to plot rules chart in all cases
Allow to plot rules chart even if the return is assigned in a variable.
</commit_message>
<xml_diff>
--- a/vignettes/types_of_attributes_and_methods_TA.docx
+++ b/vignettes/types_of_attributes_and_methods_TA.docx
@@ -26235,6 +26235,26 @@
       </w:r>
       <w:r>
         <w:rPr>
+          <w:lang w:val="en-US"/>
+        </w:rPr>
+        <w:t xml:space="preserve">, </w:t>
+      </w:r>
+      <w:r>
+        <w:rPr>
+          <w:b/>
+          <w:bCs/>
+          <w:lang w:val="en-US"/>
+        </w:rPr>
+        <w:t>plot</w:t>
+      </w:r>
+      <w:r>
+        <w:rPr>
+          <w:lang w:val="en-US"/>
+        </w:rPr>
+        <w:t>: logical</w:t>
+      </w:r>
+      <w:r>
+        <w:rPr>
           <w:b/>
           <w:bCs/>
           <w:lang w:val="en-US"/>
@@ -33034,7 +33054,7 @@
         </mc:Choice>
         <mc:Fallback>
           <w:pict>
-            <v:rect w14:anchorId="47CAE099" id="Rectangle 38" o:spid="_x0000_s1026" style="position:absolute;margin-left:1.15pt;margin-top:-7.8pt;width:466.5pt;height:1.45pt;z-index:251660288;visibility:visible;mso-wrap-style:square;mso-wrap-distance-left:9pt;mso-wrap-distance-top:0;mso-wrap-distance-right:9pt;mso-wrap-distance-bottom:0;mso-position-horizontal:absolute;mso-position-horizontal-relative:text;mso-position-vertical:absolute;mso-position-vertical-relative:text;v-text-anchor:middle" o:gfxdata="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" fillcolor="black [3213]" stroked="f" strokeweight="1pt">
+            <v:rect w14:anchorId="4CB93441" id="Rectangle 38" o:spid="_x0000_s1026" style="position:absolute;margin-left:1.15pt;margin-top:-7.8pt;width:466.5pt;height:1.45pt;z-index:251660288;visibility:visible;mso-wrap-style:square;mso-wrap-distance-left:9pt;mso-wrap-distance-top:0;mso-wrap-distance-right:9pt;mso-wrap-distance-bottom:0;mso-position-horizontal:absolute;mso-position-horizontal-relative:text;mso-position-vertical:absolute;mso-position-vertical-relative:text;v-text-anchor:middle" o:gfxdata="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" fillcolor="black [3213]" stroked="f" strokeweight="1pt">
               <w10:wrap type="square"/>
             </v:rect>
           </w:pict>

</xml_diff>

<commit_message>
refactor: Rename the method of pattern classification
Rename define_dynamic_status to dynamic_status
</commit_message>
<xml_diff>
--- a/vignettes/types_of_attributes_and_methods_TA.docx
+++ b/vignettes/types_of_attributes_and_methods_TA.docx
@@ -14671,7 +14671,6 @@
     <w:p>
       <w:pPr>
         <w:rPr>
-          <w:b/>
           <w:lang w:val="en-US"/>
         </w:rPr>
       </w:pPr>
@@ -14697,7 +14696,7 @@
           <w:b/>
           <w:lang w:val="en-US"/>
         </w:rPr>
-        <w:t>define_dynamic_status</w:t>
+        <w:t>dynamic_status</w:t>
       </w:r>
       <w:r>
         <w:rPr>
@@ -14792,17 +14791,22 @@
     </w:p>
     <w:p>
       <w:pPr>
-        <w:ind w:left="2124"/>
         <w:rPr>
           <w:lang w:val="en-US"/>
         </w:rPr>
       </w:pPr>
       <w:r>
         <w:rPr>
-          <w:b/>
-          <w:lang w:val="en-US"/>
-        </w:rPr>
-        <w:t xml:space="preserve">      short</w:t>
+          <w:lang w:val="en-US"/>
+        </w:rPr>
+        <w:t xml:space="preserve">                                   </w:t>
+      </w:r>
+      <w:r>
+        <w:rPr>
+          <w:b/>
+          <w:lang w:val="en-US"/>
+        </w:rPr>
+        <w:t>short</w:t>
       </w:r>
       <w:r>
         <w:rPr>
@@ -33054,7 +33058,7 @@
         </mc:Choice>
         <mc:Fallback>
           <w:pict>
-            <v:rect w14:anchorId="4CB93441" id="Rectangle 38" o:spid="_x0000_s1026" style="position:absolute;margin-left:1.15pt;margin-top:-7.8pt;width:466.5pt;height:1.45pt;z-index:251660288;visibility:visible;mso-wrap-style:square;mso-wrap-distance-left:9pt;mso-wrap-distance-top:0;mso-wrap-distance-right:9pt;mso-wrap-distance-bottom:0;mso-position-horizontal:absolute;mso-position-horizontal-relative:text;mso-position-vertical:absolute;mso-position-vertical-relative:text;v-text-anchor:middle" o:gfxdata="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" fillcolor="black [3213]" stroked="f" strokeweight="1pt">
+            <v:rect w14:anchorId="1597AADF" id="Rectangle 38" o:spid="_x0000_s1026" style="position:absolute;margin-left:1.15pt;margin-top:-7.8pt;width:466.5pt;height:1.45pt;z-index:251660288;visibility:visible;mso-wrap-style:square;mso-wrap-distance-left:9pt;mso-wrap-distance-top:0;mso-wrap-distance-right:9pt;mso-wrap-distance-bottom:0;mso-position-horizontal:absolute;mso-position-horizontal-relative:text;mso-position-vertical:absolute;mso-position-vertical-relative:text;v-text-anchor:middle" o:gfxdata="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" fillcolor="black [3213]" stroked="f" strokeweight="1pt">
               <w10:wrap type="square"/>
             </v:rect>
           </w:pict>
@@ -33304,7 +33308,7 @@
         <w:color w:val="808080" w:themeColor="background1" w:themeShade="80"/>
         <w:lang w:val="en-US"/>
       </w:rPr>
-      <w:t>6</w:t>
+      <w:t>7</w:t>
     </w:r>
   </w:p>
 </w:ftr>

</xml_diff>

<commit_message>
feat: Allow to plot cooccurrences without computing them
Add a parameter to the methods co_occurrence_chart of the classes
TransactionSet and TransactionAnalyzer to provide the co-occurrence
matrix and avoid computing it in the function.
</commit_message>
<xml_diff>
--- a/vignettes/types_of_attributes_and_methods_TA.docx
+++ b/vignettes/types_of_attributes_and_methods_TA.docx
@@ -25438,8 +25438,24 @@
       <w:proofErr w:type="spellStart"/>
       <w:r>
         <w:rPr>
-          <w:b/>
-          <w:bCs/>
+          <w:b w:val="1"/>
+          <w:bCs w:val="1"/>
+          <w:lang w:val="en-US"/>
+        </w:rPr>
+        <w:t>co_occ</w:t>
+      </w:r>
+      <w:proofErr w:type="spellEnd"/>
+      <w:r>
+        <w:rPr>
+          <w:lang w:val="en-US"/>
+        </w:rPr>
+        <w:t xml:space="preserve">: matrix(numeric), </w:t>
+      </w:r>
+      <w:proofErr w:type="spellStart"/>
+      <w:r>
+        <w:rPr>
+          <w:b w:val="1"/>
+          <w:bCs w:val="1"/>
           <w:lang w:val="en-US"/>
         </w:rPr>
         <w:t>min_occ</w:t>
@@ -25449,76 +25465,42 @@
         <w:rPr>
           <w:lang w:val="en-US"/>
         </w:rPr>
+        <w:t xml:space="preserve">: numeric, </w:t>
+      </w:r>
+      <w:proofErr w:type="spellStart"/>
+      <w:r>
+        <w:rPr>
+          <w:b w:val="1"/>
+          <w:bCs w:val="1"/>
+          <w:lang w:val="en-US"/>
+        </w:rPr>
+        <w:t>max_occ</w:t>
+      </w:r>
+      <w:proofErr w:type="spellEnd"/>
+      <w:r>
+        <w:rPr>
+          <w:lang w:val="en-US"/>
+        </w:rPr>
         <w:t>: numeric,</w:t>
       </w:r>
-      <w:r>
-        <w:rPr>
-          <w:lang w:val="en-US"/>
-        </w:rPr>
-        <w:t xml:space="preserve"> </w:t>
-      </w:r>
       <w:proofErr w:type="spellStart"/>
-      <w:r>
-        <w:rPr>
-          <w:b/>
-          <w:bCs/>
-          <w:lang w:val="en-US"/>
-        </w:rPr>
-        <w:t>max_occ</w:t>
-      </w:r>
       <w:proofErr w:type="spellEnd"/>
-      <w:r>
-        <w:rPr>
-          <w:lang w:val="en-US"/>
-        </w:rPr>
-        <w:t xml:space="preserve">: numeric, </w:t>
-      </w:r>
-      <w:proofErr w:type="spellStart"/>
-      <w:r>
-        <w:rPr>
-          <w:b/>
-          <w:bCs/>
-          <w:lang w:val="en-US"/>
-        </w:rPr>
-        <w:t>use_names</w:t>
-      </w:r>
-      <w:proofErr w:type="spellEnd"/>
-      <w:r>
-        <w:rPr>
-          <w:lang w:val="en-US"/>
-        </w:rPr>
-        <w:t xml:space="preserve">: logical, </w:t>
-      </w:r>
-      <w:proofErr w:type="spellStart"/>
-      <w:proofErr w:type="gramStart"/>
-      <w:r>
-        <w:rPr>
-          <w:b/>
-          <w:bCs/>
-          <w:lang w:val="en-US"/>
-        </w:rPr>
-        <w:t>n.cutoff</w:t>
-      </w:r>
-      <w:proofErr w:type="spellEnd"/>
-      <w:proofErr w:type="gramEnd"/>
-      <w:r>
-        <w:rPr>
-          <w:lang w:val="en-US"/>
-        </w:rPr>
-        <w:t>: numeric,</w:t>
-      </w:r>
     </w:p>
     <w:p>
       <w:pPr>
-        <w:ind w:left="1416" w:firstLine="708"/>
+        <w:pStyle w:val="Normal"/>
+        <w:bidi w:val="0"/>
+        <w:spacing w:before="0" w:beforeAutospacing="off" w:after="40" w:afterAutospacing="off" w:line="259" w:lineRule="auto"/>
+        <w:ind w:left="1416" w:right="0" w:firstLine="708"/>
+        <w:jc w:val="left"/>
         <w:rPr>
           <w:lang w:val="en-US"/>
         </w:rPr>
       </w:pPr>
       <w:r>
         <w:rPr>
-          <w:b/>
-          <w:bCs/>
+          <w:b w:val="1"/>
+          <w:bCs w:val="1"/>
           <w:lang w:val="en-US"/>
         </w:rPr>
         <w:t xml:space="preserve"> </w:t>
@@ -25526,85 +25508,81 @@
       <w:proofErr w:type="spellStart"/>
       <w:r>
         <w:rPr>
-          <w:b/>
-          <w:bCs/>
+          <w:b w:val="1"/>
+          <w:bCs w:val="1"/>
+          <w:lang w:val="en-US"/>
+        </w:rPr>
+        <w:t>use_names</w:t>
+      </w:r>
+      <w:proofErr w:type="spellEnd"/>
+      <w:r>
+        <w:rPr>
+          <w:lang w:val="en-US"/>
+        </w:rPr>
+        <w:t xml:space="preserve">: logical, </w:t>
+      </w:r>
+      <w:proofErr w:type="spellStart"/>
+      <w:r>
+        <w:rPr>
+          <w:b w:val="1"/>
+          <w:bCs w:val="1"/>
+          <w:lang w:val="en-US"/>
+        </w:rPr>
+        <w:t>n.cutoff</w:t>
+      </w:r>
+      <w:proofErr w:type="spellEnd"/>
+      <w:r>
+        <w:rPr>
+          <w:lang w:val="en-US"/>
+        </w:rPr>
+        <w:t xml:space="preserve">: numeric, </w:t>
+      </w:r>
+      <w:r>
+        <w:rPr>
+          <w:b w:val="1"/>
+          <w:bCs w:val="1"/>
           <w:lang w:val="en-US"/>
         </w:rPr>
         <w:t>c.cutoff</w:t>
       </w:r>
+      <w:r>
+        <w:rPr>
+          <w:lang w:val="en-US"/>
+        </w:rPr>
+        <w:t xml:space="preserve">: numeric, </w:t>
+      </w:r>
+      <w:proofErr w:type="spellStart"/>
+      <w:r>
+        <w:rPr>
+          <w:b w:val="1"/>
+          <w:bCs w:val="1"/>
+          <w:lang w:val="en-US"/>
+        </w:rPr>
+        <w:t>sort_by</w:t>
+      </w:r>
       <w:proofErr w:type="spellEnd"/>
       <w:r>
         <w:rPr>
           <w:lang w:val="en-US"/>
         </w:rPr>
-        <w:t>: numeric,</w:t>
-      </w:r>
-      <w:r>
-        <w:rPr>
-          <w:lang w:val="en-US"/>
-        </w:rPr>
-        <w:t xml:space="preserve"> </w:t>
-      </w:r>
-      <w:proofErr w:type="spellStart"/>
-      <w:r>
-        <w:rPr>
-          <w:b/>
-          <w:bCs/>
-          <w:lang w:val="en-US"/>
-        </w:rPr>
-        <w:t>sort_</w:t>
-      </w:r>
-      <w:proofErr w:type="gramStart"/>
-      <w:r>
-        <w:rPr>
-          <w:b/>
-          <w:bCs/>
-          <w:lang w:val="en-US"/>
-        </w:rPr>
-        <w:t>by</w:t>
-      </w:r>
-      <w:proofErr w:type="spellEnd"/>
-      <w:r>
-        <w:rPr>
-          <w:lang w:val="en-US"/>
-        </w:rPr>
-        <w:t>:</w:t>
-      </w:r>
-      <w:proofErr w:type="gramEnd"/>
-      <w:r>
-        <w:rPr>
-          <w:lang w:val="en-US"/>
-        </w:rPr>
-        <w:t xml:space="preserve"> character, </w:t>
-      </w:r>
-      <w:proofErr w:type="spellStart"/>
-      <w:r>
-        <w:rPr>
-          <w:b/>
-          <w:bCs/>
-          <w:lang w:val="en-US"/>
-        </w:rPr>
-        <w:t>vertex_size</w:t>
-      </w:r>
-      <w:proofErr w:type="spellEnd"/>
-      <w:r>
-        <w:rPr>
-          <w:lang w:val="en-US"/>
-        </w:rPr>
-        <w:t>: numeric,</w:t>
+        <w:t>: character,</w:t>
       </w:r>
     </w:p>
     <w:p>
       <w:pPr>
-        <w:ind w:left="1416" w:firstLine="708"/>
+        <w:pStyle w:val="Normal"/>
+        <w:bidi w:val="0"/>
+        <w:spacing w:before="0" w:beforeAutospacing="off" w:after="40" w:afterAutospacing="off" w:line="259" w:lineRule="auto"/>
+        <w:ind w:left="1416" w:right="0" w:firstLine="708"/>
+        <w:jc w:val="left"/>
         <w:rPr>
           <w:lang w:val="en-US"/>
         </w:rPr>
       </w:pPr>
       <w:r>
         <w:rPr>
-          <w:b/>
-          <w:bCs/>
+          <w:b w:val="1"/>
+          <w:bCs w:val="1"/>
           <w:lang w:val="en-US"/>
         </w:rPr>
         <w:t xml:space="preserve"> </w:t>
@@ -25612,8 +25590,24 @@
       <w:proofErr w:type="spellStart"/>
       <w:r>
         <w:rPr>
-          <w:b/>
-          <w:bCs/>
+          <w:b w:val="1"/>
+          <w:bCs w:val="1"/>
+          <w:lang w:val="en-US"/>
+        </w:rPr>
+        <w:t>vertex_size</w:t>
+      </w:r>
+      <w:proofErr w:type="spellEnd"/>
+      <w:r>
+        <w:rPr>
+          <w:lang w:val="en-US"/>
+        </w:rPr>
+        <w:t xml:space="preserve">: numeric, </w:t>
+      </w:r>
+      <w:proofErr w:type="spellStart"/>
+      <w:r>
+        <w:rPr>
+          <w:b w:val="1"/>
+          <w:bCs w:val="1"/>
           <w:lang w:val="en-US"/>
         </w:rPr>
         <w:t>vertex_alpha</w:t>
@@ -25627,8 +25621,8 @@
       </w:r>
       <w:r>
         <w:rPr>
-          <w:b/>
-          <w:bCs/>
+          <w:b w:val="1"/>
+          <w:bCs w:val="1"/>
           <w:lang w:val="en-US"/>
         </w:rPr>
         <w:t xml:space="preserve"> </w:t>
@@ -25636,35 +25630,11 @@
       <w:proofErr w:type="spellStart"/>
       <w:r>
         <w:rPr>
-          <w:b/>
-          <w:bCs/>
+          <w:b w:val="1"/>
+          <w:bCs w:val="1"/>
           <w:lang w:val="en-US"/>
         </w:rPr>
         <w:t>vertex_margin</w:t>
-      </w:r>
-      <w:proofErr w:type="spellEnd"/>
-      <w:r>
-        <w:rPr>
-          <w:lang w:val="en-US"/>
-        </w:rPr>
-        <w:t>: numeric,</w:t>
-      </w:r>
-      <w:r>
-        <w:rPr>
-          <w:b/>
-          <w:bCs/>
-          <w:lang w:val="en-US"/>
-        </w:rPr>
-        <w:t xml:space="preserve"> </w:t>
-      </w:r>
-      <w:proofErr w:type="spellStart"/>
-      <w:r>
-        <w:rPr>
-          <w:b/>
-          <w:bCs/>
-          <w:lang w:val="en-US"/>
-        </w:rPr>
-        <w:t>label_size</w:t>
       </w:r>
       <w:proofErr w:type="spellEnd"/>
       <w:r>
@@ -25676,15 +25646,19 @@
     </w:p>
     <w:p>
       <w:pPr>
-        <w:ind w:left="1416" w:firstLine="708"/>
+        <w:pStyle w:val="Normal"/>
+        <w:bidi w:val="0"/>
+        <w:spacing w:before="0" w:beforeAutospacing="off" w:after="40" w:afterAutospacing="off" w:line="259" w:lineRule="auto"/>
+        <w:ind w:left="1416" w:right="0" w:firstLine="708"/>
+        <w:jc w:val="left"/>
         <w:rPr>
           <w:lang w:val="en-US"/>
         </w:rPr>
       </w:pPr>
       <w:r>
         <w:rPr>
-          <w:b/>
-          <w:bCs/>
+          <w:b w:val="1"/>
+          <w:bCs w:val="1"/>
           <w:lang w:val="en-US"/>
         </w:rPr>
         <w:t xml:space="preserve"> </w:t>
@@ -25692,13 +25666,27 @@
       <w:proofErr w:type="spellStart"/>
       <w:r>
         <w:rPr>
-          <w:b/>
-          <w:bCs/>
+          <w:b w:val="1"/>
+          <w:bCs w:val="1"/>
+          <w:lang w:val="en-US"/>
+        </w:rPr>
+        <w:t>label_size</w:t>
+      </w:r>
+      <w:proofErr w:type="spellEnd"/>
+      <w:r>
+        <w:rPr>
+          <w:lang w:val="en-US"/>
+        </w:rPr>
+        <w:t xml:space="preserve">: numeric, </w:t>
+      </w:r>
+      <w:r>
+        <w:rPr>
+          <w:b w:val="1"/>
+          <w:bCs w:val="1"/>
           <w:lang w:val="en-US"/>
         </w:rPr>
         <w:t>label_margin</w:t>
       </w:r>
-      <w:proofErr w:type="spellEnd"/>
       <w:r>
         <w:rPr>
           <w:lang w:val="en-US"/>
@@ -25707,8 +25695,8 @@
       </w:r>
       <w:r>
         <w:rPr>
-          <w:b/>
-          <w:bCs/>
+          <w:b w:val="1"/>
+          <w:bCs w:val="1"/>
           <w:lang w:val="en-US"/>
         </w:rPr>
         <w:t xml:space="preserve"> </w:t>
@@ -25716,41 +25704,11 @@
       <w:proofErr w:type="spellStart"/>
       <w:r>
         <w:rPr>
-          <w:b/>
-          <w:bCs/>
-          <w:lang w:val="en-US"/>
-        </w:rPr>
-        <w:t>edge_</w:t>
-      </w:r>
-      <w:r>
-        <w:rPr>
-          <w:b/>
-          <w:bCs/>
-          <w:lang w:val="en-US"/>
-        </w:rPr>
-        <w:t>looseness</w:t>
-      </w:r>
-      <w:proofErr w:type="spellEnd"/>
-      <w:r>
-        <w:rPr>
-          <w:lang w:val="en-US"/>
-        </w:rPr>
-        <w:t>: numeric,</w:t>
-      </w:r>
-      <w:r>
-        <w:rPr>
-          <w:lang w:val="en-US"/>
-        </w:rPr>
-        <w:t xml:space="preserve"> </w:t>
-      </w:r>
-      <w:proofErr w:type="spellStart"/>
-      <w:r>
-        <w:rPr>
-          <w:b/>
-          <w:bCs/>
-          <w:lang w:val="en-US"/>
-        </w:rPr>
-        <w:t>edge_alpha</w:t>
+          <w:b w:val="1"/>
+          <w:bCs w:val="1"/>
+          <w:lang w:val="en-US"/>
+        </w:rPr>
+        <w:t>edge_looseness</w:t>
       </w:r>
       <w:proofErr w:type="spellEnd"/>
       <w:r>
@@ -25762,73 +25720,83 @@
     </w:p>
     <w:p>
       <w:pPr>
-        <w:ind w:left="1416" w:firstLine="708"/>
+        <w:pStyle w:val="Normal"/>
+        <w:bidi w:val="0"/>
+        <w:spacing w:before="0" w:beforeAutospacing="off" w:after="40" w:afterAutospacing="off" w:line="259" w:lineRule="auto"/>
+        <w:ind w:left="1416" w:right="0" w:firstLine="708"/>
+        <w:jc w:val="left"/>
         <w:rPr>
           <w:lang w:val="en-US"/>
         </w:rPr>
       </w:pPr>
       <w:r>
         <w:rPr>
-          <w:b/>
-          <w:bCs/>
+          <w:b w:val="1"/>
+          <w:bCs w:val="1"/>
           <w:lang w:val="en-US"/>
         </w:rPr>
         <w:t xml:space="preserve"> </w:t>
       </w:r>
-      <w:r>
-        <w:rPr>
-          <w:b/>
-          <w:bCs/>
-          <w:lang w:val="en-US"/>
-        </w:rPr>
-        <w:t>palette</w:t>
-      </w:r>
-      <w:r>
-        <w:rPr>
-          <w:lang w:val="en-US"/>
-        </w:rPr>
-        <w:t>: character</w:t>
-      </w:r>
-      <w:r>
-        <w:rPr>
-          <w:lang w:val="en-US"/>
-        </w:rPr>
-        <w:t xml:space="preserve"> or numeric</w:t>
-      </w:r>
-      <w:r>
-        <w:rPr>
-          <w:lang w:val="en-US"/>
-        </w:rPr>
-        <w:t>,</w:t>
-      </w:r>
-      <w:r>
-        <w:rPr>
-          <w:b/>
-          <w:bCs/>
-          <w:lang w:val="en-US"/>
-        </w:rPr>
-        <w:t xml:space="preserve"> </w:t>
-      </w:r>
       <w:proofErr w:type="spellStart"/>
       <w:r>
         <w:rPr>
-          <w:b/>
-          <w:bCs/>
-          <w:lang w:val="en-US"/>
-        </w:rPr>
-        <w:t>palette_direction</w:t>
+          <w:b w:val="1"/>
+          <w:bCs w:val="1"/>
+          <w:lang w:val="en-US"/>
+        </w:rPr>
+        <w:t>edge_alpha</w:t>
       </w:r>
       <w:proofErr w:type="spellEnd"/>
       <w:r>
         <w:rPr>
           <w:lang w:val="en-US"/>
         </w:rPr>
+        <w:t>: numeric,</w:t>
+      </w:r>
+      <w:r>
+        <w:rPr>
+          <w:b w:val="1"/>
+          <w:bCs w:val="1"/>
+          <w:lang w:val="en-US"/>
+        </w:rPr>
+        <w:t xml:space="preserve"> palette</w:t>
+      </w:r>
+      <w:r>
+        <w:rPr>
+          <w:lang w:val="en-US"/>
+        </w:rPr>
+        <w:t>: character or numeric,</w:t>
+      </w:r>
+    </w:p>
+    <w:p>
+      <w:pPr>
+        <w:pStyle w:val="Normal"/>
+        <w:bidi w:val="0"/>
+        <w:spacing w:before="0" w:beforeAutospacing="off" w:after="40" w:afterAutospacing="off" w:line="259" w:lineRule="auto"/>
+        <w:ind w:left="1416" w:right="0" w:firstLine="708"/>
+        <w:jc w:val="left"/>
+        <w:rPr>
+          <w:lang w:val="en-US"/>
+        </w:rPr>
+      </w:pPr>
+      <w:r>
+        <w:rPr>
+          <w:b w:val="1"/>
+          <w:bCs w:val="1"/>
+          <w:lang w:val="en-US"/>
+        </w:rPr>
+        <w:t xml:space="preserve"> palette_direction</w:t>
+      </w:r>
+      <w:r>
+        <w:rPr>
+          <w:lang w:val="en-US"/>
+        </w:rPr>
         <w:t>: numeric</w:t>
       </w:r>
       <w:r>
         <w:rPr>
-          <w:b/>
-          <w:bCs/>
+          <w:b w:val="1"/>
+          <w:bCs w:val="1"/>
           <w:lang w:val="en-US"/>
         </w:rPr>
         <w:t>)</w:t>
@@ -25837,19 +25805,7 @@
         <w:rPr>
           <w:lang w:val="en-US"/>
         </w:rPr>
-        <w:t>:</w:t>
-      </w:r>
-      <w:r>
-        <w:rPr>
-          <w:lang w:val="en-US"/>
-        </w:rPr>
-        <w:t xml:space="preserve"> </w:t>
-      </w:r>
-      <w:r>
-        <w:rPr>
-          <w:lang w:val="en-US"/>
-        </w:rPr>
-        <w:t>ggplot2 graph</w:t>
+        <w:t>: ggplot2 graph</w:t>
       </w:r>
     </w:p>
     <w:p>
@@ -27905,14 +27861,6 @@
         <w:t>extract_rules</w:t>
       </w:r>
       <w:proofErr w:type="spellEnd"/>
-    </w:p>
-    <w:p>
-      <w:pPr>
-        <w:rPr>
-          <w:b/>
-          <w:lang w:val="en-US"/>
-        </w:rPr>
-      </w:pPr>
     </w:p>
     <w:p>
       <w:pPr>
@@ -35398,14 +35346,7 @@
         <w:color w:val="808080" w:themeColor="background1" w:themeShade="80"/>
         <w:lang w:val="en-US"/>
       </w:rPr>
-      <w:t>: 2021-11-0</w:t>
-    </w:r>
-    <w:r>
-      <w:rPr>
-        <w:color w:val="808080" w:themeColor="background1" w:themeShade="80"/>
-        <w:lang w:val="en-US"/>
-      </w:rPr>
-      <w:t>8</w:t>
+      <w:t>: 2021-11-09</w:t>
     </w:r>
   </w:p>
 </w:ftr>

</xml_diff>

<commit_message>
feat: Allow to compute and plot cooccurrence proportions
Add a parameter named proportions to the functions co_occurrence_matrix
and co_occurrence_chart. It allows to compute or plot co-occurrence
proportions instead of co-occurrences.
Add two parameters to the internal function plot_heb_chart to
parametrize the main scale name and its breaks.
Add examples to the function manuals.
Add examples and description to the vignettes about TransactionSet and
TransactionAnalyzer.
</commit_message>
<xml_diff>
--- a/vignettes/types_of_attributes_and_methods_TA.docx
+++ b/vignettes/types_of_attributes_and_methods_TA.docx
@@ -25424,6 +25424,8 @@
     </w:p>
     <w:p>
       <w:pPr>
+        <w:bidi w:val="0"/>
+        <w:spacing w:before="0" w:beforeAutospacing="off" w:after="40" w:afterAutospacing="off" w:line="259" w:lineRule="auto"/>
         <w:ind w:left="1416" w:firstLine="708"/>
         <w:rPr>
           <w:lang w:val="en-US"/>
@@ -25451,30 +25453,38 @@
         </w:rPr>
         <w:t xml:space="preserve">: matrix(numeric), </w:t>
       </w:r>
-      <w:proofErr w:type="spellStart"/>
       <w:r>
         <w:rPr>
           <w:b w:val="1"/>
           <w:bCs w:val="1"/>
           <w:lang w:val="en-US"/>
         </w:rPr>
-        <w:t>min_occ</w:t>
-      </w:r>
-      <w:proofErr w:type="spellEnd"/>
-      <w:r>
-        <w:rPr>
-          <w:lang w:val="en-US"/>
-        </w:rPr>
-        <w:t xml:space="preserve">: numeric, </w:t>
-      </w:r>
-      <w:proofErr w:type="spellStart"/>
+        <w:t>proportions</w:t>
+      </w:r>
+      <w:r>
+        <w:rPr>
+          <w:b w:val="0"/>
+          <w:bCs w:val="0"/>
+          <w:lang w:val="en-US"/>
+        </w:rPr>
+        <w:t>: logical,</w:t>
+      </w:r>
       <w:r>
         <w:rPr>
           <w:b w:val="1"/>
           <w:bCs w:val="1"/>
           <w:lang w:val="en-US"/>
         </w:rPr>
-        <w:t>max_occ</w:t>
+        <w:t xml:space="preserve"> </w:t>
+      </w:r>
+      <w:proofErr w:type="spellStart"/>
+      <w:r>
+        <w:rPr>
+          <w:b w:val="1"/>
+          <w:bCs w:val="1"/>
+          <w:lang w:val="en-US"/>
+        </w:rPr>
+        <w:t>min_occ</w:t>
       </w:r>
       <w:proofErr w:type="spellEnd"/>
       <w:r>
@@ -25483,43 +25493,44 @@
         </w:rPr>
         <w:t>: numeric,</w:t>
       </w:r>
-      <w:proofErr w:type="spellStart"/>
-      <w:proofErr w:type="spellEnd"/>
     </w:p>
     <w:p>
       <w:pPr>
-        <w:pStyle w:val="Normal"/>
-        <w:bidi w:val="0"/>
         <w:spacing w:before="0" w:beforeAutospacing="off" w:after="40" w:afterAutospacing="off" w:line="259" w:lineRule="auto"/>
-        <w:ind w:left="1416" w:right="0" w:firstLine="708"/>
-        <w:jc w:val="left"/>
+        <w:ind w:left="1416" w:firstLine="708"/>
         <w:rPr>
           <w:lang w:val="en-US"/>
         </w:rPr>
       </w:pPr>
+      <w:r>
+        <w:rPr>
+          <w:lang w:val="en-US"/>
+        </w:rPr>
+        <w:t xml:space="preserve"> </w:t>
+      </w:r>
+      <w:proofErr w:type="spellStart"/>
       <w:r>
         <w:rPr>
           <w:b w:val="1"/>
           <w:bCs w:val="1"/>
           <w:lang w:val="en-US"/>
         </w:rPr>
-        <w:t xml:space="preserve"> </w:t>
-      </w:r>
-      <w:proofErr w:type="spellStart"/>
+        <w:t>max_occ</w:t>
+      </w:r>
+      <w:proofErr w:type="spellEnd"/>
+      <w:r>
+        <w:rPr>
+          <w:lang w:val="en-US"/>
+        </w:rPr>
+        <w:t>: numeric,</w:t>
+      </w:r>
       <w:r>
         <w:rPr>
           <w:b w:val="1"/>
           <w:bCs w:val="1"/>
           <w:lang w:val="en-US"/>
         </w:rPr>
-        <w:t>use_names</w:t>
-      </w:r>
-      <w:proofErr w:type="spellEnd"/>
-      <w:r>
-        <w:rPr>
-          <w:lang w:val="en-US"/>
-        </w:rPr>
-        <w:t xml:space="preserve">: logical, </w:t>
+        <w:t xml:space="preserve"> </w:t>
       </w:r>
       <w:proofErr w:type="spellStart"/>
       <w:r>
@@ -25528,23 +25539,25 @@
           <w:bCs w:val="1"/>
           <w:lang w:val="en-US"/>
         </w:rPr>
-        <w:t>n.cutoff</w:t>
+        <w:t>use_names</w:t>
       </w:r>
       <w:proofErr w:type="spellEnd"/>
       <w:r>
         <w:rPr>
           <w:lang w:val="en-US"/>
         </w:rPr>
-        <w:t xml:space="preserve">: numeric, </w:t>
-      </w:r>
+        <w:t xml:space="preserve">: logical, </w:t>
+      </w:r>
+      <w:proofErr w:type="spellStart"/>
       <w:r>
         <w:rPr>
           <w:b w:val="1"/>
           <w:bCs w:val="1"/>
           <w:lang w:val="en-US"/>
         </w:rPr>
-        <w:t>c.cutoff</w:t>
-      </w:r>
+        <w:t>n.cutoff</w:t>
+      </w:r>
+      <w:proofErr w:type="spellEnd"/>
       <w:r>
         <w:rPr>
           <w:lang w:val="en-US"/>
@@ -25558,23 +25571,20 @@
           <w:bCs w:val="1"/>
           <w:lang w:val="en-US"/>
         </w:rPr>
-        <w:t>sort_by</w:t>
+        <w:t>c.cutoff</w:t>
       </w:r>
       <w:proofErr w:type="spellEnd"/>
       <w:r>
         <w:rPr>
           <w:lang w:val="en-US"/>
         </w:rPr>
-        <w:t>: character,</w:t>
+        <w:t>: numeric,</w:t>
       </w:r>
     </w:p>
     <w:p>
       <w:pPr>
-        <w:pStyle w:val="Normal"/>
-        <w:bidi w:val="0"/>
         <w:spacing w:before="0" w:beforeAutospacing="off" w:after="40" w:afterAutospacing="off" w:line="259" w:lineRule="auto"/>
-        <w:ind w:left="1416" w:right="0" w:firstLine="708"/>
-        <w:jc w:val="left"/>
+        <w:ind w:left="1416" w:firstLine="708"/>
         <w:rPr>
           <w:lang w:val="en-US"/>
         </w:rPr>
@@ -25594,47 +25604,37 @@
           <w:bCs w:val="1"/>
           <w:lang w:val="en-US"/>
         </w:rPr>
-        <w:t>vertex_size</w:t>
+        <w:t>sort_by</w:t>
       </w:r>
       <w:proofErr w:type="spellEnd"/>
       <w:r>
         <w:rPr>
           <w:lang w:val="en-US"/>
         </w:rPr>
-        <w:t xml:space="preserve">: numeric, </w:t>
-      </w:r>
-      <w:proofErr w:type="spellStart"/>
+        <w:t xml:space="preserve">: character, </w:t>
+      </w:r>
       <w:r>
         <w:rPr>
           <w:b w:val="1"/>
           <w:bCs w:val="1"/>
           <w:lang w:val="en-US"/>
         </w:rPr>
-        <w:t>vertex_alpha</w:t>
-      </w:r>
-      <w:proofErr w:type="spellEnd"/>
-      <w:r>
-        <w:rPr>
-          <w:lang w:val="en-US"/>
-        </w:rPr>
-        <w:t>: numeric,</w:t>
-      </w:r>
+        <w:t>vertex_size</w:t>
+      </w:r>
+      <w:r>
+        <w:rPr>
+          <w:lang w:val="en-US"/>
+        </w:rPr>
+        <w:t xml:space="preserve">: numeric, </w:t>
+      </w:r>
+      <w:proofErr w:type="spellStart"/>
       <w:r>
         <w:rPr>
           <w:b w:val="1"/>
           <w:bCs w:val="1"/>
           <w:lang w:val="en-US"/>
         </w:rPr>
-        <w:t xml:space="preserve"> </w:t>
-      </w:r>
-      <w:proofErr w:type="spellStart"/>
-      <w:r>
-        <w:rPr>
-          <w:b w:val="1"/>
-          <w:bCs w:val="1"/>
-          <w:lang w:val="en-US"/>
-        </w:rPr>
-        <w:t>vertex_margin</w:t>
+        <w:t>vertex_alpha</w:t>
       </w:r>
       <w:proofErr w:type="spellEnd"/>
       <w:r>
@@ -25646,11 +25646,8 @@
     </w:p>
     <w:p>
       <w:pPr>
-        <w:pStyle w:val="Normal"/>
-        <w:bidi w:val="0"/>
         <w:spacing w:before="0" w:beforeAutospacing="off" w:after="40" w:afterAutospacing="off" w:line="259" w:lineRule="auto"/>
-        <w:ind w:left="1416" w:right="0" w:firstLine="708"/>
-        <w:jc w:val="left"/>
+        <w:ind w:left="1416" w:firstLine="708"/>
         <w:rPr>
           <w:lang w:val="en-US"/>
         </w:rPr>
@@ -25661,9 +25658,14 @@
           <w:bCs w:val="1"/>
           <w:lang w:val="en-US"/>
         </w:rPr>
-        <w:t xml:space="preserve"> </w:t>
-      </w:r>
-      <w:proofErr w:type="spellStart"/>
+        <w:t xml:space="preserve"> vertex_margin</w:t>
+      </w:r>
+      <w:r>
+        <w:rPr>
+          <w:lang w:val="en-US"/>
+        </w:rPr>
+        <w:t xml:space="preserve">: numeric, </w:t>
+      </w:r>
       <w:r>
         <w:rPr>
           <w:b w:val="1"/>
@@ -25672,13 +25674,13 @@
         </w:rPr>
         <w:t>label_size</w:t>
       </w:r>
-      <w:proofErr w:type="spellEnd"/>
       <w:r>
         <w:rPr>
           <w:lang w:val="en-US"/>
         </w:rPr>
         <w:t xml:space="preserve">: numeric, </w:t>
       </w:r>
+      <w:proofErr w:type="spellStart"/>
       <w:r>
         <w:rPr>
           <w:b w:val="1"/>
@@ -25686,29 +25688,6 @@
           <w:lang w:val="en-US"/>
         </w:rPr>
         <w:t>label_margin</w:t>
-      </w:r>
-      <w:r>
-        <w:rPr>
-          <w:lang w:val="en-US"/>
-        </w:rPr>
-        <w:t>: numeric,</w:t>
-      </w:r>
-      <w:r>
-        <w:rPr>
-          <w:b w:val="1"/>
-          <w:bCs w:val="1"/>
-          <w:lang w:val="en-US"/>
-        </w:rPr>
-        <w:t xml:space="preserve"> </w:t>
-      </w:r>
-      <w:proofErr w:type="spellStart"/>
-      <w:r>
-        <w:rPr>
-          <w:b w:val="1"/>
-          <w:bCs w:val="1"/>
-          <w:lang w:val="en-US"/>
-        </w:rPr>
-        <w:t>edge_looseness</w:t>
       </w:r>
       <w:proofErr w:type="spellEnd"/>
       <w:r>
@@ -25720,11 +25699,8 @@
     </w:p>
     <w:p>
       <w:pPr>
-        <w:pStyle w:val="Normal"/>
-        <w:bidi w:val="0"/>
         <w:spacing w:before="0" w:beforeAutospacing="off" w:after="40" w:afterAutospacing="off" w:line="259" w:lineRule="auto"/>
-        <w:ind w:left="1416" w:right="0" w:firstLine="708"/>
-        <w:jc w:val="left"/>
+        <w:ind w:left="1416" w:firstLine="708"/>
         <w:rPr>
           <w:lang w:val="en-US"/>
         </w:rPr>
@@ -25744,48 +25720,67 @@
           <w:bCs w:val="1"/>
           <w:lang w:val="en-US"/>
         </w:rPr>
-        <w:t>edge_alpha</w:t>
+        <w:t>edge_looseness</w:t>
       </w:r>
       <w:proofErr w:type="spellEnd"/>
       <w:r>
         <w:rPr>
           <w:lang w:val="en-US"/>
         </w:rPr>
-        <w:t>: numeric,</w:t>
-      </w:r>
+        <w:t xml:space="preserve">: numeric, </w:t>
+      </w:r>
+      <w:proofErr w:type="spellStart"/>
       <w:r>
         <w:rPr>
           <w:b w:val="1"/>
           <w:bCs w:val="1"/>
           <w:lang w:val="en-US"/>
         </w:rPr>
+        <w:t>edge_alpha</w:t>
+      </w:r>
+      <w:proofErr w:type="spellEnd"/>
+      <w:r>
+        <w:rPr>
+          <w:lang w:val="en-US"/>
+        </w:rPr>
+        <w:t>: numeric,</w:t>
+      </w:r>
+      <w:r>
+        <w:rPr>
+          <w:b w:val="1"/>
+          <w:bCs w:val="1"/>
+          <w:lang w:val="en-US"/>
+        </w:rPr>
         <w:t xml:space="preserve"> palette</w:t>
       </w:r>
       <w:r>
         <w:rPr>
           <w:lang w:val="en-US"/>
         </w:rPr>
-        <w:t>: character or numeric,</w:t>
+        <w:t>: character or</w:t>
       </w:r>
     </w:p>
     <w:p>
       <w:pPr>
-        <w:pStyle w:val="Normal"/>
-        <w:bidi w:val="0"/>
         <w:spacing w:before="0" w:beforeAutospacing="off" w:after="40" w:afterAutospacing="off" w:line="259" w:lineRule="auto"/>
-        <w:ind w:left="1416" w:right="0" w:firstLine="708"/>
-        <w:jc w:val="left"/>
+        <w:ind w:left="1416" w:firstLine="708"/>
         <w:rPr>
           <w:lang w:val="en-US"/>
         </w:rPr>
       </w:pPr>
+      <w:r>
+        <w:rPr>
+          <w:lang w:val="en-US"/>
+        </w:rPr>
+        <w:t xml:space="preserve"> numeric, </w:t>
+      </w:r>
       <w:r>
         <w:rPr>
           <w:b w:val="1"/>
           <w:bCs w:val="1"/>
           <w:lang w:val="en-US"/>
         </w:rPr>
-        <w:t xml:space="preserve"> palette_direction</w:t>
+        <w:t>palette_direction</w:t>
       </w:r>
       <w:r>
         <w:rPr>
@@ -35346,7 +35341,7 @@
         <w:color w:val="808080" w:themeColor="background1" w:themeShade="80"/>
         <w:lang w:val="en-US"/>
       </w:rPr>
-      <w:t>: 2021-11-09</w:t>
+      <w:t>: 2021-12-01</w:t>
     </w:r>
   </w:p>
 </w:ftr>

</xml_diff>